<commit_message>
Update Report and Add Flow and Class Diagram
</commit_message>
<xml_diff>
--- a/Report.docx
+++ b/Report.docx
@@ -6,28 +6,36 @@
       <w:pPr>
         <w:pStyle w:val="Heading1"/>
         <w:rPr>
-          <w:sz w:val="28"/>
-        </w:rPr>
-      </w:pPr>
-      <w:r>
-        <w:rPr>
-          <w:sz w:val="28"/>
+          <w:sz w:val="32"/>
+        </w:rPr>
+      </w:pPr>
+      <w:r>
+        <w:rPr>
+          <w:sz w:val="32"/>
         </w:rPr>
         <w:t>BCOLN 2019 – Challenge Task Report</w:t>
       </w:r>
     </w:p>
-    <w:p/>
+    <w:p>
+      <w:pPr>
+        <w:rPr>
+          <w:sz w:val="20"/>
+        </w:rPr>
+      </w:pPr>
+    </w:p>
     <w:p>
       <w:pPr>
         <w:pStyle w:val="Heading2"/>
         <w:rPr>
           <w:b/>
+          <w:sz w:val="24"/>
         </w:rPr>
       </w:pPr>
       <w:proofErr w:type="spellStart"/>
       <w:r>
         <w:rPr>
           <w:b/>
+          <w:sz w:val="24"/>
         </w:rPr>
         <w:t>Introduction</w:t>
       </w:r>
@@ -36,11 +44,13 @@
     <w:p>
       <w:pPr>
         <w:rPr>
-          <w:lang w:val="en-US"/>
-        </w:rPr>
-      </w:pPr>
-      <w:r>
-        <w:rPr>
+          <w:sz w:val="20"/>
+          <w:lang w:val="en-US"/>
+        </w:rPr>
+      </w:pPr>
+      <w:r>
+        <w:rPr>
+          <w:sz w:val="20"/>
           <w:lang w:val="en-US"/>
         </w:rPr>
         <w:t xml:space="preserve">In the course of the module </w:t>
@@ -48,6 +58,7 @@
       <w:proofErr w:type="spellStart"/>
       <w:r>
         <w:rPr>
+          <w:sz w:val="20"/>
           <w:lang w:val="en-US"/>
         </w:rPr>
         <w:t>Blockchain</w:t>
@@ -55,6 +66,7 @@
       <w:proofErr w:type="spellEnd"/>
       <w:r>
         <w:rPr>
+          <w:sz w:val="20"/>
           <w:lang w:val="en-US"/>
         </w:rPr>
         <w:t xml:space="preserve"> and Overlay Networks in 2019 the students were asked to implement a challenge task. This should be solved in teams and then presented. The theme of this year's task was to deploy a lottery as a decentralized app (</w:t>
@@ -62,6 +74,7 @@
       <w:proofErr w:type="spellStart"/>
       <w:r>
         <w:rPr>
+          <w:sz w:val="20"/>
           <w:lang w:val="en-US"/>
         </w:rPr>
         <w:t>dApp</w:t>
@@ -69,6 +82,7 @@
       <w:proofErr w:type="spellEnd"/>
       <w:r>
         <w:rPr>
+          <w:sz w:val="20"/>
           <w:lang w:val="en-US"/>
         </w:rPr>
         <w:t xml:space="preserve">) on the </w:t>
@@ -76,6 +90,7 @@
       <w:proofErr w:type="spellStart"/>
       <w:r>
         <w:rPr>
+          <w:sz w:val="20"/>
           <w:lang w:val="en-US"/>
         </w:rPr>
         <w:t>Ethereum</w:t>
@@ -83,6 +98,7 @@
       <w:proofErr w:type="spellEnd"/>
       <w:r>
         <w:rPr>
+          <w:sz w:val="20"/>
           <w:lang w:val="en-US"/>
         </w:rPr>
         <w:t xml:space="preserve"> </w:t>
@@ -90,12 +106,14 @@
       <w:proofErr w:type="spellStart"/>
       <w:r>
         <w:rPr>
+          <w:sz w:val="20"/>
           <w:lang w:val="en-US"/>
         </w:rPr>
         <w:t>Bl</w:t>
       </w:r>
       <w:r>
         <w:rPr>
+          <w:sz w:val="20"/>
           <w:lang w:val="en-US"/>
         </w:rPr>
         <w:t>ockchain</w:t>
@@ -103,6 +121,7 @@
       <w:proofErr w:type="spellEnd"/>
       <w:r>
         <w:rPr>
+          <w:sz w:val="20"/>
           <w:lang w:val="en-US"/>
         </w:rPr>
         <w:t>. The lottery system should determine the random number with the help of an oracle, which like the lottery is also implemented as a Smart Contract.</w:t>
@@ -111,30 +130,21 @@
     <w:p>
       <w:pPr>
         <w:rPr>
-          <w:lang w:val="en-US"/>
-        </w:rPr>
-      </w:pPr>
-      <w:r>
-        <w:rPr>
-          <w:lang w:val="en-US"/>
-        </w:rPr>
-        <w:t>Lottery systems have been in existence for a very long time and the integrity and correctness of a central authority (lottery organizer) must always be trusted. Since ever larger sums are handled thereby at least the temptation is given to try to take influence on the drawn numbers.</w:t>
-      </w:r>
-      <w:r>
-        <w:rPr>
-          <w:lang w:val="en-US"/>
-        </w:rPr>
-        <w:t xml:space="preserve"> </w:t>
-      </w:r>
-      <w:r>
-        <w:rPr>
-          <w:lang w:val="en-US"/>
-        </w:rPr>
-        <w:t xml:space="preserve">Would it not be a good idea at this point to carry out the lottery on the </w:t>
+          <w:sz w:val="20"/>
+          <w:lang w:val="en-US"/>
+        </w:rPr>
+      </w:pPr>
+      <w:r>
+        <w:rPr>
+          <w:sz w:val="20"/>
+          <w:lang w:val="en-US"/>
+        </w:rPr>
+        <w:t xml:space="preserve">Lottery systems have been in existence for a very long time and the integrity and correctness of a central authority (lottery organizer) must always be trusted. Since ever larger sums are handled thereby at least the temptation is given to try to take influence on the drawn numbers. Would it not be a good idea at this point to carry out the lottery on the </w:t>
       </w:r>
       <w:proofErr w:type="spellStart"/>
       <w:r>
         <w:rPr>
+          <w:sz w:val="20"/>
           <w:lang w:val="en-US"/>
         </w:rPr>
         <w:t>blockchain</w:t>
@@ -142,6 +152,7 @@
       <w:proofErr w:type="spellEnd"/>
       <w:r>
         <w:rPr>
+          <w:sz w:val="20"/>
           <w:lang w:val="en-US"/>
         </w:rPr>
         <w:t xml:space="preserve"> and thus ensure a decentralized and in the best case fraud-proof system?</w:t>
@@ -150,6 +161,7 @@
     <w:p>
       <w:pPr>
         <w:rPr>
+          <w:sz w:val="20"/>
           <w:lang w:val="en-US"/>
         </w:rPr>
       </w:pPr>
@@ -159,12 +171,14 @@
         <w:pStyle w:val="Heading3"/>
         <w:rPr>
           <w:b/>
+          <w:sz w:val="22"/>
           <w:lang w:val="en-US"/>
         </w:rPr>
       </w:pPr>
       <w:r>
         <w:rPr>
           <w:b/>
+          <w:sz w:val="22"/>
           <w:lang w:val="en-US"/>
         </w:rPr>
         <w:t>Requirements</w:t>
@@ -173,25 +187,22 @@
     <w:p>
       <w:pPr>
         <w:rPr>
-          <w:lang w:val="en-US"/>
-        </w:rPr>
-      </w:pPr>
-      <w:r>
-        <w:rPr>
-          <w:lang w:val="en-US"/>
-        </w:rPr>
-        <w:t>The system requirements essentially comprise the four points listed below</w:t>
-      </w:r>
-      <w:r>
-        <w:rPr>
-          <w:lang w:val="en-US"/>
-        </w:rPr>
-        <w:t>:</w:t>
-      </w:r>
-    </w:p>
-    <w:p>
-      <w:pPr>
-        <w:rPr>
+          <w:sz w:val="20"/>
+          <w:lang w:val="en-US"/>
+        </w:rPr>
+      </w:pPr>
+      <w:r>
+        <w:rPr>
+          <w:sz w:val="20"/>
+          <w:lang w:val="en-US"/>
+        </w:rPr>
+        <w:t>The system requirements essentially comprise the four points listed below:</w:t>
+      </w:r>
+    </w:p>
+    <w:p>
+      <w:pPr>
+        <w:rPr>
+          <w:sz w:val="20"/>
           <w:lang w:val="en-US"/>
         </w:rPr>
       </w:pPr>
@@ -200,11 +211,13 @@
       <w:pPr>
         <w:pStyle w:val="List"/>
         <w:rPr>
-          <w:lang w:val="en-US"/>
-        </w:rPr>
-      </w:pPr>
-      <w:r>
-        <w:rPr>
+          <w:sz w:val="20"/>
+          <w:lang w:val="en-US"/>
+        </w:rPr>
+      </w:pPr>
+      <w:r>
+        <w:rPr>
+          <w:sz w:val="20"/>
           <w:lang w:val="en-US"/>
         </w:rPr>
         <w:t>The lottery must be fully functional, produce the output in graphical or textual form, and be implemented using Smart Contracts only. In addition, the random number must be provided by an Oracle Contract.</w:t>
@@ -219,6 +232,7 @@
         </w:numPr>
         <w:ind w:left="567"/>
         <w:rPr>
+          <w:sz w:val="20"/>
           <w:lang w:val="en-US"/>
         </w:rPr>
       </w:pPr>
@@ -227,30 +241,21 @@
       <w:pPr>
         <w:pStyle w:val="List"/>
         <w:rPr>
-          <w:lang w:val="en-US"/>
-        </w:rPr>
-      </w:pPr>
-      <w:r>
-        <w:rPr>
-          <w:lang w:val="en-US"/>
-        </w:rPr>
-        <w:t xml:space="preserve">The oracle must be implemented as a separate Smart Contract. Thereby </w:t>
-      </w:r>
-      <w:r>
-        <w:rPr>
-          <w:lang w:val="en-US"/>
-        </w:rPr>
-        <w:t>i</w:t>
-      </w:r>
-      <w:r>
-        <w:rPr>
-          <w:lang w:val="en-US"/>
-        </w:rPr>
-        <w:t xml:space="preserve">t does not matter whether the number is generated on the </w:t>
+          <w:sz w:val="20"/>
+          <w:lang w:val="en-US"/>
+        </w:rPr>
+      </w:pPr>
+      <w:r>
+        <w:rPr>
+          <w:sz w:val="20"/>
+          <w:lang w:val="en-US"/>
+        </w:rPr>
+        <w:t xml:space="preserve">The oracle must be implemented as a separate Smart Contract. Thereby it does not matter whether the number is generated on the </w:t>
       </w:r>
       <w:proofErr w:type="spellStart"/>
       <w:r>
         <w:rPr>
+          <w:sz w:val="20"/>
           <w:lang w:val="en-US"/>
         </w:rPr>
         <w:t>blockchain</w:t>
@@ -258,6 +263,7 @@
       <w:proofErr w:type="spellEnd"/>
       <w:r>
         <w:rPr>
+          <w:sz w:val="20"/>
           <w:lang w:val="en-US"/>
         </w:rPr>
         <w:t xml:space="preserve"> or externally.</w:t>
@@ -272,6 +278,7 @@
         </w:numPr>
         <w:ind w:left="567"/>
         <w:rPr>
+          <w:sz w:val="20"/>
           <w:lang w:val="en-US"/>
         </w:rPr>
       </w:pPr>
@@ -280,11 +287,13 @@
       <w:pPr>
         <w:pStyle w:val="List"/>
         <w:rPr>
-          <w:lang w:val="en-US"/>
-        </w:rPr>
-      </w:pPr>
-      <w:r>
-        <w:rPr>
+          <w:sz w:val="20"/>
+          <w:lang w:val="en-US"/>
+        </w:rPr>
+      </w:pPr>
+      <w:r>
+        <w:rPr>
+          <w:sz w:val="20"/>
           <w:lang w:val="en-US"/>
         </w:rPr>
         <w:t>The contract must automatically distribute the winnings to the winner, divide the winnings if several players have chosen the right number or cumulate the winnings for the next lottery if no winner is determined.</w:t>
@@ -299,6 +308,7 @@
         </w:numPr>
         <w:ind w:left="567"/>
         <w:rPr>
+          <w:sz w:val="20"/>
           <w:lang w:val="en-US"/>
         </w:rPr>
       </w:pPr>
@@ -307,11 +317,13 @@
       <w:pPr>
         <w:pStyle w:val="List"/>
         <w:rPr>
-          <w:lang w:val="en-US"/>
-        </w:rPr>
-      </w:pPr>
-      <w:r>
-        <w:rPr>
+          <w:sz w:val="20"/>
+          <w:lang w:val="en-US"/>
+        </w:rPr>
+      </w:pPr>
+      <w:r>
+        <w:rPr>
+          <w:sz w:val="20"/>
           <w:lang w:val="en-US"/>
         </w:rPr>
         <w:t>The contract and its functionality must be documented in a self-contained report.</w:t>
@@ -321,6 +333,7 @@
       <w:pPr>
         <w:pStyle w:val="ListParagraph"/>
         <w:rPr>
+          <w:sz w:val="20"/>
           <w:lang w:val="en-US"/>
         </w:rPr>
       </w:pPr>
@@ -334,6 +347,7 @@
         </w:numPr>
         <w:ind w:left="567" w:hanging="567"/>
         <w:rPr>
+          <w:sz w:val="20"/>
           <w:lang w:val="en-US"/>
         </w:rPr>
       </w:pPr>
@@ -346,32 +360,16 @@
           <w:numId w:val="0"/>
         </w:numPr>
         <w:rPr>
-          <w:lang w:val="en-US"/>
-        </w:rPr>
-      </w:pPr>
-      <w:r>
-        <w:rPr>
-          <w:lang w:val="en-US"/>
-        </w:rPr>
-        <w:t>The remainder</w:t>
-      </w:r>
-      <w:r>
-        <w:rPr>
-          <w:lang w:val="en-US"/>
-        </w:rPr>
-        <w:t xml:space="preserve"> of this report is structured as follows. In section 1.2 a certain</w:t>
-      </w:r>
-      <w:r>
-        <w:rPr>
-          <w:lang w:val="en-US"/>
-        </w:rPr>
-        <w:t xml:space="preserve"> background knowledge about the </w:t>
-      </w:r>
-      <w:r>
-        <w:rPr>
-          <w:lang w:val="en-US"/>
-        </w:rPr>
-        <w:t>oracle is given and which possibilities exist to generate a random number.</w:t>
+          <w:sz w:val="20"/>
+          <w:lang w:val="en-US"/>
+        </w:rPr>
+      </w:pPr>
+      <w:r>
+        <w:rPr>
+          <w:sz w:val="20"/>
+          <w:lang w:val="en-US"/>
+        </w:rPr>
+        <w:t>The remainder of this report is structured as follows. In section 1.2 a certain background knowledge about the oracle is given and which possibilities exist to generate a random number.</w:t>
       </w:r>
     </w:p>
     <w:p>
@@ -382,11 +380,13 @@
           <w:numId w:val="0"/>
         </w:numPr>
         <w:rPr>
-          <w:lang w:val="en-US"/>
-        </w:rPr>
-      </w:pPr>
-      <w:r>
-        <w:rPr>
+          <w:sz w:val="20"/>
+          <w:lang w:val="en-US"/>
+        </w:rPr>
+      </w:pPr>
+      <w:r>
+        <w:rPr>
+          <w:sz w:val="20"/>
           <w:lang w:val="en-US"/>
         </w:rPr>
         <w:t>Section 1.3 deals with the design decisions made, which are then explained in more detail in section 1.4, the implementation. Finally, a summary is presented in 1.5 and the conclusions drawn.</w:t>
@@ -395,13 +395,15 @@
     <w:p>
       <w:pPr>
         <w:rPr>
-          <w:lang w:val="en-US"/>
-        </w:rPr>
-      </w:pPr>
-    </w:p>
-    <w:p>
-      <w:pPr>
-        <w:rPr>
+          <w:sz w:val="20"/>
+          <w:lang w:val="en-US"/>
+        </w:rPr>
+      </w:pPr>
+    </w:p>
+    <w:p>
+      <w:pPr>
+        <w:rPr>
+          <w:sz w:val="20"/>
           <w:lang w:val="en-US"/>
         </w:rPr>
       </w:pPr>
@@ -411,11 +413,13 @@
         <w:pStyle w:val="Heading2"/>
         <w:rPr>
           <w:b/>
+          <w:sz w:val="24"/>
         </w:rPr>
       </w:pPr>
       <w:r>
         <w:rPr>
           <w:b/>
+          <w:sz w:val="24"/>
         </w:rPr>
         <w:t>Background</w:t>
       </w:r>
@@ -423,11 +427,13 @@
     <w:p>
       <w:pPr>
         <w:rPr>
-          <w:lang w:val="en-US"/>
-        </w:rPr>
-      </w:pPr>
-      <w:r>
-        <w:rPr>
+          <w:sz w:val="20"/>
+          <w:lang w:val="en-US"/>
+        </w:rPr>
+      </w:pPr>
+      <w:r>
+        <w:rPr>
+          <w:sz w:val="20"/>
           <w:lang w:val="en-US"/>
         </w:rPr>
         <w:t xml:space="preserve">Implementing a lottery system in a "normal" environment may not be considered very demanding. A group of people report their numbers to a central office, the central office determines a random number and the winner receives the money. However, if we operate in the context of </w:t>
@@ -435,6 +441,7 @@
       <w:proofErr w:type="spellStart"/>
       <w:r>
         <w:rPr>
+          <w:sz w:val="20"/>
           <w:lang w:val="en-US"/>
         </w:rPr>
         <w:t>blockchains</w:t>
@@ -442,6 +449,7 @@
       <w:proofErr w:type="spellEnd"/>
       <w:r>
         <w:rPr>
+          <w:sz w:val="20"/>
           <w:lang w:val="en-US"/>
         </w:rPr>
         <w:t>, there are some problems that were not considered important before. Just the basic question of what a random number is and how it is created is of great importance. The following subsections are dedicated to some approaches for generating random numbers, each of which will discuss the advantages and disadvantages.</w:t>
@@ -450,18 +458,21 @@
     <w:p>
       <w:pPr>
         <w:rPr>
-          <w:lang w:val="en-US"/>
-        </w:rPr>
-      </w:pPr>
-    </w:p>
-    <w:p>
-      <w:pPr>
-        <w:rPr>
-          <w:lang w:val="en-US"/>
-        </w:rPr>
-      </w:pPr>
-      <w:r>
-        <w:rPr>
+          <w:sz w:val="20"/>
+          <w:lang w:val="en-US"/>
+        </w:rPr>
+      </w:pPr>
+    </w:p>
+    <w:p>
+      <w:pPr>
+        <w:rPr>
+          <w:sz w:val="20"/>
+          <w:lang w:val="en-US"/>
+        </w:rPr>
+      </w:pPr>
+      <w:r>
+        <w:rPr>
+          <w:sz w:val="20"/>
           <w:lang w:val="en-US"/>
         </w:rPr>
         <w:t>The two main difficulties encountered are the following</w:t>
@@ -475,6 +486,7 @@
           <w:numId w:val="0"/>
         </w:numPr>
         <w:rPr>
+          <w:sz w:val="20"/>
           <w:lang w:val="en-US"/>
         </w:rPr>
       </w:pPr>
@@ -487,11 +499,13 @@
           <w:numId w:val="7"/>
         </w:numPr>
         <w:rPr>
-          <w:lang w:val="en-US"/>
-        </w:rPr>
-      </w:pPr>
-      <w:r>
-        <w:rPr>
+          <w:sz w:val="20"/>
+          <w:lang w:val="en-US"/>
+        </w:rPr>
+      </w:pPr>
+      <w:r>
+        <w:rPr>
+          <w:sz w:val="20"/>
           <w:lang w:val="en-US"/>
         </w:rPr>
         <w:t>How is a random number generated? The code in Solidity should be deterministic because it runs decentralized. A clock or something similar is not available to determine a random.</w:t>
@@ -506,6 +520,7 @@
         </w:numPr>
         <w:ind w:left="720"/>
         <w:rPr>
+          <w:sz w:val="20"/>
           <w:lang w:val="en-US"/>
         </w:rPr>
       </w:pPr>
@@ -518,11 +533,13 @@
           <w:numId w:val="7"/>
         </w:numPr>
         <w:rPr>
-          <w:lang w:val="en-US"/>
-        </w:rPr>
-      </w:pPr>
-      <w:r>
-        <w:rPr>
+          <w:sz w:val="20"/>
+          <w:lang w:val="en-US"/>
+        </w:rPr>
+      </w:pPr>
+      <w:r>
+        <w:rPr>
+          <w:sz w:val="20"/>
           <w:lang w:val="en-US"/>
         </w:rPr>
         <w:t>How does a smart contract know when the time has come to draw a winner? Again, there is no reliable time available.</w:t>
@@ -536,6 +553,7 @@
           <w:numId w:val="0"/>
         </w:numPr>
         <w:rPr>
+          <w:sz w:val="20"/>
           <w:lang w:val="en-US"/>
         </w:rPr>
       </w:pPr>
@@ -548,11 +566,13 @@
           <w:numId w:val="0"/>
         </w:numPr>
         <w:rPr>
-          <w:lang w:val="en-US"/>
-        </w:rPr>
-      </w:pPr>
-      <w:r>
-        <w:rPr>
+          <w:sz w:val="20"/>
+          <w:lang w:val="en-US"/>
+        </w:rPr>
+      </w:pPr>
+      <w:r>
+        <w:rPr>
+          <w:sz w:val="20"/>
           <w:lang w:val="en-US"/>
         </w:rPr>
         <w:t>Since the code should run deterministically, a generator is needed to generate the same number on multiple nodes if the code is called multiple times. This actually completely contradicts the term "random". The solution to this problem is to generate a random number once and use it on different nodes. So the code is run several times on several nodes, but it produces a unique number.</w:t>
@@ -561,6 +581,7 @@
     <w:p>
       <w:pPr>
         <w:rPr>
+          <w:sz w:val="20"/>
           <w:lang w:val="en-US"/>
         </w:rPr>
       </w:pPr>
@@ -570,12 +591,14 @@
         <w:pStyle w:val="Heading3"/>
         <w:rPr>
           <w:b/>
+          <w:sz w:val="22"/>
           <w:lang w:val="en-US"/>
         </w:rPr>
       </w:pPr>
       <w:r>
         <w:rPr>
           <w:b/>
+          <w:sz w:val="22"/>
           <w:lang w:val="en-US"/>
         </w:rPr>
         <w:t xml:space="preserve">Why Using </w:t>
@@ -584,6 +607,7 @@
       <w:r>
         <w:rPr>
           <w:b/>
+          <w:sz w:val="22"/>
           <w:lang w:val="en-US"/>
         </w:rPr>
         <w:t>Random(</w:t>
@@ -592,6 +616,7 @@
       <w:r>
         <w:rPr>
           <w:b/>
+          <w:sz w:val="22"/>
           <w:lang w:val="en-US"/>
         </w:rPr>
         <w:t>) is Not a Good Idea</w:t>
@@ -600,11 +625,13 @@
     <w:p>
       <w:pPr>
         <w:rPr>
-          <w:lang w:val="en-US"/>
-        </w:rPr>
-      </w:pPr>
-      <w:r>
-        <w:rPr>
+          <w:sz w:val="20"/>
+          <w:lang w:val="en-US"/>
+        </w:rPr>
+      </w:pPr>
+      <w:r>
+        <w:rPr>
+          <w:sz w:val="20"/>
           <w:lang w:val="en-US"/>
         </w:rPr>
         <w:t xml:space="preserve">The Random function consists of the block timestamp and the block difficulty. Both variables cannot be influenced by the players, but by the miners to a certain extent. Accordingly, the use of the </w:t>
@@ -612,6 +639,7 @@
       <w:proofErr w:type="gramStart"/>
       <w:r>
         <w:rPr>
+          <w:sz w:val="20"/>
           <w:lang w:val="en-US"/>
         </w:rPr>
         <w:t>random(</w:t>
@@ -619,6 +647,7 @@
       <w:proofErr w:type="gramEnd"/>
       <w:r>
         <w:rPr>
+          <w:sz w:val="20"/>
           <w:lang w:val="en-US"/>
         </w:rPr>
         <w:t>) function for a lottery where unconditional independence should be guaranteed is not optimal.</w:t>
@@ -627,580 +656,1428 @@
     <w:p>
       <w:pPr>
         <w:rPr>
-          <w:lang w:val="en-US"/>
-        </w:rPr>
-      </w:pPr>
-    </w:p>
-    <w:p>
-      <w:pPr>
-        <w:rPr>
-          <w:lang w:val="en-US"/>
-        </w:rPr>
-      </w:pPr>
-      <w:r>
-        <w:rPr>
-          <w:lang w:val="en-US"/>
+          <w:sz w:val="20"/>
+          <w:lang w:val="en-US"/>
+        </w:rPr>
+      </w:pPr>
+    </w:p>
+    <w:p>
+      <w:pPr>
+        <w:rPr>
+          <w:sz w:val="20"/>
+          <w:lang w:val="en-US"/>
+        </w:rPr>
+      </w:pPr>
+      <w:r>
+        <w:rPr>
+          <w:sz w:val="20"/>
+          <w:lang w:val="en-US"/>
+        </w:rPr>
+        <w:t xml:space="preserve">In general, according to [1] it is </w:t>
+      </w:r>
+      <w:r>
+        <w:rPr>
+          <w:b/>
+          <w:sz w:val="20"/>
+          <w:lang w:val="en-US"/>
+        </w:rPr>
+        <w:t>not advisable</w:t>
+      </w:r>
+      <w:r>
+        <w:rPr>
+          <w:sz w:val="20"/>
+          <w:lang w:val="en-US"/>
+        </w:rPr>
+        <w:t xml:space="preserve"> to build your random on a </w:t>
+      </w:r>
+      <w:r>
+        <w:rPr>
+          <w:b/>
+          <w:sz w:val="20"/>
+          <w:lang w:val="en-US"/>
+        </w:rPr>
+        <w:t>block variable</w:t>
+      </w:r>
+      <w:r>
+        <w:rPr>
+          <w:sz w:val="20"/>
+          <w:lang w:val="en-US"/>
+        </w:rPr>
+        <w:t xml:space="preserve">. This includes for example the </w:t>
+      </w:r>
+      <w:proofErr w:type="spellStart"/>
+      <w:r>
+        <w:rPr>
+          <w:sz w:val="20"/>
+          <w:lang w:val="en-US"/>
+        </w:rPr>
+        <w:t>coinbase</w:t>
+      </w:r>
+      <w:proofErr w:type="spellEnd"/>
+      <w:r>
+        <w:rPr>
+          <w:sz w:val="20"/>
+          <w:lang w:val="en-US"/>
+        </w:rPr>
+        <w:t xml:space="preserve"> (address of the miner of the block), the previously mentioned difficulty and timestamp as well as the block number or the gas limit. This is for the simple reason that they can be influenced by the miner.</w:t>
+      </w:r>
+    </w:p>
+    <w:p>
+      <w:pPr>
+        <w:rPr>
+          <w:sz w:val="20"/>
+          <w:lang w:val="en-US"/>
+        </w:rPr>
+      </w:pPr>
+    </w:p>
+    <w:p>
+      <w:pPr>
+        <w:pStyle w:val="Heading3"/>
+        <w:rPr>
+          <w:b/>
+          <w:sz w:val="22"/>
+          <w:lang w:val="en-US"/>
+        </w:rPr>
+      </w:pPr>
+      <w:r>
+        <w:rPr>
+          <w:b/>
+          <w:sz w:val="22"/>
+          <w:lang w:val="en-US"/>
+        </w:rPr>
+        <w:t xml:space="preserve">Is it </w:t>
+      </w:r>
+      <w:proofErr w:type="gramStart"/>
+      <w:r>
+        <w:rPr>
+          <w:b/>
+          <w:sz w:val="22"/>
+          <w:lang w:val="en-US"/>
+        </w:rPr>
+        <w:t>Better</w:t>
+      </w:r>
+      <w:proofErr w:type="gramEnd"/>
+      <w:r>
+        <w:rPr>
+          <w:b/>
+          <w:sz w:val="22"/>
+          <w:lang w:val="en-US"/>
+        </w:rPr>
+        <w:t xml:space="preserve"> to Use The </w:t>
+      </w:r>
+      <w:proofErr w:type="spellStart"/>
+      <w:r>
+        <w:rPr>
+          <w:b/>
+          <w:sz w:val="22"/>
+          <w:lang w:val="en-US"/>
+        </w:rPr>
+        <w:t>Blockhash</w:t>
+      </w:r>
+      <w:proofErr w:type="spellEnd"/>
+      <w:r>
+        <w:rPr>
+          <w:b/>
+          <w:sz w:val="22"/>
+          <w:lang w:val="en-US"/>
+        </w:rPr>
+        <w:t>?</w:t>
+      </w:r>
+    </w:p>
+    <w:p>
+      <w:pPr>
+        <w:rPr>
+          <w:sz w:val="20"/>
+          <w:lang w:val="en-US"/>
+        </w:rPr>
+      </w:pPr>
+      <w:r>
+        <w:rPr>
+          <w:sz w:val="20"/>
+          <w:lang w:val="en-US"/>
+        </w:rPr>
+        <w:t xml:space="preserve">Some implementations suggest using a past </w:t>
+      </w:r>
+      <w:proofErr w:type="spellStart"/>
+      <w:r>
+        <w:rPr>
+          <w:sz w:val="20"/>
+          <w:lang w:val="en-US"/>
+        </w:rPr>
+        <w:t>blockhash</w:t>
+      </w:r>
+      <w:proofErr w:type="spellEnd"/>
+      <w:r>
+        <w:rPr>
+          <w:sz w:val="20"/>
+          <w:lang w:val="en-US"/>
+        </w:rPr>
+        <w:t>, to generate a random. This is bad because an attack can create an exploit contract with the same PRNG code and then call the target contract via an internal message. The "random" numbers for the two contracts will be the same.</w:t>
+      </w:r>
+    </w:p>
+    <w:p>
+      <w:pPr>
+        <w:rPr>
+          <w:sz w:val="20"/>
+          <w:lang w:val="en-US"/>
+        </w:rPr>
+      </w:pPr>
+      <w:r>
+        <w:rPr>
+          <w:sz w:val="20"/>
+          <w:lang w:val="en-US"/>
+        </w:rPr>
+        <w:t xml:space="preserve">Some contracts suggest to use a future </w:t>
+      </w:r>
+      <w:proofErr w:type="spellStart"/>
+      <w:r>
+        <w:rPr>
+          <w:sz w:val="20"/>
+          <w:lang w:val="en-US"/>
+        </w:rPr>
+        <w:t>blockhash</w:t>
+      </w:r>
+      <w:proofErr w:type="spellEnd"/>
+      <w:r>
+        <w:rPr>
+          <w:sz w:val="20"/>
+          <w:lang w:val="en-US"/>
+        </w:rPr>
+        <w:t xml:space="preserve"> according to [1]. This approach is slightly better than the others and works as follows.  One player makes a bet and the house stores the block number of the transaction. In a second call, the player asks the house if it can draw the winner. The house fetches the previously saved block number and generates a random one from the hash. The problem is that the </w:t>
+      </w:r>
+      <w:proofErr w:type="spellStart"/>
+      <w:r>
+        <w:rPr>
+          <w:sz w:val="20"/>
+          <w:lang w:val="en-US"/>
+        </w:rPr>
+        <w:t>blockhashes</w:t>
+      </w:r>
+      <w:proofErr w:type="spellEnd"/>
+      <w:r>
+        <w:rPr>
+          <w:sz w:val="20"/>
+          <w:lang w:val="en-US"/>
+        </w:rPr>
+        <w:t xml:space="preserve"> are only available from the last 256 blocks for scaling reasons. All older </w:t>
+      </w:r>
+      <w:proofErr w:type="spellStart"/>
+      <w:r>
+        <w:rPr>
+          <w:sz w:val="20"/>
+          <w:lang w:val="en-US"/>
+        </w:rPr>
+        <w:t>blockhashes</w:t>
+      </w:r>
+      <w:proofErr w:type="spellEnd"/>
+      <w:r>
+        <w:rPr>
+          <w:sz w:val="20"/>
+          <w:lang w:val="en-US"/>
+        </w:rPr>
+        <w:t xml:space="preserve"> will be zero. If the second call is not made within 256 blocks, the </w:t>
+      </w:r>
+      <w:proofErr w:type="spellStart"/>
+      <w:r>
+        <w:rPr>
+          <w:sz w:val="20"/>
+          <w:lang w:val="en-US"/>
+        </w:rPr>
+        <w:t>blockhash</w:t>
+      </w:r>
+      <w:proofErr w:type="spellEnd"/>
+      <w:r>
+        <w:rPr>
+          <w:sz w:val="20"/>
+          <w:lang w:val="en-US"/>
+        </w:rPr>
+        <w:t xml:space="preserve"> and random will be zero.</w:t>
+      </w:r>
+    </w:p>
+    <w:p>
+      <w:pPr>
+        <w:rPr>
+          <w:sz w:val="20"/>
+          <w:lang w:val="en-US"/>
+        </w:rPr>
+      </w:pPr>
+      <w:r>
+        <w:rPr>
+          <w:sz w:val="20"/>
+          <w:lang w:val="en-US"/>
+        </w:rPr>
+        <w:t xml:space="preserve">Another approach is to calculate a private seed with the random. It is true that private variables cannot be called by other contracts, but off-chain the variable can be accessed via </w:t>
+      </w:r>
+      <w:proofErr w:type="gramStart"/>
+      <w:r>
+        <w:rPr>
+          <w:sz w:val="20"/>
+          <w:lang w:val="en-US"/>
+        </w:rPr>
+        <w:t>web3.eth.getStorageAt(</w:t>
+      </w:r>
+      <w:proofErr w:type="gramEnd"/>
+      <w:r>
+        <w:rPr>
+          <w:sz w:val="20"/>
+          <w:lang w:val="en-US"/>
+        </w:rPr>
+        <w:t xml:space="preserve">) using web3. The </w:t>
+      </w:r>
+      <w:proofErr w:type="spellStart"/>
+      <w:r>
+        <w:rPr>
+          <w:sz w:val="20"/>
+          <w:lang w:val="en-US"/>
+        </w:rPr>
+        <w:t>blockchain</w:t>
+      </w:r>
+      <w:proofErr w:type="spellEnd"/>
+      <w:r>
+        <w:rPr>
+          <w:sz w:val="20"/>
+          <w:lang w:val="en-US"/>
+        </w:rPr>
+        <w:t xml:space="preserve"> should therefore not be used to store secrets in plaintext.</w:t>
+      </w:r>
+    </w:p>
+    <w:p>
+      <w:pPr>
+        <w:rPr>
+          <w:sz w:val="20"/>
+          <w:lang w:val="en-US"/>
+        </w:rPr>
+      </w:pPr>
+    </w:p>
+    <w:p>
+      <w:pPr>
+        <w:pStyle w:val="Heading3"/>
+        <w:rPr>
+          <w:b/>
+          <w:sz w:val="22"/>
+          <w:lang w:val="en-US"/>
+        </w:rPr>
+      </w:pPr>
+      <w:r>
+        <w:rPr>
+          <w:b/>
+          <w:sz w:val="22"/>
+          <w:lang w:val="en-US"/>
+        </w:rPr>
+        <w:t>Maybe Using an External Service?</w:t>
+      </w:r>
+    </w:p>
+    <w:p>
+      <w:pPr>
+        <w:rPr>
+          <w:sz w:val="20"/>
+          <w:lang w:val="en-US"/>
+        </w:rPr>
+      </w:pPr>
+      <w:r>
+        <w:rPr>
+          <w:sz w:val="20"/>
+          <w:lang w:val="en-US"/>
+        </w:rPr>
+        <w:t xml:space="preserve">Another possibility is to use an external service via a URL connector. This can be used, for example, to request a number from Random.Org. In the eyes of the writer, however, this is somewhat in keeping with the meaning of the </w:t>
+      </w:r>
+      <w:proofErr w:type="spellStart"/>
+      <w:r>
+        <w:rPr>
+          <w:sz w:val="20"/>
+          <w:lang w:val="en-US"/>
+        </w:rPr>
+        <w:t>blockchain</w:t>
+      </w:r>
+      <w:proofErr w:type="spellEnd"/>
+      <w:r>
+        <w:rPr>
+          <w:sz w:val="20"/>
+          <w:lang w:val="en-US"/>
+        </w:rPr>
+        <w:t>, since it again relies on a central location, which, however, can be compromised. However, if this risk is considered to be negligible, it is still a good possibility.</w:t>
+      </w:r>
+    </w:p>
+    <w:p>
+      <w:pPr>
+        <w:rPr>
+          <w:sz w:val="20"/>
+          <w:lang w:val="en-US"/>
+        </w:rPr>
+      </w:pPr>
+    </w:p>
+    <w:p>
+      <w:pPr>
+        <w:pStyle w:val="Heading3"/>
+        <w:rPr>
+          <w:b/>
+          <w:sz w:val="22"/>
+          <w:lang w:val="en-US"/>
+        </w:rPr>
+      </w:pPr>
+      <w:r>
+        <w:rPr>
+          <w:b/>
+          <w:sz w:val="22"/>
+          <w:lang w:val="en-US"/>
+        </w:rPr>
+        <w:t>All good things come in four</w:t>
+      </w:r>
+    </w:p>
+    <w:p>
+      <w:pPr>
+        <w:rPr>
+          <w:sz w:val="20"/>
+          <w:lang w:val="en-US"/>
+        </w:rPr>
+      </w:pPr>
+      <w:r>
+        <w:rPr>
+          <w:sz w:val="20"/>
+          <w:lang w:val="en-US"/>
+        </w:rPr>
+        <w:t>A promising approach, the commit-reveal approach, as the name implies consists of two different phases. In a first phase, the participants commit a cryptographically secured secret in the form of a hash. In the second phase, all parties reveal their secrets in plain text. These will then be compared with the hash and if they are correct with the other secrets merged with an XOR operation and then used as a seed for a random value.</w:t>
+      </w:r>
+    </w:p>
+    <w:p>
+      <w:pPr>
+        <w:rPr>
+          <w:sz w:val="20"/>
+          <w:lang w:val="en-US"/>
+        </w:rPr>
+      </w:pPr>
+      <w:r>
+        <w:rPr>
+          <w:sz w:val="20"/>
+          <w:lang w:val="en-US"/>
+        </w:rPr>
+        <w:t>This approach should logically not be based on a single instance and should hash the user's secrets together with their address to ensure that only the actual owner of a secret can reveal it. Additionally, the possibility can be added that each commit will cost an amount and will only be refunded if revealed. If a secret is not revealed, no random will be generated and a new attempt will be made.</w:t>
+      </w:r>
+    </w:p>
+    <w:p>
+      <w:pPr>
+        <w:rPr>
+          <w:sz w:val="20"/>
+          <w:lang w:val="en-US"/>
+        </w:rPr>
+      </w:pPr>
+    </w:p>
+    <w:p>
+      <w:pPr>
+        <w:pStyle w:val="Heading2"/>
+        <w:rPr>
+          <w:b/>
+          <w:sz w:val="24"/>
+        </w:rPr>
+      </w:pPr>
+      <w:r>
+        <w:rPr>
+          <w:b/>
+          <w:sz w:val="24"/>
+        </w:rPr>
+        <w:t>Design</w:t>
+      </w:r>
+    </w:p>
+    <w:p>
+      <w:pPr>
+        <w:rPr>
+          <w:sz w:val="20"/>
+          <w:lang w:val="en-US"/>
+        </w:rPr>
+      </w:pPr>
+      <w:r>
+        <w:rPr>
+          <w:sz w:val="20"/>
+          <w:lang w:val="en-US"/>
+        </w:rPr>
+        <w:t xml:space="preserve">In the course of implementing the Challenge Task, we decided to implement the Commit Reveal approach, as we believe it is the most promising method. </w:t>
+      </w:r>
+    </w:p>
+    <w:p>
+      <w:pPr>
+        <w:rPr>
+          <w:sz w:val="20"/>
+          <w:lang w:val="en-US"/>
+        </w:rPr>
+      </w:pPr>
+      <w:r>
+        <w:rPr>
+          <w:sz w:val="20"/>
+          <w:lang w:val="en-US"/>
+        </w:rPr>
+        <w:t>The general procedure of the lottery is as follows. The lottery is opened, which at the same time starts a new campaign in the oracle. After that all participants of the lottery will have a number of commits and afterwards they will have to register as soon as there are enough players. If all players have revealed in a certain time interval, the random number will be calculated and the lottery will be dissolved according to the rules of the game. If more than one person wins, the prize is split. If only one person wins, they receive the entire pot. If no one wins, the pot is</w:t>
+      </w:r>
+      <w:r>
+        <w:rPr>
+          <w:sz w:val="20"/>
+          <w:lang w:val="en-US"/>
+        </w:rPr>
+        <w:t xml:space="preserve"> </w:t>
+      </w:r>
+      <w:r>
+        <w:rPr>
+          <w:sz w:val="20"/>
+          <w:lang w:val="en-US"/>
+        </w:rPr>
+        <w:t>taken to the next round.</w:t>
+      </w:r>
+      <w:r>
+        <w:rPr>
+          <w:sz w:val="20"/>
+          <w:lang w:val="en-US"/>
+        </w:rPr>
+        <w:t xml:space="preserve"> Fig. [</w:t>
+      </w:r>
+      <w:r>
+        <w:rPr>
+          <w:sz w:val="20"/>
+          <w:lang w:val="en-US"/>
+        </w:rPr>
+        <w:t>1</w:t>
+      </w:r>
+      <w:r>
+        <w:rPr>
+          <w:sz w:val="20"/>
+          <w:lang w:val="en-US"/>
+        </w:rPr>
+        <w:t xml:space="preserve">] </w:t>
+      </w:r>
+      <w:proofErr w:type="gramStart"/>
+      <w:r>
+        <w:rPr>
+          <w:sz w:val="20"/>
+          <w:lang w:val="en-US"/>
+        </w:rPr>
+        <w:t>shows</w:t>
+      </w:r>
+      <w:proofErr w:type="gramEnd"/>
+      <w:r>
+        <w:rPr>
+          <w:sz w:val="20"/>
+          <w:lang w:val="en-US"/>
+        </w:rPr>
+        <w:t xml:space="preserve"> the sequence diagram of the lottery. It models the interaction between two different clients, the lottery and the oracle. In a first step, a client buys a ticket. This triggers the lottery to create a new campaign to find a random number. Also the first hashed secret is being </w:t>
+      </w:r>
+      <w:proofErr w:type="spellStart"/>
+      <w:r>
+        <w:rPr>
+          <w:sz w:val="20"/>
+          <w:lang w:val="en-US"/>
+        </w:rPr>
+        <w:t>commited</w:t>
+      </w:r>
+      <w:proofErr w:type="spellEnd"/>
+      <w:r>
+        <w:rPr>
+          <w:sz w:val="20"/>
+          <w:lang w:val="en-US"/>
+        </w:rPr>
+        <w:t xml:space="preserve">. Afterwards with each client buying a ticket, a hash is added to the campaign of the oracle. This is possible as long as </w:t>
+      </w:r>
+      <w:r>
+        <w:rPr>
+          <w:noProof/>
+          <w:sz w:val="20"/>
+          <w:lang w:eastAsia="de-CH"/>
         </w:rPr>
         <w:lastRenderedPageBreak/>
-        <w:t xml:space="preserve">In general, according to [1] it is </w:t>
-      </w:r>
-      <w:r>
+        <mc:AlternateContent>
+          <mc:Choice Requires="wps">
+            <w:drawing>
+              <wp:anchor distT="0" distB="0" distL="114300" distR="114300" simplePos="0" relativeHeight="251661312" behindDoc="1" locked="0" layoutInCell="1" allowOverlap="1" wp14:anchorId="179915C8" wp14:editId="66E558D2">
+                <wp:simplePos x="0" y="0"/>
+                <wp:positionH relativeFrom="column">
+                  <wp:posOffset>-29845</wp:posOffset>
+                </wp:positionH>
+                <wp:positionV relativeFrom="paragraph">
+                  <wp:posOffset>3309620</wp:posOffset>
+                </wp:positionV>
+                <wp:extent cx="5753100" cy="635"/>
+                <wp:effectExtent l="0" t="0" r="0" b="0"/>
+                <wp:wrapTight wrapText="bothSides">
+                  <wp:wrapPolygon edited="0">
+                    <wp:start x="0" y="0"/>
+                    <wp:lineTo x="0" y="21600"/>
+                    <wp:lineTo x="21600" y="21600"/>
+                    <wp:lineTo x="21600" y="0"/>
+                  </wp:wrapPolygon>
+                </wp:wrapTight>
+                <wp:docPr id="2" name="Text Box 2"/>
+                <wp:cNvGraphicFramePr/>
+                <a:graphic xmlns:a="http://schemas.openxmlformats.org/drawingml/2006/main">
+                  <a:graphicData uri="http://schemas.microsoft.com/office/word/2010/wordprocessingShape">
+                    <wps:wsp>
+                      <wps:cNvSpPr txBox="1"/>
+                      <wps:spPr>
+                        <a:xfrm>
+                          <a:off x="0" y="0"/>
+                          <a:ext cx="5753100" cy="635"/>
+                        </a:xfrm>
+                        <a:prstGeom prst="rect">
+                          <a:avLst/>
+                        </a:prstGeom>
+                        <a:solidFill>
+                          <a:prstClr val="white"/>
+                        </a:solidFill>
+                        <a:ln>
+                          <a:noFill/>
+                        </a:ln>
+                        <a:effectLst/>
+                      </wps:spPr>
+                      <wps:txbx>
+                        <w:txbxContent>
+                          <w:p>
+                            <w:pPr>
+                              <w:pStyle w:val="Caption"/>
+                              <w:jc w:val="center"/>
+                              <w:rPr>
+                                <w:color w:val="000000" w:themeColor="text1"/>
+                                <w:lang w:val="en-US"/>
+                              </w:rPr>
+                            </w:pPr>
+                            <w:r>
+                              <w:rPr>
+                                <w:lang w:val="en-US"/>
+                              </w:rPr>
+                              <w:t>Fig 1</w:t>
+                            </w:r>
+                            <w:r>
+                              <w:rPr>
+                                <w:lang w:val="en-US"/>
+                              </w:rPr>
+                              <w:t xml:space="preserve">. Sequence </w:t>
+                            </w:r>
+                            <w:r>
+                              <w:rPr>
+                                <w:lang w:val="en-US"/>
+                              </w:rPr>
+                              <w:t>d</w:t>
+                            </w:r>
+                            <w:r>
+                              <w:rPr>
+                                <w:lang w:val="en-US"/>
+                              </w:rPr>
+                              <w:t xml:space="preserve">iagram of </w:t>
+                            </w:r>
+                            <w:r>
+                              <w:rPr>
+                                <w:lang w:val="en-US"/>
+                              </w:rPr>
+                              <w:t>the</w:t>
+                            </w:r>
+                            <w:r>
+                              <w:rPr>
+                                <w:lang w:val="en-US"/>
+                              </w:rPr>
+                              <w:t xml:space="preserve"> lottery</w:t>
+                            </w:r>
+                          </w:p>
+                        </w:txbxContent>
+                      </wps:txbx>
+                      <wps:bodyPr rot="0" spcFirstLastPara="0" vertOverflow="overflow" horzOverflow="overflow" vert="horz" wrap="square" lIns="0" tIns="0" rIns="0" bIns="0" numCol="1" spcCol="0" rtlCol="0" fromWordArt="0" anchor="t" anchorCtr="0" forceAA="0" compatLnSpc="1">
+                        <a:prstTxWarp prst="textNoShape">
+                          <a:avLst/>
+                        </a:prstTxWarp>
+                        <a:spAutoFit/>
+                      </wps:bodyPr>
+                    </wps:wsp>
+                  </a:graphicData>
+                </a:graphic>
+              </wp:anchor>
+            </w:drawing>
+          </mc:Choice>
+          <mc:Fallback>
+            <w:pict>
+              <v:shapetype w14:anchorId="179915C8" id="_x0000_t202" coordsize="21600,21600" o:spt="202" path="m,l,21600r21600,l21600,xe">
+                <v:stroke joinstyle="miter"/>
+                <v:path gradientshapeok="t" o:connecttype="rect"/>
+              </v:shapetype>
+              <v:shape id="Text Box 2" o:spid="_x0000_s1026" type="#_x0000_t202" style="position:absolute;margin-left:-2.35pt;margin-top:260.6pt;width:453pt;height:.05pt;z-index:-251655168;visibility:visible;mso-wrap-style:square;mso-wrap-distance-left:9pt;mso-wrap-distance-top:0;mso-wrap-distance-right:9pt;mso-wrap-distance-bottom:0;mso-position-horizontal:absolute;mso-position-horizontal-relative:text;mso-position-vertical:absolute;mso-position-vertical-relative:text;v-text-anchor:top" o:gfxdata="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" stroked="f">
+                <v:textbox style="mso-fit-shape-to-text:t" inset="0,0,0,0">
+                  <w:txbxContent>
+                    <w:p>
+                      <w:pPr>
+                        <w:pStyle w:val="Caption"/>
+                        <w:jc w:val="center"/>
+                        <w:rPr>
+                          <w:color w:val="000000" w:themeColor="text1"/>
+                          <w:lang w:val="en-US"/>
+                        </w:rPr>
+                      </w:pPr>
+                      <w:r>
+                        <w:rPr>
+                          <w:lang w:val="en-US"/>
+                        </w:rPr>
+                        <w:t>Fig 1</w:t>
+                      </w:r>
+                      <w:r>
+                        <w:rPr>
+                          <w:lang w:val="en-US"/>
+                        </w:rPr>
+                        <w:t xml:space="preserve">. Sequence </w:t>
+                      </w:r>
+                      <w:r>
+                        <w:rPr>
+                          <w:lang w:val="en-US"/>
+                        </w:rPr>
+                        <w:t>d</w:t>
+                      </w:r>
+                      <w:r>
+                        <w:rPr>
+                          <w:lang w:val="en-US"/>
+                        </w:rPr>
+                        <w:t xml:space="preserve">iagram of </w:t>
+                      </w:r>
+                      <w:r>
+                        <w:rPr>
+                          <w:lang w:val="en-US"/>
+                        </w:rPr>
+                        <w:t>the</w:t>
+                      </w:r>
+                      <w:r>
+                        <w:rPr>
+                          <w:lang w:val="en-US"/>
+                        </w:rPr>
+                        <w:t xml:space="preserve"> lottery</w:t>
+                      </w:r>
+                    </w:p>
+                  </w:txbxContent>
+                </v:textbox>
+                <w10:wrap type="tight"/>
+              </v:shape>
+            </w:pict>
+          </mc:Fallback>
+        </mc:AlternateContent>
+      </w:r>
+      <w:r>
+        <w:rPr>
+          <w:noProof/>
+          <w:sz w:val="20"/>
+          <w:lang w:eastAsia="de-CH"/>
+        </w:rPr>
+        <w:drawing>
+          <wp:anchor distT="0" distB="0" distL="114300" distR="114300" simplePos="0" relativeHeight="251659264" behindDoc="1" locked="0" layoutInCell="1" allowOverlap="1" wp14:anchorId="0518A638" wp14:editId="1DAD6705">
+            <wp:simplePos x="0" y="0"/>
+            <wp:positionH relativeFrom="column">
+              <wp:posOffset>-35687</wp:posOffset>
+            </wp:positionH>
+            <wp:positionV relativeFrom="page">
+              <wp:posOffset>951230</wp:posOffset>
+            </wp:positionV>
+            <wp:extent cx="5752800" cy="3344400"/>
+            <wp:effectExtent l="0" t="0" r="635" b="8890"/>
+            <wp:wrapTight wrapText="bothSides">
+              <wp:wrapPolygon edited="0">
+                <wp:start x="0" y="0"/>
+                <wp:lineTo x="0" y="21534"/>
+                <wp:lineTo x="21531" y="21534"/>
+                <wp:lineTo x="21531" y="0"/>
+                <wp:lineTo x="0" y="0"/>
+              </wp:wrapPolygon>
+            </wp:wrapTight>
+            <wp:docPr id="1" name="Picture 1" descr="C:\Users\BUED10297\Downloads\flowchart.png"/>
+            <wp:cNvGraphicFramePr>
+              <a:graphicFrameLocks xmlns:a="http://schemas.openxmlformats.org/drawingml/2006/main" noChangeAspect="1"/>
+            </wp:cNvGraphicFramePr>
+            <a:graphic xmlns:a="http://schemas.openxmlformats.org/drawingml/2006/main">
+              <a:graphicData uri="http://schemas.openxmlformats.org/drawingml/2006/picture">
+                <pic:pic xmlns:pic="http://schemas.openxmlformats.org/drawingml/2006/picture">
+                  <pic:nvPicPr>
+                    <pic:cNvPr id="0" name="Picture 1" descr="C:\Users\BUED10297\Downloads\flowchart.png"/>
+                    <pic:cNvPicPr>
+                      <a:picLocks noChangeAspect="1" noChangeArrowheads="1"/>
+                    </pic:cNvPicPr>
+                  </pic:nvPicPr>
+                  <pic:blipFill rotWithShape="1">
+                    <a:blip r:embed="rId5">
+                      <a:extLst>
+                        <a:ext uri="{28A0092B-C50C-407E-A947-70E740481C1C}">
+                          <a14:useLocalDpi xmlns:a14="http://schemas.microsoft.com/office/drawing/2010/main" val="0"/>
+                        </a:ext>
+                      </a:extLst>
+                    </a:blip>
+                    <a:srcRect b="50909"/>
+                    <a:stretch/>
+                  </pic:blipFill>
+                  <pic:spPr bwMode="auto">
+                    <a:xfrm>
+                      <a:off x="0" y="0"/>
+                      <a:ext cx="5752800" cy="3344400"/>
+                    </a:xfrm>
+                    <a:prstGeom prst="rect">
+                      <a:avLst/>
+                    </a:prstGeom>
+                    <a:noFill/>
+                    <a:ln>
+                      <a:noFill/>
+                    </a:ln>
+                    <a:extLst>
+                      <a:ext uri="{53640926-AAD7-44D8-BBD7-CCE9431645EC}">
+                        <a14:shadowObscured xmlns:a14="http://schemas.microsoft.com/office/drawing/2010/main"/>
+                      </a:ext>
+                    </a:extLst>
+                  </pic:spPr>
+                </pic:pic>
+              </a:graphicData>
+            </a:graphic>
+            <wp14:sizeRelH relativeFrom="margin">
+              <wp14:pctWidth>0</wp14:pctWidth>
+            </wp14:sizeRelH>
+            <wp14:sizeRelV relativeFrom="margin">
+              <wp14:pctHeight>0</wp14:pctHeight>
+            </wp14:sizeRelV>
+          </wp:anchor>
+        </w:drawing>
+      </w:r>
+      <w:r>
+        <w:rPr>
+          <w:sz w:val="20"/>
+          <w:lang w:val="en-US"/>
+        </w:rPr>
+        <w:t xml:space="preserve">the campaign is open for new commits. When enough commits are gathered, the campaign is set to reveal mode, and all clients that </w:t>
+      </w:r>
+      <w:r>
+        <w:rPr>
+          <w:sz w:val="20"/>
+          <w:lang w:val="en-US"/>
+        </w:rPr>
+        <w:t>committed</w:t>
+      </w:r>
+      <w:r>
+        <w:rPr>
+          <w:sz w:val="20"/>
+          <w:lang w:val="en-US"/>
+        </w:rPr>
+        <w:t xml:space="preserve"> a secret now need to reveal it, in order for the oracle to produce a random number.</w:t>
+      </w:r>
+      <w:r>
+        <w:rPr>
+          <w:sz w:val="20"/>
+          <w:lang w:val="en-US"/>
+        </w:rPr>
+        <w:t xml:space="preserve"> When everything worked out and all secrets are revealed, a random number is generated and the function </w:t>
+      </w:r>
+      <w:proofErr w:type="spellStart"/>
+      <w:proofErr w:type="gramStart"/>
+      <w:r>
+        <w:rPr>
+          <w:sz w:val="20"/>
+          <w:lang w:val="en-US"/>
+        </w:rPr>
+        <w:t>payOutWinner</w:t>
+      </w:r>
+      <w:proofErr w:type="spellEnd"/>
+      <w:r>
+        <w:rPr>
+          <w:sz w:val="20"/>
+          <w:lang w:val="en-US"/>
+        </w:rPr>
+        <w:t>(</w:t>
+      </w:r>
+      <w:proofErr w:type="gramEnd"/>
+      <w:r>
+        <w:rPr>
+          <w:sz w:val="20"/>
+          <w:lang w:val="en-US"/>
+        </w:rPr>
+        <w:t>) is called, which returns the jackpot to the winner(s).</w:t>
+      </w:r>
+    </w:p>
+    <w:p>
+      <w:pPr>
+        <w:rPr>
+          <w:sz w:val="20"/>
+          <w:lang w:val="en-US"/>
+        </w:rPr>
+      </w:pPr>
+    </w:p>
+    <w:p>
+      <w:pPr>
+        <w:pStyle w:val="Heading2"/>
         <w:rPr>
           <w:b/>
-          <w:lang w:val="en-US"/>
-        </w:rPr>
-        <w:t>not advisable</w:t>
-      </w:r>
-      <w:r>
-        <w:rPr>
-          <w:lang w:val="en-US"/>
-        </w:rPr>
-        <w:t xml:space="preserve"> to build your random on a </w:t>
-      </w:r>
+          <w:sz w:val="24"/>
+          <w:lang w:val="en-US"/>
+        </w:rPr>
+      </w:pPr>
       <w:r>
         <w:rPr>
           <w:b/>
-          <w:lang w:val="en-US"/>
-        </w:rPr>
-        <w:t>block variable</w:t>
-      </w:r>
-      <w:r>
-        <w:rPr>
-          <w:lang w:val="en-US"/>
-        </w:rPr>
-        <w:t xml:space="preserve">. This includes for example the </w:t>
-      </w:r>
+          <w:sz w:val="24"/>
+          <w:lang w:val="en-US"/>
+        </w:rPr>
+        <w:t>Implementation</w:t>
+      </w:r>
+    </w:p>
+    <w:p>
+      <w:pPr>
+        <w:rPr>
+          <w:sz w:val="20"/>
+          <w:lang w:val="en-US"/>
+        </w:rPr>
+      </w:pPr>
+      <w:r>
+        <w:rPr>
+          <w:sz w:val="20"/>
+          <w:lang w:val="en-US"/>
+        </w:rPr>
+        <w:t xml:space="preserve">The </w:t>
+      </w:r>
+      <w:r>
+        <w:rPr>
+          <w:sz w:val="20"/>
+          <w:lang w:val="en-US"/>
+        </w:rPr>
+        <w:t>development</w:t>
+      </w:r>
+      <w:r>
+        <w:rPr>
+          <w:sz w:val="20"/>
+          <w:lang w:val="en-US"/>
+        </w:rPr>
+        <w:t xml:space="preserve"> of the Smart Contracts was </w:t>
+      </w:r>
+      <w:r>
+        <w:rPr>
+          <w:sz w:val="20"/>
+          <w:lang w:val="en-US"/>
+        </w:rPr>
+        <w:t>done</w:t>
+      </w:r>
+      <w:r>
+        <w:rPr>
+          <w:sz w:val="20"/>
+          <w:lang w:val="en-US"/>
+        </w:rPr>
+        <w:t xml:space="preserve"> with the help of Truffle (5.0.18) and Ganache (v1.3.1). The tests were all written with Web3js as this is included with truffle and offers many more possibilities than development and testing in Remix </w:t>
+      </w:r>
+      <w:r>
+        <w:rPr>
+          <w:sz w:val="20"/>
+          <w:lang w:val="en-US"/>
+        </w:rPr>
+        <w:t>with plain solidity does</w:t>
+      </w:r>
+      <w:r>
+        <w:rPr>
+          <w:sz w:val="20"/>
+          <w:lang w:val="en-US"/>
+        </w:rPr>
+        <w:t xml:space="preserve">. The class diagram shown in fig. [2] </w:t>
+      </w:r>
+      <w:proofErr w:type="gramStart"/>
+      <w:r>
+        <w:rPr>
+          <w:sz w:val="20"/>
+          <w:lang w:val="en-US"/>
+        </w:rPr>
+        <w:t>is</w:t>
+      </w:r>
+      <w:proofErr w:type="gramEnd"/>
+      <w:r>
+        <w:rPr>
+          <w:sz w:val="20"/>
+          <w:lang w:val="en-US"/>
+        </w:rPr>
+        <w:t xml:space="preserve"> used to explain the components of th</w:t>
+      </w:r>
+      <w:r>
+        <w:rPr>
+          <w:sz w:val="20"/>
+          <w:lang w:val="en-US"/>
+        </w:rPr>
+        <w:t>e Challenge Task in more detail.</w:t>
+      </w:r>
+    </w:p>
+    <w:p>
+      <w:pPr>
+        <w:rPr>
+          <w:sz w:val="20"/>
+          <w:lang w:val="en-US"/>
+        </w:rPr>
+      </w:pPr>
+    </w:p>
+    <w:p>
+      <w:pPr>
+        <w:rPr>
+          <w:b/>
+          <w:sz w:val="20"/>
+        </w:rPr>
+      </w:pPr>
       <w:proofErr w:type="spellStart"/>
       <w:r>
         <w:rPr>
-          <w:lang w:val="en-US"/>
-        </w:rPr>
-        <w:t>coinbase</w:t>
+          <w:b/>
+          <w:sz w:val="20"/>
+        </w:rPr>
+        <w:t>Lottery</w:t>
       </w:r>
       <w:proofErr w:type="spellEnd"/>
-      <w:r>
-        <w:rPr>
-          <w:lang w:val="en-US"/>
-        </w:rPr>
-        <w:t xml:space="preserve"> (address of the miner of the block), the previously mentioned difficulty and timestamp as well as the block number or the gas limit. This is for the simple reason that they can be influenced by the miner.</w:t>
-      </w:r>
-    </w:p>
-    <w:p>
-      <w:pPr>
-        <w:rPr>
-          <w:lang w:val="en-US"/>
-        </w:rPr>
-      </w:pPr>
-    </w:p>
-    <w:p>
-      <w:pPr>
-        <w:pStyle w:val="Heading3"/>
+    </w:p>
+    <w:p>
+      <w:pPr>
+        <w:rPr>
+          <w:sz w:val="20"/>
+          <w:lang w:val="en-US"/>
+        </w:rPr>
+      </w:pPr>
+      <w:r>
+        <w:rPr>
+          <w:sz w:val="20"/>
+          <w:lang w:val="en-US"/>
+        </w:rPr>
+        <w:t>The lottery contract is the point of contact for players of the lottery. On the one hand it offers the possibility to buy a ticket. It can be decided by the player, whether with or without commitment of a secret, since it should be left to each user whether he would like to contribute t</w:t>
+      </w:r>
+      <w:r>
+        <w:rPr>
+          <w:sz w:val="20"/>
+          <w:lang w:val="en-US"/>
+        </w:rPr>
+        <w:t>o the improvement of the random number</w:t>
+      </w:r>
+      <w:r>
+        <w:rPr>
+          <w:sz w:val="20"/>
+          <w:lang w:val="en-US"/>
+        </w:rPr>
+        <w:t xml:space="preserve"> or not (he loses his own money if others collude).</w:t>
+      </w:r>
+      <w:r>
+        <w:rPr>
+          <w:sz w:val="20"/>
+          <w:lang w:val="en-US"/>
+        </w:rPr>
+        <w:t xml:space="preserve"> </w:t>
+      </w:r>
+      <w:r>
+        <w:rPr>
+          <w:sz w:val="20"/>
+          <w:lang w:val="en-US"/>
+        </w:rPr>
+        <w:t>On the other hand, the contract controls the determination of the winner based on the number provided by the oracle and the associated payout of the jackpot, as well as auxiliary functions such as the refund of the ticket price if the lottery cannot be carried out.</w:t>
+      </w:r>
+    </w:p>
+    <w:p>
+      <w:pPr>
+        <w:rPr>
+          <w:sz w:val="20"/>
+          <w:lang w:val="en-US"/>
+        </w:rPr>
+      </w:pPr>
+    </w:p>
+    <w:p>
+      <w:pPr>
         <w:rPr>
           <w:b/>
-          <w:lang w:val="en-US"/>
+          <w:sz w:val="20"/>
         </w:rPr>
       </w:pPr>
       <w:r>
         <w:rPr>
           <w:b/>
-          <w:lang w:val="en-US"/>
-        </w:rPr>
-        <w:t xml:space="preserve">Is it </w:t>
+          <w:sz w:val="20"/>
+        </w:rPr>
+        <w:t>Oracle</w:t>
+      </w:r>
+    </w:p>
+    <w:p>
+      <w:pPr>
+        <w:rPr>
+          <w:sz w:val="20"/>
+          <w:lang w:val="en-US"/>
+        </w:rPr>
+      </w:pPr>
+      <w:r>
+        <w:rPr>
+          <w:sz w:val="20"/>
+          <w:lang w:val="en-US"/>
+        </w:rPr>
+        <w:t xml:space="preserve">The oracle is responsible for determining a random number. It does this using the commit/reveal approach. First a new campaign is created, where the minimum required number of secrets, the minimum amount to be deposited per commit and </w:t>
       </w:r>
       <w:proofErr w:type="gramStart"/>
       <w:r>
         <w:rPr>
+          <w:sz w:val="20"/>
+          <w:lang w:val="en-US"/>
+        </w:rPr>
+        <w:t>the modulo</w:t>
+      </w:r>
+      <w:proofErr w:type="gramEnd"/>
+      <w:r>
+        <w:rPr>
+          <w:sz w:val="20"/>
+          <w:lang w:val="en-US"/>
+        </w:rPr>
+        <w:t xml:space="preserve"> variable</w:t>
+      </w:r>
+      <w:r>
+        <w:rPr>
+          <w:sz w:val="20"/>
+          <w:lang w:val="en-US"/>
+        </w:rPr>
+        <w:t xml:space="preserve">, which finally defines the number range. The final goal of such a campaign is to generate a random output. </w:t>
+      </w:r>
+    </w:p>
+    <w:p>
+      <w:pPr>
+        <w:rPr>
+          <w:sz w:val="20"/>
+          <w:lang w:val="en-US"/>
+        </w:rPr>
+      </w:pPr>
+      <w:r>
+        <w:rPr>
+          <w:sz w:val="20"/>
+          <w:lang w:val="en-US"/>
+        </w:rPr>
+        <w:t xml:space="preserve">Once the campaign has started, participants can send their hashed secrets to the oracle. If there are enough hashes, the contract changes to the reveal phase, in which all participants who have made a commit have to reveal their secrets. These secrets are then merged by XOR operation. Finally, a number is generated from this value and </w:t>
+      </w:r>
+      <w:proofErr w:type="gramStart"/>
+      <w:r>
+        <w:rPr>
+          <w:sz w:val="20"/>
+          <w:lang w:val="en-US"/>
+        </w:rPr>
+        <w:t>the modulo</w:t>
+      </w:r>
+      <w:proofErr w:type="gramEnd"/>
+      <w:r>
+        <w:rPr>
+          <w:sz w:val="20"/>
+          <w:lang w:val="en-US"/>
+        </w:rPr>
+        <w:t xml:space="preserve"> determined at the beginning. The oracle also offers some private help functions, such as resetting the participants or refunding the amounts under consideration of who has </w:t>
+      </w:r>
+      <w:r>
+        <w:rPr>
+          <w:sz w:val="20"/>
+          <w:lang w:val="en-US"/>
+        </w:rPr>
+        <w:t>revealed</w:t>
+      </w:r>
+      <w:r>
+        <w:rPr>
+          <w:sz w:val="20"/>
+          <w:lang w:val="en-US"/>
+        </w:rPr>
+        <w:t xml:space="preserve"> and who has not (or in the best case all have </w:t>
+      </w:r>
+      <w:r>
+        <w:rPr>
+          <w:sz w:val="20"/>
+          <w:lang w:val="en-US"/>
+        </w:rPr>
+        <w:t>revealed</w:t>
+      </w:r>
+      <w:r>
+        <w:rPr>
+          <w:sz w:val="20"/>
+          <w:lang w:val="en-US"/>
+        </w:rPr>
+        <w:t xml:space="preserve"> and all get the money back).</w:t>
+      </w:r>
+    </w:p>
+    <w:p>
+      <w:pPr>
+        <w:rPr>
+          <w:sz w:val="20"/>
+          <w:lang w:val="en-US"/>
+        </w:rPr>
+      </w:pPr>
+    </w:p>
+    <w:p>
+      <w:pPr>
+        <w:rPr>
+          <w:sz w:val="20"/>
+          <w:lang w:val="en-US"/>
+        </w:rPr>
+      </w:pPr>
+    </w:p>
+    <w:p>
+      <w:pPr>
+        <w:rPr>
+          <w:sz w:val="20"/>
+          <w:lang w:val="en-US"/>
+        </w:rPr>
+      </w:pPr>
+    </w:p>
+    <w:p>
+      <w:pPr>
+        <w:rPr>
+          <w:sz w:val="20"/>
+          <w:lang w:val="en-US"/>
+        </w:rPr>
+      </w:pPr>
+      <w:r>
+        <w:rPr>
+          <w:noProof/>
+          <w:sz w:val="20"/>
+          <w:lang w:eastAsia="de-CH"/>
+        </w:rPr>
+        <w:lastRenderedPageBreak/>
+        <mc:AlternateContent>
+          <mc:Choice Requires="wps">
+            <w:drawing>
+              <wp:anchor distT="0" distB="0" distL="114300" distR="114300" simplePos="0" relativeHeight="251664384" behindDoc="1" locked="0" layoutInCell="1" allowOverlap="1" wp14:anchorId="5CAAADC5" wp14:editId="1AD94A2B">
+                <wp:simplePos x="0" y="0"/>
+                <wp:positionH relativeFrom="column">
+                  <wp:posOffset>-33655</wp:posOffset>
+                </wp:positionH>
+                <wp:positionV relativeFrom="paragraph">
+                  <wp:posOffset>3432175</wp:posOffset>
+                </wp:positionV>
+                <wp:extent cx="5753100" cy="635"/>
+                <wp:effectExtent l="0" t="0" r="0" b="0"/>
+                <wp:wrapTight wrapText="bothSides">
+                  <wp:wrapPolygon edited="0">
+                    <wp:start x="0" y="0"/>
+                    <wp:lineTo x="0" y="21600"/>
+                    <wp:lineTo x="21600" y="21600"/>
+                    <wp:lineTo x="21600" y="0"/>
+                  </wp:wrapPolygon>
+                </wp:wrapTight>
+                <wp:docPr id="4" name="Text Box 4"/>
+                <wp:cNvGraphicFramePr/>
+                <a:graphic xmlns:a="http://schemas.openxmlformats.org/drawingml/2006/main">
+                  <a:graphicData uri="http://schemas.microsoft.com/office/word/2010/wordprocessingShape">
+                    <wps:wsp>
+                      <wps:cNvSpPr txBox="1"/>
+                      <wps:spPr>
+                        <a:xfrm>
+                          <a:off x="0" y="0"/>
+                          <a:ext cx="5753100" cy="635"/>
+                        </a:xfrm>
+                        <a:prstGeom prst="rect">
+                          <a:avLst/>
+                        </a:prstGeom>
+                        <a:solidFill>
+                          <a:prstClr val="white"/>
+                        </a:solidFill>
+                        <a:ln>
+                          <a:noFill/>
+                        </a:ln>
+                        <a:effectLst/>
+                      </wps:spPr>
+                      <wps:txbx>
+                        <w:txbxContent>
+                          <w:p>
+                            <w:pPr>
+                              <w:pStyle w:val="Caption"/>
+                              <w:jc w:val="center"/>
+                              <w:rPr>
+                                <w:color w:val="000000" w:themeColor="text1"/>
+                                <w:lang w:val="en-US"/>
+                              </w:rPr>
+                            </w:pPr>
+                            <w:r>
+                              <w:rPr>
+                                <w:lang w:val="en-US"/>
+                              </w:rPr>
+                              <w:t xml:space="preserve">Fig </w:t>
+                            </w:r>
+                            <w:r>
+                              <w:rPr>
+                                <w:lang w:val="en-US"/>
+                              </w:rPr>
+                              <w:t>2</w:t>
+                            </w:r>
+                            <w:r>
+                              <w:rPr>
+                                <w:lang w:val="en-US"/>
+                              </w:rPr>
+                              <w:t xml:space="preserve">. </w:t>
+                            </w:r>
+                            <w:r>
+                              <w:rPr>
+                                <w:lang w:val="en-US"/>
+                              </w:rPr>
+                              <w:t>Class diagram of the lottery smart contract</w:t>
+                            </w:r>
+                          </w:p>
+                        </w:txbxContent>
+                      </wps:txbx>
+                      <wps:bodyPr rot="0" spcFirstLastPara="0" vertOverflow="overflow" horzOverflow="overflow" vert="horz" wrap="square" lIns="0" tIns="0" rIns="0" bIns="0" numCol="1" spcCol="0" rtlCol="0" fromWordArt="0" anchor="t" anchorCtr="0" forceAA="0" compatLnSpc="1">
+                        <a:prstTxWarp prst="textNoShape">
+                          <a:avLst/>
+                        </a:prstTxWarp>
+                        <a:spAutoFit/>
+                      </wps:bodyPr>
+                    </wps:wsp>
+                  </a:graphicData>
+                </a:graphic>
+              </wp:anchor>
+            </w:drawing>
+          </mc:Choice>
+          <mc:Fallback>
+            <w:pict>
+              <v:shape w14:anchorId="5CAAADC5" id="Text Box 4" o:spid="_x0000_s1027" type="#_x0000_t202" style="position:absolute;margin-left:-2.65pt;margin-top:270.25pt;width:453pt;height:.05pt;z-index:-251652096;visibility:visible;mso-wrap-style:square;mso-wrap-distance-left:9pt;mso-wrap-distance-top:0;mso-wrap-distance-right:9pt;mso-wrap-distance-bottom:0;mso-position-horizontal:absolute;mso-position-horizontal-relative:text;mso-position-vertical:absolute;mso-position-vertical-relative:text;v-text-anchor:top" o:gfxdata="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" stroked="f">
+                <v:textbox style="mso-fit-shape-to-text:t" inset="0,0,0,0">
+                  <w:txbxContent>
+                    <w:p>
+                      <w:pPr>
+                        <w:pStyle w:val="Caption"/>
+                        <w:jc w:val="center"/>
+                        <w:rPr>
+                          <w:color w:val="000000" w:themeColor="text1"/>
+                          <w:lang w:val="en-US"/>
+                        </w:rPr>
+                      </w:pPr>
+                      <w:r>
+                        <w:rPr>
+                          <w:lang w:val="en-US"/>
+                        </w:rPr>
+                        <w:t xml:space="preserve">Fig </w:t>
+                      </w:r>
+                      <w:r>
+                        <w:rPr>
+                          <w:lang w:val="en-US"/>
+                        </w:rPr>
+                        <w:t>2</w:t>
+                      </w:r>
+                      <w:r>
+                        <w:rPr>
+                          <w:lang w:val="en-US"/>
+                        </w:rPr>
+                        <w:t xml:space="preserve">. </w:t>
+                      </w:r>
+                      <w:r>
+                        <w:rPr>
+                          <w:lang w:val="en-US"/>
+                        </w:rPr>
+                        <w:t>Class diagram of the lottery smart contract</w:t>
+                      </w:r>
+                    </w:p>
+                  </w:txbxContent>
+                </v:textbox>
+                <w10:wrap type="tight"/>
+              </v:shape>
+            </w:pict>
+          </mc:Fallback>
+        </mc:AlternateContent>
+      </w:r>
+      <w:r>
+        <w:rPr>
+          <w:noProof/>
+          <w:sz w:val="20"/>
+          <w:lang w:eastAsia="de-CH"/>
+        </w:rPr>
+        <w:drawing>
+          <wp:anchor distT="0" distB="0" distL="114300" distR="114300" simplePos="0" relativeHeight="251662336" behindDoc="1" locked="0" layoutInCell="1" allowOverlap="1">
+            <wp:simplePos x="0" y="0"/>
+            <wp:positionH relativeFrom="column">
+              <wp:posOffset>35560</wp:posOffset>
+            </wp:positionH>
+            <wp:positionV relativeFrom="paragraph">
+              <wp:posOffset>0</wp:posOffset>
+            </wp:positionV>
+            <wp:extent cx="5407660" cy="3286125"/>
+            <wp:effectExtent l="0" t="0" r="2540" b="9525"/>
+            <wp:wrapTight wrapText="bothSides">
+              <wp:wrapPolygon edited="0">
+                <wp:start x="0" y="0"/>
+                <wp:lineTo x="0" y="21537"/>
+                <wp:lineTo x="21534" y="21537"/>
+                <wp:lineTo x="21534" y="0"/>
+                <wp:lineTo x="0" y="0"/>
+              </wp:wrapPolygon>
+            </wp:wrapTight>
+            <wp:docPr id="3" name="Picture 3" descr="C:\Code\Private\Lottery-SC\Lottery-SC\assets\Class Diagramm.png"/>
+            <wp:cNvGraphicFramePr>
+              <a:graphicFrameLocks xmlns:a="http://schemas.openxmlformats.org/drawingml/2006/main" noChangeAspect="1"/>
+            </wp:cNvGraphicFramePr>
+            <a:graphic xmlns:a="http://schemas.openxmlformats.org/drawingml/2006/main">
+              <a:graphicData uri="http://schemas.openxmlformats.org/drawingml/2006/picture">
+                <pic:pic xmlns:pic="http://schemas.openxmlformats.org/drawingml/2006/picture">
+                  <pic:nvPicPr>
+                    <pic:cNvPr id="0" name="Picture 1" descr="C:\Code\Private\Lottery-SC\Lottery-SC\assets\Class Diagramm.png"/>
+                    <pic:cNvPicPr>
+                      <a:picLocks noChangeAspect="1" noChangeArrowheads="1"/>
+                    </pic:cNvPicPr>
+                  </pic:nvPicPr>
+                  <pic:blipFill>
+                    <a:blip r:embed="rId6">
+                      <a:extLst>
+                        <a:ext uri="{28A0092B-C50C-407E-A947-70E740481C1C}">
+                          <a14:useLocalDpi xmlns:a14="http://schemas.microsoft.com/office/drawing/2010/main" val="0"/>
+                        </a:ext>
+                      </a:extLst>
+                    </a:blip>
+                    <a:srcRect/>
+                    <a:stretch>
+                      <a:fillRect/>
+                    </a:stretch>
+                  </pic:blipFill>
+                  <pic:spPr bwMode="auto">
+                    <a:xfrm>
+                      <a:off x="0" y="0"/>
+                      <a:ext cx="5407660" cy="3286125"/>
+                    </a:xfrm>
+                    <a:prstGeom prst="rect">
+                      <a:avLst/>
+                    </a:prstGeom>
+                    <a:noFill/>
+                    <a:ln>
+                      <a:noFill/>
+                    </a:ln>
+                  </pic:spPr>
+                </pic:pic>
+              </a:graphicData>
+            </a:graphic>
+            <wp14:sizeRelH relativeFrom="margin">
+              <wp14:pctWidth>0</wp14:pctWidth>
+            </wp14:sizeRelH>
+            <wp14:sizeRelV relativeFrom="margin">
+              <wp14:pctHeight>0</wp14:pctHeight>
+            </wp14:sizeRelV>
+          </wp:anchor>
+        </w:drawing>
+      </w:r>
+    </w:p>
+    <w:p>
+      <w:pPr>
+        <w:pStyle w:val="Heading2"/>
+        <w:rPr>
           <w:b/>
-          <w:lang w:val="en-US"/>
-        </w:rPr>
-        <w:t>Better</w:t>
-      </w:r>
-      <w:proofErr w:type="gramEnd"/>
+          <w:sz w:val="24"/>
+          <w:lang w:val="en-US"/>
+        </w:rPr>
+      </w:pPr>
       <w:r>
         <w:rPr>
           <w:b/>
-          <w:lang w:val="en-US"/>
-        </w:rPr>
-        <w:t xml:space="preserve"> to Use The </w:t>
-      </w:r>
-      <w:proofErr w:type="spellStart"/>
+          <w:sz w:val="24"/>
+          <w:lang w:val="en-US"/>
+        </w:rPr>
+        <w:t>Evaluation</w:t>
+      </w:r>
       <w:r>
         <w:rPr>
           <w:b/>
-          <w:lang w:val="en-US"/>
-        </w:rPr>
-        <w:t>Blockhash</w:t>
-      </w:r>
-      <w:proofErr w:type="spellEnd"/>
-      <w:r>
-        <w:rPr>
-          <w:b/>
-          <w:lang w:val="en-US"/>
-        </w:rPr>
-        <w:t>?</w:t>
-      </w:r>
-    </w:p>
-    <w:p>
-      <w:pPr>
-        <w:rPr>
-          <w:lang w:val="en-US"/>
-        </w:rPr>
-      </w:pPr>
-      <w:r>
-        <w:rPr>
-          <w:lang w:val="en-US"/>
-        </w:rPr>
-        <w:t xml:space="preserve">Some implementations suggest using a past </w:t>
-      </w:r>
-      <w:proofErr w:type="spellStart"/>
-      <w:r>
-        <w:rPr>
-          <w:lang w:val="en-US"/>
-        </w:rPr>
-        <w:t>blockhash</w:t>
-      </w:r>
-      <w:proofErr w:type="spellEnd"/>
-      <w:r>
-        <w:rPr>
-          <w:lang w:val="en-US"/>
-        </w:rPr>
-        <w:t>, to generate a random. This is bad because an attack can create an exploit contract with the same PRNG code and then call the target contract via an internal message. The "random" numbers for the two contracts will be the same.</w:t>
-      </w:r>
-    </w:p>
-    <w:p>
-      <w:pPr>
-        <w:rPr>
-          <w:lang w:val="en-US"/>
-        </w:rPr>
-      </w:pPr>
-      <w:r>
-        <w:rPr>
-          <w:lang w:val="en-US"/>
-        </w:rPr>
-        <w:t xml:space="preserve">Some contracts suggest to use a future </w:t>
-      </w:r>
-      <w:proofErr w:type="spellStart"/>
-      <w:r>
-        <w:rPr>
-          <w:lang w:val="en-US"/>
-        </w:rPr>
-        <w:t>blockhash</w:t>
-      </w:r>
-      <w:proofErr w:type="spellEnd"/>
-      <w:r>
-        <w:rPr>
-          <w:lang w:val="en-US"/>
-        </w:rPr>
-        <w:t xml:space="preserve"> according to [1]. This approach is slightly better than the others and works as follows.  One player makes a bet and the house stores the block number of the transaction. In a second call, the player asks the house if it can draw the winner. The house fetches the previously saved block number and generates a random one from the hash. The problem is that the </w:t>
-      </w:r>
-      <w:proofErr w:type="spellStart"/>
-      <w:r>
-        <w:rPr>
-          <w:lang w:val="en-US"/>
-        </w:rPr>
-        <w:t>blockhashes</w:t>
-      </w:r>
-      <w:proofErr w:type="spellEnd"/>
-      <w:r>
-        <w:rPr>
-          <w:lang w:val="en-US"/>
-        </w:rPr>
-        <w:t xml:space="preserve"> are only available from the last 256 blocks for scaling reasons. All older </w:t>
-      </w:r>
-      <w:proofErr w:type="spellStart"/>
-      <w:r>
-        <w:rPr>
-          <w:lang w:val="en-US"/>
-        </w:rPr>
-        <w:t>blockhashes</w:t>
-      </w:r>
-      <w:proofErr w:type="spellEnd"/>
-      <w:r>
-        <w:rPr>
-          <w:lang w:val="en-US"/>
-        </w:rPr>
-        <w:t xml:space="preserve"> will be zero. If the second call is not made within 256 blocks, the </w:t>
-      </w:r>
-      <w:proofErr w:type="spellStart"/>
-      <w:r>
-        <w:rPr>
-          <w:lang w:val="en-US"/>
-        </w:rPr>
-        <w:t>blockhash</w:t>
-      </w:r>
-      <w:proofErr w:type="spellEnd"/>
-      <w:r>
-        <w:rPr>
-          <w:lang w:val="en-US"/>
-        </w:rPr>
-        <w:t xml:space="preserve"> and random will be zero.</w:t>
-      </w:r>
-    </w:p>
-    <w:p>
-      <w:pPr>
-        <w:rPr>
-          <w:lang w:val="en-US"/>
-        </w:rPr>
-      </w:pPr>
-      <w:r>
-        <w:rPr>
-          <w:lang w:val="en-US"/>
-        </w:rPr>
-        <w:t xml:space="preserve">Another approach is to calculate a private seed with the random. It is true that private variables cannot be called by other contracts, but off-chain the variable can be accessed via </w:t>
-      </w:r>
-      <w:proofErr w:type="gramStart"/>
-      <w:r>
-        <w:rPr>
-          <w:lang w:val="en-US"/>
-        </w:rPr>
-        <w:t>web3.eth.getStorageAt(</w:t>
-      </w:r>
-      <w:proofErr w:type="gramEnd"/>
-      <w:r>
-        <w:rPr>
-          <w:lang w:val="en-US"/>
-        </w:rPr>
-        <w:t xml:space="preserve">) using web3. The </w:t>
-      </w:r>
-      <w:proofErr w:type="spellStart"/>
-      <w:r>
-        <w:rPr>
-          <w:lang w:val="en-US"/>
-        </w:rPr>
-        <w:t>blockchain</w:t>
-      </w:r>
-      <w:proofErr w:type="spellEnd"/>
-      <w:r>
-        <w:rPr>
-          <w:lang w:val="en-US"/>
-        </w:rPr>
-        <w:t xml:space="preserve"> should therefore not be used to store secrets in plaintext.</w:t>
-      </w:r>
-    </w:p>
-    <w:p>
-      <w:pPr>
-        <w:rPr>
-          <w:lang w:val="en-US"/>
-        </w:rPr>
-      </w:pPr>
-    </w:p>
-    <w:p>
-      <w:pPr>
-        <w:pStyle w:val="Heading3"/>
-        <w:rPr>
-          <w:b/>
-          <w:lang w:val="en-US"/>
-        </w:rPr>
-      </w:pPr>
-      <w:r>
-        <w:rPr>
-          <w:b/>
-          <w:lang w:val="en-US"/>
-        </w:rPr>
-        <w:t>Maybe Using an External Service?</w:t>
-      </w:r>
-    </w:p>
-    <w:p>
-      <w:pPr>
-        <w:rPr>
-          <w:lang w:val="en-US"/>
-        </w:rPr>
-      </w:pPr>
-      <w:r>
-        <w:rPr>
-          <w:lang w:val="en-US"/>
-        </w:rPr>
-        <w:t xml:space="preserve">Another possibility is to use an external service via a URL connector. This can be used, for example, to request a number from Random.Org. In the eyes of the writer, however, this is somewhat in keeping with the meaning of the </w:t>
-      </w:r>
-      <w:proofErr w:type="spellStart"/>
-      <w:r>
-        <w:rPr>
-          <w:lang w:val="en-US"/>
-        </w:rPr>
-        <w:t>blockchain</w:t>
-      </w:r>
-      <w:proofErr w:type="spellEnd"/>
-      <w:r>
-        <w:rPr>
-          <w:lang w:val="en-US"/>
-        </w:rPr>
-        <w:t xml:space="preserve">, since it again relies on a central location, which, however, can be compromised. However, if this risk is considered to be negligible, it is </w:t>
-      </w:r>
-      <w:r>
-        <w:rPr>
-          <w:lang w:val="en-US"/>
-        </w:rPr>
-        <w:t xml:space="preserve">still </w:t>
-      </w:r>
-      <w:r>
-        <w:rPr>
-          <w:lang w:val="en-US"/>
-        </w:rPr>
-        <w:t>a good possibility.</w:t>
-      </w:r>
-    </w:p>
-    <w:p>
-      <w:pPr>
-        <w:rPr>
-          <w:lang w:val="en-US"/>
-        </w:rPr>
-      </w:pPr>
-    </w:p>
-    <w:p>
-      <w:pPr>
-        <w:pStyle w:val="Heading3"/>
-        <w:rPr>
-          <w:b/>
-          <w:lang w:val="en-US"/>
-        </w:rPr>
-      </w:pPr>
-      <w:r>
-        <w:rPr>
-          <w:b/>
-          <w:lang w:val="en-US"/>
-        </w:rPr>
-        <w:t>All good things come in four</w:t>
-      </w:r>
-    </w:p>
-    <w:p>
-      <w:pPr>
-        <w:rPr>
-          <w:lang w:val="en-US"/>
-        </w:rPr>
-      </w:pPr>
-      <w:r>
-        <w:rPr>
-          <w:lang w:val="en-US"/>
-        </w:rPr>
-        <w:t>A promising approach, the commit-reveal approach, as the name implies consists of two different phases. In a first phase, the participants commit a cryptographically secured secret in the form of a hash. In the second phase, all parties reveal their secrets in plain text. These will then be compared with the hash and if they are correct with the other secrets merged with an XOR operation and then used as a seed for a random value.</w:t>
-      </w:r>
-    </w:p>
-    <w:p>
-      <w:pPr>
-        <w:rPr>
-          <w:lang w:val="en-US"/>
-        </w:rPr>
-      </w:pPr>
-      <w:r>
-        <w:rPr>
-          <w:lang w:val="en-US"/>
-        </w:rPr>
-        <w:t xml:space="preserve">This approach should logically not be based on a single instance and should hash the user's secrets together with their address to ensure that only the actual owner of a secret can reveal it. Additionally, the possibility can be added that each commit will cost an amount and will only be refunded if revealed. If a secret is not </w:t>
-      </w:r>
-      <w:r>
-        <w:rPr>
-          <w:lang w:val="en-US"/>
-        </w:rPr>
-        <w:t>revealed</w:t>
-      </w:r>
-      <w:r>
-        <w:rPr>
-          <w:lang w:val="en-US"/>
-        </w:rPr>
-        <w:t>, no random will be generated and a new attempt will be made.</w:t>
-      </w:r>
-    </w:p>
-    <w:p>
-      <w:pPr>
-        <w:rPr>
-          <w:lang w:val="en-US"/>
-        </w:rPr>
-      </w:pPr>
-    </w:p>
-    <w:p>
-      <w:pPr>
-        <w:pStyle w:val="Heading2"/>
-        <w:rPr>
-          <w:b/>
-        </w:rPr>
-      </w:pPr>
-      <w:r>
-        <w:rPr>
-          <w:b/>
-        </w:rPr>
-        <w:t>Design</w:t>
-      </w:r>
-    </w:p>
-    <w:p>
-      <w:r>
-        <w:rPr>
-          <w:lang w:val="en-US"/>
-        </w:rPr>
-        <w:t xml:space="preserve">The design of the contract and the interactions were recorded in a class diagram, which is shown in fig. </w:t>
-      </w:r>
-      <w:r>
-        <w:t>[1].</w:t>
-      </w:r>
-    </w:p>
-    <w:p>
-      <w:pPr>
-        <w:rPr>
-          <w:lang w:val="en-US"/>
-        </w:rPr>
-      </w:pPr>
-      <w:r>
-        <w:rPr>
-          <w:lang w:val="en-US"/>
-        </w:rPr>
-        <w:t>In the course of implementing the Challenge Task, we decided to implement the Commit Reveal approach, as we believe it is the most promising method.</w:t>
-      </w:r>
-      <w:r>
-        <w:rPr>
-          <w:lang w:val="en-US"/>
-        </w:rPr>
-        <w:t xml:space="preserve"> </w:t>
-      </w:r>
-    </w:p>
-    <w:p>
-      <w:pPr>
-        <w:rPr>
-          <w:lang w:val="en-US"/>
-        </w:rPr>
-      </w:pPr>
-      <w:r>
-        <w:rPr>
-          <w:lang w:val="en-US"/>
-        </w:rPr>
-        <w:t xml:space="preserve">The general procedure of the lottery is as follows. The lottery is opened, which at the same time starts </w:t>
-      </w:r>
-      <w:r>
-        <w:rPr>
-          <w:lang w:val="en-US"/>
-        </w:rPr>
-        <w:t xml:space="preserve">a new campaign in the oracle. </w:t>
-      </w:r>
-      <w:r>
-        <w:rPr>
-          <w:lang w:val="en-US"/>
-        </w:rPr>
-        <w:t>After that all participants of the lottery will have a number of commits and afterwards they will have to register as so</w:t>
-      </w:r>
-      <w:r>
-        <w:rPr>
-          <w:lang w:val="en-US"/>
-        </w:rPr>
-        <w:t xml:space="preserve">on as there are enough players. </w:t>
-      </w:r>
-      <w:r>
-        <w:rPr>
-          <w:lang w:val="en-US"/>
-        </w:rPr>
-        <w:t xml:space="preserve">If all players have </w:t>
-      </w:r>
-      <w:r>
-        <w:rPr>
-          <w:lang w:val="en-US"/>
-        </w:rPr>
-        <w:t>revealed</w:t>
-      </w:r>
-      <w:r>
-        <w:rPr>
-          <w:lang w:val="en-US"/>
-        </w:rPr>
-        <w:t xml:space="preserve"> in a certain time interval, the random number will be calculated and the lottery will be dissolved according to the rules of the game. If more than one person wins, the prize is split. If only one person wins, they receive the entire pot. If no one wins, the pot is taken to the next round.</w:t>
-      </w:r>
-    </w:p>
-    <w:p>
-      <w:pPr>
-        <w:rPr>
-          <w:lang w:val="en-US"/>
-        </w:rPr>
-      </w:pPr>
-    </w:p>
-    <w:p>
-      <w:pPr>
-        <w:rPr>
-          <w:lang w:val="en-US"/>
-        </w:rPr>
-      </w:pPr>
-      <w:r>
-        <w:rPr>
-          <w:lang w:val="en-US"/>
-        </w:rPr>
-        <w:t>!!INSERT DIAGRAM HERE!!</w:t>
-      </w:r>
-    </w:p>
-    <w:p>
-      <w:pPr>
-        <w:rPr>
-          <w:lang w:val="en-US"/>
-        </w:rPr>
-      </w:pPr>
-    </w:p>
-    <w:p>
-      <w:pPr>
-        <w:pStyle w:val="Heading2"/>
-        <w:rPr>
-          <w:b/>
-        </w:rPr>
-      </w:pPr>
-      <w:r>
-        <w:rPr>
-          <w:b/>
-        </w:rPr>
-        <w:t>Implementation</w:t>
-      </w:r>
-    </w:p>
-    <w:p/>
-    <w:p/>
-    <w:p>
-      <w:pPr>
-        <w:pStyle w:val="Heading2"/>
-        <w:rPr>
-          <w:b/>
-        </w:rPr>
-      </w:pPr>
-      <w:r>
-        <w:rPr>
-          <w:b/>
-        </w:rPr>
-        <w:t xml:space="preserve">Summary &amp; </w:t>
-      </w:r>
-      <w:proofErr w:type="spellStart"/>
-      <w:r>
-        <w:rPr>
-          <w:b/>
-        </w:rPr>
-        <w:t>Conclusion</w:t>
-      </w:r>
-      <w:proofErr w:type="spellEnd"/>
-    </w:p>
-    <w:p>
-      <w:pPr>
-        <w:rPr>
-          <w:lang w:val="en-US"/>
-        </w:rPr>
-      </w:pPr>
-      <w:r>
-        <w:rPr>
-          <w:lang w:val="en-US"/>
-        </w:rPr>
-        <w:t>The evaluation was carried out using Web3 tests. The main focus was on the functionality of the contr</w:t>
-      </w:r>
-      <w:r>
-        <w:rPr>
-          <w:lang w:val="en-US"/>
-        </w:rPr>
-        <w:t xml:space="preserve">act and the different outputs. </w:t>
-      </w:r>
-      <w:r>
-        <w:rPr>
-          <w:lang w:val="en-US"/>
-        </w:rPr>
-        <w:t>The test cases each include the following options</w:t>
-      </w:r>
-      <w:r>
-        <w:rPr>
-          <w:lang w:val="en-US"/>
-        </w:rPr>
-        <w:t>:</w:t>
-      </w:r>
-      <w:bookmarkStart w:id="0" w:name="_GoBack"/>
-      <w:bookmarkEnd w:id="0"/>
-    </w:p>
-    <w:p>
-      <w:pPr>
-        <w:rPr>
+          <w:sz w:val="24"/>
+          <w:lang w:val="en-US"/>
+        </w:rPr>
+        <w:t xml:space="preserve"> &amp; Conclusion</w:t>
+      </w:r>
+    </w:p>
+    <w:p>
+      <w:pPr>
+        <w:rPr>
+          <w:sz w:val="20"/>
+          <w:lang w:val="en-US"/>
+        </w:rPr>
+      </w:pPr>
+      <w:r>
+        <w:rPr>
+          <w:sz w:val="20"/>
+          <w:lang w:val="en-US"/>
+        </w:rPr>
+        <w:t>The evaluation was carried out using Web3 tests. The main focus was on the functionality of the contract and the different outputs. The test cases each include the following options:</w:t>
+      </w:r>
+    </w:p>
+    <w:p>
+      <w:pPr>
+        <w:rPr>
+          <w:sz w:val="20"/>
           <w:lang w:val="en-US"/>
         </w:rPr>
       </w:pPr>
@@ -1213,11 +2090,13 @@
           <w:numId w:val="8"/>
         </w:numPr>
         <w:rPr>
-          <w:lang w:val="en-US"/>
-        </w:rPr>
-      </w:pPr>
-      <w:r>
-        <w:rPr>
+          <w:sz w:val="20"/>
+          <w:lang w:val="en-US"/>
+        </w:rPr>
+      </w:pPr>
+      <w:r>
+        <w:rPr>
+          <w:sz w:val="20"/>
           <w:lang w:val="en-US"/>
         </w:rPr>
         <w:t>No one wins pot in the next round</w:t>
@@ -1231,11 +2110,13 @@
           <w:numId w:val="8"/>
         </w:numPr>
         <w:rPr>
-          <w:lang w:val="en-US"/>
-        </w:rPr>
-      </w:pPr>
-      <w:r>
-        <w:rPr>
+          <w:sz w:val="20"/>
+          <w:lang w:val="en-US"/>
+        </w:rPr>
+      </w:pPr>
+      <w:r>
+        <w:rPr>
+          <w:sz w:val="20"/>
           <w:lang w:val="en-US"/>
         </w:rPr>
         <w:t>Several people win, pot is split</w:t>
@@ -1249,11 +2130,13 @@
           <w:numId w:val="8"/>
         </w:numPr>
         <w:rPr>
-          <w:lang w:val="en-US"/>
-        </w:rPr>
-      </w:pPr>
-      <w:r>
-        <w:rPr>
+          <w:sz w:val="20"/>
+          <w:lang w:val="en-US"/>
+        </w:rPr>
+      </w:pPr>
+      <w:r>
+        <w:rPr>
+          <w:sz w:val="20"/>
           <w:lang w:val="en-US"/>
         </w:rPr>
         <w:t>One person wins, pot is paid to that person.</w:t>
@@ -1262,22 +2145,126 @@
     <w:p>
       <w:pPr>
         <w:rPr>
-          <w:lang w:val="en-US"/>
-        </w:rPr>
-      </w:pPr>
-    </w:p>
-    <w:p>
-      <w:pPr>
-        <w:rPr>
-          <w:lang w:val="en-US"/>
-        </w:rPr>
-      </w:pPr>
-      <w:r>
-        <w:rPr>
+          <w:sz w:val="20"/>
+          <w:lang w:val="en-US"/>
+        </w:rPr>
+      </w:pPr>
+    </w:p>
+    <w:p>
+      <w:pPr>
+        <w:rPr>
+          <w:sz w:val="20"/>
+          <w:lang w:val="en-US"/>
+        </w:rPr>
+      </w:pPr>
+      <w:r>
+        <w:rPr>
+          <w:sz w:val="20"/>
           <w:lang w:val="en-US"/>
         </w:rPr>
         <w:t>Since it is relatively difficult to calculate the effective amount of ether in an account (gas must be included when an action is executed) we had to make an approximation to determine the amount of money paid out and paid in.</w:t>
       </w:r>
+      <w:r>
+        <w:rPr>
+          <w:sz w:val="20"/>
+          <w:lang w:val="en-US"/>
+        </w:rPr>
+        <w:t xml:space="preserve"> </w:t>
+      </w:r>
+      <w:r>
+        <w:rPr>
+          <w:sz w:val="20"/>
+          <w:lang w:val="en-US"/>
+        </w:rPr>
+        <w:t xml:space="preserve">The tests were divided into separate test files for the lottery and oracle contract. In addition, a demo test was written for the presentation of the results to simulate the three scenarios mentioned above (no winner, one winner, </w:t>
+      </w:r>
+      <w:proofErr w:type="gramStart"/>
+      <w:r>
+        <w:rPr>
+          <w:sz w:val="20"/>
+          <w:lang w:val="en-US"/>
+        </w:rPr>
+        <w:t>several</w:t>
+      </w:r>
+      <w:proofErr w:type="gramEnd"/>
+      <w:r>
+        <w:rPr>
+          <w:sz w:val="20"/>
+          <w:lang w:val="en-US"/>
+        </w:rPr>
+        <w:t xml:space="preserve"> winners). For the test cases which had to determine one or more winners, the oracle was mocked in order to guarantee constant "random numbers" and thus to reproduce the interactions in the lottery.</w:t>
+      </w:r>
+    </w:p>
+    <w:p>
+      <w:pPr>
+        <w:rPr>
+          <w:sz w:val="20"/>
+          <w:lang w:val="en-US"/>
+        </w:rPr>
+      </w:pPr>
+    </w:p>
+    <w:p>
+      <w:pPr>
+        <w:rPr>
+          <w:sz w:val="20"/>
+          <w:lang w:val="en-US"/>
+        </w:rPr>
+      </w:pPr>
+      <w:r>
+        <w:rPr>
+          <w:sz w:val="20"/>
+          <w:lang w:val="en-US"/>
+        </w:rPr>
+        <w:t xml:space="preserve">Finally, it can be concluded that the possibility of conducting a lottery on the </w:t>
+      </w:r>
+      <w:proofErr w:type="spellStart"/>
+      <w:r>
+        <w:rPr>
+          <w:sz w:val="20"/>
+          <w:lang w:val="en-US"/>
+        </w:rPr>
+        <w:t>blockchain</w:t>
+      </w:r>
+      <w:proofErr w:type="spellEnd"/>
+      <w:r>
+        <w:rPr>
+          <w:sz w:val="20"/>
+          <w:lang w:val="en-US"/>
+        </w:rPr>
+        <w:t xml:space="preserve"> is somewhat cumbersome due to the lack of a standard random function. The commit-reveal approach works, but after setting it takes a relatively long time until a random value is output and only works if all parties cooperate, which cannot always be guaranteed. It also requires more effort from the individual participants. You don't have to buy a ticket just once, as usual, but you also have to take the reveal step, which is an extra step.</w:t>
+      </w:r>
+      <w:r>
+        <w:rPr>
+          <w:sz w:val="20"/>
+          <w:lang w:val="en-US"/>
+        </w:rPr>
+        <w:t xml:space="preserve"> </w:t>
+      </w:r>
+      <w:r>
+        <w:rPr>
+          <w:sz w:val="20"/>
+          <w:lang w:val="en-US"/>
+        </w:rPr>
+        <w:t>But besides using an external service like random.org (which is perceived as somewhat suboptimal by the writer as it is a centralized place) no other method was found that offers similar security as the commit reveal approach. It remains to be seen if there will be a development or if this state of "missing randomness" will remain.</w:t>
+      </w:r>
+    </w:p>
+    <w:p>
+      <w:pPr>
+        <w:rPr>
+          <w:sz w:val="20"/>
+          <w:lang w:val="en-US"/>
+        </w:rPr>
+      </w:pPr>
+    </w:p>
+    <w:p>
+      <w:pPr>
+        <w:rPr>
+          <w:sz w:val="20"/>
+          <w:lang w:val="en-US"/>
+        </w:rPr>
+      </w:pPr>
+      <w:bookmarkStart w:id="0" w:name="_GoBack"/>
+      <w:bookmarkEnd w:id="0"/>
     </w:p>
     <w:p>
       <w:pPr>
@@ -1289,33 +2276,37 @@
         <w:ind w:left="567" w:hanging="567"/>
         <w:rPr>
           <w:b/>
+          <w:sz w:val="24"/>
           <w:lang w:val="en-US"/>
         </w:rPr>
       </w:pPr>
       <w:r>
         <w:rPr>
           <w:b/>
-          <w:lang w:val="en-US"/>
-        </w:rPr>
-        <w:lastRenderedPageBreak/>
+          <w:sz w:val="24"/>
+          <w:lang w:val="en-US"/>
+        </w:rPr>
         <w:t>References</w:t>
       </w:r>
     </w:p>
     <w:p>
       <w:pPr>
         <w:rPr>
-          <w:lang w:val="en-US"/>
-        </w:rPr>
-      </w:pPr>
-    </w:p>
-    <w:p>
-      <w:pPr>
-        <w:rPr>
-          <w:lang w:val="en-US"/>
-        </w:rPr>
-      </w:pPr>
-      <w:r>
-        <w:rPr>
+          <w:sz w:val="20"/>
+          <w:lang w:val="en-US"/>
+        </w:rPr>
+      </w:pPr>
+    </w:p>
+    <w:p>
+      <w:pPr>
+        <w:rPr>
+          <w:sz w:val="20"/>
+          <w:lang w:val="en-US"/>
+        </w:rPr>
+      </w:pPr>
+      <w:r>
+        <w:rPr>
+          <w:sz w:val="20"/>
           <w:lang w:val="en-US"/>
         </w:rPr>
         <w:t xml:space="preserve">[1] Predicting Random Numbers in </w:t>
@@ -1323,6 +2314,7 @@
       <w:proofErr w:type="spellStart"/>
       <w:r>
         <w:rPr>
+          <w:sz w:val="20"/>
           <w:lang w:val="en-US"/>
         </w:rPr>
         <w:t>Ethereum</w:t>
@@ -1330,20 +2322,16 @@
       <w:proofErr w:type="spellEnd"/>
       <w:r>
         <w:rPr>
-          <w:lang w:val="en-US"/>
-        </w:rPr>
-        <w:t xml:space="preserve"> Smart Contracts</w:t>
-      </w:r>
-      <w:r>
-        <w:rPr>
-          <w:lang w:val="en-US"/>
-        </w:rPr>
-        <w:t xml:space="preserve">, </w:t>
-      </w:r>
-      <w:hyperlink r:id="rId5" w:history="1">
+          <w:sz w:val="20"/>
+          <w:lang w:val="en-US"/>
+        </w:rPr>
+        <w:t xml:space="preserve"> Smart Contracts, </w:t>
+      </w:r>
+      <w:hyperlink r:id="rId7" w:history="1">
         <w:r>
           <w:rPr>
             <w:rStyle w:val="Hyperlink"/>
+            <w:sz w:val="20"/>
             <w:lang w:val="en-US"/>
           </w:rPr>
           <w:t>https://blog.positive.com/predicting-random-numbers-in-ethereum-smart-contracts-e5358c6b8620</w:t>
@@ -1351,6 +2339,7 @@
       </w:hyperlink>
       <w:r>
         <w:rPr>
+          <w:sz w:val="20"/>
           <w:lang w:val="en-US"/>
         </w:rPr>
         <w:t>, Online, Accessed last: 13.05.2019</w:t>

</xml_diff>

<commit_message>
Some small changes in the report.
</commit_message>
<xml_diff>
--- a/Report.docx
+++ b/Report.docx
@@ -1,10 +1,10 @@
 
 <file path=word/document.xml><?xml version="1.0" encoding="utf-8"?>
-<w:document xmlns:wpc="http://schemas.microsoft.com/office/word/2010/wordprocessingCanvas" xmlns:mc="http://schemas.openxmlformats.org/markup-compatibility/2006" xmlns:o="urn:schemas-microsoft-com:office:office" xmlns:r="http://schemas.openxmlformats.org/officeDocument/2006/relationships" xmlns:m="http://schemas.openxmlformats.org/officeDocument/2006/math" xmlns:v="urn:schemas-microsoft-com:vml" xmlns:wp14="http://schemas.microsoft.com/office/word/2010/wordprocessingDrawing" xmlns:wp="http://schemas.openxmlformats.org/drawingml/2006/wordprocessingDrawing" xmlns:w10="urn:schemas-microsoft-com:office:word" xmlns:w="http://schemas.openxmlformats.org/wordprocessingml/2006/main" xmlns:w14="http://schemas.microsoft.com/office/word/2010/wordml" xmlns:w15="http://schemas.microsoft.com/office/word/2012/wordml" xmlns:wpg="http://schemas.microsoft.com/office/word/2010/wordprocessingGroup" xmlns:wpi="http://schemas.microsoft.com/office/word/2010/wordprocessingInk" xmlns:wne="http://schemas.microsoft.com/office/word/2006/wordml" xmlns:wps="http://schemas.microsoft.com/office/word/2010/wordprocessingShape" mc:Ignorable="w14 w15 wp14">
+<w:document xmlns:wpc="http://schemas.microsoft.com/office/word/2010/wordprocessingCanvas" xmlns:cx="http://schemas.microsoft.com/office/drawing/2014/chartex" xmlns:cx1="http://schemas.microsoft.com/office/drawing/2015/9/8/chartex" xmlns:cx2="http://schemas.microsoft.com/office/drawing/2015/10/21/chartex" xmlns:cx3="http://schemas.microsoft.com/office/drawing/2016/5/9/chartex" xmlns:cx4="http://schemas.microsoft.com/office/drawing/2016/5/10/chartex" xmlns:cx5="http://schemas.microsoft.com/office/drawing/2016/5/11/chartex" xmlns:cx6="http://schemas.microsoft.com/office/drawing/2016/5/12/chartex" xmlns:cx7="http://schemas.microsoft.com/office/drawing/2016/5/13/chartex" xmlns:cx8="http://schemas.microsoft.com/office/drawing/2016/5/14/chartex" xmlns:mc="http://schemas.openxmlformats.org/markup-compatibility/2006" xmlns:aink="http://schemas.microsoft.com/office/drawing/2016/ink" xmlns:am3d="http://schemas.microsoft.com/office/drawing/2017/model3d" xmlns:o="urn:schemas-microsoft-com:office:office" xmlns:r="http://schemas.openxmlformats.org/officeDocument/2006/relationships" xmlns:m="http://schemas.openxmlformats.org/officeDocument/2006/math" xmlns:v="urn:schemas-microsoft-com:vml" xmlns:wp14="http://schemas.microsoft.com/office/word/2010/wordprocessingDrawing" xmlns:wp="http://schemas.openxmlformats.org/drawingml/2006/wordprocessingDrawing" xmlns:w10="urn:schemas-microsoft-com:office:word" xmlns:w="http://schemas.openxmlformats.org/wordprocessingml/2006/main" xmlns:w14="http://schemas.microsoft.com/office/word/2010/wordml" xmlns:w15="http://schemas.microsoft.com/office/word/2012/wordml" xmlns:w16cid="http://schemas.microsoft.com/office/word/2016/wordml/cid" xmlns:w16se="http://schemas.microsoft.com/office/word/2015/wordml/symex" xmlns:wpg="http://schemas.microsoft.com/office/word/2010/wordprocessingGroup" xmlns:wpi="http://schemas.microsoft.com/office/word/2010/wordprocessingInk" xmlns:wne="http://schemas.microsoft.com/office/word/2006/wordml" xmlns:wps="http://schemas.microsoft.com/office/word/2010/wordprocessingShape" mc:Ignorable="w14 w15 w16se w16cid wp14">
   <w:body>
     <w:p>
       <w:pPr>
-        <w:pStyle w:val="Heading1"/>
+        <w:pStyle w:val="berschrift1"/>
         <w:rPr>
           <w:sz w:val="32"/>
         </w:rPr>
@@ -25,7 +25,7 @@
     </w:p>
     <w:p>
       <w:pPr>
-        <w:pStyle w:val="Heading2"/>
+        <w:pStyle w:val="berschrift2"/>
         <w:rPr>
           <w:b/>
           <w:sz w:val="24"/>
@@ -53,7 +53,7 @@
           <w:sz w:val="20"/>
           <w:lang w:val="en-US"/>
         </w:rPr>
-        <w:t xml:space="preserve">In the course of the module </w:t>
+        <w:t>In the course of the module Blockchain and Overlay Networks in 2019 the students were asked to implement a challenge task. This should be solved in teams and then presented. The theme of this year's task was to deploy a lottery as a decentralized app (</w:t>
       </w:r>
       <w:proofErr w:type="spellStart"/>
       <w:r>
@@ -61,7 +61,7 @@
           <w:sz w:val="20"/>
           <w:lang w:val="en-US"/>
         </w:rPr>
-        <w:t>Blockchain</w:t>
+        <w:t>dApp</w:t>
       </w:r>
       <w:proofErr w:type="spellEnd"/>
       <w:r>
@@ -69,106 +69,42 @@
           <w:sz w:val="20"/>
           <w:lang w:val="en-US"/>
         </w:rPr>
-        <w:t xml:space="preserve"> and Overlay Networks in 2019 the students were asked to implement a challenge task. This should be solved in teams and then presented. The theme of this year's task was to deploy a lottery as a decentralized app (</w:t>
-      </w:r>
-      <w:proofErr w:type="spellStart"/>
-      <w:r>
-        <w:rPr>
-          <w:sz w:val="20"/>
-          <w:lang w:val="en-US"/>
-        </w:rPr>
-        <w:t>dApp</w:t>
-      </w:r>
-      <w:proofErr w:type="spellEnd"/>
-      <w:r>
-        <w:rPr>
-          <w:sz w:val="20"/>
-          <w:lang w:val="en-US"/>
-        </w:rPr>
-        <w:t xml:space="preserve">) on the </w:t>
-      </w:r>
-      <w:proofErr w:type="spellStart"/>
-      <w:r>
-        <w:rPr>
-          <w:sz w:val="20"/>
-          <w:lang w:val="en-US"/>
-        </w:rPr>
-        <w:t>Ethereum</w:t>
-      </w:r>
-      <w:proofErr w:type="spellEnd"/>
-      <w:r>
-        <w:rPr>
-          <w:sz w:val="20"/>
-          <w:lang w:val="en-US"/>
-        </w:rPr>
-        <w:t xml:space="preserve"> </w:t>
-      </w:r>
-      <w:proofErr w:type="spellStart"/>
-      <w:r>
-        <w:rPr>
-          <w:sz w:val="20"/>
-          <w:lang w:val="en-US"/>
-        </w:rPr>
-        <w:t>Bl</w:t>
-      </w:r>
-      <w:r>
-        <w:rPr>
-          <w:sz w:val="20"/>
-          <w:lang w:val="en-US"/>
-        </w:rPr>
-        <w:t>ockchain</w:t>
-      </w:r>
-      <w:proofErr w:type="spellEnd"/>
-      <w:r>
-        <w:rPr>
-          <w:sz w:val="20"/>
-          <w:lang w:val="en-US"/>
-        </w:rPr>
-        <w:t>. The lottery system should determine the random number with the help of an oracle, which like the lottery is also implemented as a Smart Contract.</w:t>
-      </w:r>
-    </w:p>
-    <w:p>
-      <w:pPr>
-        <w:rPr>
-          <w:sz w:val="20"/>
-          <w:lang w:val="en-US"/>
-        </w:rPr>
-      </w:pPr>
-      <w:r>
-        <w:rPr>
-          <w:sz w:val="20"/>
-          <w:lang w:val="en-US"/>
-        </w:rPr>
-        <w:t xml:space="preserve">Lottery systems have been in existence for a very long time and the integrity and correctness of a central authority (lottery organizer) must always be trusted. Since ever larger sums are handled thereby at least the temptation is given to try to take influence on the drawn numbers. Would it not be a good idea at this point to carry out the lottery on the </w:t>
-      </w:r>
-      <w:proofErr w:type="spellStart"/>
-      <w:r>
-        <w:rPr>
-          <w:sz w:val="20"/>
-          <w:lang w:val="en-US"/>
-        </w:rPr>
-        <w:t>blockchain</w:t>
-      </w:r>
-      <w:proofErr w:type="spellEnd"/>
-      <w:r>
-        <w:rPr>
-          <w:sz w:val="20"/>
-          <w:lang w:val="en-US"/>
-        </w:rPr>
-        <w:t xml:space="preserve"> and thus ensure a decentralized and in the best case fraud-proof system?</w:t>
-      </w:r>
-    </w:p>
-    <w:p>
-      <w:pPr>
-        <w:rPr>
-          <w:sz w:val="20"/>
-          <w:lang w:val="en-US"/>
-        </w:rPr>
-      </w:pPr>
-    </w:p>
-    <w:p>
-      <w:pPr>
-        <w:pStyle w:val="Heading3"/>
+        <w:t>) on the Ethereum Bl</w:t>
+      </w:r>
+      <w:r>
+        <w:rPr>
+          <w:sz w:val="20"/>
+          <w:lang w:val="en-US"/>
+        </w:rPr>
+        <w:t>ockchain. The lottery system should determine the random number with the help of an oracle, which like the lottery is also implemented as a Smart Contract.</w:t>
+      </w:r>
+    </w:p>
+    <w:p>
+      <w:pPr>
+        <w:rPr>
+          <w:sz w:val="20"/>
+          <w:lang w:val="en-US"/>
+        </w:rPr>
+      </w:pPr>
+      <w:r>
+        <w:rPr>
+          <w:sz w:val="20"/>
+          <w:lang w:val="en-US"/>
+        </w:rPr>
+        <w:t>Lottery systems have been in existence for a very long time and the integrity and correctness of a central authority (lottery organizer) must always be trusted. Since ever larger sums are handled thereby at least the temptation is given to try to take influence on the drawn numbers. Would it not be a good idea at this point to carry out the lottery on the blockchain and thus ensure a decentralized and in the best case fraud-proof system?</w:t>
+      </w:r>
+    </w:p>
+    <w:p>
+      <w:pPr>
+        <w:rPr>
+          <w:sz w:val="20"/>
+          <w:lang w:val="en-US"/>
+        </w:rPr>
+      </w:pPr>
+    </w:p>
+    <w:p>
+      <w:pPr>
+        <w:pStyle w:val="berschrift3"/>
         <w:rPr>
           <w:b/>
           <w:sz w:val="22"/>
@@ -209,7 +145,7 @@
     </w:p>
     <w:p>
       <w:pPr>
-        <w:pStyle w:val="List"/>
+        <w:pStyle w:val="Liste"/>
         <w:rPr>
           <w:sz w:val="20"/>
           <w:lang w:val="en-US"/>
@@ -225,7 +161,7 @@
     </w:p>
     <w:p>
       <w:pPr>
-        <w:pStyle w:val="List"/>
+        <w:pStyle w:val="Liste"/>
         <w:numPr>
           <w:ilvl w:val="0"/>
           <w:numId w:val="0"/>
@@ -239,39 +175,23 @@
     </w:p>
     <w:p>
       <w:pPr>
-        <w:pStyle w:val="List"/>
-        <w:rPr>
-          <w:sz w:val="20"/>
-          <w:lang w:val="en-US"/>
-        </w:rPr>
-      </w:pPr>
-      <w:r>
-        <w:rPr>
-          <w:sz w:val="20"/>
-          <w:lang w:val="en-US"/>
-        </w:rPr>
-        <w:t xml:space="preserve">The oracle must be implemented as a separate Smart Contract. Thereby it does not matter whether the number is generated on the </w:t>
-      </w:r>
-      <w:proofErr w:type="spellStart"/>
-      <w:r>
-        <w:rPr>
-          <w:sz w:val="20"/>
-          <w:lang w:val="en-US"/>
-        </w:rPr>
-        <w:t>blockchain</w:t>
-      </w:r>
-      <w:proofErr w:type="spellEnd"/>
-      <w:r>
-        <w:rPr>
-          <w:sz w:val="20"/>
-          <w:lang w:val="en-US"/>
-        </w:rPr>
-        <w:t xml:space="preserve"> or externally.</w:t>
-      </w:r>
-    </w:p>
-    <w:p>
-      <w:pPr>
-        <w:pStyle w:val="List"/>
+        <w:pStyle w:val="Liste"/>
+        <w:rPr>
+          <w:sz w:val="20"/>
+          <w:lang w:val="en-US"/>
+        </w:rPr>
+      </w:pPr>
+      <w:r>
+        <w:rPr>
+          <w:sz w:val="20"/>
+          <w:lang w:val="en-US"/>
+        </w:rPr>
+        <w:t>The oracle must be implemented as a separate Smart Contract. Thereby it does not matter whether the number is generated on the blockchain or externally.</w:t>
+      </w:r>
+    </w:p>
+    <w:p>
+      <w:pPr>
+        <w:pStyle w:val="Liste"/>
         <w:numPr>
           <w:ilvl w:val="0"/>
           <w:numId w:val="0"/>
@@ -285,7 +205,7 @@
     </w:p>
     <w:p>
       <w:pPr>
-        <w:pStyle w:val="List"/>
+        <w:pStyle w:val="Liste"/>
         <w:rPr>
           <w:sz w:val="20"/>
           <w:lang w:val="en-US"/>
@@ -301,7 +221,7 @@
     </w:p>
     <w:p>
       <w:pPr>
-        <w:pStyle w:val="List"/>
+        <w:pStyle w:val="Liste"/>
         <w:numPr>
           <w:ilvl w:val="0"/>
           <w:numId w:val="0"/>
@@ -315,7 +235,7 @@
     </w:p>
     <w:p>
       <w:pPr>
-        <w:pStyle w:val="List"/>
+        <w:pStyle w:val="Liste"/>
         <w:rPr>
           <w:sz w:val="20"/>
           <w:lang w:val="en-US"/>
@@ -331,16 +251,16 @@
     </w:p>
     <w:p>
       <w:pPr>
-        <w:pStyle w:val="ListParagraph"/>
-        <w:rPr>
-          <w:sz w:val="20"/>
-          <w:lang w:val="en-US"/>
-        </w:rPr>
-      </w:pPr>
-    </w:p>
-    <w:p>
-      <w:pPr>
-        <w:pStyle w:val="List"/>
+        <w:pStyle w:val="Listenabsatz"/>
+        <w:rPr>
+          <w:sz w:val="20"/>
+          <w:lang w:val="en-US"/>
+        </w:rPr>
+      </w:pPr>
+    </w:p>
+    <w:p>
+      <w:pPr>
+        <w:pStyle w:val="Liste"/>
         <w:numPr>
           <w:ilvl w:val="0"/>
           <w:numId w:val="0"/>
@@ -354,7 +274,7 @@
     </w:p>
     <w:p>
       <w:pPr>
-        <w:pStyle w:val="List"/>
+        <w:pStyle w:val="Liste"/>
         <w:numPr>
           <w:ilvl w:val="0"/>
           <w:numId w:val="0"/>
@@ -374,7 +294,7 @@
     </w:p>
     <w:p>
       <w:pPr>
-        <w:pStyle w:val="List"/>
+        <w:pStyle w:val="Liste"/>
         <w:numPr>
           <w:ilvl w:val="0"/>
           <w:numId w:val="0"/>
@@ -410,7 +330,7 @@
     </w:p>
     <w:p>
       <w:pPr>
-        <w:pStyle w:val="Heading2"/>
+        <w:pStyle w:val="berschrift2"/>
         <w:rPr>
           <w:b/>
           <w:sz w:val="24"/>
@@ -436,23 +356,7 @@
           <w:sz w:val="20"/>
           <w:lang w:val="en-US"/>
         </w:rPr>
-        <w:t xml:space="preserve">Implementing a lottery system in a "normal" environment may not be considered very demanding. A group of people report their numbers to a central office, the central office determines a random number and the winner receives the money. However, if we operate in the context of </w:t>
-      </w:r>
-      <w:proofErr w:type="spellStart"/>
-      <w:r>
-        <w:rPr>
-          <w:sz w:val="20"/>
-          <w:lang w:val="en-US"/>
-        </w:rPr>
-        <w:t>blockchains</w:t>
-      </w:r>
-      <w:proofErr w:type="spellEnd"/>
-      <w:r>
-        <w:rPr>
-          <w:sz w:val="20"/>
-          <w:lang w:val="en-US"/>
-        </w:rPr>
-        <w:t>, there are some problems that were not considered important before. Just the basic question of what a random number is and how it is created is of great importance. The following subsections are dedicated to some approaches for generating random numbers, each of which will discuss the advantages and disadvantages.</w:t>
+        <w:t>Implementing a lottery system in a "normal" environment may not be considered very demanding. A group of people report their numbers to a central office, the central office determines a random number and the winner receives the money. However, if we operate in the context of blockchains, there are some problems that were not considered important before. Just the basic question of what a random number is and how it is created is of great importance. The following subsections are dedicated to some approaches for generating random numbers, each of which will discuss the advantages and disadvantages.</w:t>
       </w:r>
     </w:p>
     <w:p>
@@ -480,7 +384,7 @@
     </w:p>
     <w:p>
       <w:pPr>
-        <w:pStyle w:val="List"/>
+        <w:pStyle w:val="Liste"/>
         <w:numPr>
           <w:ilvl w:val="0"/>
           <w:numId w:val="0"/>
@@ -493,7 +397,7 @@
     </w:p>
     <w:p>
       <w:pPr>
-        <w:pStyle w:val="List"/>
+        <w:pStyle w:val="Liste"/>
         <w:numPr>
           <w:ilvl w:val="0"/>
           <w:numId w:val="7"/>
@@ -513,7 +417,7 @@
     </w:p>
     <w:p>
       <w:pPr>
-        <w:pStyle w:val="List"/>
+        <w:pStyle w:val="Liste"/>
         <w:numPr>
           <w:ilvl w:val="0"/>
           <w:numId w:val="0"/>
@@ -527,7 +431,7 @@
     </w:p>
     <w:p>
       <w:pPr>
-        <w:pStyle w:val="List"/>
+        <w:pStyle w:val="Liste"/>
         <w:numPr>
           <w:ilvl w:val="0"/>
           <w:numId w:val="7"/>
@@ -547,7 +451,7 @@
     </w:p>
     <w:p>
       <w:pPr>
-        <w:pStyle w:val="List"/>
+        <w:pStyle w:val="Liste"/>
         <w:numPr>
           <w:ilvl w:val="0"/>
           <w:numId w:val="0"/>
@@ -560,7 +464,7 @@
     </w:p>
     <w:p>
       <w:pPr>
-        <w:pStyle w:val="List"/>
+        <w:pStyle w:val="Liste"/>
         <w:numPr>
           <w:ilvl w:val="0"/>
           <w:numId w:val="0"/>
@@ -588,7 +492,7 @@
     </w:p>
     <w:p>
       <w:pPr>
-        <w:pStyle w:val="Heading3"/>
+        <w:pStyle w:val="berschrift3"/>
         <w:rPr>
           <w:b/>
           <w:sz w:val="22"/>
@@ -732,7 +636,7 @@
     </w:p>
     <w:p>
       <w:pPr>
-        <w:pStyle w:val="Heading3"/>
+        <w:pStyle w:val="berschrift3"/>
         <w:rPr>
           <w:b/>
           <w:sz w:val="22"/>
@@ -745,7 +649,7 @@
           <w:sz w:val="22"/>
           <w:lang w:val="en-US"/>
         </w:rPr>
-        <w:t xml:space="preserve">Is it </w:t>
+        <w:t xml:space="preserve">Is it Better to Use </w:t>
       </w:r>
       <w:proofErr w:type="gramStart"/>
       <w:r>
@@ -754,7 +658,7 @@
           <w:sz w:val="22"/>
           <w:lang w:val="en-US"/>
         </w:rPr>
-        <w:t>Better</w:t>
+        <w:t>The</w:t>
       </w:r>
       <w:proofErr w:type="gramEnd"/>
       <w:r>
@@ -763,7 +667,7 @@
           <w:sz w:val="22"/>
           <w:lang w:val="en-US"/>
         </w:rPr>
-        <w:t xml:space="preserve"> to Use The </w:t>
+        <w:t xml:space="preserve"> </w:t>
       </w:r>
       <w:proofErr w:type="spellStart"/>
       <w:r>
@@ -906,52 +810,20 @@
           <w:sz w:val="20"/>
           <w:lang w:val="en-US"/>
         </w:rPr>
-        <w:t xml:space="preserve">Another approach is to calculate a private seed with the random. It is true that private variables cannot be called by other contracts, but off-chain the variable can be accessed via </w:t>
-      </w:r>
-      <w:proofErr w:type="gramStart"/>
-      <w:r>
-        <w:rPr>
-          <w:sz w:val="20"/>
-          <w:lang w:val="en-US"/>
-        </w:rPr>
-        <w:t>web3.eth.getStorageAt(</w:t>
-      </w:r>
-      <w:proofErr w:type="gramEnd"/>
-      <w:r>
-        <w:rPr>
-          <w:sz w:val="20"/>
-          <w:lang w:val="en-US"/>
-        </w:rPr>
-        <w:t xml:space="preserve">) using web3. The </w:t>
-      </w:r>
-      <w:proofErr w:type="spellStart"/>
-      <w:r>
-        <w:rPr>
-          <w:sz w:val="20"/>
-          <w:lang w:val="en-US"/>
-        </w:rPr>
-        <w:t>blockchain</w:t>
-      </w:r>
-      <w:proofErr w:type="spellEnd"/>
-      <w:r>
-        <w:rPr>
-          <w:sz w:val="20"/>
-          <w:lang w:val="en-US"/>
-        </w:rPr>
-        <w:t xml:space="preserve"> should therefore not be used to store secrets in plaintext.</w:t>
-      </w:r>
-    </w:p>
-    <w:p>
-      <w:pPr>
-        <w:rPr>
-          <w:sz w:val="20"/>
-          <w:lang w:val="en-US"/>
-        </w:rPr>
-      </w:pPr>
-    </w:p>
-    <w:p>
-      <w:pPr>
-        <w:pStyle w:val="Heading3"/>
+        <w:t>Another approach is to calculate a private seed with the random. It is true that private variables cannot be called by other contracts, but off-chain the variable can be accessed via web3.eth.getStorageAt() using web3. The blockchain should therefore not be used to store secrets in plaintext.</w:t>
+      </w:r>
+    </w:p>
+    <w:p>
+      <w:pPr>
+        <w:rPr>
+          <w:sz w:val="20"/>
+          <w:lang w:val="en-US"/>
+        </w:rPr>
+      </w:pPr>
+    </w:p>
+    <w:p>
+      <w:pPr>
+        <w:pStyle w:val="berschrift3"/>
         <w:rPr>
           <w:b/>
           <w:sz w:val="22"/>
@@ -979,36 +851,20 @@
           <w:sz w:val="20"/>
           <w:lang w:val="en-US"/>
         </w:rPr>
-        <w:t xml:space="preserve">Another possibility is to use an external service via a URL connector. This can be used, for example, to request a number from Random.Org. In the eyes of the writer, however, this is somewhat in keeping with the meaning of the </w:t>
-      </w:r>
-      <w:proofErr w:type="spellStart"/>
-      <w:r>
-        <w:rPr>
-          <w:sz w:val="20"/>
-          <w:lang w:val="en-US"/>
-        </w:rPr>
-        <w:t>blockchain</w:t>
-      </w:r>
-      <w:proofErr w:type="spellEnd"/>
-      <w:r>
-        <w:rPr>
-          <w:sz w:val="20"/>
-          <w:lang w:val="en-US"/>
-        </w:rPr>
-        <w:t>, since it again relies on a central location, which, however, can be compromised. However, if this risk is considered to be negligible, it is still a good possibility.</w:t>
-      </w:r>
-    </w:p>
-    <w:p>
-      <w:pPr>
-        <w:rPr>
-          <w:sz w:val="20"/>
-          <w:lang w:val="en-US"/>
-        </w:rPr>
-      </w:pPr>
-    </w:p>
-    <w:p>
-      <w:pPr>
-        <w:pStyle w:val="Heading3"/>
+        <w:t>Another possibility is to use an external service via a URL connector. This can be used, for example, to request a number from Random.Org. In the eyes of the writer, however, this is somewhat in keeping with the meaning of the blockchain, since it again relies on a central location, which, however, can be compromised. However, if this risk is considered to be negligible, it is still a good possibility.</w:t>
+      </w:r>
+    </w:p>
+    <w:p>
+      <w:pPr>
+        <w:rPr>
+          <w:sz w:val="20"/>
+          <w:lang w:val="en-US"/>
+        </w:rPr>
+      </w:pPr>
+    </w:p>
+    <w:p>
+      <w:pPr>
+        <w:pStyle w:val="berschrift3"/>
         <w:rPr>
           <w:b/>
           <w:sz w:val="22"/>
@@ -1064,7 +920,7 @@
     </w:p>
     <w:p>
       <w:pPr>
-        <w:pStyle w:val="Heading2"/>
+        <w:pStyle w:val="berschrift2"/>
         <w:rPr>
           <w:b/>
           <w:sz w:val="24"/>
@@ -1105,7 +961,28 @@
           <w:sz w:val="20"/>
           <w:lang w:val="en-US"/>
         </w:rPr>
-        <w:t>The general procedure of the lottery is as follows. The lottery is opened, which at the same time starts a new campaign in the oracle. After that all participants of the lottery will have a number of commits and afterwards they will have to register as soon as there are enough players. If all players have revealed in a certain time interval, the random number will be calculated and the lottery will be dissolved according to the rules of the game. If more than one person wins, the prize is split. If only one person wins, they receive the entire pot. If no one wins, the pot is</w:t>
+        <w:t xml:space="preserve">The general procedure of the lottery is as follows. The lottery is opened, which at the same time </w:t>
+      </w:r>
+      <w:r>
+        <w:rPr>
+          <w:sz w:val="20"/>
+          <w:lang w:val="en-US"/>
+        </w:rPr>
+        <w:t>initialize the state</w:t>
+      </w:r>
+      <w:r>
+        <w:rPr>
+          <w:sz w:val="20"/>
+          <w:lang w:val="en-US"/>
+        </w:rPr>
+        <w:t xml:space="preserve"> in the oracle. After that all participants of the lottery </w:t>
+      </w:r>
+      <w:r>
+        <w:rPr>
+          <w:sz w:val="20"/>
+          <w:lang w:val="en-US"/>
+        </w:rPr>
+        <w:t>can buy an arbitrary number of tickets and commit the hash values of their secrets.</w:t>
       </w:r>
       <w:r>
         <w:rPr>
@@ -1119,6 +996,85 @@
           <w:sz w:val="20"/>
           <w:lang w:val="en-US"/>
         </w:rPr>
+        <w:t>A</w:t>
+      </w:r>
+      <w:r>
+        <w:rPr>
+          <w:sz w:val="20"/>
+          <w:lang w:val="en-US"/>
+        </w:rPr>
+        <w:t>s soon as there are enough player</w:t>
+      </w:r>
+      <w:r>
+        <w:rPr>
+          <w:sz w:val="20"/>
+          <w:lang w:val="en-US"/>
+        </w:rPr>
+        <w:t xml:space="preserve">s, </w:t>
+      </w:r>
+      <w:r>
+        <w:rPr>
+          <w:sz w:val="20"/>
+          <w:lang w:val="en-US"/>
+        </w:rPr>
+        <w:t>they</w:t>
+      </w:r>
+      <w:r>
+        <w:rPr>
+          <w:sz w:val="20"/>
+          <w:lang w:val="en-US"/>
+        </w:rPr>
+        <w:t xml:space="preserve"> players, which </w:t>
+      </w:r>
+      <w:proofErr w:type="spellStart"/>
+      <w:r>
+        <w:rPr>
+          <w:sz w:val="20"/>
+          <w:lang w:val="en-US"/>
+        </w:rPr>
+        <w:t>commited</w:t>
+      </w:r>
+      <w:proofErr w:type="spellEnd"/>
+      <w:r>
+        <w:rPr>
+          <w:sz w:val="20"/>
+          <w:lang w:val="en-US"/>
+        </w:rPr>
+        <w:t xml:space="preserve"> something,</w:t>
+      </w:r>
+      <w:r>
+        <w:rPr>
+          <w:sz w:val="20"/>
+          <w:lang w:val="en-US"/>
+        </w:rPr>
+        <w:t xml:space="preserve"> will have to </w:t>
+      </w:r>
+      <w:r>
+        <w:rPr>
+          <w:sz w:val="20"/>
+          <w:lang w:val="en-US"/>
+        </w:rPr>
+        <w:t>reveal their secrets</w:t>
+      </w:r>
+      <w:r>
+        <w:rPr>
+          <w:sz w:val="20"/>
+          <w:lang w:val="en-US"/>
+        </w:rPr>
+        <w:t>. If all players have revealed in a certain time interval, the random number will be calculated and the lottery will be dissolved according to the rules of the game. If more than one person wins, the prize is split. If only one person wins, they receive the entire pot. If no one wins, the pot is</w:t>
+      </w:r>
+      <w:r>
+        <w:rPr>
+          <w:sz w:val="20"/>
+          <w:lang w:val="en-US"/>
+        </w:rPr>
+        <w:t xml:space="preserve"> </w:t>
+      </w:r>
+      <w:r>
+        <w:rPr>
+          <w:sz w:val="20"/>
+          <w:lang w:val="en-US"/>
+        </w:rPr>
         <w:t>taken to the next round.</w:t>
       </w:r>
       <w:r>
@@ -1140,23 +1096,21 @@
           <w:sz w:val="20"/>
           <w:lang w:val="en-US"/>
         </w:rPr>
-        <w:t xml:space="preserve">] </w:t>
-      </w:r>
-      <w:proofErr w:type="gramStart"/>
-      <w:r>
-        <w:rPr>
-          <w:sz w:val="20"/>
-          <w:lang w:val="en-US"/>
-        </w:rPr>
-        <w:t>shows</w:t>
-      </w:r>
-      <w:proofErr w:type="gramEnd"/>
-      <w:r>
-        <w:rPr>
-          <w:sz w:val="20"/>
-          <w:lang w:val="en-US"/>
-        </w:rPr>
-        <w:t xml:space="preserve"> the sequence diagram of the lottery. It models the interaction between two different clients, the lottery and the oracle. In a first step, a client buys a ticket. This triggers the lottery to create a new campaign to find a random number. Also the first hashed secret is being </w:t>
+        <w:t xml:space="preserve">] shows the sequence diagram of the lottery. It models the interaction between two different clients, the lottery and the oracle. In a first step, a client buys a ticket. This triggers the lottery </w:t>
+      </w:r>
+      <w:r>
+        <w:rPr>
+          <w:sz w:val="20"/>
+          <w:lang w:val="en-US"/>
+        </w:rPr>
+        <w:t xml:space="preserve">initialize the state of a new oracle </w:t>
+      </w:r>
+      <w:r>
+        <w:rPr>
+          <w:sz w:val="20"/>
+          <w:lang w:val="en-US"/>
+        </w:rPr>
+        <w:t xml:space="preserve">to find a random number. Also the first hashed secret is being </w:t>
       </w:r>
       <w:proofErr w:type="spellStart"/>
       <w:r>
@@ -1172,7 +1126,43 @@
           <w:sz w:val="20"/>
           <w:lang w:val="en-US"/>
         </w:rPr>
-        <w:t xml:space="preserve">. Afterwards with each client buying a ticket, a hash is added to the campaign of the oracle. This is possible as long as </w:t>
+        <w:t xml:space="preserve">. Afterwards </w:t>
+      </w:r>
+      <w:r>
+        <w:rPr>
+          <w:sz w:val="20"/>
+          <w:lang w:val="en-US"/>
+        </w:rPr>
+        <w:t>for</w:t>
+      </w:r>
+      <w:r>
+        <w:rPr>
+          <w:sz w:val="20"/>
+          <w:lang w:val="en-US"/>
+        </w:rPr>
+        <w:t xml:space="preserve"> each client buying a </w:t>
+      </w:r>
+      <w:r>
+        <w:rPr>
+          <w:sz w:val="20"/>
+          <w:lang w:val="en-US"/>
+        </w:rPr>
+        <w:lastRenderedPageBreak/>
+        <w:t xml:space="preserve">ticket, a hash is added to the </w:t>
+      </w:r>
+      <w:r>
+        <w:rPr>
+          <w:sz w:val="20"/>
+          <w:lang w:val="en-US"/>
+        </w:rPr>
+        <w:t>state</w:t>
+      </w:r>
+      <w:r>
+        <w:rPr>
+          <w:sz w:val="20"/>
+          <w:lang w:val="en-US"/>
+        </w:rPr>
+        <w:t xml:space="preserve"> of the oracle. This is possible as long as </w:t>
       </w:r>
       <w:r>
         <w:rPr>
@@ -1180,7 +1170,6 @@
           <w:sz w:val="20"/>
           <w:lang w:eastAsia="de-CH"/>
         </w:rPr>
-        <w:lastRenderedPageBreak/>
         <mc:AlternateContent>
           <mc:Choice Requires="wps">
             <w:drawing>
@@ -1228,7 +1217,7 @@
                         <w:txbxContent>
                           <w:p>
                             <w:pPr>
-                              <w:pStyle w:val="Caption"/>
+                              <w:pStyle w:val="Beschriftung"/>
                               <w:jc w:val="center"/>
                               <w:rPr>
                                 <w:color w:val="000000" w:themeColor="text1"/>
@@ -1286,7 +1275,7 @@
               </wp:anchor>
             </w:drawing>
           </mc:Choice>
-          <mc:Fallback>
+          <mc:Fallback xmlns="">
             <w:pict>
               <v:shapetype w14:anchorId="179915C8" id="_x0000_t202" coordsize="21600,21600" o:spt="202" path="m,l,21600r21600,l21600,xe">
                 <v:stroke joinstyle="miter"/>
@@ -1434,7 +1423,35 @@
           <w:sz w:val="20"/>
           <w:lang w:val="en-US"/>
         </w:rPr>
-        <w:t xml:space="preserve">the campaign is open for new commits. When enough commits are gathered, the campaign is set to reveal mode, and all clients that </w:t>
+        <w:t xml:space="preserve">the </w:t>
+      </w:r>
+      <w:r>
+        <w:rPr>
+          <w:sz w:val="20"/>
+          <w:lang w:val="en-US"/>
+        </w:rPr>
+        <w:t>oracle state</w:t>
+      </w:r>
+      <w:r>
+        <w:rPr>
+          <w:sz w:val="20"/>
+          <w:lang w:val="en-US"/>
+        </w:rPr>
+        <w:t xml:space="preserve"> is open for new commits. When enough commits are gathered, the </w:t>
+      </w:r>
+      <w:r>
+        <w:rPr>
+          <w:sz w:val="20"/>
+          <w:lang w:val="en-US"/>
+        </w:rPr>
+        <w:t>oracle state</w:t>
+      </w:r>
+      <w:r>
+        <w:rPr>
+          <w:sz w:val="20"/>
+          <w:lang w:val="en-US"/>
+        </w:rPr>
+        <w:t xml:space="preserve"> is set to reveal mode, and all clients that </w:t>
       </w:r>
       <w:r>
         <w:rPr>
@@ -1493,7 +1510,7 @@
     </w:p>
     <w:p>
       <w:pPr>
-        <w:pStyle w:val="Heading2"/>
+        <w:pStyle w:val="berschrift2"/>
         <w:rPr>
           <w:b/>
           <w:sz w:val="24"/>
@@ -1565,7 +1582,6 @@
         </w:rPr>
         <w:t xml:space="preserve">. The class diagram shown in fig. [2] </w:t>
       </w:r>
-      <w:proofErr w:type="gramStart"/>
       <w:r>
         <w:rPr>
           <w:sz w:val="20"/>
@@ -1573,7 +1589,6 @@
         </w:rPr>
         <w:t>is</w:t>
       </w:r>
-      <w:proofErr w:type="gramEnd"/>
       <w:r>
         <w:rPr>
           <w:sz w:val="20"/>
@@ -1602,17 +1617,17 @@
         <w:rPr>
           <w:b/>
           <w:sz w:val="20"/>
-        </w:rPr>
-      </w:pPr>
-      <w:proofErr w:type="spellStart"/>
+          <w:lang w:val="en-US"/>
+        </w:rPr>
+      </w:pPr>
       <w:r>
         <w:rPr>
           <w:b/>
           <w:sz w:val="20"/>
+          <w:lang w:val="en-US"/>
         </w:rPr>
         <w:t>Lottery</w:t>
       </w:r>
-      <w:proofErr w:type="spellEnd"/>
     </w:p>
     <w:p>
       <w:pPr>
@@ -1656,6 +1671,8 @@
         </w:rPr>
         <w:t>On the other hand, the contract controls the determination of the winner based on the number provided by the oracle and the associated payout of the jackpot, as well as auxiliary functions such as the refund of the ticket price if the lottery cannot be carried out.</w:t>
       </w:r>
+      <w:bookmarkStart w:id="0" w:name="_GoBack"/>
+      <w:bookmarkEnd w:id="0"/>
     </w:p>
     <w:p>
       <w:pPr>
@@ -1692,17 +1709,36 @@
           <w:sz w:val="20"/>
           <w:lang w:val="en-US"/>
         </w:rPr>
-        <w:t xml:space="preserve">The oracle is responsible for determining a random number. It does this using the commit/reveal approach. First a new campaign is created, where the minimum required number of secrets, the minimum amount to be deposited per commit and </w:t>
-      </w:r>
-      <w:proofErr w:type="gramStart"/>
-      <w:r>
-        <w:rPr>
-          <w:sz w:val="20"/>
-          <w:lang w:val="en-US"/>
-        </w:rPr>
-        <w:t>the modulo</w:t>
-      </w:r>
-      <w:proofErr w:type="gramEnd"/>
+        <w:t xml:space="preserve">The oracle is responsible for determining a random number. It does this using the commit/reveal approach. First a new </w:t>
+      </w:r>
+      <w:r>
+        <w:rPr>
+          <w:sz w:val="20"/>
+          <w:lang w:val="en-US"/>
+        </w:rPr>
+        <w:t>oracle state</w:t>
+      </w:r>
+      <w:r>
+        <w:rPr>
+          <w:sz w:val="20"/>
+          <w:lang w:val="en-US"/>
+        </w:rPr>
+        <w:t xml:space="preserve"> is </w:t>
+      </w:r>
+      <w:r>
+        <w:rPr>
+          <w:sz w:val="20"/>
+          <w:lang w:val="en-US"/>
+        </w:rPr>
+        <w:t>initialized</w:t>
+      </w:r>
+      <w:r>
+        <w:rPr>
+          <w:sz w:val="20"/>
+          <w:lang w:val="en-US"/>
+        </w:rPr>
+        <w:t>, where the minimum required number of secrets, the minimum amount to be deposited per commit and the modulo</w:t>
+      </w:r>
       <w:r>
         <w:rPr>
           <w:sz w:val="20"/>
@@ -1715,38 +1751,64 @@
           <w:sz w:val="20"/>
           <w:lang w:val="en-US"/>
         </w:rPr>
-        <w:t xml:space="preserve">, which finally defines the number range. The final goal of such a campaign is to generate a random output. </w:t>
-      </w:r>
-    </w:p>
-    <w:p>
-      <w:pPr>
-        <w:rPr>
-          <w:sz w:val="20"/>
-          <w:lang w:val="en-US"/>
-        </w:rPr>
-      </w:pPr>
-      <w:r>
-        <w:rPr>
-          <w:sz w:val="20"/>
-          <w:lang w:val="en-US"/>
-        </w:rPr>
-        <w:t xml:space="preserve">Once the campaign has started, participants can send their hashed secrets to the oracle. If there are enough hashes, the contract changes to the reveal phase, in which all participants who have made a commit have to reveal their secrets. These secrets are then merged by XOR operation. Finally, a number is generated from this value and </w:t>
-      </w:r>
-      <w:proofErr w:type="gramStart"/>
-      <w:r>
-        <w:rPr>
-          <w:sz w:val="20"/>
-          <w:lang w:val="en-US"/>
-        </w:rPr>
-        <w:t>the modulo</w:t>
-      </w:r>
-      <w:proofErr w:type="gramEnd"/>
-      <w:r>
-        <w:rPr>
-          <w:sz w:val="20"/>
-          <w:lang w:val="en-US"/>
-        </w:rPr>
-        <w:t xml:space="preserve"> determined at the beginning. The oracle also offers some private help functions, such as resetting the participants or refunding the amounts under consideration of who has </w:t>
+        <w:t>, which finally defines the number range</w:t>
+      </w:r>
+      <w:r>
+        <w:rPr>
+          <w:sz w:val="20"/>
+          <w:lang w:val="en-US"/>
+        </w:rPr>
+        <w:t xml:space="preserve"> are defined</w:t>
+      </w:r>
+      <w:r>
+        <w:rPr>
+          <w:sz w:val="20"/>
+          <w:lang w:val="en-US"/>
+        </w:rPr>
+        <w:t xml:space="preserve">. The final goal of </w:t>
+      </w:r>
+      <w:r>
+        <w:rPr>
+          <w:sz w:val="20"/>
+          <w:lang w:val="en-US"/>
+        </w:rPr>
+        <w:t>the oracle</w:t>
+      </w:r>
+      <w:r>
+        <w:rPr>
+          <w:sz w:val="20"/>
+          <w:lang w:val="en-US"/>
+        </w:rPr>
+        <w:t xml:space="preserve"> is to generate a random output. </w:t>
+      </w:r>
+    </w:p>
+    <w:p>
+      <w:pPr>
+        <w:rPr>
+          <w:sz w:val="20"/>
+          <w:lang w:val="en-US"/>
+        </w:rPr>
+      </w:pPr>
+      <w:r>
+        <w:rPr>
+          <w:sz w:val="20"/>
+          <w:lang w:val="en-US"/>
+        </w:rPr>
+        <w:t xml:space="preserve">Once the </w:t>
+      </w:r>
+      <w:r>
+        <w:rPr>
+          <w:sz w:val="20"/>
+          <w:lang w:val="en-US"/>
+        </w:rPr>
+        <w:t>oracle state is initialized</w:t>
+      </w:r>
+      <w:r>
+        <w:rPr>
+          <w:sz w:val="20"/>
+          <w:lang w:val="en-US"/>
+        </w:rPr>
+        <w:t xml:space="preserve">, participants can send their hashed secrets to the oracle. If there are enough hashes, the contract changes to the reveal phase, in which all participants who have made a commit have to reveal their secrets. These secrets are then merged by XOR operation. Finally, a number is generated from this value and the modulo determined at the beginning. The oracle also offers some private help functions, such as resetting the participants or refunding the amounts under consideration of who has </w:t>
       </w:r>
       <w:r>
         <w:rPr>
@@ -1862,7 +1924,7 @@
                         <w:txbxContent>
                           <w:p>
                             <w:pPr>
-                              <w:pStyle w:val="Caption"/>
+                              <w:pStyle w:val="Beschriftung"/>
                               <w:jc w:val="center"/>
                               <w:rPr>
                                 <w:color w:val="000000" w:themeColor="text1"/>
@@ -1873,25 +1935,7 @@
                               <w:rPr>
                                 <w:lang w:val="en-US"/>
                               </w:rPr>
-                              <w:t xml:space="preserve">Fig </w:t>
-                            </w:r>
-                            <w:r>
-                              <w:rPr>
-                                <w:lang w:val="en-US"/>
-                              </w:rPr>
-                              <w:t>2</w:t>
-                            </w:r>
-                            <w:r>
-                              <w:rPr>
-                                <w:lang w:val="en-US"/>
-                              </w:rPr>
-                              <w:t xml:space="preserve">. </w:t>
-                            </w:r>
-                            <w:r>
-                              <w:rPr>
-                                <w:lang w:val="en-US"/>
-                              </w:rPr>
-                              <w:t>Class diagram of the lottery smart contract</w:t>
+                              <w:t>Fig 2. Class diagram of the lottery smart contract</w:t>
                             </w:r>
                           </w:p>
                         </w:txbxContent>
@@ -1908,7 +1952,7 @@
               </wp:anchor>
             </w:drawing>
           </mc:Choice>
-          <mc:Fallback>
+          <mc:Fallback xmlns="">
             <w:pict>
               <v:shape w14:anchorId="5CAAADC5" id="Text Box 4" o:spid="_x0000_s1027" type="#_x0000_t202" style="position:absolute;margin-left:-2.65pt;margin-top:270.25pt;width:453pt;height:.05pt;z-index:-251652096;visibility:visible;mso-wrap-style:square;mso-wrap-distance-left:9pt;mso-wrap-distance-top:0;mso-wrap-distance-right:9pt;mso-wrap-distance-bottom:0;mso-position-horizontal:absolute;mso-position-horizontal-relative:text;mso-position-vertical:absolute;mso-position-vertical-relative:text;v-text-anchor:top" o:gfxdata="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" stroked="f">
                 <v:textbox style="mso-fit-shape-to-text:t" inset="0,0,0,0">
@@ -2035,7 +2079,7 @@
     </w:p>
     <w:p>
       <w:pPr>
-        <w:pStyle w:val="Heading2"/>
+        <w:pStyle w:val="berschrift2"/>
         <w:rPr>
           <w:b/>
           <w:sz w:val="24"/>
@@ -2084,7 +2128,7 @@
     </w:p>
     <w:p>
       <w:pPr>
-        <w:pStyle w:val="ListBullet"/>
+        <w:pStyle w:val="Aufzhlungszeichen"/>
         <w:numPr>
           <w:ilvl w:val="0"/>
           <w:numId w:val="8"/>
@@ -2104,7 +2148,7 @@
     </w:p>
     <w:p>
       <w:pPr>
-        <w:pStyle w:val="ListBullet"/>
+        <w:pStyle w:val="Aufzhlungszeichen"/>
         <w:numPr>
           <w:ilvl w:val="0"/>
           <w:numId w:val="8"/>
@@ -2124,7 +2168,7 @@
     </w:p>
     <w:p>
       <w:pPr>
-        <w:pStyle w:val="ListBullet"/>
+        <w:pStyle w:val="Aufzhlungszeichen"/>
         <w:numPr>
           <w:ilvl w:val="0"/>
           <w:numId w:val="8"/>
@@ -2176,62 +2220,30 @@
           <w:sz w:val="20"/>
           <w:lang w:val="en-US"/>
         </w:rPr>
-        <w:t xml:space="preserve">The tests were divided into separate test files for the lottery and oracle contract. In addition, a demo test was written for the presentation of the results to simulate the three scenarios mentioned above (no winner, one winner, </w:t>
-      </w:r>
-      <w:proofErr w:type="gramStart"/>
-      <w:r>
-        <w:rPr>
-          <w:sz w:val="20"/>
-          <w:lang w:val="en-US"/>
-        </w:rPr>
-        <w:t>several</w:t>
-      </w:r>
-      <w:proofErr w:type="gramEnd"/>
-      <w:r>
-        <w:rPr>
-          <w:sz w:val="20"/>
-          <w:lang w:val="en-US"/>
-        </w:rPr>
-        <w:t xml:space="preserve"> winners). For the test cases which had to determine one or more winners, the oracle was mocked in order to guarantee constant "random numbers" and thus to reproduce the interactions in the lottery.</w:t>
-      </w:r>
-    </w:p>
-    <w:p>
-      <w:pPr>
-        <w:rPr>
-          <w:sz w:val="20"/>
-          <w:lang w:val="en-US"/>
-        </w:rPr>
-      </w:pPr>
-    </w:p>
-    <w:p>
-      <w:pPr>
-        <w:rPr>
-          <w:sz w:val="20"/>
-          <w:lang w:val="en-US"/>
-        </w:rPr>
-      </w:pPr>
-      <w:r>
-        <w:rPr>
-          <w:sz w:val="20"/>
-          <w:lang w:val="en-US"/>
-        </w:rPr>
-        <w:t xml:space="preserve">Finally, it can be concluded that the possibility of conducting a lottery on the </w:t>
-      </w:r>
-      <w:proofErr w:type="spellStart"/>
-      <w:r>
-        <w:rPr>
-          <w:sz w:val="20"/>
-          <w:lang w:val="en-US"/>
-        </w:rPr>
-        <w:t>blockchain</w:t>
-      </w:r>
-      <w:proofErr w:type="spellEnd"/>
-      <w:r>
-        <w:rPr>
-          <w:sz w:val="20"/>
-          <w:lang w:val="en-US"/>
-        </w:rPr>
-        <w:t xml:space="preserve"> is somewhat cumbersome due to the lack of a standard random function. The commit-reveal approach works, but after setting it takes a relatively long time until a random value is output and only works if all parties cooperate, which cannot always be guaranteed. It also requires more effort from the individual participants. You don't have to buy a ticket just once, as usual, but you also have to take the reveal step, which is an extra step.</w:t>
+        <w:t>The tests were divided into separate test files for the lottery and oracle contract. In addition, a demo test was written for the presentation of the results to simulate the three scenarios mentioned above (no winner, one winner, several winners). For the test cases which had to determine one or more winners, the oracle was mocked in order to guarantee constant "random numbers" and thus to reproduce the interactions in the lottery.</w:t>
+      </w:r>
+    </w:p>
+    <w:p>
+      <w:pPr>
+        <w:rPr>
+          <w:sz w:val="20"/>
+          <w:lang w:val="en-US"/>
+        </w:rPr>
+      </w:pPr>
+    </w:p>
+    <w:p>
+      <w:pPr>
+        <w:rPr>
+          <w:sz w:val="20"/>
+          <w:lang w:val="en-US"/>
+        </w:rPr>
+      </w:pPr>
+      <w:r>
+        <w:rPr>
+          <w:sz w:val="20"/>
+          <w:lang w:val="en-US"/>
+        </w:rPr>
+        <w:t>Finally, it can be concluded that the possibility of conducting a lottery on the blockchain is somewhat cumbersome due to the lack of a standard random function. The commit-reveal approach works, but after setting it takes a relatively long time until a random value is output and only works if all parties cooperate, which cannot always be guaranteed. It also requires more effort from the individual participants. You don't have to buy a ticket just once, as usual, but you also have to take the reveal step, which is an extra step.</w:t>
       </w:r>
       <w:r>
         <w:rPr>
@@ -2263,12 +2275,10 @@
           <w:lang w:val="en-US"/>
         </w:rPr>
       </w:pPr>
-      <w:bookmarkStart w:id="0" w:name="_GoBack"/>
-      <w:bookmarkEnd w:id="0"/>
-    </w:p>
-    <w:p>
-      <w:pPr>
-        <w:pStyle w:val="Heading2"/>
+    </w:p>
+    <w:p>
+      <w:pPr>
+        <w:pStyle w:val="berschrift2"/>
         <w:numPr>
           <w:ilvl w:val="0"/>
           <w:numId w:val="0"/>
@@ -2309,23 +2319,7 @@
           <w:sz w:val="20"/>
           <w:lang w:val="en-US"/>
         </w:rPr>
-        <w:t xml:space="preserve">[1] Predicting Random Numbers in </w:t>
-      </w:r>
-      <w:proofErr w:type="spellStart"/>
-      <w:r>
-        <w:rPr>
-          <w:sz w:val="20"/>
-          <w:lang w:val="en-US"/>
-        </w:rPr>
-        <w:t>Ethereum</w:t>
-      </w:r>
-      <w:proofErr w:type="spellEnd"/>
-      <w:r>
-        <w:rPr>
-          <w:sz w:val="20"/>
-          <w:lang w:val="en-US"/>
-        </w:rPr>
-        <w:t xml:space="preserve"> Smart Contracts, </w:t>
+        <w:t xml:space="preserve">[1] Predicting Random Numbers in Ethereum Smart Contracts, </w:t>
       </w:r>
       <w:hyperlink r:id="rId7" w:history="1">
         <w:r>
@@ -2356,7 +2350,7 @@
 </file>
 
 <file path=word/numbering.xml><?xml version="1.0" encoding="utf-8"?>
-<w:numbering xmlns:wpc="http://schemas.microsoft.com/office/word/2010/wordprocessingCanvas" xmlns:mc="http://schemas.openxmlformats.org/markup-compatibility/2006" xmlns:o="urn:schemas-microsoft-com:office:office" xmlns:r="http://schemas.openxmlformats.org/officeDocument/2006/relationships" xmlns:m="http://schemas.openxmlformats.org/officeDocument/2006/math" xmlns:v="urn:schemas-microsoft-com:vml" xmlns:wp14="http://schemas.microsoft.com/office/word/2010/wordprocessingDrawing" xmlns:wp="http://schemas.openxmlformats.org/drawingml/2006/wordprocessingDrawing" xmlns:w10="urn:schemas-microsoft-com:office:word" xmlns:w="http://schemas.openxmlformats.org/wordprocessingml/2006/main" xmlns:w14="http://schemas.microsoft.com/office/word/2010/wordml" xmlns:w15="http://schemas.microsoft.com/office/word/2012/wordml" xmlns:wpg="http://schemas.microsoft.com/office/word/2010/wordprocessingGroup" xmlns:wpi="http://schemas.microsoft.com/office/word/2010/wordprocessingInk" xmlns:wne="http://schemas.microsoft.com/office/word/2006/wordml" xmlns:wps="http://schemas.microsoft.com/office/word/2010/wordprocessingShape" mc:Ignorable="w14 w15 wp14">
+<w:numbering xmlns:wpc="http://schemas.microsoft.com/office/word/2010/wordprocessingCanvas" xmlns:cx="http://schemas.microsoft.com/office/drawing/2014/chartex" xmlns:cx1="http://schemas.microsoft.com/office/drawing/2015/9/8/chartex" xmlns:cx2="http://schemas.microsoft.com/office/drawing/2015/10/21/chartex" xmlns:cx3="http://schemas.microsoft.com/office/drawing/2016/5/9/chartex" xmlns:cx4="http://schemas.microsoft.com/office/drawing/2016/5/10/chartex" xmlns:cx5="http://schemas.microsoft.com/office/drawing/2016/5/11/chartex" xmlns:cx6="http://schemas.microsoft.com/office/drawing/2016/5/12/chartex" xmlns:cx7="http://schemas.microsoft.com/office/drawing/2016/5/13/chartex" xmlns:cx8="http://schemas.microsoft.com/office/drawing/2016/5/14/chartex" xmlns:mc="http://schemas.openxmlformats.org/markup-compatibility/2006" xmlns:aink="http://schemas.microsoft.com/office/drawing/2016/ink" xmlns:am3d="http://schemas.microsoft.com/office/drawing/2017/model3d" xmlns:o="urn:schemas-microsoft-com:office:office" xmlns:r="http://schemas.openxmlformats.org/officeDocument/2006/relationships" xmlns:m="http://schemas.openxmlformats.org/officeDocument/2006/math" xmlns:v="urn:schemas-microsoft-com:vml" xmlns:wp14="http://schemas.microsoft.com/office/word/2010/wordprocessingDrawing" xmlns:wp="http://schemas.openxmlformats.org/drawingml/2006/wordprocessingDrawing" xmlns:w10="urn:schemas-microsoft-com:office:word" xmlns:w="http://schemas.openxmlformats.org/wordprocessingml/2006/main" xmlns:w14="http://schemas.microsoft.com/office/word/2010/wordml" xmlns:w15="http://schemas.microsoft.com/office/word/2012/wordml" xmlns:w16cid="http://schemas.microsoft.com/office/word/2016/wordml/cid" xmlns:w16se="http://schemas.microsoft.com/office/word/2015/wordml/symex" xmlns:wpg="http://schemas.microsoft.com/office/word/2010/wordprocessingGroup" xmlns:wpi="http://schemas.microsoft.com/office/word/2010/wordprocessingInk" xmlns:wne="http://schemas.microsoft.com/office/word/2006/wordml" xmlns:wps="http://schemas.microsoft.com/office/word/2010/wordprocessingShape" mc:Ignorable="w14 w15 w16se w16cid wp14">
   <w:abstractNum w:abstractNumId="0" w15:restartNumberingAfterBreak="0">
     <w:nsid w:val="38B95AA0"/>
     <w:multiLevelType w:val="multilevel"/>
@@ -2365,7 +2359,7 @@
     <w:lvl w:ilvl="0">
       <w:start w:val="1"/>
       <w:numFmt w:val="decimal"/>
-      <w:pStyle w:val="Heading1"/>
+      <w:pStyle w:val="berschrift1"/>
       <w:lvlText w:val="%1"/>
       <w:lvlJc w:val="left"/>
       <w:pPr>
@@ -2378,7 +2372,7 @@
     <w:lvl w:ilvl="1">
       <w:start w:val="1"/>
       <w:numFmt w:val="decimal"/>
-      <w:pStyle w:val="Heading2"/>
+      <w:pStyle w:val="berschrift2"/>
       <w:lvlText w:val="%1.%2"/>
       <w:lvlJc w:val="left"/>
       <w:pPr>
@@ -2391,7 +2385,7 @@
     <w:lvl w:ilvl="2">
       <w:start w:val="1"/>
       <w:numFmt w:val="decimal"/>
-      <w:pStyle w:val="Heading3"/>
+      <w:pStyle w:val="berschrift3"/>
       <w:lvlText w:val="%1.%2.%3"/>
       <w:lvlJc w:val="left"/>
       <w:pPr>
@@ -2404,7 +2398,7 @@
     <w:lvl w:ilvl="3">
       <w:start w:val="1"/>
       <w:numFmt w:val="decimal"/>
-      <w:pStyle w:val="Heading4"/>
+      <w:pStyle w:val="berschrift4"/>
       <w:lvlText w:val="%1.%2.%3.%4"/>
       <w:lvlJc w:val="left"/>
       <w:pPr>
@@ -2417,7 +2411,7 @@
     <w:lvl w:ilvl="4">
       <w:start w:val="1"/>
       <w:numFmt w:val="decimal"/>
-      <w:pStyle w:val="Heading5"/>
+      <w:pStyle w:val="berschrift5"/>
       <w:suff w:val="space"/>
       <w:lvlText w:val="%1.%2.%3.%4.%5"/>
       <w:lvlJc w:val="left"/>
@@ -2431,7 +2425,7 @@
     <w:lvl w:ilvl="5">
       <w:start w:val="1"/>
       <w:numFmt w:val="decimal"/>
-      <w:pStyle w:val="Heading6"/>
+      <w:pStyle w:val="berschrift6"/>
       <w:suff w:val="space"/>
       <w:lvlText w:val="%1.%2.%3.%4.%5.%6"/>
       <w:lvlJc w:val="left"/>
@@ -2445,7 +2439,7 @@
     <w:lvl w:ilvl="6">
       <w:start w:val="1"/>
       <w:numFmt w:val="decimal"/>
-      <w:pStyle w:val="Heading7"/>
+      <w:pStyle w:val="berschrift7"/>
       <w:suff w:val="space"/>
       <w:lvlText w:val="%1.%2.%3.%4.%5.%6.%7"/>
       <w:lvlJc w:val="left"/>
@@ -2459,7 +2453,7 @@
     <w:lvl w:ilvl="7">
       <w:start w:val="1"/>
       <w:numFmt w:val="decimal"/>
-      <w:pStyle w:val="Heading8"/>
+      <w:pStyle w:val="berschrift8"/>
       <w:suff w:val="space"/>
       <w:lvlText w:val="%1.%2.%3.%4.%5.%6.%7.%8"/>
       <w:lvlJc w:val="left"/>
@@ -2473,7 +2467,7 @@
     <w:lvl w:ilvl="8">
       <w:start w:val="1"/>
       <w:numFmt w:val="decimal"/>
-      <w:pStyle w:val="Heading9"/>
+      <w:pStyle w:val="berschrift9"/>
       <w:suff w:val="space"/>
       <w:lvlText w:val="%1.%2.%3.%4.%5.%6.%7.%8.%9"/>
       <w:lvlJc w:val="left"/>
@@ -2579,7 +2573,7 @@
     <w:lvl w:ilvl="0">
       <w:start w:val="1"/>
       <w:numFmt w:val="decimal"/>
-      <w:pStyle w:val="List"/>
+      <w:pStyle w:val="Liste"/>
       <w:lvlText w:val="%1."/>
       <w:lvlJc w:val="left"/>
       <w:pPr>
@@ -2592,7 +2586,7 @@
     <w:lvl w:ilvl="1">
       <w:start w:val="1"/>
       <w:numFmt w:val="decimal"/>
-      <w:pStyle w:val="List2"/>
+      <w:pStyle w:val="Liste2"/>
       <w:lvlText w:val="%1.%2"/>
       <w:lvlJc w:val="left"/>
       <w:pPr>
@@ -2605,7 +2599,7 @@
     <w:lvl w:ilvl="2">
       <w:start w:val="1"/>
       <w:numFmt w:val="decimal"/>
-      <w:pStyle w:val="List3"/>
+      <w:pStyle w:val="Liste3"/>
       <w:lvlText w:val="%1.%2.%3"/>
       <w:lvlJc w:val="left"/>
       <w:pPr>
@@ -2618,7 +2612,7 @@
     <w:lvl w:ilvl="3">
       <w:start w:val="1"/>
       <w:numFmt w:val="decimal"/>
-      <w:pStyle w:val="List4"/>
+      <w:pStyle w:val="Liste4"/>
       <w:lvlText w:val="%1.%2.%3.%4"/>
       <w:lvlJc w:val="left"/>
       <w:pPr>
@@ -2631,7 +2625,7 @@
     <w:lvl w:ilvl="4">
       <w:start w:val="1"/>
       <w:numFmt w:val="decimal"/>
-      <w:pStyle w:val="List5"/>
+      <w:pStyle w:val="Liste5"/>
       <w:lvlText w:val="%1.%2.%3.%4.%5"/>
       <w:lvlJc w:val="left"/>
       <w:pPr>
@@ -2824,7 +2818,7 @@
     <w:lvl w:ilvl="0">
       <w:start w:val="1"/>
       <w:numFmt w:val="bullet"/>
-      <w:pStyle w:val="ListBullet"/>
+      <w:pStyle w:val="Aufzhlungszeichen"/>
       <w:lvlText w:val="–"/>
       <w:lvlJc w:val="left"/>
       <w:pPr>
@@ -2838,7 +2832,7 @@
     <w:lvl w:ilvl="1">
       <w:start w:val="1"/>
       <w:numFmt w:val="bullet"/>
-      <w:pStyle w:val="ListBullet2"/>
+      <w:pStyle w:val="Aufzhlungszeichen2"/>
       <w:lvlText w:val="–"/>
       <w:lvlJc w:val="left"/>
       <w:pPr>
@@ -2852,7 +2846,7 @@
     <w:lvl w:ilvl="2">
       <w:start w:val="1"/>
       <w:numFmt w:val="bullet"/>
-      <w:pStyle w:val="ListBullet3"/>
+      <w:pStyle w:val="Aufzhlungszeichen3"/>
       <w:lvlText w:val="–"/>
       <w:lvlJc w:val="left"/>
       <w:pPr>
@@ -2866,7 +2860,7 @@
     <w:lvl w:ilvl="3">
       <w:start w:val="1"/>
       <w:numFmt w:val="bullet"/>
-      <w:pStyle w:val="ListBullet4"/>
+      <w:pStyle w:val="Aufzhlungszeichen4"/>
       <w:lvlText w:val="–"/>
       <w:lvlJc w:val="left"/>
       <w:pPr>
@@ -2880,7 +2874,7 @@
     <w:lvl w:ilvl="4">
       <w:start w:val="1"/>
       <w:numFmt w:val="bullet"/>
-      <w:pStyle w:val="ListBullet5"/>
+      <w:pStyle w:val="Aufzhlungszeichen5"/>
       <w:lvlText w:val="–"/>
       <w:lvlJc w:val="left"/>
       <w:pPr>
@@ -2962,7 +2956,7 @@
       <w:lvl w:ilvl="0">
         <w:start w:val="1"/>
         <w:numFmt w:val="decimal"/>
-        <w:pStyle w:val="List"/>
+        <w:pStyle w:val="Liste"/>
         <w:lvlText w:val="%1."/>
         <w:lvlJc w:val="left"/>
         <w:pPr>
@@ -2989,7 +2983,7 @@
 </file>
 
 <file path=word/styles.xml><?xml version="1.0" encoding="utf-8"?>
-<w:styles xmlns:mc="http://schemas.openxmlformats.org/markup-compatibility/2006" xmlns:r="http://schemas.openxmlformats.org/officeDocument/2006/relationships" xmlns:w="http://schemas.openxmlformats.org/wordprocessingml/2006/main" xmlns:w14="http://schemas.microsoft.com/office/word/2010/wordml" xmlns:w15="http://schemas.microsoft.com/office/word/2012/wordml" mc:Ignorable="w14 w15">
+<w:styles xmlns:mc="http://schemas.openxmlformats.org/markup-compatibility/2006" xmlns:r="http://schemas.openxmlformats.org/officeDocument/2006/relationships" xmlns:w="http://schemas.openxmlformats.org/wordprocessingml/2006/main" xmlns:w14="http://schemas.microsoft.com/office/word/2010/wordml" xmlns:w15="http://schemas.microsoft.com/office/word/2012/wordml" xmlns:w16cid="http://schemas.microsoft.com/office/word/2016/wordml/cid" xmlns:w16se="http://schemas.microsoft.com/office/word/2015/wordml/symex" mc:Ignorable="w14 w15 w16se w16cid">
   <w:docDefaults>
     <w:rPrDefault>
       <w:rPr>
@@ -3005,7 +2999,7 @@
       </w:pPr>
     </w:pPrDefault>
   </w:docDefaults>
-  <w:latentStyles w:defLockedState="0" w:defUIPriority="99" w:defSemiHidden="0" w:defUnhideWhenUsed="0" w:defQFormat="0" w:count="371">
+  <w:latentStyles w:defLockedState="0" w:defUIPriority="99" w:defSemiHidden="0" w:defUnhideWhenUsed="0" w:defQFormat="0" w:count="376">
     <w:lsdException w:name="Normal" w:uiPriority="0" w:qFormat="1"/>
     <w:lsdException w:name="heading 1" w:uiPriority="6" w:qFormat="1"/>
     <w:lsdException w:name="heading 2" w:semiHidden="1" w:uiPriority="6" w:unhideWhenUsed="1" w:qFormat="1"/>
@@ -3111,7 +3105,6 @@
     <w:lsdException w:name="HTML Sample" w:semiHidden="1" w:unhideWhenUsed="1"/>
     <w:lsdException w:name="HTML Typewriter" w:semiHidden="1" w:unhideWhenUsed="1"/>
     <w:lsdException w:name="HTML Variable" w:semiHidden="1" w:unhideWhenUsed="1"/>
-    <w:lsdException w:name="Normal Table" w:semiHidden="1" w:unhideWhenUsed="1"/>
     <w:lsdException w:name="annotation subject" w:semiHidden="1" w:unhideWhenUsed="1"/>
     <w:lsdException w:name="No List" w:semiHidden="1" w:unhideWhenUsed="1"/>
     <w:lsdException w:name="Outline List 1" w:semiHidden="1" w:unhideWhenUsed="1"/>
@@ -3154,11 +3147,8 @@
     <w:lsdException w:name="Table Contemporary" w:semiHidden="1" w:unhideWhenUsed="1"/>
     <w:lsdException w:name="Table Elegant" w:semiHidden="1" w:unhideWhenUsed="1"/>
     <w:lsdException w:name="Table Professional" w:semiHidden="1" w:unhideWhenUsed="1"/>
-    <w:lsdException w:name="Table Subtle 1" w:semiHidden="1" w:unhideWhenUsed="1"/>
     <w:lsdException w:name="Table Subtle 2" w:semiHidden="1" w:unhideWhenUsed="1"/>
     <w:lsdException w:name="Table Web 1" w:semiHidden="1" w:unhideWhenUsed="1"/>
-    <w:lsdException w:name="Table Web 2" w:semiHidden="1" w:unhideWhenUsed="1"/>
-    <w:lsdException w:name="Table Web 3" w:semiHidden="1" w:unhideWhenUsed="1"/>
     <w:lsdException w:name="Balloon Text" w:semiHidden="1" w:unhideWhenUsed="1"/>
     <w:lsdException w:name="Table Grid" w:uiPriority="59"/>
     <w:lsdException w:name="Table Theme" w:semiHidden="1" w:unhideWhenUsed="1"/>
@@ -3377,8 +3367,13 @@
     <w:lsdException w:name="List Table 5 Dark Accent 6" w:uiPriority="50"/>
     <w:lsdException w:name="List Table 6 Colorful Accent 6" w:uiPriority="51"/>
     <w:lsdException w:name="List Table 7 Colorful Accent 6" w:uiPriority="52"/>
+    <w:lsdException w:name="Mention" w:semiHidden="1" w:unhideWhenUsed="1"/>
+    <w:lsdException w:name="Smart Hyperlink" w:semiHidden="1" w:unhideWhenUsed="1"/>
+    <w:lsdException w:name="Hashtag" w:semiHidden="1" w:unhideWhenUsed="1"/>
+    <w:lsdException w:name="Unresolved Mention" w:semiHidden="1" w:unhideWhenUsed="1"/>
+    <w:lsdException w:name="Smart Link" w:semiHidden="1" w:unhideWhenUsed="1"/>
   </w:latentStyles>
-  <w:style w:type="paragraph" w:default="1" w:styleId="Normal">
+  <w:style w:type="paragraph" w:default="1" w:styleId="Standard">
     <w:name w:val="Normal"/>
     <w:qFormat/>
     <w:rsid w:val="00CF359A"/>
@@ -3392,11 +3387,11 @@
       <w:szCs w:val="18"/>
     </w:rPr>
   </w:style>
-  <w:style w:type="paragraph" w:styleId="Heading1">
+  <w:style w:type="paragraph" w:styleId="berschrift1">
     <w:name w:val="heading 1"/>
-    <w:basedOn w:val="Normal"/>
-    <w:next w:val="Normal"/>
-    <w:link w:val="Heading1Char"/>
+    <w:basedOn w:val="Standard"/>
+    <w:next w:val="Standard"/>
+    <w:link w:val="berschrift1Zchn"/>
     <w:uiPriority w:val="6"/>
     <w:qFormat/>
     <w:rsid w:val="00CF359A"/>
@@ -3418,11 +3413,11 @@
       <w:szCs w:val="28"/>
     </w:rPr>
   </w:style>
-  <w:style w:type="paragraph" w:styleId="Heading2">
+  <w:style w:type="paragraph" w:styleId="berschrift2">
     <w:name w:val="heading 2"/>
-    <w:basedOn w:val="Normal"/>
-    <w:next w:val="Normal"/>
-    <w:link w:val="Heading2Char"/>
+    <w:basedOn w:val="Standard"/>
+    <w:next w:val="Standard"/>
+    <w:link w:val="berschrift2Zchn"/>
     <w:uiPriority w:val="6"/>
     <w:qFormat/>
     <w:rsid w:val="00CF359A"/>
@@ -3443,11 +3438,11 @@
       <w:szCs w:val="26"/>
     </w:rPr>
   </w:style>
-  <w:style w:type="paragraph" w:styleId="Heading3">
+  <w:style w:type="paragraph" w:styleId="berschrift3">
     <w:name w:val="heading 3"/>
-    <w:basedOn w:val="Normal"/>
-    <w:next w:val="Normal"/>
-    <w:link w:val="Heading3Char"/>
+    <w:basedOn w:val="Standard"/>
+    <w:next w:val="Standard"/>
+    <w:link w:val="berschrift3Zchn"/>
     <w:uiPriority w:val="6"/>
     <w:qFormat/>
     <w:rsid w:val="00CF359A"/>
@@ -3468,11 +3463,11 @@
       <w:sz w:val="20"/>
     </w:rPr>
   </w:style>
-  <w:style w:type="paragraph" w:styleId="Heading4">
+  <w:style w:type="paragraph" w:styleId="berschrift4">
     <w:name w:val="heading 4"/>
-    <w:basedOn w:val="Normal"/>
-    <w:next w:val="Normal"/>
-    <w:link w:val="Heading4Char"/>
+    <w:basedOn w:val="Standard"/>
+    <w:next w:val="Standard"/>
+    <w:link w:val="berschrift4Zchn"/>
     <w:uiPriority w:val="6"/>
     <w:qFormat/>
     <w:rsid w:val="00CF359A"/>
@@ -3492,11 +3487,11 @@
       <w:iCs/>
     </w:rPr>
   </w:style>
-  <w:style w:type="paragraph" w:styleId="Heading5">
+  <w:style w:type="paragraph" w:styleId="berschrift5">
     <w:name w:val="heading 5"/>
-    <w:basedOn w:val="Normal"/>
-    <w:next w:val="Normal"/>
-    <w:link w:val="Heading5Char"/>
+    <w:basedOn w:val="Standard"/>
+    <w:next w:val="Standard"/>
+    <w:link w:val="berschrift5Zchn"/>
     <w:uiPriority w:val="6"/>
     <w:semiHidden/>
     <w:rsid w:val="00CF359A"/>
@@ -3515,11 +3510,11 @@
       <w:color w:val="auto"/>
     </w:rPr>
   </w:style>
-  <w:style w:type="paragraph" w:styleId="Heading6">
+  <w:style w:type="paragraph" w:styleId="berschrift6">
     <w:name w:val="heading 6"/>
-    <w:basedOn w:val="Normal"/>
-    <w:next w:val="Normal"/>
-    <w:link w:val="Heading6Char"/>
+    <w:basedOn w:val="Standard"/>
+    <w:next w:val="Standard"/>
+    <w:link w:val="berschrift6Zchn"/>
     <w:uiPriority w:val="6"/>
     <w:semiHidden/>
     <w:rsid w:val="00CF359A"/>
@@ -3539,11 +3534,11 @@
       <w:color w:val="auto"/>
     </w:rPr>
   </w:style>
-  <w:style w:type="paragraph" w:styleId="Heading7">
+  <w:style w:type="paragraph" w:styleId="berschrift7">
     <w:name w:val="heading 7"/>
-    <w:basedOn w:val="Normal"/>
-    <w:next w:val="Normal"/>
-    <w:link w:val="Heading7Char"/>
+    <w:basedOn w:val="Standard"/>
+    <w:next w:val="Standard"/>
+    <w:link w:val="berschrift7Zchn"/>
     <w:uiPriority w:val="6"/>
     <w:semiHidden/>
     <w:rsid w:val="00CF359A"/>
@@ -3563,11 +3558,11 @@
       <w:color w:val="auto"/>
     </w:rPr>
   </w:style>
-  <w:style w:type="paragraph" w:styleId="Heading8">
+  <w:style w:type="paragraph" w:styleId="berschrift8">
     <w:name w:val="heading 8"/>
-    <w:basedOn w:val="Normal"/>
-    <w:next w:val="Normal"/>
-    <w:link w:val="Heading8Char"/>
+    <w:basedOn w:val="Standard"/>
+    <w:next w:val="Standard"/>
+    <w:link w:val="berschrift8Zchn"/>
     <w:uiPriority w:val="6"/>
     <w:semiHidden/>
     <w:rsid w:val="00CF359A"/>
@@ -3586,11 +3581,11 @@
       <w:szCs w:val="20"/>
     </w:rPr>
   </w:style>
-  <w:style w:type="paragraph" w:styleId="Heading9">
+  <w:style w:type="paragraph" w:styleId="berschrift9">
     <w:name w:val="heading 9"/>
-    <w:basedOn w:val="Normal"/>
-    <w:next w:val="Normal"/>
-    <w:link w:val="Heading9Char"/>
+    <w:basedOn w:val="Standard"/>
+    <w:next w:val="Standard"/>
+    <w:link w:val="berschrift9Zchn"/>
     <w:uiPriority w:val="6"/>
     <w:semiHidden/>
     <w:rsid w:val="00CF359A"/>
@@ -3610,13 +3605,13 @@
       <w:szCs w:val="20"/>
     </w:rPr>
   </w:style>
-  <w:style w:type="character" w:default="1" w:styleId="DefaultParagraphFont">
+  <w:style w:type="character" w:default="1" w:styleId="Absatz-Standardschriftart">
     <w:name w:val="Default Paragraph Font"/>
     <w:uiPriority w:val="1"/>
     <w:semiHidden/>
     <w:unhideWhenUsed/>
   </w:style>
-  <w:style w:type="table" w:default="1" w:styleId="TableNormal">
+  <w:style w:type="table" w:default="1" w:styleId="NormaleTabelle">
     <w:name w:val="Normal Table"/>
     <w:uiPriority w:val="99"/>
     <w:semiHidden/>
@@ -3631,7 +3626,7 @@
       </w:tblCellMar>
     </w:tblPr>
   </w:style>
-  <w:style w:type="numbering" w:default="1" w:styleId="NoList">
+  <w:style w:type="numbering" w:default="1" w:styleId="KeineListe">
     <w:name w:val="No List"/>
     <w:uiPriority w:val="99"/>
     <w:semiHidden/>
@@ -3639,7 +3634,7 @@
   </w:style>
   <w:style w:type="paragraph" w:customStyle="1" w:styleId="1pt">
     <w:name w:val="1pt"/>
-    <w:basedOn w:val="Normal"/>
+    <w:basedOn w:val="Standard"/>
     <w:uiPriority w:val="48"/>
     <w:semiHidden/>
     <w:rsid w:val="00CF359A"/>
@@ -3652,7 +3647,7 @@
   </w:style>
   <w:style w:type="paragraph" w:customStyle="1" w:styleId="Abteilung">
     <w:name w:val="Abteilung"/>
-    <w:basedOn w:val="Normal"/>
+    <w:basedOn w:val="Standard"/>
     <w:uiPriority w:val="48"/>
     <w:semiHidden/>
     <w:rsid w:val="00CF359A"/>
@@ -3663,9 +3658,9 @@
       <w:sz w:val="15"/>
     </w:rPr>
   </w:style>
-  <w:style w:type="paragraph" w:styleId="ListBullet">
+  <w:style w:type="paragraph" w:styleId="Aufzhlungszeichen">
     <w:name w:val="List Bullet"/>
-    <w:basedOn w:val="Normal"/>
+    <w:basedOn w:val="Standard"/>
     <w:uiPriority w:val="19"/>
     <w:qFormat/>
     <w:rsid w:val="00CF359A"/>
@@ -3675,9 +3670,9 @@
       </w:numPr>
     </w:pPr>
   </w:style>
-  <w:style w:type="paragraph" w:styleId="ListBullet2">
+  <w:style w:type="paragraph" w:styleId="Aufzhlungszeichen2">
     <w:name w:val="List Bullet 2"/>
-    <w:basedOn w:val="Normal"/>
+    <w:basedOn w:val="Standard"/>
     <w:uiPriority w:val="22"/>
     <w:qFormat/>
     <w:rsid w:val="00CF359A"/>
@@ -3688,9 +3683,9 @@
       </w:numPr>
     </w:pPr>
   </w:style>
-  <w:style w:type="paragraph" w:styleId="ListBullet3">
+  <w:style w:type="paragraph" w:styleId="Aufzhlungszeichen3">
     <w:name w:val="List Bullet 3"/>
-    <w:basedOn w:val="Normal"/>
+    <w:basedOn w:val="Standard"/>
     <w:uiPriority w:val="25"/>
     <w:semiHidden/>
     <w:rsid w:val="00CF359A"/>
@@ -3701,9 +3696,9 @@
       </w:numPr>
     </w:pPr>
   </w:style>
-  <w:style w:type="paragraph" w:styleId="ListBullet4">
+  <w:style w:type="paragraph" w:styleId="Aufzhlungszeichen4">
     <w:name w:val="List Bullet 4"/>
-    <w:basedOn w:val="Normal"/>
+    <w:basedOn w:val="Standard"/>
     <w:uiPriority w:val="28"/>
     <w:semiHidden/>
     <w:rsid w:val="00CF359A"/>
@@ -3714,9 +3709,9 @@
       </w:numPr>
     </w:pPr>
   </w:style>
-  <w:style w:type="paragraph" w:styleId="ListBullet5">
+  <w:style w:type="paragraph" w:styleId="Aufzhlungszeichen5">
     <w:name w:val="List Bullet 5"/>
-    <w:basedOn w:val="Normal"/>
+    <w:basedOn w:val="Standard"/>
     <w:uiPriority w:val="31"/>
     <w:semiHidden/>
     <w:rsid w:val="00CF359A"/>
@@ -3727,10 +3722,10 @@
       </w:numPr>
     </w:pPr>
   </w:style>
-  <w:style w:type="paragraph" w:styleId="Caption">
+  <w:style w:type="paragraph" w:styleId="Beschriftung">
     <w:name w:val="caption"/>
-    <w:basedOn w:val="Normal"/>
-    <w:next w:val="Normal"/>
+    <w:basedOn w:val="Standard"/>
+    <w:next w:val="Standard"/>
     <w:uiPriority w:val="38"/>
     <w:semiHidden/>
     <w:rsid w:val="00CF359A"/>
@@ -3742,10 +3737,10 @@
       <w:color w:val="auto"/>
     </w:rPr>
   </w:style>
-  <w:style w:type="paragraph" w:styleId="Header">
+  <w:style w:type="paragraph" w:styleId="Kopfzeile">
     <w:name w:val="header"/>
-    <w:basedOn w:val="Normal"/>
-    <w:link w:val="HeaderChar"/>
+    <w:basedOn w:val="Standard"/>
+    <w:link w:val="KopfzeileZchn"/>
     <w:uiPriority w:val="43"/>
     <w:semiHidden/>
     <w:rsid w:val="00CF359A"/>
@@ -3753,10 +3748,10 @@
       <w:spacing w:line="240" w:lineRule="auto"/>
     </w:pPr>
   </w:style>
-  <w:style w:type="character" w:customStyle="1" w:styleId="HeaderChar">
-    <w:name w:val="Header Char"/>
-    <w:basedOn w:val="DefaultParagraphFont"/>
-    <w:link w:val="Header"/>
+  <w:style w:type="character" w:customStyle="1" w:styleId="KopfzeileZchn">
+    <w:name w:val="Kopfzeile Zchn"/>
+    <w:basedOn w:val="Absatz-Standardschriftart"/>
+    <w:link w:val="Kopfzeile"/>
     <w:uiPriority w:val="43"/>
     <w:semiHidden/>
     <w:rsid w:val="00CF359A"/>
@@ -3769,14 +3764,14 @@
   </w:style>
   <w:style w:type="paragraph" w:customStyle="1" w:styleId="ccLogo">
     <w:name w:val="ccLogo"/>
-    <w:basedOn w:val="Header"/>
+    <w:basedOn w:val="Kopfzeile"/>
     <w:semiHidden/>
     <w:qFormat/>
     <w:rsid w:val="00CF359A"/>
   </w:style>
-  <w:style w:type="character" w:styleId="Strong">
+  <w:style w:type="character" w:styleId="Fett">
     <w:name w:val="Strong"/>
-    <w:basedOn w:val="DefaultParagraphFont"/>
+    <w:basedOn w:val="Absatz-Standardschriftart"/>
     <w:uiPriority w:val="22"/>
     <w:qFormat/>
     <w:rsid w:val="00CF359A"/>
@@ -3785,10 +3780,10 @@
       <w:bCs/>
     </w:rPr>
   </w:style>
-  <w:style w:type="paragraph" w:styleId="Footer">
+  <w:style w:type="paragraph" w:styleId="Fuzeile">
     <w:name w:val="footer"/>
-    <w:basedOn w:val="Normal"/>
-    <w:link w:val="FooterChar"/>
+    <w:basedOn w:val="Standard"/>
+    <w:link w:val="FuzeileZchn"/>
     <w:uiPriority w:val="43"/>
     <w:semiHidden/>
     <w:rsid w:val="00CF359A"/>
@@ -3800,10 +3795,10 @@
       <w:sz w:val="13"/>
     </w:rPr>
   </w:style>
-  <w:style w:type="character" w:customStyle="1" w:styleId="FooterChar">
-    <w:name w:val="Footer Char"/>
-    <w:basedOn w:val="DefaultParagraphFont"/>
-    <w:link w:val="Footer"/>
+  <w:style w:type="character" w:customStyle="1" w:styleId="FuzeileZchn">
+    <w:name w:val="Fußzeile Zchn"/>
+    <w:basedOn w:val="Absatz-Standardschriftart"/>
+    <w:link w:val="Fuzeile"/>
     <w:uiPriority w:val="43"/>
     <w:semiHidden/>
     <w:rsid w:val="00CF359A"/>
@@ -3813,16 +3808,16 @@
       <w:szCs w:val="18"/>
     </w:rPr>
   </w:style>
-  <w:style w:type="paragraph" w:styleId="NoSpacing">
+  <w:style w:type="paragraph" w:styleId="KeinLeerraum">
     <w:name w:val="No Spacing"/>
-    <w:basedOn w:val="Normal"/>
+    <w:basedOn w:val="Standard"/>
     <w:uiPriority w:val="2"/>
     <w:qFormat/>
     <w:rsid w:val="00CF359A"/>
   </w:style>
   <w:style w:type="paragraph" w:customStyle="1" w:styleId="FusszeileFett">
     <w:name w:val="Fusszeile Fett"/>
-    <w:basedOn w:val="NoSpacing"/>
+    <w:basedOn w:val="KeinLeerraum"/>
     <w:uiPriority w:val="43"/>
     <w:semiHidden/>
     <w:rsid w:val="00CF359A"/>
@@ -3835,10 +3830,10 @@
       <w:sz w:val="16"/>
     </w:rPr>
   </w:style>
-  <w:style w:type="paragraph" w:styleId="Closing">
+  <w:style w:type="paragraph" w:styleId="Gruformel">
     <w:name w:val="Closing"/>
-    <w:basedOn w:val="Normal"/>
-    <w:link w:val="ClosingChar"/>
+    <w:basedOn w:val="Standard"/>
+    <w:link w:val="GruformelZchn"/>
     <w:uiPriority w:val="43"/>
     <w:semiHidden/>
     <w:rsid w:val="00CF359A"/>
@@ -3846,10 +3841,10 @@
       <w:spacing w:line="240" w:lineRule="auto"/>
     </w:pPr>
   </w:style>
-  <w:style w:type="character" w:customStyle="1" w:styleId="ClosingChar">
-    <w:name w:val="Closing Char"/>
-    <w:basedOn w:val="DefaultParagraphFont"/>
-    <w:link w:val="Closing"/>
+  <w:style w:type="character" w:customStyle="1" w:styleId="GruformelZchn">
+    <w:name w:val="Grußformel Zchn"/>
+    <w:basedOn w:val="Absatz-Standardschriftart"/>
+    <w:link w:val="Gruformel"/>
     <w:uiPriority w:val="43"/>
     <w:semiHidden/>
     <w:rsid w:val="00CF359A"/>
@@ -3860,9 +3855,9 @@
       <w:szCs w:val="18"/>
     </w:rPr>
   </w:style>
-  <w:style w:type="character" w:styleId="Emphasis">
+  <w:style w:type="character" w:styleId="Hervorhebung">
     <w:name w:val="Emphasis"/>
-    <w:basedOn w:val="DefaultParagraphFont"/>
+    <w:basedOn w:val="Absatz-Standardschriftart"/>
     <w:uiPriority w:val="8"/>
     <w:qFormat/>
     <w:rsid w:val="00CF359A"/>
@@ -3874,7 +3869,7 @@
   </w:style>
   <w:style w:type="character" w:styleId="Hyperlink">
     <w:name w:val="Hyperlink"/>
-    <w:basedOn w:val="DefaultParagraphFont"/>
+    <w:basedOn w:val="Absatz-Standardschriftart"/>
     <w:uiPriority w:val="99"/>
     <w:unhideWhenUsed/>
     <w:rsid w:val="00CF359A"/>
@@ -3883,10 +3878,10 @@
       <w:u w:val="single"/>
     </w:rPr>
   </w:style>
-  <w:style w:type="character" w:customStyle="1" w:styleId="Heading1Char">
-    <w:name w:val="Heading 1 Char"/>
-    <w:basedOn w:val="DefaultParagraphFont"/>
-    <w:link w:val="Heading1"/>
+  <w:style w:type="character" w:customStyle="1" w:styleId="berschrift1Zchn">
+    <w:name w:val="Überschrift 1 Zchn"/>
+    <w:basedOn w:val="Absatz-Standardschriftart"/>
+    <w:link w:val="berschrift1"/>
     <w:uiPriority w:val="6"/>
     <w:rsid w:val="00CF359A"/>
     <w:rPr>
@@ -3896,10 +3891,10 @@
       <w:szCs w:val="28"/>
     </w:rPr>
   </w:style>
-  <w:style w:type="paragraph" w:styleId="TOCHeading">
+  <w:style w:type="paragraph" w:styleId="Inhaltsverzeichnisberschrift">
     <w:name w:val="TOC Heading"/>
-    <w:basedOn w:val="Normal"/>
-    <w:next w:val="Normal"/>
+    <w:basedOn w:val="Standard"/>
+    <w:next w:val="Standard"/>
     <w:uiPriority w:val="38"/>
     <w:semiHidden/>
     <w:rsid w:val="00CF359A"/>
@@ -3911,9 +3906,9 @@
       <w:sz w:val="26"/>
     </w:rPr>
   </w:style>
-  <w:style w:type="character" w:styleId="IntenseEmphasis">
+  <w:style w:type="character" w:styleId="IntensiveHervorhebung">
     <w:name w:val="Intense Emphasis"/>
-    <w:basedOn w:val="DefaultParagraphFont"/>
+    <w:basedOn w:val="Absatz-Standardschriftart"/>
     <w:uiPriority w:val="10"/>
     <w:rsid w:val="00CF359A"/>
     <w:rPr>
@@ -3924,9 +3919,9 @@
       <w:color w:val="75A0C5" w:themeColor="accent1"/>
     </w:rPr>
   </w:style>
-  <w:style w:type="paragraph" w:styleId="List">
+  <w:style w:type="paragraph" w:styleId="Liste">
     <w:name w:val="List"/>
-    <w:basedOn w:val="Normal"/>
+    <w:basedOn w:val="Standard"/>
     <w:uiPriority w:val="35"/>
     <w:qFormat/>
     <w:rsid w:val="00CF359A"/>
@@ -3937,9 +3932,9 @@
       <w:contextualSpacing/>
     </w:pPr>
   </w:style>
-  <w:style w:type="paragraph" w:styleId="List2">
+  <w:style w:type="paragraph" w:styleId="Liste2">
     <w:name w:val="List 2"/>
-    <w:basedOn w:val="Normal"/>
+    <w:basedOn w:val="Standard"/>
     <w:uiPriority w:val="35"/>
     <w:qFormat/>
     <w:rsid w:val="00CF359A"/>
@@ -3951,9 +3946,9 @@
       <w:contextualSpacing/>
     </w:pPr>
   </w:style>
-  <w:style w:type="paragraph" w:styleId="List3">
+  <w:style w:type="paragraph" w:styleId="Liste3">
     <w:name w:val="List 3"/>
-    <w:basedOn w:val="Normal"/>
+    <w:basedOn w:val="Standard"/>
     <w:uiPriority w:val="35"/>
     <w:qFormat/>
     <w:rsid w:val="00CF359A"/>
@@ -3965,9 +3960,9 @@
       <w:contextualSpacing/>
     </w:pPr>
   </w:style>
-  <w:style w:type="paragraph" w:styleId="List4">
+  <w:style w:type="paragraph" w:styleId="Liste4">
     <w:name w:val="List 4"/>
-    <w:basedOn w:val="Normal"/>
+    <w:basedOn w:val="Standard"/>
     <w:uiPriority w:val="35"/>
     <w:semiHidden/>
     <w:rsid w:val="00CF359A"/>
@@ -3979,9 +3974,9 @@
       <w:contextualSpacing/>
     </w:pPr>
   </w:style>
-  <w:style w:type="paragraph" w:styleId="List5">
+  <w:style w:type="paragraph" w:styleId="Liste5">
     <w:name w:val="List 5"/>
-    <w:basedOn w:val="Normal"/>
+    <w:basedOn w:val="Standard"/>
     <w:uiPriority w:val="35"/>
     <w:semiHidden/>
     <w:rsid w:val="00CF359A"/>
@@ -3995,7 +3990,7 @@
   </w:style>
   <w:style w:type="numbering" w:customStyle="1" w:styleId="ListeAufzaehlung">
     <w:name w:val="Liste_Aufzaehlung"/>
-    <w:basedOn w:val="NoList"/>
+    <w:basedOn w:val="KeineListe"/>
     <w:uiPriority w:val="99"/>
     <w:rsid w:val="00CF359A"/>
     <w:pPr>
@@ -4006,7 +4001,7 @@
   </w:style>
   <w:style w:type="numbering" w:customStyle="1" w:styleId="ListeNummerierung">
     <w:name w:val="Liste_Nummerierung"/>
-    <w:basedOn w:val="NoList"/>
+    <w:basedOn w:val="KeineListe"/>
     <w:uiPriority w:val="99"/>
     <w:rsid w:val="00CF359A"/>
     <w:pPr>
@@ -4017,7 +4012,7 @@
   </w:style>
   <w:style w:type="numbering" w:customStyle="1" w:styleId="ListeUeberschriften">
     <w:name w:val="Liste_Ueberschriften"/>
-    <w:basedOn w:val="NoList"/>
+    <w:basedOn w:val="KeineListe"/>
     <w:uiPriority w:val="99"/>
     <w:rsid w:val="00CF359A"/>
     <w:pPr>
@@ -4026,9 +4021,9 @@
       </w:numPr>
     </w:pPr>
   </w:style>
-  <w:style w:type="paragraph" w:styleId="ListContinue">
+  <w:style w:type="paragraph" w:styleId="Listenfortsetzung">
     <w:name w:val="List Continue"/>
-    <w:basedOn w:val="Normal"/>
+    <w:basedOn w:val="Standard"/>
     <w:uiPriority w:val="21"/>
     <w:qFormat/>
     <w:rsid w:val="00CF359A"/>
@@ -4036,9 +4031,9 @@
       <w:ind w:left="567"/>
     </w:pPr>
   </w:style>
-  <w:style w:type="paragraph" w:styleId="ListContinue2">
+  <w:style w:type="paragraph" w:styleId="Listenfortsetzung2">
     <w:name w:val="List Continue 2"/>
-    <w:basedOn w:val="Normal"/>
+    <w:basedOn w:val="Standard"/>
     <w:uiPriority w:val="24"/>
     <w:qFormat/>
     <w:rsid w:val="00CF359A"/>
@@ -4046,9 +4041,9 @@
       <w:ind w:left="1134"/>
     </w:pPr>
   </w:style>
-  <w:style w:type="paragraph" w:styleId="ListContinue3">
+  <w:style w:type="paragraph" w:styleId="Listenfortsetzung3">
     <w:name w:val="List Continue 3"/>
-    <w:basedOn w:val="Normal"/>
+    <w:basedOn w:val="Standard"/>
     <w:uiPriority w:val="27"/>
     <w:semiHidden/>
     <w:rsid w:val="00CF359A"/>
@@ -4056,9 +4051,9 @@
       <w:ind w:left="425"/>
     </w:pPr>
   </w:style>
-  <w:style w:type="paragraph" w:styleId="ListContinue4">
+  <w:style w:type="paragraph" w:styleId="Listenfortsetzung4">
     <w:name w:val="List Continue 4"/>
-    <w:basedOn w:val="Normal"/>
+    <w:basedOn w:val="Standard"/>
     <w:uiPriority w:val="30"/>
     <w:semiHidden/>
     <w:rsid w:val="00CF359A"/>
@@ -4066,9 +4061,9 @@
       <w:ind w:left="567"/>
     </w:pPr>
   </w:style>
-  <w:style w:type="paragraph" w:styleId="ListContinue5">
+  <w:style w:type="paragraph" w:styleId="Listenfortsetzung5">
     <w:name w:val="List Continue 5"/>
-    <w:basedOn w:val="Normal"/>
+    <w:basedOn w:val="Standard"/>
     <w:uiPriority w:val="33"/>
     <w:semiHidden/>
     <w:rsid w:val="00CF359A"/>
@@ -4078,7 +4073,7 @@
   </w:style>
   <w:style w:type="paragraph" w:customStyle="1" w:styleId="Partnerlogo">
     <w:name w:val="Partnerlogo"/>
-    <w:basedOn w:val="Normal"/>
+    <w:basedOn w:val="Standard"/>
     <w:uiPriority w:val="48"/>
     <w:semiHidden/>
     <w:rsid w:val="00CF359A"/>
@@ -4090,9 +4085,9 @@
       <w:noProof/>
     </w:rPr>
   </w:style>
-  <w:style w:type="character" w:styleId="PlaceholderText">
+  <w:style w:type="character" w:styleId="Platzhaltertext">
     <w:name w:val="Placeholder Text"/>
-    <w:basedOn w:val="DefaultParagraphFont"/>
+    <w:basedOn w:val="Absatz-Standardschriftart"/>
     <w:uiPriority w:val="98"/>
     <w:semiHidden/>
     <w:rsid w:val="00CF359A"/>
@@ -4103,9 +4098,9 @@
       <w:shd w:val="clear" w:color="auto" w:fill="BFBFBF" w:themeFill="background1" w:themeFillShade="BF"/>
     </w:rPr>
   </w:style>
-  <w:style w:type="character" w:styleId="SubtleEmphasis">
+  <w:style w:type="character" w:styleId="SchwacheHervorhebung">
     <w:name w:val="Subtle Emphasis"/>
-    <w:basedOn w:val="DefaultParagraphFont"/>
+    <w:basedOn w:val="Absatz-Standardschriftart"/>
     <w:uiPriority w:val="48"/>
     <w:rsid w:val="00CF359A"/>
     <w:rPr>
@@ -4114,9 +4109,9 @@
       <w:color w:val="A1BBDD" w:themeColor="text2"/>
     </w:rPr>
   </w:style>
-  <w:style w:type="character" w:styleId="PageNumber">
+  <w:style w:type="character" w:styleId="Seitenzahl">
     <w:name w:val="page number"/>
-    <w:basedOn w:val="DefaultParagraphFont"/>
+    <w:basedOn w:val="Absatz-Standardschriftart"/>
     <w:uiPriority w:val="44"/>
     <w:semiHidden/>
     <w:rsid w:val="00CF359A"/>
@@ -4126,10 +4121,10 @@
       <w:sz w:val="18"/>
     </w:rPr>
   </w:style>
-  <w:style w:type="paragraph" w:styleId="BalloonText">
+  <w:style w:type="paragraph" w:styleId="Sprechblasentext">
     <w:name w:val="Balloon Text"/>
-    <w:basedOn w:val="Normal"/>
-    <w:link w:val="BalloonTextChar"/>
+    <w:basedOn w:val="Standard"/>
+    <w:link w:val="SprechblasentextZchn"/>
     <w:uiPriority w:val="99"/>
     <w:semiHidden/>
     <w:rsid w:val="00CF359A"/>
@@ -4142,10 +4137,10 @@
       <w:szCs w:val="16"/>
     </w:rPr>
   </w:style>
-  <w:style w:type="character" w:customStyle="1" w:styleId="BalloonTextChar">
-    <w:name w:val="Balloon Text Char"/>
-    <w:basedOn w:val="DefaultParagraphFont"/>
-    <w:link w:val="BalloonText"/>
+  <w:style w:type="character" w:customStyle="1" w:styleId="SprechblasentextZchn">
+    <w:name w:val="Sprechblasentext Zchn"/>
+    <w:basedOn w:val="Absatz-Standardschriftart"/>
+    <w:link w:val="Sprechblasentext"/>
     <w:uiPriority w:val="99"/>
     <w:semiHidden/>
     <w:rsid w:val="00CF359A"/>
@@ -4156,9 +4151,9 @@
       <w:szCs w:val="16"/>
     </w:rPr>
   </w:style>
-  <w:style w:type="table" w:styleId="TableGrid">
+  <w:style w:type="table" w:styleId="Tabellenraster">
     <w:name w:val="Table Grid"/>
-    <w:basedOn w:val="TableNormal"/>
+    <w:basedOn w:val="NormaleTabelle"/>
     <w:uiPriority w:val="59"/>
     <w:rsid w:val="00CF359A"/>
     <w:pPr>
@@ -4183,8 +4178,8 @@
   </w:style>
   <w:style w:type="table" w:customStyle="1" w:styleId="TabellenrasterAduno">
     <w:name w:val="Tabellenraster Aduno"/>
-    <w:basedOn w:val="TableNormal"/>
-    <w:next w:val="TableGrid"/>
+    <w:basedOn w:val="NormaleTabelle"/>
+    <w:next w:val="Tabellenraster"/>
     <w:uiPriority w:val="59"/>
     <w:rsid w:val="00CF359A"/>
     <w:pPr>
@@ -4225,11 +4220,11 @@
       </w:tcPr>
     </w:tblStylePr>
   </w:style>
-  <w:style w:type="paragraph" w:styleId="Title">
+  <w:style w:type="paragraph" w:styleId="Titel">
     <w:name w:val="Title"/>
-    <w:basedOn w:val="Normal"/>
-    <w:next w:val="Normal"/>
-    <w:link w:val="TitleChar"/>
+    <w:basedOn w:val="Standard"/>
+    <w:next w:val="Standard"/>
+    <w:link w:val="TitelZchn"/>
     <w:uiPriority w:val="3"/>
     <w:qFormat/>
     <w:rsid w:val="00CF359A"/>
@@ -4244,10 +4239,10 @@
       <w:szCs w:val="52"/>
     </w:rPr>
   </w:style>
-  <w:style w:type="character" w:customStyle="1" w:styleId="TitleChar">
-    <w:name w:val="Title Char"/>
-    <w:basedOn w:val="DefaultParagraphFont"/>
-    <w:link w:val="Title"/>
+  <w:style w:type="character" w:customStyle="1" w:styleId="TitelZchn">
+    <w:name w:val="Titel Zchn"/>
+    <w:basedOn w:val="Absatz-Standardschriftart"/>
+    <w:link w:val="Titel"/>
     <w:uiPriority w:val="3"/>
     <w:rsid w:val="00CF359A"/>
     <w:rPr>
@@ -4259,10 +4254,10 @@
       <w:szCs w:val="52"/>
     </w:rPr>
   </w:style>
-  <w:style w:type="character" w:customStyle="1" w:styleId="Heading2Char">
-    <w:name w:val="Heading 2 Char"/>
-    <w:basedOn w:val="DefaultParagraphFont"/>
-    <w:link w:val="Heading2"/>
+  <w:style w:type="character" w:customStyle="1" w:styleId="berschrift2Zchn">
+    <w:name w:val="Überschrift 2 Zchn"/>
+    <w:basedOn w:val="Absatz-Standardschriftart"/>
+    <w:link w:val="berschrift2"/>
     <w:uiPriority w:val="6"/>
     <w:rsid w:val="00CF359A"/>
     <w:rPr>
@@ -4272,10 +4267,10 @@
       <w:szCs w:val="26"/>
     </w:rPr>
   </w:style>
-  <w:style w:type="character" w:customStyle="1" w:styleId="Heading3Char">
-    <w:name w:val="Heading 3 Char"/>
-    <w:basedOn w:val="DefaultParagraphFont"/>
-    <w:link w:val="Heading3"/>
+  <w:style w:type="character" w:customStyle="1" w:styleId="berschrift3Zchn">
+    <w:name w:val="Überschrift 3 Zchn"/>
+    <w:basedOn w:val="Absatz-Standardschriftart"/>
+    <w:link w:val="berschrift3"/>
     <w:uiPriority w:val="6"/>
     <w:rsid w:val="00CF359A"/>
     <w:rPr>
@@ -4285,10 +4280,10 @@
       <w:szCs w:val="18"/>
     </w:rPr>
   </w:style>
-  <w:style w:type="character" w:customStyle="1" w:styleId="Heading4Char">
-    <w:name w:val="Heading 4 Char"/>
-    <w:basedOn w:val="DefaultParagraphFont"/>
-    <w:link w:val="Heading4"/>
+  <w:style w:type="character" w:customStyle="1" w:styleId="berschrift4Zchn">
+    <w:name w:val="Überschrift 4 Zchn"/>
+    <w:basedOn w:val="Absatz-Standardschriftart"/>
+    <w:link w:val="berschrift4"/>
     <w:uiPriority w:val="6"/>
     <w:rsid w:val="00CF359A"/>
     <w:rPr>
@@ -4300,10 +4295,10 @@
       <w:szCs w:val="18"/>
     </w:rPr>
   </w:style>
-  <w:style w:type="character" w:customStyle="1" w:styleId="Heading5Char">
-    <w:name w:val="Heading 5 Char"/>
-    <w:basedOn w:val="DefaultParagraphFont"/>
-    <w:link w:val="Heading5"/>
+  <w:style w:type="character" w:customStyle="1" w:styleId="berschrift5Zchn">
+    <w:name w:val="Überschrift 5 Zchn"/>
+    <w:basedOn w:val="Absatz-Standardschriftart"/>
+    <w:link w:val="berschrift5"/>
     <w:uiPriority w:val="6"/>
     <w:semiHidden/>
     <w:rsid w:val="00CF359A"/>
@@ -4314,10 +4309,10 @@
       <w:szCs w:val="18"/>
     </w:rPr>
   </w:style>
-  <w:style w:type="character" w:customStyle="1" w:styleId="Heading6Char">
-    <w:name w:val="Heading 6 Char"/>
-    <w:basedOn w:val="DefaultParagraphFont"/>
-    <w:link w:val="Heading6"/>
+  <w:style w:type="character" w:customStyle="1" w:styleId="berschrift6Zchn">
+    <w:name w:val="Überschrift 6 Zchn"/>
+    <w:basedOn w:val="Absatz-Standardschriftart"/>
+    <w:link w:val="berschrift6"/>
     <w:uiPriority w:val="6"/>
     <w:semiHidden/>
     <w:rsid w:val="00CF359A"/>
@@ -4329,10 +4324,10 @@
       <w:szCs w:val="18"/>
     </w:rPr>
   </w:style>
-  <w:style w:type="character" w:customStyle="1" w:styleId="Heading7Char">
-    <w:name w:val="Heading 7 Char"/>
-    <w:basedOn w:val="DefaultParagraphFont"/>
-    <w:link w:val="Heading7"/>
+  <w:style w:type="character" w:customStyle="1" w:styleId="berschrift7Zchn">
+    <w:name w:val="Überschrift 7 Zchn"/>
+    <w:basedOn w:val="Absatz-Standardschriftart"/>
+    <w:link w:val="berschrift7"/>
     <w:uiPriority w:val="6"/>
     <w:semiHidden/>
     <w:rsid w:val="00CF359A"/>
@@ -4344,10 +4339,10 @@
       <w:szCs w:val="18"/>
     </w:rPr>
   </w:style>
-  <w:style w:type="character" w:customStyle="1" w:styleId="Heading8Char">
-    <w:name w:val="Heading 8 Char"/>
-    <w:basedOn w:val="DefaultParagraphFont"/>
-    <w:link w:val="Heading8"/>
+  <w:style w:type="character" w:customStyle="1" w:styleId="berschrift8Zchn">
+    <w:name w:val="Überschrift 8 Zchn"/>
+    <w:basedOn w:val="Absatz-Standardschriftart"/>
+    <w:link w:val="berschrift8"/>
     <w:uiPriority w:val="6"/>
     <w:semiHidden/>
     <w:rsid w:val="00CF359A"/>
@@ -4359,10 +4354,10 @@
       <w:szCs w:val="20"/>
     </w:rPr>
   </w:style>
-  <w:style w:type="character" w:customStyle="1" w:styleId="Heading9Char">
-    <w:name w:val="Heading 9 Char"/>
-    <w:basedOn w:val="DefaultParagraphFont"/>
-    <w:link w:val="Heading9"/>
+  <w:style w:type="character" w:customStyle="1" w:styleId="berschrift9Zchn">
+    <w:name w:val="Überschrift 9 Zchn"/>
+    <w:basedOn w:val="Absatz-Standardschriftart"/>
+    <w:link w:val="berschrift9"/>
     <w:uiPriority w:val="6"/>
     <w:semiHidden/>
     <w:rsid w:val="00CF359A"/>
@@ -4375,9 +4370,9 @@
       <w:szCs w:val="20"/>
     </w:rPr>
   </w:style>
-  <w:style w:type="paragraph" w:styleId="EnvelopeReturn">
+  <w:style w:type="paragraph" w:styleId="Umschlagabsenderadresse">
     <w:name w:val="envelope return"/>
-    <w:basedOn w:val="Normal"/>
+    <w:basedOn w:val="Standard"/>
     <w:uiPriority w:val="48"/>
     <w:rsid w:val="00CF359A"/>
     <w:pPr>
@@ -4390,9 +4385,9 @@
       <w:szCs w:val="20"/>
     </w:rPr>
   </w:style>
-  <w:style w:type="paragraph" w:styleId="EnvelopeAddress">
+  <w:style w:type="paragraph" w:styleId="Umschlagadresse">
     <w:name w:val="envelope address"/>
-    <w:basedOn w:val="Normal"/>
+    <w:basedOn w:val="Standard"/>
     <w:uiPriority w:val="99"/>
     <w:semiHidden/>
     <w:rsid w:val="00CF359A"/>
@@ -4401,18 +4396,18 @@
       <w:szCs w:val="24"/>
     </w:rPr>
   </w:style>
-  <w:style w:type="paragraph" w:styleId="Signature">
+  <w:style w:type="paragraph" w:styleId="Unterschrift">
     <w:name w:val="Signature"/>
-    <w:basedOn w:val="Normal"/>
-    <w:link w:val="SignatureChar"/>
+    <w:basedOn w:val="Standard"/>
+    <w:link w:val="UnterschriftZchn"/>
     <w:uiPriority w:val="48"/>
     <w:semiHidden/>
     <w:rsid w:val="00CF359A"/>
   </w:style>
-  <w:style w:type="character" w:customStyle="1" w:styleId="SignatureChar">
-    <w:name w:val="Signature Char"/>
-    <w:basedOn w:val="DefaultParagraphFont"/>
-    <w:link w:val="Signature"/>
+  <w:style w:type="character" w:customStyle="1" w:styleId="UnterschriftZchn">
+    <w:name w:val="Unterschrift Zchn"/>
+    <w:basedOn w:val="Absatz-Standardschriftart"/>
+    <w:link w:val="Unterschrift"/>
     <w:uiPriority w:val="48"/>
     <w:semiHidden/>
     <w:rsid w:val="00CF359A"/>
@@ -4423,11 +4418,11 @@
       <w:szCs w:val="18"/>
     </w:rPr>
   </w:style>
-  <w:style w:type="paragraph" w:styleId="Subtitle">
+  <w:style w:type="paragraph" w:styleId="Untertitel">
     <w:name w:val="Subtitle"/>
-    <w:basedOn w:val="Normal"/>
-    <w:next w:val="Normal"/>
-    <w:link w:val="SubtitleChar"/>
+    <w:basedOn w:val="Standard"/>
+    <w:next w:val="Standard"/>
+    <w:link w:val="UntertitelZchn"/>
     <w:uiPriority w:val="4"/>
     <w:qFormat/>
     <w:rsid w:val="00CF359A"/>
@@ -4446,10 +4441,10 @@
       <w:szCs w:val="24"/>
     </w:rPr>
   </w:style>
-  <w:style w:type="character" w:customStyle="1" w:styleId="SubtitleChar">
-    <w:name w:val="Subtitle Char"/>
-    <w:basedOn w:val="DefaultParagraphFont"/>
-    <w:link w:val="Subtitle"/>
+  <w:style w:type="character" w:customStyle="1" w:styleId="UntertitelZchn">
+    <w:name w:val="Untertitel Zchn"/>
+    <w:basedOn w:val="Absatz-Standardschriftart"/>
+    <w:link w:val="Untertitel"/>
     <w:uiPriority w:val="4"/>
     <w:rsid w:val="00CF359A"/>
     <w:rPr>
@@ -4460,10 +4455,10 @@
       <w:szCs w:val="24"/>
     </w:rPr>
   </w:style>
-  <w:style w:type="paragraph" w:styleId="TOC1">
+  <w:style w:type="paragraph" w:styleId="Verzeichnis1">
     <w:name w:val="toc 1"/>
-    <w:basedOn w:val="Normal"/>
-    <w:next w:val="Normal"/>
+    <w:basedOn w:val="Standard"/>
+    <w:next w:val="Standard"/>
     <w:uiPriority w:val="39"/>
     <w:semiHidden/>
     <w:rsid w:val="00CF359A"/>
@@ -4479,10 +4474,10 @@
       <w:b/>
     </w:rPr>
   </w:style>
-  <w:style w:type="paragraph" w:styleId="TOC2">
+  <w:style w:type="paragraph" w:styleId="Verzeichnis2">
     <w:name w:val="toc 2"/>
-    <w:basedOn w:val="Normal"/>
-    <w:next w:val="Normal"/>
+    <w:basedOn w:val="Standard"/>
+    <w:next w:val="Standard"/>
     <w:uiPriority w:val="39"/>
     <w:semiHidden/>
     <w:rsid w:val="00CF359A"/>
@@ -4494,10 +4489,10 @@
       <w:ind w:left="851" w:hanging="851"/>
     </w:pPr>
   </w:style>
-  <w:style w:type="paragraph" w:styleId="TOC3">
+  <w:style w:type="paragraph" w:styleId="Verzeichnis3">
     <w:name w:val="toc 3"/>
-    <w:basedOn w:val="Normal"/>
-    <w:next w:val="Normal"/>
+    <w:basedOn w:val="Standard"/>
+    <w:next w:val="Standard"/>
     <w:uiPriority w:val="39"/>
     <w:semiHidden/>
     <w:rsid w:val="00CF359A"/>
@@ -4509,10 +4504,10 @@
       <w:ind w:left="851" w:hanging="851"/>
     </w:pPr>
   </w:style>
-  <w:style w:type="paragraph" w:styleId="TOC4">
+  <w:style w:type="paragraph" w:styleId="Verzeichnis4">
     <w:name w:val="toc 4"/>
-    <w:basedOn w:val="Normal"/>
-    <w:next w:val="Normal"/>
+    <w:basedOn w:val="Standard"/>
+    <w:next w:val="Standard"/>
     <w:uiPriority w:val="39"/>
     <w:semiHidden/>
     <w:rsid w:val="00CF359A"/>
@@ -4524,10 +4519,10 @@
       <w:ind w:left="851" w:hanging="851"/>
     </w:pPr>
   </w:style>
-  <w:style w:type="paragraph" w:styleId="TOC5">
+  <w:style w:type="paragraph" w:styleId="Verzeichnis5">
     <w:name w:val="toc 5"/>
-    <w:basedOn w:val="Normal"/>
-    <w:next w:val="Normal"/>
+    <w:basedOn w:val="Standard"/>
+    <w:next w:val="Standard"/>
     <w:uiPriority w:val="39"/>
     <w:semiHidden/>
     <w:rsid w:val="00CF359A"/>
@@ -4538,10 +4533,10 @@
       <w:ind w:left="851"/>
     </w:pPr>
   </w:style>
-  <w:style w:type="paragraph" w:styleId="TOC6">
+  <w:style w:type="paragraph" w:styleId="Verzeichnis6">
     <w:name w:val="toc 6"/>
-    <w:basedOn w:val="Normal"/>
-    <w:next w:val="Normal"/>
+    <w:basedOn w:val="Standard"/>
+    <w:next w:val="Standard"/>
     <w:uiPriority w:val="39"/>
     <w:semiHidden/>
     <w:rsid w:val="00CF359A"/>
@@ -4552,10 +4547,10 @@
       <w:ind w:left="851"/>
     </w:pPr>
   </w:style>
-  <w:style w:type="paragraph" w:styleId="TOC7">
+  <w:style w:type="paragraph" w:styleId="Verzeichnis7">
     <w:name w:val="toc 7"/>
-    <w:basedOn w:val="Normal"/>
-    <w:next w:val="Normal"/>
+    <w:basedOn w:val="Standard"/>
+    <w:next w:val="Standard"/>
     <w:uiPriority w:val="39"/>
     <w:semiHidden/>
     <w:rsid w:val="00CF359A"/>
@@ -4566,10 +4561,10 @@
       <w:ind w:left="851"/>
     </w:pPr>
   </w:style>
-  <w:style w:type="paragraph" w:styleId="TOC8">
+  <w:style w:type="paragraph" w:styleId="Verzeichnis8">
     <w:name w:val="toc 8"/>
-    <w:basedOn w:val="Normal"/>
-    <w:next w:val="Normal"/>
+    <w:basedOn w:val="Standard"/>
+    <w:next w:val="Standard"/>
     <w:uiPriority w:val="39"/>
     <w:semiHidden/>
     <w:rsid w:val="00CF359A"/>
@@ -4580,10 +4575,10 @@
       <w:ind w:left="851"/>
     </w:pPr>
   </w:style>
-  <w:style w:type="paragraph" w:styleId="TOC9">
+  <w:style w:type="paragraph" w:styleId="Verzeichnis9">
     <w:name w:val="toc 9"/>
-    <w:basedOn w:val="Normal"/>
-    <w:next w:val="Normal"/>
+    <w:basedOn w:val="Standard"/>
+    <w:next w:val="Standard"/>
     <w:uiPriority w:val="39"/>
     <w:semiHidden/>
     <w:rsid w:val="00CF359A"/>
@@ -4596,7 +4591,7 @@
   </w:style>
   <w:style w:type="paragraph" w:customStyle="1" w:styleId="Zentrum">
     <w:name w:val="Zentrum"/>
-    <w:basedOn w:val="Normal"/>
+    <w:basedOn w:val="Standard"/>
     <w:uiPriority w:val="48"/>
     <w:semiHidden/>
     <w:rsid w:val="00CF359A"/>
@@ -4612,9 +4607,9 @@
       <w:sz w:val="24"/>
     </w:rPr>
   </w:style>
-  <w:style w:type="paragraph" w:styleId="ListParagraph">
+  <w:style w:type="paragraph" w:styleId="Listenabsatz">
     <w:name w:val="List Paragraph"/>
-    <w:basedOn w:val="Normal"/>
+    <w:basedOn w:val="Standard"/>
     <w:uiPriority w:val="34"/>
     <w:qFormat/>
     <w:rsid w:val="00342B52"/>
@@ -4623,9 +4618,9 @@
       <w:contextualSpacing/>
     </w:pPr>
   </w:style>
-  <w:style w:type="character" w:styleId="FollowedHyperlink">
+  <w:style w:type="character" w:styleId="BesuchterLink">
     <w:name w:val="FollowedHyperlink"/>
-    <w:basedOn w:val="DefaultParagraphFont"/>
+    <w:basedOn w:val="Absatz-Standardschriftart"/>
     <w:uiPriority w:val="99"/>
     <w:semiHidden/>
     <w:unhideWhenUsed/>

</xml_diff>

<commit_message>
Some small adaptions in the report. Also adding a comment in the code.
</commit_message>
<xml_diff>
--- a/Report.docx
+++ b/Report.docx
@@ -851,7 +851,35 @@
           <w:sz w:val="20"/>
           <w:lang w:val="en-US"/>
         </w:rPr>
-        <w:t>Another possibility is to use an external service via a URL connector. This can be used, for example, to request a number from Random.Org. In the eyes of the writer, however, this is somewhat in keeping with the meaning of the blockchain, since it again relies on a central location, which, however, can be compromised. However, if this risk is considered to be negligible, it is still a good possibility.</w:t>
+        <w:t xml:space="preserve">Another possibility is to use an external service via a URL connector. This can be used, for example, to request a number from Random.Org. </w:t>
+      </w:r>
+      <w:r>
+        <w:rPr>
+          <w:sz w:val="20"/>
+          <w:lang w:val="en-US"/>
+        </w:rPr>
+        <w:t>H</w:t>
+      </w:r>
+      <w:r>
+        <w:rPr>
+          <w:sz w:val="20"/>
+          <w:lang w:val="en-US"/>
+        </w:rPr>
+        <w:t xml:space="preserve">owever, this is somewhat in keeping with the meaning of the blockchain, since it again relies on a central location. </w:t>
+      </w:r>
+      <w:r>
+        <w:rPr>
+          <w:sz w:val="20"/>
+          <w:lang w:val="en-US"/>
+        </w:rPr>
+        <w:t>If</w:t>
+      </w:r>
+      <w:r>
+        <w:rPr>
+          <w:sz w:val="20"/>
+          <w:lang w:val="en-US"/>
+        </w:rPr>
+        <w:t xml:space="preserve"> this risk is considered to be negligible, it is still a good possibility.</w:t>
       </w:r>
     </w:p>
     <w:p>
@@ -892,22 +920,157 @@
           <w:sz w:val="20"/>
           <w:lang w:val="en-US"/>
         </w:rPr>
-        <w:t>A promising approach, the commit-reveal approach, as the name implies consists of two different phases. In a first phase, the participants commit a cryptographically secured secret in the form of a hash. In the second phase, all parties reveal their secrets in plain text. These will then be compared with the hash and if they are correct with the other secrets merged with an XOR operation and then used as a seed for a random value.</w:t>
-      </w:r>
-    </w:p>
-    <w:p>
-      <w:pPr>
-        <w:rPr>
-          <w:sz w:val="20"/>
-          <w:lang w:val="en-US"/>
-        </w:rPr>
-      </w:pPr>
-      <w:r>
-        <w:rPr>
-          <w:sz w:val="20"/>
-          <w:lang w:val="en-US"/>
-        </w:rPr>
-        <w:t>This approach should logically not be based on a single instance and should hash the user's secrets together with their address to ensure that only the actual owner of a secret can reveal it. Additionally, the possibility can be added that each commit will cost an amount and will only be refunded if revealed. If a secret is not revealed, no random will be generated and a new attempt will be made.</w:t>
+        <w:t>A promising approach, the commit-reveal approach, as the name implies consists of two different phases. In a first phase, the participants commit a cryptographically secured secret in the form of a hash. In the second phase, all parties reveal their secrets in plain text. These will then be compared with the hash and if they are correct</w:t>
+      </w:r>
+      <w:r>
+        <w:rPr>
+          <w:sz w:val="20"/>
+          <w:lang w:val="en-US"/>
+        </w:rPr>
+        <w:t>, they are merged</w:t>
+      </w:r>
+      <w:r>
+        <w:rPr>
+          <w:sz w:val="20"/>
+          <w:lang w:val="en-US"/>
+        </w:rPr>
+        <w:t xml:space="preserve"> with the other secrets with an XOR operation and then used as a seed for a random value.</w:t>
+      </w:r>
+    </w:p>
+    <w:p>
+      <w:pPr>
+        <w:rPr>
+          <w:sz w:val="20"/>
+          <w:lang w:val="en-US"/>
+        </w:rPr>
+      </w:pPr>
+      <w:r>
+        <w:rPr>
+          <w:sz w:val="20"/>
+          <w:lang w:val="en-US"/>
+        </w:rPr>
+        <w:t xml:space="preserve">This approach should logically not be based on a single instance and should hash the user's secrets together with their address to ensure that only the actual owner of a secret can reveal it. If a secret is not revealed, no random </w:t>
+      </w:r>
+      <w:r>
+        <w:rPr>
+          <w:sz w:val="20"/>
+          <w:lang w:val="en-US"/>
+        </w:rPr>
+        <w:t xml:space="preserve">number </w:t>
+      </w:r>
+      <w:r>
+        <w:rPr>
+          <w:sz w:val="20"/>
+          <w:lang w:val="en-US"/>
+        </w:rPr>
+        <w:t xml:space="preserve">will be </w:t>
+      </w:r>
+      <w:proofErr w:type="gramStart"/>
+      <w:r>
+        <w:rPr>
+          <w:sz w:val="20"/>
+          <w:lang w:val="en-US"/>
+        </w:rPr>
+        <w:t>generated</w:t>
+      </w:r>
+      <w:proofErr w:type="gramEnd"/>
+      <w:r>
+        <w:rPr>
+          <w:sz w:val="20"/>
+          <w:lang w:val="en-US"/>
+        </w:rPr>
+        <w:t xml:space="preserve"> and a new attempt will be made.</w:t>
+      </w:r>
+      <w:r>
+        <w:rPr>
+          <w:sz w:val="20"/>
+          <w:lang w:val="en-US"/>
+        </w:rPr>
+        <w:t xml:space="preserve"> To avoid that someone does not reveal</w:t>
+      </w:r>
+      <w:r>
+        <w:rPr>
+          <w:sz w:val="20"/>
+          <w:lang w:val="en-US"/>
+        </w:rPr>
+        <w:t xml:space="preserve">, </w:t>
+      </w:r>
+      <w:r>
+        <w:rPr>
+          <w:sz w:val="20"/>
+          <w:lang w:val="en-US"/>
+        </w:rPr>
+        <w:t>it</w:t>
+      </w:r>
+      <w:r>
+        <w:rPr>
+          <w:sz w:val="20"/>
+          <w:lang w:val="en-US"/>
+        </w:rPr>
+        <w:t xml:space="preserve"> can be added that each commit will cost an amount and </w:t>
+      </w:r>
+      <w:r>
+        <w:rPr>
+          <w:sz w:val="20"/>
+          <w:lang w:val="en-US"/>
+        </w:rPr>
+        <w:t xml:space="preserve">this amount </w:t>
+      </w:r>
+      <w:r>
+        <w:rPr>
+          <w:sz w:val="20"/>
+          <w:lang w:val="en-US"/>
+        </w:rPr>
+        <w:t>will only be refunded</w:t>
+      </w:r>
+      <w:r>
+        <w:rPr>
+          <w:sz w:val="20"/>
+          <w:lang w:val="en-US"/>
+        </w:rPr>
+        <w:t xml:space="preserve"> to the user</w:t>
+      </w:r>
+      <w:r>
+        <w:rPr>
+          <w:sz w:val="20"/>
+          <w:lang w:val="en-US"/>
+        </w:rPr>
+        <w:t xml:space="preserve"> if</w:t>
+      </w:r>
+      <w:r>
+        <w:rPr>
+          <w:sz w:val="20"/>
+          <w:lang w:val="en-US"/>
+        </w:rPr>
+        <w:t xml:space="preserve"> he</w:t>
+      </w:r>
+      <w:r>
+        <w:rPr>
+          <w:sz w:val="20"/>
+          <w:lang w:val="en-US"/>
+        </w:rPr>
+        <w:t xml:space="preserve"> revealed</w:t>
+      </w:r>
+      <w:r>
+        <w:rPr>
+          <w:sz w:val="20"/>
+          <w:lang w:val="en-US"/>
+        </w:rPr>
+        <w:t xml:space="preserve"> his secret</w:t>
+      </w:r>
+      <w:r>
+        <w:rPr>
+          <w:sz w:val="20"/>
+          <w:lang w:val="en-US"/>
+        </w:rPr>
+        <w:t>.</w:t>
+      </w:r>
+      <w:r>
+        <w:rPr>
+          <w:sz w:val="20"/>
+          <w:lang w:val="en-US"/>
+        </w:rPr>
+        <w:t xml:space="preserve"> </w:t>
       </w:r>
     </w:p>
     <w:p>
@@ -1017,30 +1180,35 @@
           <w:sz w:val="20"/>
           <w:lang w:val="en-US"/>
         </w:rPr>
-        <w:t>they</w:t>
-      </w:r>
-      <w:r>
-        <w:rPr>
-          <w:sz w:val="20"/>
-          <w:lang w:val="en-US"/>
-        </w:rPr>
-        <w:t xml:space="preserve"> players, which </w:t>
-      </w:r>
-      <w:proofErr w:type="spellStart"/>
-      <w:r>
-        <w:rPr>
-          <w:sz w:val="20"/>
-          <w:lang w:val="en-US"/>
-        </w:rPr>
-        <w:t>commited</w:t>
-      </w:r>
-      <w:proofErr w:type="spellEnd"/>
-      <w:r>
-        <w:rPr>
-          <w:sz w:val="20"/>
-          <w:lang w:val="en-US"/>
-        </w:rPr>
-        <w:t xml:space="preserve"> something,</w:t>
+        <w:t>the</w:t>
+      </w:r>
+      <w:r>
+        <w:rPr>
+          <w:sz w:val="20"/>
+          <w:lang w:val="en-US"/>
+        </w:rPr>
+        <w:t xml:space="preserve"> </w:t>
+      </w:r>
+      <w:r>
+        <w:rPr>
+          <w:sz w:val="20"/>
+          <w:lang w:val="en-US"/>
+        </w:rPr>
+        <w:t>players, which commit</w:t>
+      </w:r>
+      <w:r>
+        <w:rPr>
+          <w:sz w:val="20"/>
+          <w:lang w:val="en-US"/>
+        </w:rPr>
+        <w:t>t</w:t>
+      </w:r>
+      <w:r>
+        <w:rPr>
+          <w:sz w:val="20"/>
+          <w:lang w:val="en-US"/>
+        </w:rPr>
+        <w:t>ed something,</w:t>
       </w:r>
       <w:r>
         <w:rPr>
@@ -1061,7 +1229,35 @@
           <w:sz w:val="20"/>
           <w:lang w:val="en-US"/>
         </w:rPr>
-        <w:t>. If all players have revealed in a certain time interval, the random number will be calculated and the lottery will be dissolved according to the rules of the game. If more than one person wins, the prize is split. If only one person wins, they receive the entire pot. If no one wins, the pot is</w:t>
+        <w:t xml:space="preserve">. If all players have revealed in a certain time interval, the random number will be calculated and the lottery will be dissolved according to the rules of the game. If more than one person wins, the prize is split. If only one person wins, </w:t>
+      </w:r>
+      <w:r>
+        <w:rPr>
+          <w:sz w:val="20"/>
+          <w:lang w:val="en-US"/>
+        </w:rPr>
+        <w:t>this person</w:t>
+      </w:r>
+      <w:r>
+        <w:rPr>
+          <w:sz w:val="20"/>
+          <w:lang w:val="en-US"/>
+        </w:rPr>
+        <w:t xml:space="preserve"> receive</w:t>
+      </w:r>
+      <w:r>
+        <w:rPr>
+          <w:sz w:val="20"/>
+          <w:lang w:val="en-US"/>
+        </w:rPr>
+        <w:t>s</w:t>
+      </w:r>
+      <w:r>
+        <w:rPr>
+          <w:sz w:val="20"/>
+          <w:lang w:val="en-US"/>
+        </w:rPr>
+        <w:t xml:space="preserve"> the entire pot. If no one wins, the pot is</w:t>
       </w:r>
       <w:r>
         <w:rPr>
@@ -1103,6 +1299,13 @@
           <w:sz w:val="20"/>
           <w:lang w:val="en-US"/>
         </w:rPr>
+        <w:t xml:space="preserve">to </w:t>
+      </w:r>
+      <w:r>
+        <w:rPr>
+          <w:sz w:val="20"/>
+          <w:lang w:val="en-US"/>
+        </w:rPr>
         <w:t xml:space="preserve">initialize the state of a new oracle </w:t>
       </w:r>
       <w:r>
@@ -1110,17 +1313,57 @@
           <w:sz w:val="20"/>
           <w:lang w:val="en-US"/>
         </w:rPr>
-        <w:t xml:space="preserve">to find a random number. Also the first hashed secret is being </w:t>
-      </w:r>
-      <w:proofErr w:type="spellStart"/>
-      <w:r>
-        <w:rPr>
-          <w:sz w:val="20"/>
-          <w:lang w:val="en-US"/>
-        </w:rPr>
-        <w:t>commited</w:t>
-      </w:r>
-      <w:proofErr w:type="spellEnd"/>
+        <w:t xml:space="preserve">to find a random number. </w:t>
+      </w:r>
+      <w:r>
+        <w:rPr>
+          <w:sz w:val="20"/>
+          <w:lang w:val="en-US"/>
+        </w:rPr>
+        <w:t>While buying the ticket also</w:t>
+      </w:r>
+      <w:r>
+        <w:rPr>
+          <w:sz w:val="20"/>
+          <w:lang w:val="en-US"/>
+        </w:rPr>
+        <w:t xml:space="preserve"> the first hashed secret </w:t>
+      </w:r>
+      <w:r>
+        <w:rPr>
+          <w:sz w:val="20"/>
+          <w:lang w:val="en-US"/>
+        </w:rPr>
+        <w:t xml:space="preserve">has been </w:t>
+      </w:r>
+      <w:r>
+        <w:rPr>
+          <w:sz w:val="20"/>
+          <w:lang w:val="en-US"/>
+        </w:rPr>
+        <w:t>commit</w:t>
+      </w:r>
+      <w:r>
+        <w:rPr>
+          <w:sz w:val="20"/>
+          <w:lang w:val="en-US"/>
+        </w:rPr>
+        <w:t>t</w:t>
+      </w:r>
+      <w:r>
+        <w:rPr>
+          <w:sz w:val="20"/>
+          <w:lang w:val="en-US"/>
+        </w:rPr>
+        <w:t>ed</w:t>
+      </w:r>
+      <w:r>
+        <w:rPr>
+          <w:sz w:val="20"/>
+          <w:lang w:val="en-US"/>
+        </w:rPr>
+        <w:t xml:space="preserve"> by the user</w:t>
+      </w:r>
       <w:r>
         <w:rPr>
           <w:sz w:val="20"/>
@@ -1140,29 +1383,98 @@
           <w:sz w:val="20"/>
           <w:lang w:val="en-US"/>
         </w:rPr>
-        <w:t xml:space="preserve"> each client buying a </w:t>
-      </w:r>
-      <w:r>
-        <w:rPr>
+        <w:t xml:space="preserve"> each client buying a ticket, a hash is added to the </w:t>
+      </w:r>
+      <w:r>
+        <w:rPr>
+          <w:sz w:val="20"/>
+          <w:lang w:val="en-US"/>
+        </w:rPr>
+        <w:t>state</w:t>
+      </w:r>
+      <w:r>
+        <w:rPr>
+          <w:sz w:val="20"/>
+          <w:lang w:val="en-US"/>
+        </w:rPr>
+        <w:t xml:space="preserve"> of</w:t>
+      </w:r>
+      <w:r>
+        <w:rPr>
+          <w:sz w:val="20"/>
+          <w:lang w:val="en-US"/>
+        </w:rPr>
+        <w:t xml:space="preserve"> </w:t>
+      </w:r>
+      <w:r>
+        <w:rPr>
+          <w:sz w:val="20"/>
+          <w:lang w:val="en-US"/>
+        </w:rPr>
+        <w:t>the</w:t>
+      </w:r>
+      <w:r>
+        <w:rPr>
+          <w:sz w:val="20"/>
+          <w:lang w:val="en-US"/>
+        </w:rPr>
+        <w:t xml:space="preserve"> oracle. </w:t>
+      </w:r>
+      <w:r>
+        <w:rPr>
+          <w:noProof/>
           <w:sz w:val="20"/>
           <w:lang w:val="en-US"/>
         </w:rPr>
         <w:lastRenderedPageBreak/>
-        <w:t xml:space="preserve">ticket, a hash is added to the </w:t>
-      </w:r>
-      <w:r>
-        <w:rPr>
-          <w:sz w:val="20"/>
-          <w:lang w:val="en-US"/>
-        </w:rPr>
-        <w:t>state</w:t>
-      </w:r>
-      <w:r>
-        <w:rPr>
-          <w:sz w:val="20"/>
-          <w:lang w:val="en-US"/>
-        </w:rPr>
-        <w:t xml:space="preserve"> of the oracle. This is possible as long as </w:t>
+        <w:drawing>
+          <wp:inline distT="0" distB="0" distL="0" distR="0" wp14:anchorId="2C14E626" wp14:editId="38CE13A6">
+            <wp:extent cx="5740400" cy="3165116"/>
+            <wp:effectExtent l="0" t="0" r="0" b="0"/>
+            <wp:docPr id="3" name="Grafik 3"/>
+            <wp:cNvGraphicFramePr>
+              <a:graphicFrameLocks xmlns:a="http://schemas.openxmlformats.org/drawingml/2006/main" noChangeAspect="1"/>
+            </wp:cNvGraphicFramePr>
+            <a:graphic xmlns:a="http://schemas.openxmlformats.org/drawingml/2006/main">
+              <a:graphicData uri="http://schemas.openxmlformats.org/drawingml/2006/picture">
+                <pic:pic xmlns:pic="http://schemas.openxmlformats.org/drawingml/2006/picture">
+                  <pic:nvPicPr>
+                    <pic:cNvPr id="3" name="flowchart.png"/>
+                    <pic:cNvPicPr/>
+                  </pic:nvPicPr>
+                  <pic:blipFill>
+                    <a:blip r:embed="rId5">
+                      <a:extLst>
+                        <a:ext uri="{28A0092B-C50C-407E-A947-70E740481C1C}">
+                          <a14:useLocalDpi xmlns:a14="http://schemas.microsoft.com/office/drawing/2010/main" val="0"/>
+                        </a:ext>
+                      </a:extLst>
+                    </a:blip>
+                    <a:stretch>
+                      <a:fillRect/>
+                    </a:stretch>
+                  </pic:blipFill>
+                  <pic:spPr>
+                    <a:xfrm>
+                      <a:off x="0" y="0"/>
+                      <a:ext cx="5752378" cy="3171721"/>
+                    </a:xfrm>
+                    <a:prstGeom prst="rect">
+                      <a:avLst/>
+                    </a:prstGeom>
+                  </pic:spPr>
+                </pic:pic>
+              </a:graphicData>
+            </a:graphic>
+          </wp:inline>
+        </w:drawing>
+      </w:r>
+      <w:r>
+        <w:rPr>
+          <w:sz w:val="20"/>
+          <w:lang w:val="en-US"/>
+        </w:rPr>
+        <w:t xml:space="preserve"> This is possible as long as </w:t>
       </w:r>
       <w:r>
         <w:rPr>
@@ -1281,12 +1593,12 @@
                 <v:stroke joinstyle="miter"/>
                 <v:path gradientshapeok="t" o:connecttype="rect"/>
               </v:shapetype>
-              <v:shape id="Text Box 2" o:spid="_x0000_s1026" type="#_x0000_t202" style="position:absolute;margin-left:-2.35pt;margin-top:260.6pt;width:453pt;height:.05pt;z-index:-251655168;visibility:visible;mso-wrap-style:square;mso-wrap-distance-left:9pt;mso-wrap-distance-top:0;mso-wrap-distance-right:9pt;mso-wrap-distance-bottom:0;mso-position-horizontal:absolute;mso-position-horizontal-relative:text;mso-position-vertical:absolute;mso-position-vertical-relative:text;v-text-anchor:top" o:gfxdata="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" stroked="f">
+              <v:shape id="Text Box 2" o:spid="_x0000_s1026" type="#_x0000_t202" style="position:absolute;margin-left:-2.35pt;margin-top:260.6pt;width:453pt;height:.05pt;z-index:-251655168;visibility:visible;mso-wrap-style:square;mso-wrap-distance-left:9pt;mso-wrap-distance-top:0;mso-wrap-distance-right:9pt;mso-wrap-distance-bottom:0;mso-position-horizontal:absolute;mso-position-horizontal-relative:text;mso-position-vertical:absolute;mso-position-vertical-relative:text;v-text-anchor:top" o:gfxdata="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" stroked="f">
                 <v:textbox style="mso-fit-shape-to-text:t" inset="0,0,0,0">
                   <w:txbxContent>
                     <w:p>
                       <w:pPr>
-                        <w:pStyle w:val="Caption"/>
+                        <w:pStyle w:val="Beschriftung"/>
                         <w:jc w:val="center"/>
                         <w:rPr>
                           <w:color w:val="000000" w:themeColor="text1"/>
@@ -1340,86 +1652,6 @@
       </w:r>
       <w:r>
         <w:rPr>
-          <w:noProof/>
-          <w:sz w:val="20"/>
-          <w:lang w:eastAsia="de-CH"/>
-        </w:rPr>
-        <w:drawing>
-          <wp:anchor distT="0" distB="0" distL="114300" distR="114300" simplePos="0" relativeHeight="251659264" behindDoc="1" locked="0" layoutInCell="1" allowOverlap="1" wp14:anchorId="0518A638" wp14:editId="1DAD6705">
-            <wp:simplePos x="0" y="0"/>
-            <wp:positionH relativeFrom="column">
-              <wp:posOffset>-35687</wp:posOffset>
-            </wp:positionH>
-            <wp:positionV relativeFrom="page">
-              <wp:posOffset>951230</wp:posOffset>
-            </wp:positionV>
-            <wp:extent cx="5752800" cy="3344400"/>
-            <wp:effectExtent l="0" t="0" r="635" b="8890"/>
-            <wp:wrapTight wrapText="bothSides">
-              <wp:wrapPolygon edited="0">
-                <wp:start x="0" y="0"/>
-                <wp:lineTo x="0" y="21534"/>
-                <wp:lineTo x="21531" y="21534"/>
-                <wp:lineTo x="21531" y="0"/>
-                <wp:lineTo x="0" y="0"/>
-              </wp:wrapPolygon>
-            </wp:wrapTight>
-            <wp:docPr id="1" name="Picture 1" descr="C:\Users\BUED10297\Downloads\flowchart.png"/>
-            <wp:cNvGraphicFramePr>
-              <a:graphicFrameLocks xmlns:a="http://schemas.openxmlformats.org/drawingml/2006/main" noChangeAspect="1"/>
-            </wp:cNvGraphicFramePr>
-            <a:graphic xmlns:a="http://schemas.openxmlformats.org/drawingml/2006/main">
-              <a:graphicData uri="http://schemas.openxmlformats.org/drawingml/2006/picture">
-                <pic:pic xmlns:pic="http://schemas.openxmlformats.org/drawingml/2006/picture">
-                  <pic:nvPicPr>
-                    <pic:cNvPr id="0" name="Picture 1" descr="C:\Users\BUED10297\Downloads\flowchart.png"/>
-                    <pic:cNvPicPr>
-                      <a:picLocks noChangeAspect="1" noChangeArrowheads="1"/>
-                    </pic:cNvPicPr>
-                  </pic:nvPicPr>
-                  <pic:blipFill rotWithShape="1">
-                    <a:blip r:embed="rId5">
-                      <a:extLst>
-                        <a:ext uri="{28A0092B-C50C-407E-A947-70E740481C1C}">
-                          <a14:useLocalDpi xmlns:a14="http://schemas.microsoft.com/office/drawing/2010/main" val="0"/>
-                        </a:ext>
-                      </a:extLst>
-                    </a:blip>
-                    <a:srcRect b="50909"/>
-                    <a:stretch/>
-                  </pic:blipFill>
-                  <pic:spPr bwMode="auto">
-                    <a:xfrm>
-                      <a:off x="0" y="0"/>
-                      <a:ext cx="5752800" cy="3344400"/>
-                    </a:xfrm>
-                    <a:prstGeom prst="rect">
-                      <a:avLst/>
-                    </a:prstGeom>
-                    <a:noFill/>
-                    <a:ln>
-                      <a:noFill/>
-                    </a:ln>
-                    <a:extLst>
-                      <a:ext uri="{53640926-AAD7-44D8-BBD7-CCE9431645EC}">
-                        <a14:shadowObscured xmlns:a14="http://schemas.microsoft.com/office/drawing/2010/main"/>
-                      </a:ext>
-                    </a:extLst>
-                  </pic:spPr>
-                </pic:pic>
-              </a:graphicData>
-            </a:graphic>
-            <wp14:sizeRelH relativeFrom="margin">
-              <wp14:pctWidth>0</wp14:pctWidth>
-            </wp14:sizeRelH>
-            <wp14:sizeRelV relativeFrom="margin">
-              <wp14:pctHeight>0</wp14:pctHeight>
-            </wp14:sizeRelV>
-          </wp:anchor>
-        </w:drawing>
-      </w:r>
-      <w:r>
-        <w:rPr>
           <w:sz w:val="20"/>
           <w:lang w:val="en-US"/>
         </w:rPr>
@@ -1497,7 +1729,28 @@
           <w:sz w:val="20"/>
           <w:lang w:val="en-US"/>
         </w:rPr>
-        <w:t>) is called, which returns the jackpot to the winner(s).</w:t>
+        <w:t xml:space="preserve">) is called, which </w:t>
+      </w:r>
+      <w:r>
+        <w:rPr>
+          <w:sz w:val="20"/>
+          <w:lang w:val="en-US"/>
+        </w:rPr>
+        <w:t>pays</w:t>
+      </w:r>
+      <w:r>
+        <w:rPr>
+          <w:sz w:val="20"/>
+          <w:lang w:val="en-US"/>
+        </w:rPr>
+        <w:t xml:space="preserve"> the jackpot to the winner(s).</w:t>
+      </w:r>
+      <w:r>
+        <w:rPr>
+          <w:sz w:val="20"/>
+          <w:lang w:val="en-US"/>
+        </w:rPr>
+        <w:t xml:space="preserve"> Finally, each user, who revealed his/her secret, will get back the cost for committing a hashed secret.</w:t>
       </w:r>
     </w:p>
     <w:p>
@@ -1566,7 +1819,21 @@
           <w:sz w:val="20"/>
           <w:lang w:val="en-US"/>
         </w:rPr>
-        <w:t xml:space="preserve"> with the help of Truffle (5.0.18) and Ganache (v1.3.1). The tests were all written with Web3js as this is included with truffle and offers many more possibilities than development and testing in Remix </w:t>
+        <w:t xml:space="preserve"> with the help of Truffle (5.0.18) and Ganache (v1.3.1). The tests were all written with Web3js as this is included with truffle and</w:t>
+      </w:r>
+      <w:r>
+        <w:rPr>
+          <w:sz w:val="20"/>
+          <w:lang w:val="en-US"/>
+        </w:rPr>
+        <w:t xml:space="preserve"> it</w:t>
+      </w:r>
+      <w:r>
+        <w:rPr>
+          <w:sz w:val="20"/>
+          <w:lang w:val="en-US"/>
+        </w:rPr>
+        <w:t xml:space="preserve"> offers many more possibilities than development and testing in Remix </w:t>
       </w:r>
       <w:r>
         <w:rPr>
@@ -1870,15 +2137,12 @@
           <w:lang w:val="en-US"/>
         </w:rPr>
       </w:pPr>
-      <w:bookmarkStart w:id="0" w:name="_GoBack"/>
-      <w:bookmarkEnd w:id="0"/>
       <w:r>
         <w:rPr>
           <w:noProof/>
           <w:sz w:val="20"/>
           <w:lang w:eastAsia="de-CH"/>
         </w:rPr>
-        <w:lastRenderedPageBreak/>
         <mc:AlternateContent>
           <mc:Choice Requires="wps">
             <w:drawing>
@@ -1954,7 +2218,7 @@
               </wp:anchor>
             </w:drawing>
           </mc:Choice>
-          <mc:Fallback>
+          <mc:Fallback xmlns="">
             <w:pict>
               <v:shapetype w14:anchorId="5CAAADC5" id="_x0000_t202" coordsize="21600,21600" o:spt="202" path="m,l,21600r21600,l21600,xe">
                 <v:stroke joinstyle="miter"/>
@@ -2216,7 +2480,16 @@
           <w:sz w:val="20"/>
           <w:lang w:val="en-US"/>
         </w:rPr>
-        <w:t>Finally, it can be concluded that the possibility of conducting a lottery on the blockchain is somewhat cumbersome due to the lack of a standard random function. The commit-reveal approach works, but after setting it takes a relatively long time until a random value is output and only works if all parties cooperate, which cannot always be guaranteed. It also requires more effort from the individual participants. You don't have to buy a ticket just once, as usual, but you also have to take the reveal step, which is an extra step.</w:t>
+        <w:t>Finally, it can be concluded that the possibility of conducting a lottery on the blockchain is somewhat cumbersome due to the lack of a standard random function. The commit-reveal approach works, but after setting it takes a relatively long time until a random value is output and only works if all parties cooperate, which cannot alw</w:t>
+      </w:r>
+      <w:bookmarkStart w:id="0" w:name="_GoBack"/>
+      <w:bookmarkEnd w:id="0"/>
+      <w:r>
+        <w:rPr>
+          <w:sz w:val="20"/>
+          <w:lang w:val="en-US"/>
+        </w:rPr>
+        <w:t>ays be guaranteed. It also requires more effort from the individual participants. You don't have to buy a ticket just once, as usual, but you also have to take the reveal step, which is an extra step.</w:t>
       </w:r>
       <w:r>
         <w:rPr>

</xml_diff>

<commit_message>
update report with interface section
</commit_message>
<xml_diff>
--- a/Report.docx
+++ b/Report.docx
@@ -1,8 +1,8 @@
 
 <file path=word/document.xml><?xml version="1.0" encoding="utf-8"?>
-<w:document xmlns:wpc="http://schemas.microsoft.com/office/word/2010/wordprocessingCanvas" xmlns:cx="http://schemas.microsoft.com/office/drawing/2014/chartex" xmlns:cx1="http://schemas.microsoft.com/office/drawing/2015/9/8/chartex" xmlns:cx2="http://schemas.microsoft.com/office/drawing/2015/10/21/chartex" xmlns:cx3="http://schemas.microsoft.com/office/drawing/2016/5/9/chartex" xmlns:cx4="http://schemas.microsoft.com/office/drawing/2016/5/10/chartex" xmlns:cx5="http://schemas.microsoft.com/office/drawing/2016/5/11/chartex" xmlns:cx6="http://schemas.microsoft.com/office/drawing/2016/5/12/chartex" xmlns:cx7="http://schemas.microsoft.com/office/drawing/2016/5/13/chartex" xmlns:cx8="http://schemas.microsoft.com/office/drawing/2016/5/14/chartex" xmlns:mc="http://schemas.openxmlformats.org/markup-compatibility/2006" xmlns:aink="http://schemas.microsoft.com/office/drawing/2016/ink" xmlns:am3d="http://schemas.microsoft.com/office/drawing/2017/model3d" xmlns:o="urn:schemas-microsoft-com:office:office" xmlns:r="http://schemas.openxmlformats.org/officeDocument/2006/relationships" xmlns:m="http://schemas.openxmlformats.org/officeDocument/2006/math" xmlns:v="urn:schemas-microsoft-com:vml" xmlns:wp14="http://schemas.microsoft.com/office/word/2010/wordprocessingDrawing" xmlns:wp="http://schemas.openxmlformats.org/drawingml/2006/wordprocessingDrawing" xmlns:w10="urn:schemas-microsoft-com:office:word" xmlns:w="http://schemas.openxmlformats.org/wordprocessingml/2006/main" xmlns:w14="http://schemas.microsoft.com/office/word/2010/wordml" xmlns:w15="http://schemas.microsoft.com/office/word/2012/wordml" xmlns:w16cid="http://schemas.microsoft.com/office/word/2016/wordml/cid" xmlns:w16se="http://schemas.microsoft.com/office/word/2015/wordml/symex" xmlns:wpg="http://schemas.microsoft.com/office/word/2010/wordprocessingGroup" xmlns:wpi="http://schemas.microsoft.com/office/word/2010/wordprocessingInk" xmlns:wne="http://schemas.microsoft.com/office/word/2006/wordml" xmlns:wps="http://schemas.microsoft.com/office/word/2010/wordprocessingShape" mc:Ignorable="w14 w15 w16se w16cid wp14">
+<w:document xmlns:wpc="http://schemas.microsoft.com/office/word/2010/wordprocessingCanvas" xmlns:cx="http://schemas.microsoft.com/office/drawing/2014/chartex" xmlns:cx1="http://schemas.microsoft.com/office/drawing/2015/9/8/chartex" xmlns:cx2="http://schemas.microsoft.com/office/drawing/2015/10/21/chartex" xmlns:cx3="http://schemas.microsoft.com/office/drawing/2016/5/9/chartex" xmlns:cx4="http://schemas.microsoft.com/office/drawing/2016/5/10/chartex" xmlns:cx5="http://schemas.microsoft.com/office/drawing/2016/5/11/chartex" xmlns:cx6="http://schemas.microsoft.com/office/drawing/2016/5/12/chartex" xmlns:cx7="http://schemas.microsoft.com/office/drawing/2016/5/13/chartex" xmlns:cx8="http://schemas.microsoft.com/office/drawing/2016/5/14/chartex" xmlns:mc="http://schemas.openxmlformats.org/markup-compatibility/2006" xmlns:aink="http://schemas.microsoft.com/office/drawing/2016/ink" xmlns:am3d="http://schemas.microsoft.com/office/drawing/2017/model3d" xmlns:o="urn:schemas-microsoft-com:office:office" xmlns:r="http://schemas.openxmlformats.org/officeDocument/2006/relationships" xmlns:m="http://schemas.openxmlformats.org/officeDocument/2006/math" xmlns:v="urn:schemas-microsoft-com:vml" xmlns:wp14="http://schemas.microsoft.com/office/word/2010/wordprocessingDrawing" xmlns:wp="http://schemas.openxmlformats.org/drawingml/2006/wordprocessingDrawing" xmlns:w10="urn:schemas-microsoft-com:office:word" xmlns:w="http://schemas.openxmlformats.org/wordprocessingml/2006/main" xmlns:w14="http://schemas.microsoft.com/office/word/2010/wordml" xmlns:w15="http://schemas.microsoft.com/office/word/2012/wordml" xmlns:w16cid="http://schemas.microsoft.com/office/word/2016/wordml/cid" xmlns:w16se="http://schemas.microsoft.com/office/word/2015/wordml/symex" xmlns:wpg="http://schemas.microsoft.com/office/word/2010/wordprocessingGroup" xmlns:wpi="http://schemas.microsoft.com/office/word/2010/wordprocessingInk" xmlns:wne="http://schemas.microsoft.com/office/word/2006/wordml" xmlns:wps="http://schemas.microsoft.com/office/word/2010/wordprocessingShape" xmlns:a="http://schemas.openxmlformats.org/drawingml/2006/main" xmlns:pic="http://schemas.openxmlformats.org/drawingml/2006/picture" xmlns:a14="http://schemas.microsoft.com/office/drawing/2010/main" mc:Ignorable="w14 w15 w16se w16cid wp14">
   <w:body>
-    <w:p>
+    <w:p xmlns:wp14="http://schemas.microsoft.com/office/word/2010/wordml" wp14:textId="77777777">
       <w:pPr>
         <w:pStyle w:val="berschrift1"/>
         <w:rPr>
@@ -16,14 +16,14 @@
         <w:t>BCOLN 2019 – Challenge Task Report</w:t>
       </w:r>
     </w:p>
-    <w:p>
-      <w:pPr>
-        <w:rPr>
-          <w:sz w:val="20"/>
-        </w:rPr>
-      </w:pPr>
-    </w:p>
-    <w:p>
+    <w:p xmlns:wp14="http://schemas.microsoft.com/office/word/2010/wordml" wp14:textId="77777777">
+      <w:pPr>
+        <w:rPr>
+          <w:sz w:val="20"/>
+        </w:rPr>
+      </w:pPr>
+    </w:p>
+    <w:p xmlns:wp14="http://schemas.microsoft.com/office/word/2010/wordml" wp14:textId="77777777">
       <w:pPr>
         <w:pStyle w:val="berschrift2"/>
         <w:rPr>
@@ -41,7 +41,7 @@
       </w:r>
       <w:proofErr w:type="spellEnd"/>
     </w:p>
-    <w:p>
+    <w:p xmlns:wp14="http://schemas.microsoft.com/office/word/2010/wordml" wp14:textId="77777777">
       <w:pPr>
         <w:rPr>
           <w:sz w:val="20"/>
@@ -79,7 +79,7 @@
         <w:t>ockchain. The lottery system should determine the random number with the help of an oracle, which like the lottery is also implemented as a Smart Contract.</w:t>
       </w:r>
     </w:p>
-    <w:p>
+    <w:p xmlns:wp14="http://schemas.microsoft.com/office/word/2010/wordml" wp14:textId="77777777">
       <w:pPr>
         <w:rPr>
           <w:sz w:val="20"/>
@@ -94,15 +94,15 @@
         <w:t>Lottery systems have been in existence for a very long time and the integrity and correctness of a central authority (lottery organizer) must always be trusted. Since ever larger sums are handled thereby at least the temptation is given to try to take influence on the drawn numbers. Would it not be a good idea at this point to carry out the lottery on the blockchain and thus ensure a decentralized and in the best case fraud-proof system?</w:t>
       </w:r>
     </w:p>
-    <w:p>
-      <w:pPr>
-        <w:rPr>
-          <w:sz w:val="20"/>
-          <w:lang w:val="en-US"/>
-        </w:rPr>
-      </w:pPr>
-    </w:p>
-    <w:p>
+    <w:p xmlns:wp14="http://schemas.microsoft.com/office/word/2010/wordml" wp14:textId="77777777">
+      <w:pPr>
+        <w:rPr>
+          <w:sz w:val="20"/>
+          <w:lang w:val="en-US"/>
+        </w:rPr>
+      </w:pPr>
+    </w:p>
+    <w:p xmlns:wp14="http://schemas.microsoft.com/office/word/2010/wordml" wp14:textId="77777777">
       <w:pPr>
         <w:pStyle w:val="berschrift3"/>
         <w:rPr>
@@ -120,7 +120,7 @@
         <w:t>Requirements</w:t>
       </w:r>
     </w:p>
-    <w:p>
+    <w:p xmlns:wp14="http://schemas.microsoft.com/office/word/2010/wordml" wp14:textId="77777777">
       <w:pPr>
         <w:rPr>
           <w:sz w:val="20"/>
@@ -135,15 +135,15 @@
         <w:t>The system requirements essentially comprise the four points listed below:</w:t>
       </w:r>
     </w:p>
-    <w:p>
-      <w:pPr>
-        <w:rPr>
-          <w:sz w:val="20"/>
-          <w:lang w:val="en-US"/>
-        </w:rPr>
-      </w:pPr>
-    </w:p>
-    <w:p>
+    <w:p xmlns:wp14="http://schemas.microsoft.com/office/word/2010/wordml" wp14:textId="77777777">
+      <w:pPr>
+        <w:rPr>
+          <w:sz w:val="20"/>
+          <w:lang w:val="en-US"/>
+        </w:rPr>
+      </w:pPr>
+    </w:p>
+    <w:p xmlns:wp14="http://schemas.microsoft.com/office/word/2010/wordml" wp14:textId="77777777">
       <w:pPr>
         <w:pStyle w:val="Liste"/>
         <w:rPr>
@@ -159,7 +159,7 @@
         <w:t>The lottery must be fully functional, produce the output in graphical or textual form, and be implemented using Smart Contracts only. In addition, the random number must be provided by an Oracle Contract.</w:t>
       </w:r>
     </w:p>
-    <w:p>
+    <w:p xmlns:wp14="http://schemas.microsoft.com/office/word/2010/wordml" wp14:textId="77777777">
       <w:pPr>
         <w:pStyle w:val="Liste"/>
         <w:numPr>
@@ -173,7 +173,7 @@
         </w:rPr>
       </w:pPr>
     </w:p>
-    <w:p>
+    <w:p xmlns:wp14="http://schemas.microsoft.com/office/word/2010/wordml" wp14:textId="77777777">
       <w:pPr>
         <w:pStyle w:val="Liste"/>
         <w:rPr>
@@ -189,7 +189,7 @@
         <w:t>The oracle must be implemented as a separate Smart Contract. Thereby it does not matter whether the number is generated on the blockchain or externally.</w:t>
       </w:r>
     </w:p>
-    <w:p>
+    <w:p xmlns:wp14="http://schemas.microsoft.com/office/word/2010/wordml" wp14:textId="77777777">
       <w:pPr>
         <w:pStyle w:val="Liste"/>
         <w:numPr>
@@ -203,7 +203,7 @@
         </w:rPr>
       </w:pPr>
     </w:p>
-    <w:p>
+    <w:p xmlns:wp14="http://schemas.microsoft.com/office/word/2010/wordml" wp14:textId="77777777">
       <w:pPr>
         <w:pStyle w:val="Liste"/>
         <w:rPr>
@@ -219,7 +219,7 @@
         <w:t>The contract must automatically distribute the winnings to the winner, divide the winnings if several players have chosen the right number or cumulate the winnings for the next lottery if no winner is determined.</w:t>
       </w:r>
     </w:p>
-    <w:p>
+    <w:p xmlns:wp14="http://schemas.microsoft.com/office/word/2010/wordml" wp14:textId="77777777">
       <w:pPr>
         <w:pStyle w:val="Liste"/>
         <w:numPr>
@@ -233,7 +233,7 @@
         </w:rPr>
       </w:pPr>
     </w:p>
-    <w:p>
+    <w:p xmlns:wp14="http://schemas.microsoft.com/office/word/2010/wordml" wp14:textId="77777777">
       <w:pPr>
         <w:pStyle w:val="Liste"/>
         <w:rPr>
@@ -249,7 +249,7 @@
         <w:t>The contract and its functionality must be documented in a self-contained report.</w:t>
       </w:r>
     </w:p>
-    <w:p>
+    <w:p xmlns:wp14="http://schemas.microsoft.com/office/word/2010/wordml" wp14:textId="77777777">
       <w:pPr>
         <w:pStyle w:val="Listenabsatz"/>
         <w:rPr>
@@ -258,7 +258,7 @@
         </w:rPr>
       </w:pPr>
     </w:p>
-    <w:p>
+    <w:p xmlns:wp14="http://schemas.microsoft.com/office/word/2010/wordml" wp14:textId="77777777">
       <w:pPr>
         <w:pStyle w:val="Liste"/>
         <w:numPr>
@@ -272,7 +272,7 @@
         </w:rPr>
       </w:pPr>
     </w:p>
-    <w:p>
+    <w:p xmlns:wp14="http://schemas.microsoft.com/office/word/2010/wordml" wp14:textId="77777777">
       <w:pPr>
         <w:pStyle w:val="Liste"/>
         <w:numPr>
@@ -292,7 +292,7 @@
         <w:t>The remainder of this report is structured as follows. In section 1.2 a certain background knowledge about the oracle is given and which possibilities exist to generate a random number.</w:t>
       </w:r>
     </w:p>
-    <w:p>
+    <w:p xmlns:wp14="http://schemas.microsoft.com/office/word/2010/wordml" wp14:textId="77777777">
       <w:pPr>
         <w:pStyle w:val="Liste"/>
         <w:numPr>
@@ -312,23 +312,23 @@
         <w:t>Section 1.3 deals with the design decisions made, which are then explained in more detail in section 1.4, the implementation. Finally, a summary is presented in 1.5 and the conclusions drawn.</w:t>
       </w:r>
     </w:p>
-    <w:p>
-      <w:pPr>
-        <w:rPr>
-          <w:sz w:val="20"/>
-          <w:lang w:val="en-US"/>
-        </w:rPr>
-      </w:pPr>
-    </w:p>
-    <w:p>
-      <w:pPr>
-        <w:rPr>
-          <w:sz w:val="20"/>
-          <w:lang w:val="en-US"/>
-        </w:rPr>
-      </w:pPr>
-    </w:p>
-    <w:p>
+    <w:p xmlns:wp14="http://schemas.microsoft.com/office/word/2010/wordml" wp14:textId="77777777">
+      <w:pPr>
+        <w:rPr>
+          <w:sz w:val="20"/>
+          <w:lang w:val="en-US"/>
+        </w:rPr>
+      </w:pPr>
+    </w:p>
+    <w:p xmlns:wp14="http://schemas.microsoft.com/office/word/2010/wordml" wp14:textId="77777777">
+      <w:pPr>
+        <w:rPr>
+          <w:sz w:val="20"/>
+          <w:lang w:val="en-US"/>
+        </w:rPr>
+      </w:pPr>
+    </w:p>
+    <w:p xmlns:wp14="http://schemas.microsoft.com/office/word/2010/wordml" wp14:textId="77777777">
       <w:pPr>
         <w:pStyle w:val="berschrift2"/>
         <w:rPr>
@@ -344,7 +344,7 @@
         <w:t>Background</w:t>
       </w:r>
     </w:p>
-    <w:p>
+    <w:p xmlns:wp14="http://schemas.microsoft.com/office/word/2010/wordml" wp14:textId="77777777">
       <w:pPr>
         <w:rPr>
           <w:sz w:val="20"/>
@@ -359,15 +359,15 @@
         <w:t>Implementing a lottery system in a "normal" environment may not be considered very demanding. A group of people report their numbers to a central office, the central office determines a random number and the winner receives the money. However, if we operate in the context of blockchains, there are some problems that were not considered important before. Just the basic question of what a random number is and how it is created is of great importance. The following subsections are dedicated to some approaches for generating random numbers, each of which will discuss the advantages and disadvantages.</w:t>
       </w:r>
     </w:p>
-    <w:p>
-      <w:pPr>
-        <w:rPr>
-          <w:sz w:val="20"/>
-          <w:lang w:val="en-US"/>
-        </w:rPr>
-      </w:pPr>
-    </w:p>
-    <w:p>
+    <w:p xmlns:wp14="http://schemas.microsoft.com/office/word/2010/wordml" wp14:textId="77777777">
+      <w:pPr>
+        <w:rPr>
+          <w:sz w:val="20"/>
+          <w:lang w:val="en-US"/>
+        </w:rPr>
+      </w:pPr>
+    </w:p>
+    <w:p xmlns:wp14="http://schemas.microsoft.com/office/word/2010/wordml" wp14:textId="77777777">
       <w:pPr>
         <w:rPr>
           <w:sz w:val="20"/>
@@ -382,7 +382,7 @@
         <w:t>The two main difficulties encountered are the following</w:t>
       </w:r>
     </w:p>
-    <w:p>
+    <w:p xmlns:wp14="http://schemas.microsoft.com/office/word/2010/wordml" wp14:textId="77777777">
       <w:pPr>
         <w:pStyle w:val="Liste"/>
         <w:numPr>
@@ -395,7 +395,7 @@
         </w:rPr>
       </w:pPr>
     </w:p>
-    <w:p>
+    <w:p xmlns:wp14="http://schemas.microsoft.com/office/word/2010/wordml" wp14:textId="77777777">
       <w:pPr>
         <w:pStyle w:val="Liste"/>
         <w:numPr>
@@ -415,7 +415,7 @@
         <w:t>How is a random number generated? The code in Solidity should be deterministic because it runs decentralized. A clock or something similar is not available to determine a random.</w:t>
       </w:r>
     </w:p>
-    <w:p>
+    <w:p xmlns:wp14="http://schemas.microsoft.com/office/word/2010/wordml" wp14:textId="77777777">
       <w:pPr>
         <w:pStyle w:val="Liste"/>
         <w:numPr>
@@ -429,7 +429,7 @@
         </w:rPr>
       </w:pPr>
     </w:p>
-    <w:p>
+    <w:p xmlns:wp14="http://schemas.microsoft.com/office/word/2010/wordml" wp14:textId="77777777">
       <w:pPr>
         <w:pStyle w:val="Liste"/>
         <w:numPr>
@@ -449,7 +449,7 @@
         <w:t>How does a smart contract know when the time has come to draw a winner? Again, there is no reliable time available.</w:t>
       </w:r>
     </w:p>
-    <w:p>
+    <w:p xmlns:wp14="http://schemas.microsoft.com/office/word/2010/wordml" wp14:textId="77777777">
       <w:pPr>
         <w:pStyle w:val="Liste"/>
         <w:numPr>
@@ -462,7 +462,7 @@
         </w:rPr>
       </w:pPr>
     </w:p>
-    <w:p>
+    <w:p xmlns:wp14="http://schemas.microsoft.com/office/word/2010/wordml" wp14:textId="77777777">
       <w:pPr>
         <w:pStyle w:val="Liste"/>
         <w:numPr>
@@ -482,15 +482,15 @@
         <w:t>Since the code should run deterministically, a generator is needed to generate the same number on multiple nodes if the code is called multiple times. This actually completely contradicts the term "random". The solution to this problem is to generate a random number once and use it on different nodes. So the code is run several times on several nodes, but it produces a unique number.</w:t>
       </w:r>
     </w:p>
-    <w:p>
-      <w:pPr>
-        <w:rPr>
-          <w:sz w:val="20"/>
-          <w:lang w:val="en-US"/>
-        </w:rPr>
-      </w:pPr>
-    </w:p>
-    <w:p>
+    <w:p xmlns:wp14="http://schemas.microsoft.com/office/word/2010/wordml" wp14:textId="77777777">
+      <w:pPr>
+        <w:rPr>
+          <w:sz w:val="20"/>
+          <w:lang w:val="en-US"/>
+        </w:rPr>
+      </w:pPr>
+    </w:p>
+    <w:p xmlns:wp14="http://schemas.microsoft.com/office/word/2010/wordml" wp14:textId="77777777">
       <w:pPr>
         <w:pStyle w:val="berschrift3"/>
         <w:rPr>
@@ -526,7 +526,7 @@
         <w:t>) is Not a Good Idea</w:t>
       </w:r>
     </w:p>
-    <w:p>
+    <w:p xmlns:wp14="http://schemas.microsoft.com/office/word/2010/wordml" wp14:textId="77777777">
       <w:pPr>
         <w:rPr>
           <w:sz w:val="20"/>
@@ -557,15 +557,15 @@
         <w:t>) function for a lottery where unconditional independence should be guaranteed is not optimal.</w:t>
       </w:r>
     </w:p>
-    <w:p>
-      <w:pPr>
-        <w:rPr>
-          <w:sz w:val="20"/>
-          <w:lang w:val="en-US"/>
-        </w:rPr>
-      </w:pPr>
-    </w:p>
-    <w:p>
+    <w:p xmlns:wp14="http://schemas.microsoft.com/office/word/2010/wordml" wp14:textId="77777777">
+      <w:pPr>
+        <w:rPr>
+          <w:sz w:val="20"/>
+          <w:lang w:val="en-US"/>
+        </w:rPr>
+      </w:pPr>
+    </w:p>
+    <w:p xmlns:wp14="http://schemas.microsoft.com/office/word/2010/wordml" wp14:textId="77777777">
       <w:pPr>
         <w:rPr>
           <w:sz w:val="20"/>
@@ -626,15 +626,15 @@
         <w:t xml:space="preserve"> (address of the miner of the block), the previously mentioned difficulty and timestamp as well as the block number or the gas limit. This is for the simple reason that they can be influenced by the miner.</w:t>
       </w:r>
     </w:p>
-    <w:p>
-      <w:pPr>
-        <w:rPr>
-          <w:sz w:val="20"/>
-          <w:lang w:val="en-US"/>
-        </w:rPr>
-      </w:pPr>
-    </w:p>
-    <w:p>
+    <w:p xmlns:wp14="http://schemas.microsoft.com/office/word/2010/wordml" wp14:textId="77777777">
+      <w:pPr>
+        <w:rPr>
+          <w:sz w:val="20"/>
+          <w:lang w:val="en-US"/>
+        </w:rPr>
+      </w:pPr>
+    </w:p>
+    <w:p xmlns:wp14="http://schemas.microsoft.com/office/word/2010/wordml" wp14:textId="77777777">
       <w:pPr>
         <w:pStyle w:val="berschrift3"/>
         <w:rPr>
@@ -688,7 +688,7 @@
         <w:t>?</w:t>
       </w:r>
     </w:p>
-    <w:p>
+    <w:p xmlns:wp14="http://schemas.microsoft.com/office/word/2010/wordml" wp14:textId="77777777">
       <w:pPr>
         <w:rPr>
           <w:sz w:val="20"/>
@@ -719,7 +719,7 @@
         <w:t>, to generate a random. This is bad because an attack can create an exploit contract with the same PRNG code and then call the target contract via an internal message. The "random" numbers for the two contracts will be the same.</w:t>
       </w:r>
     </w:p>
-    <w:p>
+    <w:p xmlns:wp14="http://schemas.microsoft.com/office/word/2010/wordml" wp14:textId="77777777">
       <w:pPr>
         <w:rPr>
           <w:sz w:val="20"/>
@@ -798,7 +798,7 @@
         <w:t xml:space="preserve"> and random will be zero.</w:t>
       </w:r>
     </w:p>
-    <w:p>
+    <w:p xmlns:wp14="http://schemas.microsoft.com/office/word/2010/wordml" wp14:textId="77777777">
       <w:pPr>
         <w:rPr>
           <w:sz w:val="20"/>
@@ -813,15 +813,15 @@
         <w:t>Another approach is to calculate a private seed with the random. It is true that private variables cannot be called by other contracts, but off-chain the variable can be accessed via web3.eth.getStorageAt() using web3. The blockchain should therefore not be used to store secrets in plaintext.</w:t>
       </w:r>
     </w:p>
-    <w:p>
-      <w:pPr>
-        <w:rPr>
-          <w:sz w:val="20"/>
-          <w:lang w:val="en-US"/>
-        </w:rPr>
-      </w:pPr>
-    </w:p>
-    <w:p>
+    <w:p xmlns:wp14="http://schemas.microsoft.com/office/word/2010/wordml" wp14:textId="77777777">
+      <w:pPr>
+        <w:rPr>
+          <w:sz w:val="20"/>
+          <w:lang w:val="en-US"/>
+        </w:rPr>
+      </w:pPr>
+    </w:p>
+    <w:p xmlns:wp14="http://schemas.microsoft.com/office/word/2010/wordml" wp14:textId="77777777">
       <w:pPr>
         <w:pStyle w:val="berschrift3"/>
         <w:rPr>
@@ -839,7 +839,7 @@
         <w:t>Maybe Using an External Service?</w:t>
       </w:r>
     </w:p>
-    <w:p>
+    <w:p xmlns:wp14="http://schemas.microsoft.com/office/word/2010/wordml" wp14:textId="77777777">
       <w:pPr>
         <w:rPr>
           <w:sz w:val="20"/>
@@ -882,15 +882,15 @@
         <w:t xml:space="preserve"> this risk is considered to be negligible, it is still a good possibility.</w:t>
       </w:r>
     </w:p>
-    <w:p>
-      <w:pPr>
-        <w:rPr>
-          <w:sz w:val="20"/>
-          <w:lang w:val="en-US"/>
-        </w:rPr>
-      </w:pPr>
-    </w:p>
-    <w:p>
+    <w:p xmlns:wp14="http://schemas.microsoft.com/office/word/2010/wordml" wp14:textId="77777777">
+      <w:pPr>
+        <w:rPr>
+          <w:sz w:val="20"/>
+          <w:lang w:val="en-US"/>
+        </w:rPr>
+      </w:pPr>
+    </w:p>
+    <w:p xmlns:wp14="http://schemas.microsoft.com/office/word/2010/wordml" wp14:textId="77777777">
       <w:pPr>
         <w:pStyle w:val="berschrift3"/>
         <w:rPr>
@@ -908,7 +908,7 @@
         <w:t>All good things come in four</w:t>
       </w:r>
     </w:p>
-    <w:p>
+    <w:p xmlns:wp14="http://schemas.microsoft.com/office/word/2010/wordml" wp14:textId="77777777">
       <w:pPr>
         <w:rPr>
           <w:sz w:val="20"/>
@@ -937,7 +937,7 @@
         <w:t xml:space="preserve"> with the other secrets with an XOR operation and then used as a seed for a random value.</w:t>
       </w:r>
     </w:p>
-    <w:p>
+    <w:p xmlns:wp14="http://schemas.microsoft.com/office/word/2010/wordml" wp14:textId="77777777">
       <w:pPr>
         <w:rPr>
           <w:sz w:val="20"/>
@@ -1073,15 +1073,15 @@
         <w:t xml:space="preserve"> </w:t>
       </w:r>
     </w:p>
-    <w:p>
-      <w:pPr>
-        <w:rPr>
-          <w:sz w:val="20"/>
-          <w:lang w:val="en-US"/>
-        </w:rPr>
-      </w:pPr>
-    </w:p>
-    <w:p>
+    <w:p xmlns:wp14="http://schemas.microsoft.com/office/word/2010/wordml" wp14:textId="77777777">
+      <w:pPr>
+        <w:rPr>
+          <w:sz w:val="20"/>
+          <w:lang w:val="en-US"/>
+        </w:rPr>
+      </w:pPr>
+    </w:p>
+    <w:p xmlns:wp14="http://schemas.microsoft.com/office/word/2010/wordml" wp14:textId="77777777">
       <w:pPr>
         <w:pStyle w:val="berschrift2"/>
         <w:rPr>
@@ -1097,7 +1097,7 @@
         <w:t>Design</w:t>
       </w:r>
     </w:p>
-    <w:p>
+    <w:p xmlns:wp14="http://schemas.microsoft.com/office/word/2010/wordml" wp14:textId="77777777">
       <w:pPr>
         <w:rPr>
           <w:sz w:val="20"/>
@@ -1112,16 +1112,17 @@
         <w:t xml:space="preserve">In the course of implementing the Challenge Task, we decided to implement the Commit Reveal approach, as we believe it is the most promising method. </w:t>
       </w:r>
     </w:p>
-    <w:p>
-      <w:pPr>
-        <w:rPr>
-          <w:sz w:val="20"/>
-          <w:lang w:val="en-US"/>
-        </w:rPr>
-      </w:pPr>
-      <w:r>
-        <w:rPr>
-          <w:sz w:val="20"/>
+    <w:p xmlns:wp14="http://schemas.microsoft.com/office/word/2010/wordml" wp14:textId="77777777">
+      <w:pPr>
+        <w:rPr>
+          <w:sz w:val="20"/>
+          <w:lang w:val="en-US"/>
+        </w:rPr>
+      </w:pPr>
+      <w:r>
+        <w:rPr>
+          <w:sz w:val="20"/>
+          <w:szCs w:val="20"/>
           <w:lang w:val="en-US"/>
         </w:rPr>
         <w:t xml:space="preserve">The general procedure of the lottery is as follows. The lottery is opened, which at the same time </w:t>
@@ -1129,6 +1130,7 @@
       <w:r>
         <w:rPr>
           <w:sz w:val="20"/>
+          <w:szCs w:val="20"/>
           <w:lang w:val="en-US"/>
         </w:rPr>
         <w:t>initialize the state</w:t>
@@ -1136,6 +1138,7 @@
       <w:r>
         <w:rPr>
           <w:sz w:val="20"/>
+          <w:szCs w:val="20"/>
           <w:lang w:val="en-US"/>
         </w:rPr>
         <w:t xml:space="preserve"> in the oracle. After that all participants of the lottery </w:t>
@@ -1143,6 +1146,7 @@
       <w:r>
         <w:rPr>
           <w:sz w:val="20"/>
+          <w:szCs w:val="20"/>
           <w:lang w:val="en-US"/>
         </w:rPr>
         <w:t>can buy an arbitrary number of tickets and commit the hash values of their secrets.</w:t>
@@ -1150,6 +1154,7 @@
       <w:r>
         <w:rPr>
           <w:sz w:val="20"/>
+          <w:szCs w:val="20"/>
           <w:lang w:val="en-US"/>
         </w:rPr>
         <w:t xml:space="preserve"> </w:t>
@@ -1157,6 +1162,7 @@
       <w:r>
         <w:rPr>
           <w:sz w:val="20"/>
+          <w:szCs w:val="20"/>
           <w:lang w:val="en-US"/>
         </w:rPr>
         <w:t>A</w:t>
@@ -1164,6 +1170,7 @@
       <w:r>
         <w:rPr>
           <w:sz w:val="20"/>
+          <w:szCs w:val="20"/>
           <w:lang w:val="en-US"/>
         </w:rPr>
         <w:t>s soon as there are enough player</w:t>
@@ -1171,6 +1178,7 @@
       <w:r>
         <w:rPr>
           <w:sz w:val="20"/>
+          <w:szCs w:val="20"/>
           <w:lang w:val="en-US"/>
         </w:rPr>
         <w:t xml:space="preserve">s, </w:t>
@@ -1178,6 +1186,7 @@
       <w:r>
         <w:rPr>
           <w:sz w:val="20"/>
+          <w:szCs w:val="20"/>
           <w:lang w:val="en-US"/>
         </w:rPr>
         <w:t>the</w:t>
@@ -1185,6 +1194,7 @@
       <w:r>
         <w:rPr>
           <w:sz w:val="20"/>
+          <w:szCs w:val="20"/>
           <w:lang w:val="en-US"/>
         </w:rPr>
         <w:t xml:space="preserve"> </w:t>
@@ -1192,6 +1202,7 @@
       <w:r>
         <w:rPr>
           <w:sz w:val="20"/>
+          <w:szCs w:val="20"/>
           <w:lang w:val="en-US"/>
         </w:rPr>
         <w:t>players, which commit</w:t>
@@ -1199,6 +1210,7 @@
       <w:r>
         <w:rPr>
           <w:sz w:val="20"/>
+          <w:szCs w:val="20"/>
           <w:lang w:val="en-US"/>
         </w:rPr>
         <w:t>t</w:t>
@@ -1206,6 +1218,7 @@
       <w:r>
         <w:rPr>
           <w:sz w:val="20"/>
+          <w:szCs w:val="20"/>
           <w:lang w:val="en-US"/>
         </w:rPr>
         <w:t>ed something,</w:t>
@@ -1213,6 +1226,7 @@
       <w:r>
         <w:rPr>
           <w:sz w:val="20"/>
+          <w:szCs w:val="20"/>
           <w:lang w:val="en-US"/>
         </w:rPr>
         <w:t xml:space="preserve"> will have to </w:t>
@@ -1220,6 +1234,7 @@
       <w:r>
         <w:rPr>
           <w:sz w:val="20"/>
+          <w:szCs w:val="20"/>
           <w:lang w:val="en-US"/>
         </w:rPr>
         <w:t>reveal their secrets</w:t>
@@ -1227,6 +1242,7 @@
       <w:r>
         <w:rPr>
           <w:sz w:val="20"/>
+          <w:szCs w:val="20"/>
           <w:lang w:val="en-US"/>
         </w:rPr>
         <w:t xml:space="preserve">. If all players have revealed in a certain time interval, the random number will be calculated and the lottery will be dissolved according to the rules of the game. If more than one person wins, the prize is split. If only one person wins, </w:t>
@@ -1234,6 +1250,7 @@
       <w:r>
         <w:rPr>
           <w:sz w:val="20"/>
+          <w:szCs w:val="20"/>
           <w:lang w:val="en-US"/>
         </w:rPr>
         <w:t>this person</w:t>
@@ -1241,6 +1258,7 @@
       <w:r>
         <w:rPr>
           <w:sz w:val="20"/>
+          <w:szCs w:val="20"/>
           <w:lang w:val="en-US"/>
         </w:rPr>
         <w:t xml:space="preserve"> receive</w:t>
@@ -1248,6 +1266,7 @@
       <w:r>
         <w:rPr>
           <w:sz w:val="20"/>
+          <w:szCs w:val="20"/>
           <w:lang w:val="en-US"/>
         </w:rPr>
         <w:t>s</w:t>
@@ -1255,6 +1274,7 @@
       <w:r>
         <w:rPr>
           <w:sz w:val="20"/>
+          <w:szCs w:val="20"/>
           <w:lang w:val="en-US"/>
         </w:rPr>
         <w:t xml:space="preserve"> the entire pot. If no one wins, the pot is</w:t>
@@ -1262,6 +1282,7 @@
       <w:r>
         <w:rPr>
           <w:sz w:val="20"/>
+          <w:szCs w:val="20"/>
           <w:lang w:val="en-US"/>
         </w:rPr>
         <w:t xml:space="preserve"> </w:t>
@@ -1269,6 +1290,7 @@
       <w:r>
         <w:rPr>
           <w:sz w:val="20"/>
+          <w:szCs w:val="20"/>
           <w:lang w:val="en-US"/>
         </w:rPr>
         <w:t>taken to the next round.</w:t>
@@ -1276,6 +1298,7 @@
       <w:r>
         <w:rPr>
           <w:sz w:val="20"/>
+          <w:szCs w:val="20"/>
           <w:lang w:val="en-US"/>
         </w:rPr>
         <w:t xml:space="preserve"> Fig. [</w:t>
@@ -1283,6 +1306,7 @@
       <w:r>
         <w:rPr>
           <w:sz w:val="20"/>
+          <w:szCs w:val="20"/>
           <w:lang w:val="en-US"/>
         </w:rPr>
         <w:t>1</w:t>
@@ -1290,6 +1314,7 @@
       <w:r>
         <w:rPr>
           <w:sz w:val="20"/>
+          <w:szCs w:val="20"/>
           <w:lang w:val="en-US"/>
         </w:rPr>
         <w:t xml:space="preserve">] shows the sequence diagram of the lottery. It models the interaction between two different clients, the lottery and the oracle. In a first step, a client buys a ticket. This triggers the lottery </w:t>
@@ -1297,6 +1322,7 @@
       <w:r>
         <w:rPr>
           <w:sz w:val="20"/>
+          <w:szCs w:val="20"/>
           <w:lang w:val="en-US"/>
         </w:rPr>
         <w:t xml:space="preserve">to </w:t>
@@ -1304,6 +1330,7 @@
       <w:r>
         <w:rPr>
           <w:sz w:val="20"/>
+          <w:szCs w:val="20"/>
           <w:lang w:val="en-US"/>
         </w:rPr>
         <w:t xml:space="preserve">initialize the state of a new oracle </w:t>
@@ -1311,6 +1338,7 @@
       <w:r>
         <w:rPr>
           <w:sz w:val="20"/>
+          <w:szCs w:val="20"/>
           <w:lang w:val="en-US"/>
         </w:rPr>
         <w:t xml:space="preserve">to find a random number. </w:t>
@@ -1318,6 +1346,7 @@
       <w:r>
         <w:rPr>
           <w:sz w:val="20"/>
+          <w:szCs w:val="20"/>
           <w:lang w:val="en-US"/>
         </w:rPr>
         <w:t>While buying the ticket also</w:t>
@@ -1325,6 +1354,7 @@
       <w:r>
         <w:rPr>
           <w:sz w:val="20"/>
+          <w:szCs w:val="20"/>
           <w:lang w:val="en-US"/>
         </w:rPr>
         <w:t xml:space="preserve"> the first hashed secret </w:t>
@@ -1332,6 +1362,7 @@
       <w:r>
         <w:rPr>
           <w:sz w:val="20"/>
+          <w:szCs w:val="20"/>
           <w:lang w:val="en-US"/>
         </w:rPr>
         <w:t xml:space="preserve">has been </w:t>
@@ -1339,6 +1370,7 @@
       <w:r>
         <w:rPr>
           <w:sz w:val="20"/>
+          <w:szCs w:val="20"/>
           <w:lang w:val="en-US"/>
         </w:rPr>
         <w:t>commit</w:t>
@@ -1346,6 +1378,7 @@
       <w:r>
         <w:rPr>
           <w:sz w:val="20"/>
+          <w:szCs w:val="20"/>
           <w:lang w:val="en-US"/>
         </w:rPr>
         <w:t>t</w:t>
@@ -1353,6 +1386,7 @@
       <w:r>
         <w:rPr>
           <w:sz w:val="20"/>
+          <w:szCs w:val="20"/>
           <w:lang w:val="en-US"/>
         </w:rPr>
         <w:t>ed</w:t>
@@ -1360,6 +1394,7 @@
       <w:r>
         <w:rPr>
           <w:sz w:val="20"/>
+          <w:szCs w:val="20"/>
           <w:lang w:val="en-US"/>
         </w:rPr>
         <w:t xml:space="preserve"> by the user</w:t>
@@ -1367,6 +1402,7 @@
       <w:r>
         <w:rPr>
           <w:sz w:val="20"/>
+          <w:szCs w:val="20"/>
           <w:lang w:val="en-US"/>
         </w:rPr>
         <w:t xml:space="preserve">. Afterwards </w:t>
@@ -1374,6 +1410,7 @@
       <w:r>
         <w:rPr>
           <w:sz w:val="20"/>
+          <w:szCs w:val="20"/>
           <w:lang w:val="en-US"/>
         </w:rPr>
         <w:t>for</w:t>
@@ -1381,6 +1418,7 @@
       <w:r>
         <w:rPr>
           <w:sz w:val="20"/>
+          <w:szCs w:val="20"/>
           <w:lang w:val="en-US"/>
         </w:rPr>
         <w:t xml:space="preserve"> each client buying a ticket, a hash is added to the </w:t>
@@ -1388,6 +1426,7 @@
       <w:r>
         <w:rPr>
           <w:sz w:val="20"/>
+          <w:szCs w:val="20"/>
           <w:lang w:val="en-US"/>
         </w:rPr>
         <w:t>state</w:t>
@@ -1395,6 +1434,7 @@
       <w:r>
         <w:rPr>
           <w:sz w:val="20"/>
+          <w:szCs w:val="20"/>
           <w:lang w:val="en-US"/>
         </w:rPr>
         <w:t xml:space="preserve"> of</w:t>
@@ -1402,6 +1442,7 @@
       <w:r>
         <w:rPr>
           <w:sz w:val="20"/>
+          <w:szCs w:val="20"/>
           <w:lang w:val="en-US"/>
         </w:rPr>
         <w:t xml:space="preserve"> the</w:t>
@@ -1409,6 +1450,7 @@
       <w:r>
         <w:rPr>
           <w:sz w:val="20"/>
+          <w:szCs w:val="20"/>
           <w:lang w:val="en-US"/>
         </w:rPr>
         <w:t xml:space="preserve"> oracle. </w:t>
@@ -1421,7 +1463,7 @@
         </w:rPr>
         <w:lastRenderedPageBreak/>
         <w:drawing>
-          <wp:inline distT="0" distB="0" distL="0" distR="0" wp14:anchorId="2C14E626" wp14:editId="38CE13A6">
+          <wp:inline xmlns:wp14="http://schemas.microsoft.com/office/word/2010/wordprocessingDrawing" distT="0" distB="0" distL="0" distR="0" wp14:anchorId="2C14E626" wp14:editId="38CE13A6">
             <wp:extent cx="5740400" cy="3165116"/>
             <wp:effectExtent l="0" t="0" r="0" b="0"/>
             <wp:docPr id="3" name="Grafik 3"/>
@@ -1465,6 +1507,7 @@
       <w:r>
         <w:rPr>
           <w:sz w:val="20"/>
+          <w:szCs w:val="20"/>
           <w:lang w:val="en-US"/>
         </w:rPr>
         <w:t xml:space="preserve"> This is possible as long as </w:t>
@@ -1478,7 +1521,7 @@
         <mc:AlternateContent>
           <mc:Choice Requires="wps">
             <w:drawing>
-              <wp:anchor distT="0" distB="0" distL="114300" distR="114300" simplePos="0" relativeHeight="251661312" behindDoc="1" locked="0" layoutInCell="1" allowOverlap="1" wp14:anchorId="179915C8" wp14:editId="66E558D2">
+              <wp:anchor xmlns:wp14="http://schemas.microsoft.com/office/word/2010/wordprocessingDrawing" distT="0" distB="0" distL="114300" distR="114300" simplePos="0" relativeHeight="251661312" behindDoc="1" locked="0" layoutInCell="1" allowOverlap="1" wp14:anchorId="179915C8" wp14:editId="66E558D2">
                 <wp:simplePos x="0" y="0"/>
                 <wp:positionH relativeFrom="column">
                   <wp:posOffset>-29845</wp:posOffset>
@@ -1520,7 +1563,7 @@
                       </wps:spPr>
                       <wps:txbx>
                         <w:txbxContent>
-                          <w:p>
+                          <w:p xmlns:wp14="http://schemas.microsoft.com/office/word/2010/wordml" wp14:textId="77777777">
                             <w:pPr>
                               <w:pStyle w:val="Beschriftung"/>
                               <w:jc w:val="center"/>
@@ -1581,15 +1624,15 @@
             </w:drawing>
           </mc:Choice>
           <mc:Fallback>
-            <w:pict>
-              <v:shapetype w14:anchorId="179915C8" id="_x0000_t202" coordsize="21600,21600" o:spt="202" path="m,l,21600r21600,l21600,xe">
+            <w:pict w14:anchorId="6A7D2818">
+              <v:shapetype id="_x0000_t202" coordsize="21600,21600" o:spt="202" path="m,l,21600r21600,l21600,xe" w14:anchorId="179915C8">
                 <v:stroke joinstyle="miter"/>
                 <v:path gradientshapeok="t" o:connecttype="rect"/>
               </v:shapetype>
-              <v:shape id="Text Box 2" o:spid="_x0000_s1026" type="#_x0000_t202" style="position:absolute;margin-left:-2.35pt;margin-top:260.6pt;width:453pt;height:.05pt;z-index:-251655168;visibility:visible;mso-wrap-style:square;mso-wrap-distance-left:9pt;mso-wrap-distance-top:0;mso-wrap-distance-right:9pt;mso-wrap-distance-bottom:0;mso-position-horizontal:absolute;mso-position-horizontal-relative:text;mso-position-vertical:absolute;mso-position-vertical-relative:text;v-text-anchor:top" o:gfxdata="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" stroked="f">
+              <v:shape id="Text Box 2" style="position:absolute;margin-left:-2.35pt;margin-top:260.6pt;width:453pt;height:.05pt;z-index:-251655168;visibility:visible;mso-wrap-style:square;mso-wrap-distance-left:9pt;mso-wrap-distance-top:0;mso-wrap-distance-right:9pt;mso-wrap-distance-bottom:0;mso-position-horizontal:absolute;mso-position-horizontal-relative:text;mso-position-vertical:absolute;mso-position-vertical-relative:text;v-text-anchor:top" o:spid="_x0000_s1026" stroked="f" type="#_x0000_t202" o:gfxdata="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">
                 <v:textbox style="mso-fit-shape-to-text:t" inset="0,0,0,0">
                   <w:txbxContent>
-                    <w:p>
+                    <w:p wp14:textId="77777777">
                       <w:pPr>
                         <w:pStyle w:val="Beschriftung"/>
                         <w:jc w:val="center"/>
@@ -1646,6 +1689,7 @@
       <w:r>
         <w:rPr>
           <w:sz w:val="20"/>
+          <w:szCs w:val="20"/>
           <w:lang w:val="en-US"/>
         </w:rPr>
         <w:t xml:space="preserve">the </w:t>
@@ -1653,6 +1697,7 @@
       <w:r>
         <w:rPr>
           <w:sz w:val="20"/>
+          <w:szCs w:val="20"/>
           <w:lang w:val="en-US"/>
         </w:rPr>
         <w:t>oracle state</w:t>
@@ -1660,6 +1705,7 @@
       <w:r>
         <w:rPr>
           <w:sz w:val="20"/>
+          <w:szCs w:val="20"/>
           <w:lang w:val="en-US"/>
         </w:rPr>
         <w:t xml:space="preserve"> is open for new commits. When enough commits are gathered, the </w:t>
@@ -1667,6 +1713,7 @@
       <w:r>
         <w:rPr>
           <w:sz w:val="20"/>
+          <w:szCs w:val="20"/>
           <w:lang w:val="en-US"/>
         </w:rPr>
         <w:t>oracle state</w:t>
@@ -1674,6 +1721,7 @@
       <w:r>
         <w:rPr>
           <w:sz w:val="20"/>
+          <w:szCs w:val="20"/>
           <w:lang w:val="en-US"/>
         </w:rPr>
         <w:t xml:space="preserve"> is set to reveal mode, and all clients that </w:t>
@@ -1681,6 +1729,7 @@
       <w:r>
         <w:rPr>
           <w:sz w:val="20"/>
+          <w:szCs w:val="20"/>
           <w:lang w:val="en-US"/>
         </w:rPr>
         <w:t>committed</w:t>
@@ -1688,6 +1737,7 @@
       <w:r>
         <w:rPr>
           <w:sz w:val="20"/>
+          <w:szCs w:val="20"/>
           <w:lang w:val="en-US"/>
         </w:rPr>
         <w:t xml:space="preserve"> a secret now need to reveal it, in order for the oracle to produce a random number.</w:t>
@@ -1695,6 +1745,7 @@
       <w:r>
         <w:rPr>
           <w:sz w:val="20"/>
+          <w:szCs w:val="20"/>
           <w:lang w:val="en-US"/>
         </w:rPr>
         <w:t xml:space="preserve"> When everything worked out and all secrets are revealed, a random number is generated and the function </w:t>
@@ -1704,6 +1755,7 @@
       <w:r>
         <w:rPr>
           <w:sz w:val="20"/>
+          <w:szCs w:val="20"/>
           <w:lang w:val="en-US"/>
         </w:rPr>
         <w:t>payOutWinner</w:t>
@@ -1712,6 +1764,7 @@
       <w:r>
         <w:rPr>
           <w:sz w:val="20"/>
+          <w:szCs w:val="20"/>
           <w:lang w:val="en-US"/>
         </w:rPr>
         <w:t>(</w:t>
@@ -1720,6 +1773,7 @@
       <w:r>
         <w:rPr>
           <w:sz w:val="20"/>
+          <w:szCs w:val="20"/>
           <w:lang w:val="en-US"/>
         </w:rPr>
         <w:t xml:space="preserve">) is called, which </w:t>
@@ -1727,6 +1781,7 @@
       <w:r>
         <w:rPr>
           <w:sz w:val="20"/>
+          <w:szCs w:val="20"/>
           <w:lang w:val="en-US"/>
         </w:rPr>
         <w:t>pays</w:t>
@@ -1734,6 +1789,7 @@
       <w:r>
         <w:rPr>
           <w:sz w:val="20"/>
+          <w:szCs w:val="20"/>
           <w:lang w:val="en-US"/>
         </w:rPr>
         <w:t xml:space="preserve"> the jackpot to the winner(s).</w:t>
@@ -1741,20 +1797,21 @@
       <w:r>
         <w:rPr>
           <w:sz w:val="20"/>
+          <w:szCs w:val="20"/>
           <w:lang w:val="en-US"/>
         </w:rPr>
         <w:t xml:space="preserve"> Finally, each user, who revealed his/her secret, will get back the cost for committing a hashed secret.</w:t>
       </w:r>
     </w:p>
-    <w:p>
-      <w:pPr>
-        <w:rPr>
-          <w:sz w:val="20"/>
-          <w:lang w:val="en-US"/>
-        </w:rPr>
-      </w:pPr>
-    </w:p>
-    <w:p>
+    <w:p xmlns:wp14="http://schemas.microsoft.com/office/word/2010/wordml" wp14:textId="77777777">
+      <w:pPr>
+        <w:rPr>
+          <w:sz w:val="20"/>
+          <w:lang w:val="en-US"/>
+        </w:rPr>
+      </w:pPr>
+    </w:p>
+    <w:p xmlns:wp14="http://schemas.microsoft.com/office/word/2010/wordml" wp14:textId="77777777">
       <w:pPr>
         <w:pStyle w:val="berschrift2"/>
         <w:rPr>
@@ -1772,7 +1829,7 @@
         <w:t>Implementation</w:t>
       </w:r>
     </w:p>
-    <w:p>
+    <w:p xmlns:wp14="http://schemas.microsoft.com/office/word/2010/wordml" wp14:textId="77777777">
       <w:pPr>
         <w:rPr>
           <w:sz w:val="20"/>
@@ -1864,15 +1921,15 @@
         <w:t>e Challenge Task in more detail.</w:t>
       </w:r>
     </w:p>
-    <w:p>
-      <w:pPr>
-        <w:rPr>
-          <w:sz w:val="20"/>
-          <w:lang w:val="en-US"/>
-        </w:rPr>
-      </w:pPr>
-    </w:p>
-    <w:p>
+    <w:p xmlns:wp14="http://schemas.microsoft.com/office/word/2010/wordml" wp14:textId="77777777">
+      <w:pPr>
+        <w:rPr>
+          <w:sz w:val="20"/>
+          <w:lang w:val="en-US"/>
+        </w:rPr>
+      </w:pPr>
+    </w:p>
+    <w:p xmlns:wp14="http://schemas.microsoft.com/office/word/2010/wordml" wp14:textId="77777777">
       <w:pPr>
         <w:pStyle w:val="berschrift3"/>
         <w:ind w:left="567"/>
@@ -1891,7 +1948,7 @@
         <w:t>Lottery</w:t>
       </w:r>
     </w:p>
-    <w:p>
+    <w:p xmlns:wp14="http://schemas.microsoft.com/office/word/2010/wordml" wp14:textId="77777777">
       <w:pPr>
         <w:rPr>
           <w:sz w:val="20"/>
@@ -1934,15 +1991,15 @@
         <w:t>On the other hand, the contract controls the determination of the winner based on the number provided by the oracle and the associated payout of the jackpot, as well as auxiliary functions such as the refund of the ticket price if the lottery cannot be carried out.</w:t>
       </w:r>
     </w:p>
-    <w:p>
-      <w:pPr>
-        <w:rPr>
-          <w:sz w:val="20"/>
-          <w:lang w:val="en-US"/>
-        </w:rPr>
-      </w:pPr>
-    </w:p>
-    <w:p>
+    <w:p xmlns:wp14="http://schemas.microsoft.com/office/word/2010/wordml" wp14:textId="77777777">
+      <w:pPr>
+        <w:rPr>
+          <w:sz w:val="20"/>
+          <w:lang w:val="en-US"/>
+        </w:rPr>
+      </w:pPr>
+    </w:p>
+    <w:p xmlns:wp14="http://schemas.microsoft.com/office/word/2010/wordml" wp14:textId="77777777">
       <w:pPr>
         <w:pStyle w:val="berschrift3"/>
         <w:ind w:left="567"/>
@@ -1961,7 +2018,7 @@
         <w:t>Oracle</w:t>
       </w:r>
     </w:p>
-    <w:p>
+    <w:p xmlns:wp14="http://schemas.microsoft.com/office/word/2010/wordml" wp14:textId="77777777">
       <w:pPr>
         <w:rPr>
           <w:sz w:val="20"/>
@@ -2046,7 +2103,7 @@
         <w:t xml:space="preserve"> is to generate a random output. </w:t>
       </w:r>
     </w:p>
-    <w:p>
+    <w:p xmlns:wp14="http://schemas.microsoft.com/office/word/2010/wordml" wp14:textId="77777777">
       <w:pPr>
         <w:rPr>
           <w:sz w:val="20"/>
@@ -2103,39 +2160,40 @@
         <w:t xml:space="preserve"> and all get the money back).</w:t>
       </w:r>
     </w:p>
-    <w:p>
-      <w:pPr>
-        <w:rPr>
-          <w:sz w:val="20"/>
-          <w:lang w:val="en-US"/>
-        </w:rPr>
-      </w:pPr>
-    </w:p>
-    <w:p>
-      <w:pPr>
-        <w:rPr>
-          <w:sz w:val="20"/>
-          <w:lang w:val="en-US"/>
-        </w:rPr>
-      </w:pPr>
-    </w:p>
-    <w:p>
-      <w:pPr>
-        <w:rPr>
-          <w:sz w:val="20"/>
-          <w:lang w:val="en-US"/>
-        </w:rPr>
-      </w:pPr>
-    </w:p>
-    <w:p>
+    <w:p xmlns:wp14="http://schemas.microsoft.com/office/word/2010/wordml" wp14:textId="77777777">
+      <w:pPr>
+        <w:rPr>
+          <w:sz w:val="20"/>
+          <w:lang w:val="en-US"/>
+        </w:rPr>
+      </w:pPr>
+    </w:p>
+    <w:p xmlns:wp14="http://schemas.microsoft.com/office/word/2010/wordml" wp14:textId="77777777">
+      <w:pPr>
+        <w:rPr>
+          <w:sz w:val="20"/>
+          <w:lang w:val="en-US"/>
+        </w:rPr>
+      </w:pPr>
+    </w:p>
+    <w:p xmlns:wp14="http://schemas.microsoft.com/office/word/2010/wordml" wp14:textId="77777777">
+      <w:pPr>
+        <w:rPr>
+          <w:sz w:val="20"/>
+          <w:lang w:val="en-US"/>
+        </w:rPr>
+      </w:pPr>
+    </w:p>
+    <w:p xmlns:wp14="http://schemas.microsoft.com/office/word/2010/wordml" wp14:textId="77777777">
       <w:pPr>
         <w:pStyle w:val="berschrift3"/>
         <w:spacing w:before="240"/>
         <w:ind w:left="567"/>
         <w:rPr>
-          <w:b/>
-          <w:bCs w:val="0"/>
+          <w:b w:val="1"/>
+          <w:bCs w:val="1"/>
           <w:sz w:val="22"/>
+          <w:szCs w:val="22"/>
           <w:lang w:val="en-US"/>
         </w:rPr>
       </w:pPr>
@@ -2147,7 +2205,7 @@
         <mc:AlternateContent>
           <mc:Choice Requires="wps">
             <w:drawing>
-              <wp:anchor distT="0" distB="0" distL="114300" distR="114300" simplePos="0" relativeHeight="251664384" behindDoc="1" locked="0" layoutInCell="1" allowOverlap="1" wp14:anchorId="5CAAADC5" wp14:editId="1AD94A2B">
+              <wp:anchor xmlns:wp14="http://schemas.microsoft.com/office/word/2010/wordprocessingDrawing" distT="0" distB="0" distL="114300" distR="114300" simplePos="0" relativeHeight="251664384" behindDoc="1" locked="0" layoutInCell="1" allowOverlap="1" wp14:anchorId="5CAAADC5" wp14:editId="1AD94A2B">
                 <wp:simplePos x="0" y="0"/>
                 <wp:positionH relativeFrom="column">
                   <wp:posOffset>-33655</wp:posOffset>
@@ -2189,7 +2247,7 @@
                       </wps:spPr>
                       <wps:txbx>
                         <w:txbxContent>
-                          <w:p>
+                          <w:p xmlns:wp14="http://schemas.microsoft.com/office/word/2010/wordml" wp14:textId="77777777">
                             <w:pPr>
                               <w:pStyle w:val="Beschriftung"/>
                               <w:jc w:val="center"/>
@@ -2220,11 +2278,11 @@
             </w:drawing>
           </mc:Choice>
           <mc:Fallback>
-            <w:pict>
-              <v:shape w14:anchorId="5CAAADC5" id="Text Box 4" o:spid="_x0000_s1027" type="#_x0000_t202" style="position:absolute;left:0;text-align:left;margin-left:-2.65pt;margin-top:273.6pt;width:453pt;height:.05pt;z-index:-251652096;visibility:visible;mso-wrap-style:square;mso-wrap-distance-left:9pt;mso-wrap-distance-top:0;mso-wrap-distance-right:9pt;mso-wrap-distance-bottom:0;mso-position-horizontal:absolute;mso-position-horizontal-relative:text;mso-position-vertical:absolute;mso-position-vertical-relative:text;v-text-anchor:top" o:gfxdata="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" stroked="f">
+            <w:pict w14:anchorId="624EC607">
+              <v:shape id="Text Box 4" style="position:absolute;left:0;text-align:left;margin-left:-2.65pt;margin-top:273.6pt;width:453pt;height:.05pt;z-index:-251652096;visibility:visible;mso-wrap-style:square;mso-wrap-distance-left:9pt;mso-wrap-distance-top:0;mso-wrap-distance-right:9pt;mso-wrap-distance-bottom:0;mso-position-horizontal:absolute;mso-position-horizontal-relative:text;mso-position-vertical:absolute;mso-position-vertical-relative:text;v-text-anchor:top" o:spid="_x0000_s1027" stroked="f" type="#_x0000_t202" o:gfxdata="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" w14:anchorId="5CAAADC5">
                 <v:textbox style="mso-fit-shape-to-text:t" inset="0,0,0,0">
                   <w:txbxContent>
-                    <w:p>
+                    <w:p wp14:textId="77777777">
                       <w:pPr>
                         <w:pStyle w:val="Beschriftung"/>
                         <w:jc w:val="center"/>
@@ -2254,7 +2312,7 @@
           <w:lang w:eastAsia="de-CH"/>
         </w:rPr>
         <w:drawing>
-          <wp:anchor distT="0" distB="0" distL="114300" distR="114300" simplePos="0" relativeHeight="251665408" behindDoc="0" locked="0" layoutInCell="1" allowOverlap="1">
+          <wp:anchor xmlns:wp14="http://schemas.microsoft.com/office/word/2010/wordprocessingDrawing" distT="0" distB="0" distL="114300" distR="114300" simplePos="0" relativeHeight="251665408" behindDoc="0" locked="0" layoutInCell="1" allowOverlap="1" wp14:anchorId="149A7D2B" wp14:editId="7777777">
             <wp:simplePos x="0" y="0"/>
             <wp:positionH relativeFrom="column">
               <wp:posOffset>1905</wp:posOffset>
@@ -2311,41 +2369,44 @@
       </w:r>
       <w:r>
         <w:rPr>
-          <w:b/>
-          <w:bCs w:val="0"/>
+          <w:b w:val="1"/>
+          <w:bCs w:val="1"/>
           <w:lang w:val="en-US"/>
         </w:rPr>
         <w:t>D</w:t>
       </w:r>
       <w:r>
         <w:rPr>
-          <w:b/>
-          <w:bCs w:val="0"/>
+          <w:b w:val="1"/>
+          <w:bCs w:val="1"/>
           <w:sz w:val="22"/>
+          <w:szCs w:val="22"/>
           <w:lang w:val="en-US"/>
         </w:rPr>
         <w:t xml:space="preserve">eployment of the </w:t>
       </w:r>
       <w:r>
         <w:rPr>
-          <w:b/>
-          <w:bCs w:val="0"/>
+          <w:b w:val="1"/>
+          <w:bCs w:val="1"/>
           <w:sz w:val="22"/>
+          <w:szCs w:val="22"/>
           <w:lang w:val="en-US"/>
         </w:rPr>
         <w:t>C</w:t>
       </w:r>
       <w:r>
         <w:rPr>
-          <w:b/>
-          <w:bCs w:val="0"/>
+          <w:b w:val="1"/>
+          <w:bCs w:val="1"/>
           <w:sz w:val="22"/>
+          <w:szCs w:val="22"/>
           <w:lang w:val="en-US"/>
         </w:rPr>
         <w:t>ontracts</w:t>
       </w:r>
     </w:p>
-    <w:p>
+    <w:p xmlns:wp14="http://schemas.microsoft.com/office/word/2010/wordml" wp14:textId="77777777">
       <w:pPr>
         <w:rPr>
           <w:sz w:val="20"/>
@@ -2374,7 +2435,7 @@
         <w:t>, are defined in the deployment of the contracts.</w:t>
       </w:r>
     </w:p>
-    <w:p>
+    <w:p xmlns:wp14="http://schemas.microsoft.com/office/word/2010/wordml" wp14:textId="77777777">
       <w:pPr>
         <w:rPr>
           <w:sz w:val="20"/>
@@ -2739,14 +2800,14 @@
         <w:t>in a separate deployment file called “2_deploy_contract”.</w:t>
       </w:r>
     </w:p>
-    <w:p>
-      <w:pPr>
-        <w:rPr>
-          <w:lang w:val="en-US"/>
-        </w:rPr>
-      </w:pPr>
-    </w:p>
-    <w:p>
+    <w:p xmlns:wp14="http://schemas.microsoft.com/office/word/2010/wordml" wp14:textId="77777777">
+      <w:pPr>
+        <w:rPr>
+          <w:lang w:val="en-US"/>
+        </w:rPr>
+      </w:pPr>
+    </w:p>
+    <w:p xmlns:wp14="http://schemas.microsoft.com/office/word/2010/wordml" wp14:textId="77777777">
       <w:pPr>
         <w:pStyle w:val="berschrift2"/>
         <w:rPr>
@@ -2772,7 +2833,7 @@
         <w:t xml:space="preserve"> &amp; Conclusion</w:t>
       </w:r>
     </w:p>
-    <w:p>
+    <w:p xmlns:wp14="http://schemas.microsoft.com/office/word/2010/wordml" wp14:textId="77777777">
       <w:pPr>
         <w:rPr>
           <w:sz w:val="20"/>
@@ -2787,15 +2848,15 @@
         <w:t>The evaluation was carried out using Web3 tests. The main focus was on the functionality of the contract and the different outputs. The test cases each include the following options:</w:t>
       </w:r>
     </w:p>
-    <w:p>
-      <w:pPr>
-        <w:rPr>
-          <w:sz w:val="20"/>
-          <w:lang w:val="en-US"/>
-        </w:rPr>
-      </w:pPr>
-    </w:p>
-    <w:p>
+    <w:p xmlns:wp14="http://schemas.microsoft.com/office/word/2010/wordml" wp14:textId="77777777">
+      <w:pPr>
+        <w:rPr>
+          <w:sz w:val="20"/>
+          <w:lang w:val="en-US"/>
+        </w:rPr>
+      </w:pPr>
+    </w:p>
+    <w:p xmlns:wp14="http://schemas.microsoft.com/office/word/2010/wordml" wp14:textId="77777777">
       <w:pPr>
         <w:pStyle w:val="Aufzhlungszeichen"/>
         <w:numPr>
@@ -2815,7 +2876,7 @@
         <w:t>No one wins pot in the next round</w:t>
       </w:r>
     </w:p>
-    <w:p>
+    <w:p xmlns:wp14="http://schemas.microsoft.com/office/word/2010/wordml" wp14:textId="77777777">
       <w:pPr>
         <w:pStyle w:val="Aufzhlungszeichen"/>
         <w:numPr>
@@ -2835,7 +2896,7 @@
         <w:t>Several people win, pot is split</w:t>
       </w:r>
     </w:p>
-    <w:p>
+    <w:p xmlns:wp14="http://schemas.microsoft.com/office/word/2010/wordml" wp14:textId="77777777">
       <w:pPr>
         <w:pStyle w:val="Aufzhlungszeichen"/>
         <w:numPr>
@@ -2855,15 +2916,15 @@
         <w:t>One person wins, pot is paid to that person.</w:t>
       </w:r>
     </w:p>
-    <w:p>
-      <w:pPr>
-        <w:rPr>
-          <w:sz w:val="20"/>
-          <w:lang w:val="en-US"/>
-        </w:rPr>
-      </w:pPr>
-    </w:p>
-    <w:p>
+    <w:p xmlns:wp14="http://schemas.microsoft.com/office/word/2010/wordml" wp14:textId="77777777">
+      <w:pPr>
+        <w:rPr>
+          <w:sz w:val="20"/>
+          <w:lang w:val="en-US"/>
+        </w:rPr>
+      </w:pPr>
+    </w:p>
+    <w:p xmlns:wp14="http://schemas.microsoft.com/office/word/2010/wordml" wp14:textId="77777777">
       <w:pPr>
         <w:rPr>
           <w:sz w:val="20"/>
@@ -2970,69 +3031,159 @@
         <w:t>.</w:t>
       </w:r>
     </w:p>
+    <w:p xmlns:wp14="http://schemas.microsoft.com/office/word/2010/wordml" wp14:textId="77777777">
+      <w:pPr>
+        <w:rPr>
+          <w:sz w:val="20"/>
+          <w:lang w:val="en-US"/>
+        </w:rPr>
+      </w:pPr>
+    </w:p>
+    <w:p xmlns:wp14="http://schemas.microsoft.com/office/word/2010/wordml" wp14:textId="77777777">
+      <w:pPr>
+        <w:rPr>
+          <w:sz w:val="20"/>
+          <w:lang w:val="en-US"/>
+        </w:rPr>
+      </w:pPr>
+      <w:r>
+        <w:rPr>
+          <w:sz w:val="20"/>
+          <w:lang w:val="en-US"/>
+        </w:rPr>
+        <w:t>Finally, it can be concluded that the possibility of conducting a lottery on the blockchain is somewhat cumbersome due to the lack of a standard random function. The commit-reveal approach works, but after setting it takes a relatively long time until a random value is output and only works if all parties cooperate, which cannot always be guaranteed. It also requires more effort from the individual participants. You don't have to buy a ticket just once, as usual, but you also have to take the reveal step, which is an extra step.</w:t>
+      </w:r>
+      <w:r>
+        <w:rPr>
+          <w:sz w:val="20"/>
+          <w:lang w:val="en-US"/>
+        </w:rPr>
+        <w:t xml:space="preserve"> </w:t>
+      </w:r>
+      <w:r>
+        <w:rPr>
+          <w:sz w:val="20"/>
+          <w:lang w:val="en-US"/>
+        </w:rPr>
+        <w:t>But besides using an external service like random.org (which is perceived as somewhat suboptimal by the w</w:t>
+      </w:r>
+      <w:bookmarkStart w:name="_GoBack" w:id="0"/>
+      <w:bookmarkEnd w:id="0"/>
+      <w:r>
+        <w:rPr>
+          <w:sz w:val="20"/>
+          <w:lang w:val="en-US"/>
+        </w:rPr>
+        <w:t>riter as it is a centralized place) no other method was found that offers similar security as the commit reveal approach. It remains to be seen if there will be a development or if this state of "missing randomness" will remain.</w:t>
+      </w:r>
+    </w:p>
+    <w:p xmlns:wp14="http://schemas.microsoft.com/office/word/2010/wordml" wp14:textId="77777777">
+      <w:pPr>
+        <w:rPr>
+          <w:sz w:val="20"/>
+          <w:lang w:val="en-US"/>
+        </w:rPr>
+      </w:pPr>
+    </w:p>
+    <w:p xmlns:wp14="http://schemas.microsoft.com/office/word/2010/wordml" wp14:textId="0DA6E313">
+      <w:pPr>
+        <w:pStyle w:val="berschrift2"/>
+        <w:rPr>
+          <w:b w:val="1"/>
+          <w:bCs w:val="1"/>
+          <w:lang w:val="en-US"/>
+        </w:rPr>
+      </w:pPr>
+      <w:r>
+        <w:rPr>
+          <w:rFonts w:ascii="Arial" w:hAnsi="Arial" w:eastAsia="" w:cs="" w:asciiTheme="majorAscii" w:hAnsiTheme="majorAscii" w:eastAsiaTheme="majorEastAsia" w:cstheme="majorBidi"/>
+          <w:b w:val="1"/>
+          <w:bCs w:val="1"/>
+          <w:color w:val="000000" w:themeColor="text1" w:themeTint="FF" w:themeShade="FF"/>
+          <w:sz w:val="24"/>
+          <w:szCs w:val="24"/>
+          <w:lang w:val="en-US"/>
+        </w:rPr>
+        <w:t>Interface</w:t>
+      </w:r>
+    </w:p>
     <w:p>
       <w:pPr>
-        <w:rPr>
-          <w:sz w:val="20"/>
-          <w:lang w:val="en-US"/>
-        </w:rPr>
-      </w:pPr>
+        <w:pStyle w:val="Standard"/>
+        <w:rPr>
+          <w:sz w:val="20"/>
+          <w:szCs w:val="20"/>
+          <w:lang w:val="en-US"/>
+        </w:rPr>
+      </w:pPr>
+      <w:r>
+        <w:rPr>
+          <w:rFonts w:ascii="Arial" w:hAnsi="Arial" w:eastAsia="" w:cs="" w:asciiTheme="minorAscii" w:hAnsiTheme="minorAscii" w:eastAsiaTheme="minorEastAsia" w:cstheme="minorBidi"/>
+          <w:color w:val="000000" w:themeColor="text1" w:themeTint="FF" w:themeShade="FF"/>
+          <w:sz w:val="20"/>
+          <w:szCs w:val="20"/>
+          <w:lang w:val="en-US"/>
+        </w:rPr>
+        <w:t>To interact with the contracts on the chain, 3 methods are available. The first one, being the truffle console, where instances of the contracts can be retrieved or deployed manually. By using the contracts’ methods directly, tickets for the lottery can be bought and the secrets can be revealed. The second method makes use of a JavaScript CLI, where the game can be played using a simplified Interface that automatically generates random secrets for the bought tickets. The third method is an NPM and Vue.</w:t>
+      </w:r>
+      <w:proofErr w:type="spellStart"/>
+      <w:r>
+        <w:rPr>
+          <w:rFonts w:ascii="Arial" w:hAnsi="Arial" w:eastAsia="" w:cs="" w:asciiTheme="minorAscii" w:hAnsiTheme="minorAscii" w:eastAsiaTheme="minorEastAsia" w:cstheme="minorBidi"/>
+          <w:color w:val="000000" w:themeColor="text1" w:themeTint="FF" w:themeShade="FF"/>
+          <w:sz w:val="20"/>
+          <w:szCs w:val="20"/>
+          <w:lang w:val="en-US"/>
+        </w:rPr>
+        <w:t>js</w:t>
+      </w:r>
+      <w:proofErr w:type="spellEnd"/>
+      <w:r>
+        <w:rPr>
+          <w:rFonts w:ascii="Arial" w:hAnsi="Arial" w:eastAsia="" w:cs="" w:asciiTheme="minorAscii" w:hAnsiTheme="minorAscii" w:eastAsiaTheme="minorEastAsia" w:cstheme="minorBidi"/>
+          <w:color w:val="000000" w:themeColor="text1" w:themeTint="FF" w:themeShade="FF"/>
+          <w:sz w:val="20"/>
+          <w:szCs w:val="20"/>
+          <w:lang w:val="en-US"/>
+        </w:rPr>
+        <w:t xml:space="preserve"> based </w:t>
+      </w:r>
+      <w:proofErr w:type="spellStart"/>
+      <w:r>
+        <w:rPr>
+          <w:rFonts w:ascii="Arial" w:hAnsi="Arial" w:eastAsia="" w:cs="" w:asciiTheme="minorAscii" w:hAnsiTheme="minorAscii" w:eastAsiaTheme="minorEastAsia" w:cstheme="minorBidi"/>
+          <w:color w:val="000000" w:themeColor="text1" w:themeTint="FF" w:themeShade="FF"/>
+          <w:sz w:val="20"/>
+          <w:szCs w:val="20"/>
+          <w:lang w:val="en-US"/>
+        </w:rPr>
+        <w:t>webapp</w:t>
+      </w:r>
+      <w:proofErr w:type="spellEnd"/>
+      <w:r>
+        <w:rPr>
+          <w:rFonts w:ascii="Arial" w:hAnsi="Arial" w:eastAsia="" w:cs="" w:asciiTheme="minorAscii" w:hAnsiTheme="minorAscii" w:eastAsiaTheme="minorEastAsia" w:cstheme="minorBidi"/>
+          <w:color w:val="000000" w:themeColor="text1" w:themeTint="FF" w:themeShade="FF"/>
+          <w:sz w:val="20"/>
+          <w:szCs w:val="20"/>
+          <w:lang w:val="en-US"/>
+        </w:rPr>
+        <w:t xml:space="preserve"> that offers the same functionality as the CLI but as a graphical user interface from a web browser. All accounts on the local blockchain are displayed and can participate in the lottery. Unfortunately, while displaying blockchain and contract data was possible, using the contract’s methods was not possible due to some unidentifiable error on web3.js’ side.  </w:t>
+      </w:r>
     </w:p>
     <w:p>
       <w:pPr>
-        <w:rPr>
-          <w:sz w:val="20"/>
-          <w:lang w:val="en-US"/>
-        </w:rPr>
-      </w:pPr>
-      <w:r>
-        <w:rPr>
-          <w:sz w:val="20"/>
-          <w:lang w:val="en-US"/>
-        </w:rPr>
-        <w:t>Finally, it can be concluded that the possibility of conducting a lottery on the blockchain is somewhat cumbersome due to the lack of a standard random function. The commit-reveal approach works, but after setting it takes a relatively long time until a random value is output and only works if all parties cooperate, which cannot always be guaranteed. It also requires more effort from the individual participants. You don't have to buy a ticket just once, as usual, but you also have to take the reveal step, which is an extra step.</w:t>
-      </w:r>
-      <w:r>
-        <w:rPr>
-          <w:sz w:val="20"/>
-          <w:lang w:val="en-US"/>
-        </w:rPr>
-        <w:t xml:space="preserve"> </w:t>
-      </w:r>
-      <w:r>
-        <w:rPr>
-          <w:sz w:val="20"/>
-          <w:lang w:val="en-US"/>
-        </w:rPr>
-        <w:t>But besides using an external service like random.org (which is perceived as somewhat suboptimal by the w</w:t>
-      </w:r>
-      <w:bookmarkStart w:id="0" w:name="_GoBack"/>
-      <w:bookmarkEnd w:id="0"/>
-      <w:r>
-        <w:rPr>
-          <w:sz w:val="20"/>
-          <w:lang w:val="en-US"/>
-        </w:rPr>
-        <w:t>riter as it is a centralized place) no other method was found that offers similar security as the commit reveal approach. It remains to be seen if there will be a development or if this state of "missing randomness" will remain.</w:t>
-      </w:r>
-    </w:p>
-    <w:p>
-      <w:pPr>
-        <w:rPr>
-          <w:sz w:val="20"/>
-          <w:lang w:val="en-US"/>
-        </w:rPr>
-      </w:pPr>
-    </w:p>
-    <w:p>
-      <w:pPr>
-        <w:rPr>
-          <w:sz w:val="20"/>
-          <w:lang w:val="en-US"/>
-        </w:rPr>
-      </w:pPr>
-    </w:p>
-    <w:p>
+        <w:pStyle w:val="Standard"/>
+        <w:rPr>
+          <w:rFonts w:ascii="Arial" w:hAnsi="Arial" w:eastAsia="" w:cs="" w:asciiTheme="minorAscii" w:hAnsiTheme="minorAscii" w:eastAsiaTheme="minorEastAsia" w:cstheme="minorBidi"/>
+          <w:color w:val="000000" w:themeColor="text1" w:themeTint="FF" w:themeShade="FF"/>
+          <w:sz w:val="20"/>
+          <w:szCs w:val="20"/>
+          <w:lang w:val="en-US"/>
+        </w:rPr>
+      </w:pPr>
+    </w:p>
+    <w:p xmlns:wp14="http://schemas.microsoft.com/office/word/2010/wordml" wp14:textId="77777777">
       <w:pPr>
         <w:pStyle w:val="berschrift2"/>
         <w:numPr>
@@ -3055,15 +3206,15 @@
         <w:t>References</w:t>
       </w:r>
     </w:p>
-    <w:p>
-      <w:pPr>
-        <w:rPr>
-          <w:sz w:val="20"/>
-          <w:lang w:val="en-US"/>
-        </w:rPr>
-      </w:pPr>
-    </w:p>
-    <w:p>
+    <w:p xmlns:wp14="http://schemas.microsoft.com/office/word/2010/wordml" wp14:textId="77777777">
+      <w:pPr>
+        <w:rPr>
+          <w:sz w:val="20"/>
+          <w:lang w:val="en-US"/>
+        </w:rPr>
+      </w:pPr>
+    </w:p>
+    <w:p xmlns:wp14="http://schemas.microsoft.com/office/word/2010/wordml" wp14:textId="77777777">
       <w:pPr>
         <w:rPr>
           <w:sz w:val="20"/>
@@ -3077,7 +3228,7 @@
         </w:rPr>
         <w:t xml:space="preserve">[1] Predicting Random Numbers in Ethereum Smart Contracts, </w:t>
       </w:r>
-      <w:hyperlink r:id="rId7" w:history="1">
+      <w:hyperlink w:history="1" r:id="rId7">
         <w:r>
           <w:rPr>
             <w:rStyle w:val="Hyperlink"/>
@@ -3096,7 +3247,7 @@
       </w:r>
     </w:p>
     <w:sectPr>
-      <w:pgSz w:w="11906" w:h="16838"/>
+      <w:pgSz w:w="11906" w:h="16838" w:orient="portrait"/>
       <w:pgMar w:top="1417" w:right="1417" w:bottom="1134" w:left="1417" w:header="708" w:footer="708" w:gutter="0"/>
       <w:cols w:space="708"/>
       <w:docGrid w:linePitch="360"/>
@@ -3543,7 +3694,7 @@
         <w:ind w:left="567" w:hanging="567"/>
       </w:pPr>
       <w:rPr>
-        <w:rFonts w:ascii="Symbol" w:hAnsi="Symbol" w:hint="default"/>
+        <w:rFonts w:hint="default" w:ascii="Symbol" w:hAnsi="Symbol"/>
         <w:color w:val="auto"/>
       </w:rPr>
     </w:lvl>
@@ -3556,7 +3707,7 @@
         <w:ind w:left="1134" w:hanging="567"/>
       </w:pPr>
       <w:rPr>
-        <w:rFonts w:ascii="Arial" w:hAnsi="Arial" w:hint="default"/>
+        <w:rFonts w:hint="default" w:ascii="Arial" w:hAnsi="Arial"/>
         <w:color w:val="auto"/>
       </w:rPr>
     </w:lvl>
@@ -3569,7 +3720,7 @@
         <w:ind w:left="1701" w:hanging="567"/>
       </w:pPr>
       <w:rPr>
-        <w:rFonts w:ascii="Arial" w:hAnsi="Arial" w:hint="default"/>
+        <w:rFonts w:hint="default" w:ascii="Arial" w:hAnsi="Arial"/>
         <w:color w:val="auto"/>
       </w:rPr>
     </w:lvl>
@@ -3582,7 +3733,7 @@
         <w:ind w:left="2268" w:hanging="567"/>
       </w:pPr>
       <w:rPr>
-        <w:rFonts w:ascii="Arial" w:hAnsi="Arial" w:hint="default"/>
+        <w:rFonts w:hint="default" w:ascii="Arial" w:hAnsi="Arial"/>
         <w:color w:val="auto"/>
       </w:rPr>
     </w:lvl>
@@ -3595,7 +3746,7 @@
         <w:ind w:left="2835" w:hanging="567"/>
       </w:pPr>
       <w:rPr>
-        <w:rFonts w:ascii="Arial" w:hAnsi="Arial" w:hint="default"/>
+        <w:rFonts w:hint="default" w:ascii="Arial" w:hAnsi="Arial"/>
         <w:color w:val="auto"/>
       </w:rPr>
     </w:lvl>
@@ -3667,7 +3818,7 @@
         <w:ind w:left="567" w:hanging="567"/>
       </w:pPr>
       <w:rPr>
-        <w:rFonts w:ascii="Calibri" w:hAnsi="Calibri" w:hint="default"/>
+        <w:rFonts w:hint="default" w:ascii="Calibri" w:hAnsi="Calibri"/>
         <w:color w:val="auto"/>
       </w:rPr>
     </w:lvl>
@@ -3681,7 +3832,7 @@
         <w:ind w:left="1134" w:hanging="567"/>
       </w:pPr>
       <w:rPr>
-        <w:rFonts w:ascii="Arial" w:hAnsi="Arial" w:hint="default"/>
+        <w:rFonts w:hint="default" w:ascii="Arial" w:hAnsi="Arial"/>
         <w:color w:val="auto"/>
       </w:rPr>
     </w:lvl>
@@ -3695,7 +3846,7 @@
         <w:ind w:left="1701" w:hanging="567"/>
       </w:pPr>
       <w:rPr>
-        <w:rFonts w:ascii="Arial" w:hAnsi="Arial" w:hint="default"/>
+        <w:rFonts w:hint="default" w:ascii="Arial" w:hAnsi="Arial"/>
         <w:color w:val="auto"/>
       </w:rPr>
     </w:lvl>
@@ -3709,7 +3860,7 @@
         <w:ind w:left="2268" w:hanging="567"/>
       </w:pPr>
       <w:rPr>
-        <w:rFonts w:ascii="Arial" w:hAnsi="Arial" w:hint="default"/>
+        <w:rFonts w:hint="default" w:ascii="Arial" w:hAnsi="Arial"/>
         <w:color w:val="auto"/>
       </w:rPr>
     </w:lvl>
@@ -3723,7 +3874,7 @@
         <w:ind w:left="2835" w:hanging="567"/>
       </w:pPr>
       <w:rPr>
-        <w:rFonts w:ascii="Arial" w:hAnsi="Arial" w:hint="default"/>
+        <w:rFonts w:hint="default" w:ascii="Arial" w:hAnsi="Arial"/>
         <w:color w:val="auto"/>
       </w:rPr>
     </w:lvl>
@@ -3840,11 +3991,11 @@
 </file>
 
 <file path=word/styles.xml><?xml version="1.0" encoding="utf-8"?>
-<w:styles xmlns:mc="http://schemas.openxmlformats.org/markup-compatibility/2006" xmlns:r="http://schemas.openxmlformats.org/officeDocument/2006/relationships" xmlns:w="http://schemas.openxmlformats.org/wordprocessingml/2006/main" xmlns:w14="http://schemas.microsoft.com/office/word/2010/wordml" xmlns:w15="http://schemas.microsoft.com/office/word/2012/wordml" xmlns:w16cid="http://schemas.microsoft.com/office/word/2016/wordml/cid" xmlns:w16se="http://schemas.microsoft.com/office/word/2015/wordml/symex" mc:Ignorable="w14 w15 w16se w16cid">
+<w:styles xmlns:wp14="http://schemas.microsoft.com/office/word/2010/wordprocessingDrawing" xmlns:mc="http://schemas.openxmlformats.org/markup-compatibility/2006" xmlns:r="http://schemas.openxmlformats.org/officeDocument/2006/relationships" xmlns:w="http://schemas.openxmlformats.org/wordprocessingml/2006/main" xmlns:w14="http://schemas.microsoft.com/office/word/2010/wordml" xmlns:w15="http://schemas.microsoft.com/office/word/2012/wordml" xmlns:w16cid="http://schemas.microsoft.com/office/word/2016/wordml/cid" xmlns:w16se="http://schemas.microsoft.com/office/word/2015/wordml/symex" mc:Ignorable="w14 w15 w16se w16cid wp14">
   <w:docDefaults>
     <w:rPrDefault>
       <w:rPr>
-        <w:rFonts w:asciiTheme="minorHAnsi" w:eastAsiaTheme="minorHAnsi" w:hAnsiTheme="minorHAnsi" w:cstheme="minorBidi"/>
+        <w:rFonts w:asciiTheme="minorHAnsi" w:hAnsiTheme="minorHAnsi" w:eastAsiaTheme="minorHAnsi" w:cstheme="minorBidi"/>
         <w:sz w:val="22"/>
         <w:szCs w:val="22"/>
         <w:lang w:val="de-CH" w:eastAsia="en-US" w:bidi="ar-SA"/>
@@ -3859,14 +4010,14 @@
   <w:latentStyles w:defLockedState="0" w:defUIPriority="99" w:defSemiHidden="0" w:defUnhideWhenUsed="0" w:defQFormat="0" w:count="376">
     <w:lsdException w:name="Normal" w:uiPriority="0" w:qFormat="1"/>
     <w:lsdException w:name="heading 1" w:uiPriority="6" w:qFormat="1"/>
-    <w:lsdException w:name="heading 2" w:semiHidden="1" w:uiPriority="6" w:unhideWhenUsed="1" w:qFormat="1"/>
-    <w:lsdException w:name="heading 3" w:semiHidden="1" w:uiPriority="6" w:unhideWhenUsed="1" w:qFormat="1"/>
-    <w:lsdException w:name="heading 4" w:semiHidden="1" w:uiPriority="6" w:unhideWhenUsed="1" w:qFormat="1"/>
-    <w:lsdException w:name="heading 5" w:semiHidden="1" w:uiPriority="6" w:unhideWhenUsed="1" w:qFormat="1"/>
-    <w:lsdException w:name="heading 6" w:semiHidden="1" w:uiPriority="6" w:unhideWhenUsed="1" w:qFormat="1"/>
-    <w:lsdException w:name="heading 7" w:semiHidden="1" w:uiPriority="6" w:unhideWhenUsed="1" w:qFormat="1"/>
-    <w:lsdException w:name="heading 8" w:semiHidden="1" w:uiPriority="6" w:unhideWhenUsed="1" w:qFormat="1"/>
-    <w:lsdException w:name="heading 9" w:semiHidden="1" w:uiPriority="6" w:unhideWhenUsed="1" w:qFormat="1"/>
+    <w:lsdException w:name="heading 2" w:uiPriority="6" w:semiHidden="1" w:unhideWhenUsed="1" w:qFormat="1"/>
+    <w:lsdException w:name="heading 3" w:uiPriority="6" w:semiHidden="1" w:unhideWhenUsed="1" w:qFormat="1"/>
+    <w:lsdException w:name="heading 4" w:uiPriority="6" w:semiHidden="1" w:unhideWhenUsed="1" w:qFormat="1"/>
+    <w:lsdException w:name="heading 5" w:uiPriority="6" w:semiHidden="1" w:unhideWhenUsed="1" w:qFormat="1"/>
+    <w:lsdException w:name="heading 6" w:uiPriority="6" w:semiHidden="1" w:unhideWhenUsed="1" w:qFormat="1"/>
+    <w:lsdException w:name="heading 7" w:uiPriority="6" w:semiHidden="1" w:unhideWhenUsed="1" w:qFormat="1"/>
+    <w:lsdException w:name="heading 8" w:uiPriority="6" w:semiHidden="1" w:unhideWhenUsed="1" w:qFormat="1"/>
+    <w:lsdException w:name="heading 9" w:uiPriority="6" w:semiHidden="1" w:unhideWhenUsed="1" w:qFormat="1"/>
     <w:lsdException w:name="index 1" w:semiHidden="1" w:unhideWhenUsed="1"/>
     <w:lsdException w:name="index 2" w:semiHidden="1" w:unhideWhenUsed="1"/>
     <w:lsdException w:name="index 3" w:semiHidden="1" w:unhideWhenUsed="1"/>
@@ -3876,60 +4027,60 @@
     <w:lsdException w:name="index 7" w:semiHidden="1" w:unhideWhenUsed="1"/>
     <w:lsdException w:name="index 8" w:semiHidden="1" w:unhideWhenUsed="1"/>
     <w:lsdException w:name="index 9" w:semiHidden="1" w:unhideWhenUsed="1"/>
-    <w:lsdException w:name="toc 1" w:semiHidden="1" w:uiPriority="39" w:unhideWhenUsed="1"/>
-    <w:lsdException w:name="toc 2" w:semiHidden="1" w:uiPriority="39" w:unhideWhenUsed="1"/>
-    <w:lsdException w:name="toc 3" w:semiHidden="1" w:uiPriority="39" w:unhideWhenUsed="1"/>
-    <w:lsdException w:name="toc 4" w:semiHidden="1" w:uiPriority="39" w:unhideWhenUsed="1"/>
-    <w:lsdException w:name="toc 5" w:semiHidden="1" w:uiPriority="39" w:unhideWhenUsed="1"/>
-    <w:lsdException w:name="toc 6" w:semiHidden="1" w:uiPriority="39" w:unhideWhenUsed="1"/>
-    <w:lsdException w:name="toc 7" w:semiHidden="1" w:uiPriority="39" w:unhideWhenUsed="1"/>
-    <w:lsdException w:name="toc 8" w:semiHidden="1" w:uiPriority="39" w:unhideWhenUsed="1"/>
-    <w:lsdException w:name="toc 9" w:semiHidden="1" w:uiPriority="39" w:unhideWhenUsed="1"/>
+    <w:lsdException w:name="toc 1" w:uiPriority="39" w:semiHidden="1" w:unhideWhenUsed="1"/>
+    <w:lsdException w:name="toc 2" w:uiPriority="39" w:semiHidden="1" w:unhideWhenUsed="1"/>
+    <w:lsdException w:name="toc 3" w:uiPriority="39" w:semiHidden="1" w:unhideWhenUsed="1"/>
+    <w:lsdException w:name="toc 4" w:uiPriority="39" w:semiHidden="1" w:unhideWhenUsed="1"/>
+    <w:lsdException w:name="toc 5" w:uiPriority="39" w:semiHidden="1" w:unhideWhenUsed="1"/>
+    <w:lsdException w:name="toc 6" w:uiPriority="39" w:semiHidden="1" w:unhideWhenUsed="1"/>
+    <w:lsdException w:name="toc 7" w:uiPriority="39" w:semiHidden="1" w:unhideWhenUsed="1"/>
+    <w:lsdException w:name="toc 8" w:uiPriority="39" w:semiHidden="1" w:unhideWhenUsed="1"/>
+    <w:lsdException w:name="toc 9" w:uiPriority="39" w:semiHidden="1" w:unhideWhenUsed="1"/>
     <w:lsdException w:name="Normal Indent" w:semiHidden="1" w:unhideWhenUsed="1"/>
     <w:lsdException w:name="footnote text" w:semiHidden="1" w:unhideWhenUsed="1"/>
     <w:lsdException w:name="annotation text" w:semiHidden="1" w:unhideWhenUsed="1"/>
-    <w:lsdException w:name="header" w:semiHidden="1" w:uiPriority="43" w:unhideWhenUsed="1"/>
-    <w:lsdException w:name="footer" w:semiHidden="1" w:uiPriority="43" w:unhideWhenUsed="1"/>
+    <w:lsdException w:name="header" w:uiPriority="43" w:semiHidden="1" w:unhideWhenUsed="1"/>
+    <w:lsdException w:name="footer" w:uiPriority="43" w:semiHidden="1" w:unhideWhenUsed="1"/>
     <w:lsdException w:name="index heading" w:semiHidden="1" w:unhideWhenUsed="1"/>
-    <w:lsdException w:name="caption" w:semiHidden="1" w:uiPriority="38" w:unhideWhenUsed="1" w:qFormat="1"/>
+    <w:lsdException w:name="caption" w:uiPriority="38" w:semiHidden="1" w:unhideWhenUsed="1" w:qFormat="1"/>
     <w:lsdException w:name="table of figures" w:semiHidden="1" w:unhideWhenUsed="1"/>
     <w:lsdException w:name="envelope address" w:semiHidden="1" w:unhideWhenUsed="1"/>
-    <w:lsdException w:name="envelope return" w:semiHidden="1" w:uiPriority="48" w:unhideWhenUsed="1"/>
+    <w:lsdException w:name="envelope return" w:uiPriority="48" w:semiHidden="1" w:unhideWhenUsed="1"/>
     <w:lsdException w:name="footnote reference" w:semiHidden="1" w:unhideWhenUsed="1"/>
     <w:lsdException w:name="annotation reference" w:semiHidden="1" w:unhideWhenUsed="1"/>
     <w:lsdException w:name="line number" w:semiHidden="1" w:unhideWhenUsed="1"/>
-    <w:lsdException w:name="page number" w:semiHidden="1" w:uiPriority="44" w:unhideWhenUsed="1"/>
+    <w:lsdException w:name="page number" w:uiPriority="44" w:semiHidden="1" w:unhideWhenUsed="1"/>
     <w:lsdException w:name="endnote reference" w:semiHidden="1" w:unhideWhenUsed="1"/>
     <w:lsdException w:name="endnote text" w:semiHidden="1" w:unhideWhenUsed="1"/>
     <w:lsdException w:name="table of authorities" w:semiHidden="1" w:unhideWhenUsed="1"/>
     <w:lsdException w:name="macro" w:semiHidden="1" w:unhideWhenUsed="1"/>
     <w:lsdException w:name="toa heading" w:semiHidden="1" w:unhideWhenUsed="1"/>
-    <w:lsdException w:name="List" w:semiHidden="1" w:uiPriority="35" w:unhideWhenUsed="1" w:qFormat="1"/>
-    <w:lsdException w:name="List Bullet" w:semiHidden="1" w:uiPriority="19" w:unhideWhenUsed="1" w:qFormat="1"/>
+    <w:lsdException w:name="List" w:uiPriority="35" w:semiHidden="1" w:unhideWhenUsed="1" w:qFormat="1"/>
+    <w:lsdException w:name="List Bullet" w:uiPriority="19" w:semiHidden="1" w:unhideWhenUsed="1" w:qFormat="1"/>
     <w:lsdException w:name="List Number" w:semiHidden="1" w:unhideWhenUsed="1"/>
-    <w:lsdException w:name="List 2" w:semiHidden="1" w:uiPriority="35" w:unhideWhenUsed="1" w:qFormat="1"/>
-    <w:lsdException w:name="List 3" w:semiHidden="1" w:uiPriority="35" w:unhideWhenUsed="1" w:qFormat="1"/>
-    <w:lsdException w:name="List 4" w:semiHidden="1" w:uiPriority="35" w:unhideWhenUsed="1"/>
-    <w:lsdException w:name="List 5" w:semiHidden="1" w:uiPriority="35" w:unhideWhenUsed="1"/>
-    <w:lsdException w:name="List Bullet 2" w:semiHidden="1" w:uiPriority="22" w:unhideWhenUsed="1" w:qFormat="1"/>
-    <w:lsdException w:name="List Bullet 3" w:semiHidden="1" w:uiPriority="25" w:unhideWhenUsed="1"/>
-    <w:lsdException w:name="List Bullet 4" w:semiHidden="1" w:uiPriority="28" w:unhideWhenUsed="1"/>
-    <w:lsdException w:name="List Bullet 5" w:semiHidden="1" w:uiPriority="31" w:unhideWhenUsed="1"/>
+    <w:lsdException w:name="List 2" w:uiPriority="35" w:semiHidden="1" w:unhideWhenUsed="1" w:qFormat="1"/>
+    <w:lsdException w:name="List 3" w:uiPriority="35" w:semiHidden="1" w:unhideWhenUsed="1" w:qFormat="1"/>
+    <w:lsdException w:name="List 4" w:uiPriority="35" w:semiHidden="1" w:unhideWhenUsed="1"/>
+    <w:lsdException w:name="List 5" w:uiPriority="35" w:semiHidden="1" w:unhideWhenUsed="1"/>
+    <w:lsdException w:name="List Bullet 2" w:uiPriority="22" w:semiHidden="1" w:unhideWhenUsed="1" w:qFormat="1"/>
+    <w:lsdException w:name="List Bullet 3" w:uiPriority="25" w:semiHidden="1" w:unhideWhenUsed="1"/>
+    <w:lsdException w:name="List Bullet 4" w:uiPriority="28" w:semiHidden="1" w:unhideWhenUsed="1"/>
+    <w:lsdException w:name="List Bullet 5" w:uiPriority="31" w:semiHidden="1" w:unhideWhenUsed="1"/>
     <w:lsdException w:name="List Number 2" w:semiHidden="1" w:unhideWhenUsed="1"/>
     <w:lsdException w:name="List Number 3" w:semiHidden="1" w:unhideWhenUsed="1"/>
     <w:lsdException w:name="List Number 4" w:semiHidden="1" w:unhideWhenUsed="1"/>
     <w:lsdException w:name="List Number 5" w:semiHidden="1" w:unhideWhenUsed="1"/>
     <w:lsdException w:name="Title" w:uiPriority="3" w:qFormat="1"/>
-    <w:lsdException w:name="Closing" w:semiHidden="1" w:uiPriority="43" w:unhideWhenUsed="1"/>
-    <w:lsdException w:name="Signature" w:semiHidden="1" w:uiPriority="48" w:unhideWhenUsed="1"/>
-    <w:lsdException w:name="Default Paragraph Font" w:semiHidden="1" w:uiPriority="1" w:unhideWhenUsed="1"/>
+    <w:lsdException w:name="Closing" w:uiPriority="43" w:semiHidden="1" w:unhideWhenUsed="1"/>
+    <w:lsdException w:name="Signature" w:uiPriority="48" w:semiHidden="1" w:unhideWhenUsed="1"/>
+    <w:lsdException w:name="Default Paragraph Font" w:uiPriority="1" w:semiHidden="1" w:unhideWhenUsed="1"/>
     <w:lsdException w:name="Body Text" w:semiHidden="1" w:unhideWhenUsed="1"/>
     <w:lsdException w:name="Body Text Indent" w:semiHidden="1" w:unhideWhenUsed="1"/>
-    <w:lsdException w:name="List Continue" w:semiHidden="1" w:uiPriority="21" w:unhideWhenUsed="1" w:qFormat="1"/>
-    <w:lsdException w:name="List Continue 2" w:semiHidden="1" w:uiPriority="24" w:unhideWhenUsed="1" w:qFormat="1"/>
-    <w:lsdException w:name="List Continue 3" w:semiHidden="1" w:uiPriority="27" w:unhideWhenUsed="1"/>
-    <w:lsdException w:name="List Continue 4" w:semiHidden="1" w:uiPriority="30" w:unhideWhenUsed="1"/>
-    <w:lsdException w:name="List Continue 5" w:semiHidden="1" w:uiPriority="33" w:unhideWhenUsed="1"/>
+    <w:lsdException w:name="List Continue" w:uiPriority="21" w:semiHidden="1" w:unhideWhenUsed="1" w:qFormat="1"/>
+    <w:lsdException w:name="List Continue 2" w:uiPriority="24" w:semiHidden="1" w:unhideWhenUsed="1" w:qFormat="1"/>
+    <w:lsdException w:name="List Continue 3" w:uiPriority="27" w:semiHidden="1" w:unhideWhenUsed="1"/>
+    <w:lsdException w:name="List Continue 4" w:uiPriority="30" w:semiHidden="1" w:unhideWhenUsed="1"/>
+    <w:lsdException w:name="List Continue 5" w:uiPriority="33" w:semiHidden="1" w:unhideWhenUsed="1"/>
     <w:lsdException w:name="Message Header" w:semiHidden="1" w:unhideWhenUsed="1"/>
     <w:lsdException w:name="Subtitle" w:uiPriority="4" w:qFormat="1"/>
     <w:lsdException w:name="Salutation" w:semiHidden="1" w:unhideWhenUsed="1"/>
@@ -4013,7 +4164,7 @@
     <w:lsdException w:name="Balloon Text" w:semiHidden="1" w:unhideWhenUsed="1"/>
     <w:lsdException w:name="Table Grid" w:uiPriority="59"/>
     <w:lsdException w:name="Table Theme" w:semiHidden="1" w:unhideWhenUsed="1"/>
-    <w:lsdException w:name="Placeholder Text" w:semiHidden="1" w:uiPriority="98"/>
+    <w:lsdException w:name="Placeholder Text" w:uiPriority="98" w:semiHidden="1"/>
     <w:lsdException w:name="No Spacing" w:uiPriority="2" w:qFormat="1"/>
     <w:lsdException w:name="Light Shading" w:uiPriority="60"/>
     <w:lsdException w:name="Light List" w:uiPriority="61"/>
@@ -4122,8 +4273,8 @@
     <w:lsdException w:name="Subtle Reference" w:uiPriority="31" w:qFormat="1"/>
     <w:lsdException w:name="Intense Reference" w:uiPriority="32" w:qFormat="1"/>
     <w:lsdException w:name="Book Title" w:uiPriority="33" w:qFormat="1"/>
-    <w:lsdException w:name="Bibliography" w:semiHidden="1" w:uiPriority="37" w:unhideWhenUsed="1"/>
-    <w:lsdException w:name="TOC Heading" w:semiHidden="1" w:uiPriority="38" w:unhideWhenUsed="1" w:qFormat="1"/>
+    <w:lsdException w:name="Bibliography" w:uiPriority="37" w:semiHidden="1" w:unhideWhenUsed="1"/>
+    <w:lsdException w:name="TOC Heading" w:uiPriority="38" w:semiHidden="1" w:unhideWhenUsed="1" w:qFormat="1"/>
     <w:lsdException w:name="Plain Table 1" w:uiPriority="41"/>
     <w:lsdException w:name="Plain Table 2" w:uiPriority="42"/>
     <w:lsdException w:name="Plain Table 3" w:uiPriority="43"/>
@@ -4234,7 +4385,7 @@
     <w:lsdException w:name="Unresolved Mention" w:semiHidden="1" w:unhideWhenUsed="1"/>
     <w:lsdException w:name="Smart Link" w:semiHidden="1" w:unhideWhenUsed="1"/>
   </w:latentStyles>
-  <w:style w:type="paragraph" w:default="1" w:styleId="Standard">
+  <w:style w:type="paragraph" w:styleId="Standard" w:default="1">
     <w:name w:val="Normal"/>
     <w:qFormat/>
     <w:rsid w:val="00CF359A"/>
@@ -4266,7 +4417,7 @@
       <w:outlineLvl w:val="0"/>
     </w:pPr>
     <w:rPr>
-      <w:rFonts w:asciiTheme="majorHAnsi" w:eastAsiaTheme="majorEastAsia" w:hAnsiTheme="majorHAnsi" w:cstheme="majorBidi"/>
+      <w:rFonts w:asciiTheme="majorHAnsi" w:hAnsiTheme="majorHAnsi" w:eastAsiaTheme="majorEastAsia" w:cstheme="majorBidi"/>
       <w:b/>
       <w:bCs/>
       <w:color w:val="auto"/>
@@ -4293,7 +4444,7 @@
       <w:outlineLvl w:val="1"/>
     </w:pPr>
     <w:rPr>
-      <w:rFonts w:asciiTheme="majorHAnsi" w:eastAsiaTheme="majorEastAsia" w:hAnsiTheme="majorHAnsi" w:cstheme="majorBidi"/>
+      <w:rFonts w:asciiTheme="majorHAnsi" w:hAnsiTheme="majorHAnsi" w:eastAsiaTheme="majorEastAsia" w:cstheme="majorBidi"/>
       <w:bCs/>
       <w:sz w:val="22"/>
       <w:szCs w:val="26"/>
@@ -4318,7 +4469,7 @@
       <w:outlineLvl w:val="2"/>
     </w:pPr>
     <w:rPr>
-      <w:rFonts w:asciiTheme="majorHAnsi" w:eastAsiaTheme="majorEastAsia" w:hAnsiTheme="majorHAnsi" w:cstheme="majorBidi"/>
+      <w:rFonts w:asciiTheme="majorHAnsi" w:hAnsiTheme="majorHAnsi" w:eastAsiaTheme="majorEastAsia" w:cstheme="majorBidi"/>
       <w:bCs/>
       <w:color w:val="auto"/>
       <w:sz w:val="20"/>
@@ -4343,7 +4494,7 @@
       <w:outlineLvl w:val="3"/>
     </w:pPr>
     <w:rPr>
-      <w:rFonts w:asciiTheme="majorHAnsi" w:eastAsiaTheme="majorEastAsia" w:hAnsiTheme="majorHAnsi" w:cstheme="majorBidi"/>
+      <w:rFonts w:asciiTheme="majorHAnsi" w:hAnsiTheme="majorHAnsi" w:eastAsiaTheme="majorEastAsia" w:cstheme="majorBidi"/>
       <w:bCs/>
       <w:iCs/>
     </w:rPr>
@@ -4366,7 +4517,7 @@
       <w:outlineLvl w:val="4"/>
     </w:pPr>
     <w:rPr>
-      <w:rFonts w:asciiTheme="majorHAnsi" w:eastAsiaTheme="majorEastAsia" w:hAnsiTheme="majorHAnsi" w:cstheme="majorBidi"/>
+      <w:rFonts w:asciiTheme="majorHAnsi" w:hAnsiTheme="majorHAnsi" w:eastAsiaTheme="majorEastAsia" w:cstheme="majorBidi"/>
       <w:b/>
       <w:color w:val="auto"/>
     </w:rPr>
@@ -4389,7 +4540,7 @@
       <w:outlineLvl w:val="5"/>
     </w:pPr>
     <w:rPr>
-      <w:rFonts w:asciiTheme="majorHAnsi" w:eastAsiaTheme="majorEastAsia" w:hAnsiTheme="majorHAnsi" w:cstheme="majorBidi"/>
+      <w:rFonts w:asciiTheme="majorHAnsi" w:hAnsiTheme="majorHAnsi" w:eastAsiaTheme="majorEastAsia" w:cstheme="majorBidi"/>
       <w:b/>
       <w:iCs/>
       <w:color w:val="auto"/>
@@ -4413,7 +4564,7 @@
       <w:outlineLvl w:val="6"/>
     </w:pPr>
     <w:rPr>
-      <w:rFonts w:asciiTheme="majorHAnsi" w:eastAsiaTheme="majorEastAsia" w:hAnsiTheme="majorHAnsi" w:cstheme="majorBidi"/>
+      <w:rFonts w:asciiTheme="majorHAnsi" w:hAnsiTheme="majorHAnsi" w:eastAsiaTheme="majorEastAsia" w:cstheme="majorBidi"/>
       <w:b/>
       <w:iCs/>
       <w:color w:val="auto"/>
@@ -4437,7 +4588,7 @@
       <w:outlineLvl w:val="7"/>
     </w:pPr>
     <w:rPr>
-      <w:rFonts w:asciiTheme="majorHAnsi" w:eastAsiaTheme="majorEastAsia" w:hAnsiTheme="majorHAnsi" w:cstheme="majorBidi"/>
+      <w:rFonts w:asciiTheme="majorHAnsi" w:hAnsiTheme="majorHAnsi" w:eastAsiaTheme="majorEastAsia" w:cstheme="majorBidi"/>
       <w:b/>
       <w:szCs w:val="20"/>
     </w:rPr>
@@ -4460,19 +4611,19 @@
       <w:outlineLvl w:val="8"/>
     </w:pPr>
     <w:rPr>
-      <w:rFonts w:asciiTheme="majorHAnsi" w:eastAsiaTheme="majorEastAsia" w:hAnsiTheme="majorHAnsi" w:cstheme="majorBidi"/>
+      <w:rFonts w:asciiTheme="majorHAnsi" w:hAnsiTheme="majorHAnsi" w:eastAsiaTheme="majorEastAsia" w:cstheme="majorBidi"/>
       <w:b/>
       <w:iCs/>
       <w:szCs w:val="20"/>
     </w:rPr>
   </w:style>
-  <w:style w:type="character" w:default="1" w:styleId="Absatz-Standardschriftart">
+  <w:style w:type="character" w:styleId="Absatz-Standardschriftart" w:default="1">
     <w:name w:val="Default Paragraph Font"/>
     <w:uiPriority w:val="1"/>
     <w:semiHidden/>
     <w:unhideWhenUsed/>
   </w:style>
-  <w:style w:type="table" w:default="1" w:styleId="NormaleTabelle">
+  <w:style w:type="table" w:styleId="NormaleTabelle" w:default="1">
     <w:name w:val="Normal Table"/>
     <w:uiPriority w:val="99"/>
     <w:semiHidden/>
@@ -4487,13 +4638,13 @@
       </w:tblCellMar>
     </w:tblPr>
   </w:style>
-  <w:style w:type="numbering" w:default="1" w:styleId="KeineListe">
+  <w:style w:type="numbering" w:styleId="KeineListe" w:default="1">
     <w:name w:val="No List"/>
     <w:uiPriority w:val="99"/>
     <w:semiHidden/>
     <w:unhideWhenUsed/>
   </w:style>
-  <w:style w:type="paragraph" w:customStyle="1" w:styleId="1pt">
+  <w:style w:type="paragraph" w:styleId="1pt" w:customStyle="1">
     <w:name w:val="1pt"/>
     <w:basedOn w:val="Standard"/>
     <w:uiPriority w:val="48"/>
@@ -4506,7 +4657,7 @@
       <w:sz w:val="2"/>
     </w:rPr>
   </w:style>
-  <w:style w:type="paragraph" w:customStyle="1" w:styleId="Abteilung">
+  <w:style w:type="paragraph" w:styleId="Abteilung" w:customStyle="1">
     <w:name w:val="Abteilung"/>
     <w:basedOn w:val="Standard"/>
     <w:uiPriority w:val="48"/>
@@ -4609,7 +4760,7 @@
       <w:spacing w:line="240" w:lineRule="auto"/>
     </w:pPr>
   </w:style>
-  <w:style w:type="character" w:customStyle="1" w:styleId="KopfzeileZchn">
+  <w:style w:type="character" w:styleId="KopfzeileZchn" w:customStyle="1">
     <w:name w:val="Kopfzeile Zchn"/>
     <w:basedOn w:val="Absatz-Standardschriftart"/>
     <w:link w:val="Kopfzeile"/>
@@ -4623,7 +4774,7 @@
       <w:szCs w:val="18"/>
     </w:rPr>
   </w:style>
-  <w:style w:type="paragraph" w:customStyle="1" w:styleId="ccLogo">
+  <w:style w:type="paragraph" w:styleId="ccLogo" w:customStyle="1">
     <w:name w:val="ccLogo"/>
     <w:basedOn w:val="Kopfzeile"/>
     <w:semiHidden/>
@@ -4656,7 +4807,7 @@
       <w:sz w:val="13"/>
     </w:rPr>
   </w:style>
-  <w:style w:type="character" w:customStyle="1" w:styleId="FuzeileZchn">
+  <w:style w:type="character" w:styleId="FuzeileZchn" w:customStyle="1">
     <w:name w:val="Fußzeile Zchn"/>
     <w:basedOn w:val="Absatz-Standardschriftart"/>
     <w:link w:val="Fuzeile"/>
@@ -4676,7 +4827,7 @@
     <w:qFormat/>
     <w:rsid w:val="00CF359A"/>
   </w:style>
-  <w:style w:type="paragraph" w:customStyle="1" w:styleId="FusszeileFett">
+  <w:style w:type="paragraph" w:styleId="FusszeileFett" w:customStyle="1">
     <w:name w:val="Fusszeile Fett"/>
     <w:basedOn w:val="KeinLeerraum"/>
     <w:uiPriority w:val="43"/>
@@ -4702,7 +4853,7 @@
       <w:spacing w:line="240" w:lineRule="auto"/>
     </w:pPr>
   </w:style>
-  <w:style w:type="character" w:customStyle="1" w:styleId="GruformelZchn">
+  <w:style w:type="character" w:styleId="GruformelZchn" w:customStyle="1">
     <w:name w:val="Grußformel Zchn"/>
     <w:basedOn w:val="Absatz-Standardschriftart"/>
     <w:link w:val="Gruformel"/>
@@ -4739,14 +4890,14 @@
       <w:u w:val="single"/>
     </w:rPr>
   </w:style>
-  <w:style w:type="character" w:customStyle="1" w:styleId="berschrift1Zchn">
+  <w:style w:type="character" w:styleId="berschrift1Zchn" w:customStyle="1">
     <w:name w:val="Überschrift 1 Zchn"/>
     <w:basedOn w:val="Absatz-Standardschriftart"/>
     <w:link w:val="berschrift1"/>
     <w:uiPriority w:val="6"/>
     <w:rsid w:val="00CF359A"/>
     <w:rPr>
-      <w:rFonts w:asciiTheme="majorHAnsi" w:eastAsiaTheme="majorEastAsia" w:hAnsiTheme="majorHAnsi" w:cstheme="majorBidi"/>
+      <w:rFonts w:asciiTheme="majorHAnsi" w:hAnsiTheme="majorHAnsi" w:eastAsiaTheme="majorEastAsia" w:cstheme="majorBidi"/>
       <w:b/>
       <w:bCs/>
       <w:szCs w:val="28"/>
@@ -4849,7 +5000,7 @@
       <w:contextualSpacing/>
     </w:pPr>
   </w:style>
-  <w:style w:type="numbering" w:customStyle="1" w:styleId="ListeAufzaehlung">
+  <w:style w:type="numbering" w:styleId="ListeAufzaehlung" w:customStyle="1">
     <w:name w:val="Liste_Aufzaehlung"/>
     <w:basedOn w:val="KeineListe"/>
     <w:uiPriority w:val="99"/>
@@ -4860,7 +5011,7 @@
       </w:numPr>
     </w:pPr>
   </w:style>
-  <w:style w:type="numbering" w:customStyle="1" w:styleId="ListeNummerierung">
+  <w:style w:type="numbering" w:styleId="ListeNummerierung" w:customStyle="1">
     <w:name w:val="Liste_Nummerierung"/>
     <w:basedOn w:val="KeineListe"/>
     <w:uiPriority w:val="99"/>
@@ -4871,7 +5022,7 @@
       </w:numPr>
     </w:pPr>
   </w:style>
-  <w:style w:type="numbering" w:customStyle="1" w:styleId="ListeUeberschriften">
+  <w:style w:type="numbering" w:styleId="ListeUeberschriften" w:customStyle="1">
     <w:name w:val="Liste_Ueberschriften"/>
     <w:basedOn w:val="KeineListe"/>
     <w:uiPriority w:val="99"/>
@@ -4932,7 +5083,7 @@
       <w:ind w:left="709"/>
     </w:pPr>
   </w:style>
-  <w:style w:type="paragraph" w:customStyle="1" w:styleId="Partnerlogo">
+  <w:style w:type="paragraph" w:styleId="Partnerlogo" w:customStyle="1">
     <w:name w:val="Partnerlogo"/>
     <w:basedOn w:val="Standard"/>
     <w:uiPriority w:val="48"/>
@@ -4955,7 +5106,7 @@
     <w:rPr>
       <w:vanish/>
       <w:color w:val="FFFFFF" w:themeColor="background1"/>
-      <w:bdr w:val="none" w:sz="0" w:space="0" w:color="auto"/>
+      <w:bdr w:val="none" w:color="auto" w:sz="0" w:space="0"/>
       <w:shd w:val="clear" w:color="auto" w:fill="BFBFBF" w:themeFill="background1" w:themeFillShade="BF"/>
     </w:rPr>
   </w:style>
@@ -4998,7 +5149,7 @@
       <w:szCs w:val="16"/>
     </w:rPr>
   </w:style>
-  <w:style w:type="character" w:customStyle="1" w:styleId="SprechblasentextZchn">
+  <w:style w:type="character" w:styleId="SprechblasentextZchn" w:customStyle="1">
     <w:name w:val="Sprechblasentext Zchn"/>
     <w:basedOn w:val="Absatz-Standardschriftart"/>
     <w:link w:val="Sprechblasentext"/>
@@ -5006,7 +5157,7 @@
     <w:semiHidden/>
     <w:rsid w:val="00CF359A"/>
     <w:rPr>
-      <w:rFonts w:ascii="Tahoma" w:eastAsiaTheme="minorEastAsia" w:hAnsi="Tahoma" w:cs="Tahoma"/>
+      <w:rFonts w:ascii="Tahoma" w:hAnsi="Tahoma" w:cs="Tahoma" w:eastAsiaTheme="minorEastAsia"/>
       <w:color w:val="000000" w:themeColor="text1"/>
       <w:sz w:val="16"/>
       <w:szCs w:val="16"/>
@@ -5028,16 +5179,16 @@
     </w:rPr>
     <w:tblPr>
       <w:tblBorders>
-        <w:top w:val="single" w:sz="4" w:space="0" w:color="auto"/>
-        <w:left w:val="single" w:sz="4" w:space="0" w:color="auto"/>
-        <w:bottom w:val="single" w:sz="4" w:space="0" w:color="auto"/>
-        <w:right w:val="single" w:sz="4" w:space="0" w:color="auto"/>
-        <w:insideH w:val="single" w:sz="4" w:space="0" w:color="auto"/>
-        <w:insideV w:val="single" w:sz="4" w:space="0" w:color="auto"/>
+        <w:top w:val="single" w:color="auto" w:sz="4" w:space="0"/>
+        <w:left w:val="single" w:color="auto" w:sz="4" w:space="0"/>
+        <w:bottom w:val="single" w:color="auto" w:sz="4" w:space="0"/>
+        <w:right w:val="single" w:color="auto" w:sz="4" w:space="0"/>
+        <w:insideH w:val="single" w:color="auto" w:sz="4" w:space="0"/>
+        <w:insideV w:val="single" w:color="auto" w:sz="4" w:space="0"/>
       </w:tblBorders>
     </w:tblPr>
   </w:style>
-  <w:style w:type="table" w:customStyle="1" w:styleId="TabellenrasterAduno">
+  <w:style w:type="table" w:styleId="TabellenrasterAduno" w:customStyle="1">
     <w:name w:val="Tabellenraster Aduno"/>
     <w:basedOn w:val="NormaleTabelle"/>
     <w:next w:val="Tabellenraster"/>
@@ -5054,12 +5205,12 @@
     </w:rPr>
     <w:tblPr>
       <w:tblBorders>
-        <w:top w:val="single" w:sz="4" w:space="0" w:color="auto"/>
-        <w:left w:val="single" w:sz="4" w:space="0" w:color="auto"/>
-        <w:bottom w:val="single" w:sz="4" w:space="0" w:color="auto"/>
-        <w:right w:val="single" w:sz="4" w:space="0" w:color="auto"/>
-        <w:insideH w:val="single" w:sz="4" w:space="0" w:color="auto"/>
-        <w:insideV w:val="single" w:sz="4" w:space="0" w:color="auto"/>
+        <w:top w:val="single" w:color="auto" w:sz="4" w:space="0"/>
+        <w:left w:val="single" w:color="auto" w:sz="4" w:space="0"/>
+        <w:bottom w:val="single" w:color="auto" w:sz="4" w:space="0"/>
+        <w:right w:val="single" w:color="auto" w:sz="4" w:space="0"/>
+        <w:insideH w:val="single" w:color="auto" w:sz="4" w:space="0"/>
+        <w:insideV w:val="single" w:color="auto" w:sz="4" w:space="0"/>
       </w:tblBorders>
       <w:tblCellMar>
         <w:top w:w="28" w:type="dxa"/>
@@ -5093,21 +5244,21 @@
       <w:spacing w:after="120" w:line="240" w:lineRule="auto"/>
     </w:pPr>
     <w:rPr>
-      <w:rFonts w:asciiTheme="majorHAnsi" w:eastAsiaTheme="majorEastAsia" w:hAnsiTheme="majorHAnsi" w:cstheme="majorBidi"/>
+      <w:rFonts w:asciiTheme="majorHAnsi" w:hAnsiTheme="majorHAnsi" w:eastAsiaTheme="majorEastAsia" w:cstheme="majorBidi"/>
       <w:b/>
       <w:kern w:val="28"/>
       <w:sz w:val="30"/>
       <w:szCs w:val="52"/>
     </w:rPr>
   </w:style>
-  <w:style w:type="character" w:customStyle="1" w:styleId="TitelZchn">
+  <w:style w:type="character" w:styleId="TitelZchn" w:customStyle="1">
     <w:name w:val="Titel Zchn"/>
     <w:basedOn w:val="Absatz-Standardschriftart"/>
     <w:link w:val="Titel"/>
     <w:uiPriority w:val="3"/>
     <w:rsid w:val="00CF359A"/>
     <w:rPr>
-      <w:rFonts w:asciiTheme="majorHAnsi" w:eastAsiaTheme="majorEastAsia" w:hAnsiTheme="majorHAnsi" w:cstheme="majorBidi"/>
+      <w:rFonts w:asciiTheme="majorHAnsi" w:hAnsiTheme="majorHAnsi" w:eastAsiaTheme="majorEastAsia" w:cstheme="majorBidi"/>
       <w:b/>
       <w:color w:val="000000" w:themeColor="text1"/>
       <w:kern w:val="28"/>
@@ -5115,40 +5266,40 @@
       <w:szCs w:val="52"/>
     </w:rPr>
   </w:style>
-  <w:style w:type="character" w:customStyle="1" w:styleId="berschrift2Zchn">
+  <w:style w:type="character" w:styleId="berschrift2Zchn" w:customStyle="1">
     <w:name w:val="Überschrift 2 Zchn"/>
     <w:basedOn w:val="Absatz-Standardschriftart"/>
     <w:link w:val="berschrift2"/>
     <w:uiPriority w:val="6"/>
     <w:rsid w:val="00CF359A"/>
     <w:rPr>
-      <w:rFonts w:asciiTheme="majorHAnsi" w:eastAsiaTheme="majorEastAsia" w:hAnsiTheme="majorHAnsi" w:cstheme="majorBidi"/>
+      <w:rFonts w:asciiTheme="majorHAnsi" w:hAnsiTheme="majorHAnsi" w:eastAsiaTheme="majorEastAsia" w:cstheme="majorBidi"/>
       <w:bCs/>
       <w:color w:val="000000" w:themeColor="text1"/>
       <w:szCs w:val="26"/>
     </w:rPr>
   </w:style>
-  <w:style w:type="character" w:customStyle="1" w:styleId="berschrift3Zchn">
+  <w:style w:type="character" w:styleId="berschrift3Zchn" w:customStyle="1">
     <w:name w:val="Überschrift 3 Zchn"/>
     <w:basedOn w:val="Absatz-Standardschriftart"/>
     <w:link w:val="berschrift3"/>
     <w:uiPriority w:val="6"/>
     <w:rsid w:val="00CF359A"/>
     <w:rPr>
-      <w:rFonts w:asciiTheme="majorHAnsi" w:eastAsiaTheme="majorEastAsia" w:hAnsiTheme="majorHAnsi" w:cstheme="majorBidi"/>
+      <w:rFonts w:asciiTheme="majorHAnsi" w:hAnsiTheme="majorHAnsi" w:eastAsiaTheme="majorEastAsia" w:cstheme="majorBidi"/>
       <w:bCs/>
       <w:sz w:val="20"/>
       <w:szCs w:val="18"/>
     </w:rPr>
   </w:style>
-  <w:style w:type="character" w:customStyle="1" w:styleId="berschrift4Zchn">
+  <w:style w:type="character" w:styleId="berschrift4Zchn" w:customStyle="1">
     <w:name w:val="Überschrift 4 Zchn"/>
     <w:basedOn w:val="Absatz-Standardschriftart"/>
     <w:link w:val="berschrift4"/>
     <w:uiPriority w:val="6"/>
     <w:rsid w:val="00CF359A"/>
     <w:rPr>
-      <w:rFonts w:asciiTheme="majorHAnsi" w:eastAsiaTheme="majorEastAsia" w:hAnsiTheme="majorHAnsi" w:cstheme="majorBidi"/>
+      <w:rFonts w:asciiTheme="majorHAnsi" w:hAnsiTheme="majorHAnsi" w:eastAsiaTheme="majorEastAsia" w:cstheme="majorBidi"/>
       <w:bCs/>
       <w:iCs/>
       <w:color w:val="000000" w:themeColor="text1"/>
@@ -5156,7 +5307,7 @@
       <w:szCs w:val="18"/>
     </w:rPr>
   </w:style>
-  <w:style w:type="character" w:customStyle="1" w:styleId="berschrift5Zchn">
+  <w:style w:type="character" w:styleId="berschrift5Zchn" w:customStyle="1">
     <w:name w:val="Überschrift 5 Zchn"/>
     <w:basedOn w:val="Absatz-Standardschriftart"/>
     <w:link w:val="berschrift5"/>
@@ -5164,13 +5315,13 @@
     <w:semiHidden/>
     <w:rsid w:val="00CF359A"/>
     <w:rPr>
-      <w:rFonts w:asciiTheme="majorHAnsi" w:eastAsiaTheme="majorEastAsia" w:hAnsiTheme="majorHAnsi" w:cstheme="majorBidi"/>
+      <w:rFonts w:asciiTheme="majorHAnsi" w:hAnsiTheme="majorHAnsi" w:eastAsiaTheme="majorEastAsia" w:cstheme="majorBidi"/>
       <w:b/>
       <w:sz w:val="18"/>
       <w:szCs w:val="18"/>
     </w:rPr>
   </w:style>
-  <w:style w:type="character" w:customStyle="1" w:styleId="berschrift6Zchn">
+  <w:style w:type="character" w:styleId="berschrift6Zchn" w:customStyle="1">
     <w:name w:val="Überschrift 6 Zchn"/>
     <w:basedOn w:val="Absatz-Standardschriftart"/>
     <w:link w:val="berschrift6"/>
@@ -5178,14 +5329,14 @@
     <w:semiHidden/>
     <w:rsid w:val="00CF359A"/>
     <w:rPr>
-      <w:rFonts w:asciiTheme="majorHAnsi" w:eastAsiaTheme="majorEastAsia" w:hAnsiTheme="majorHAnsi" w:cstheme="majorBidi"/>
+      <w:rFonts w:asciiTheme="majorHAnsi" w:hAnsiTheme="majorHAnsi" w:eastAsiaTheme="majorEastAsia" w:cstheme="majorBidi"/>
       <w:b/>
       <w:iCs/>
       <w:sz w:val="18"/>
       <w:szCs w:val="18"/>
     </w:rPr>
   </w:style>
-  <w:style w:type="character" w:customStyle="1" w:styleId="berschrift7Zchn">
+  <w:style w:type="character" w:styleId="berschrift7Zchn" w:customStyle="1">
     <w:name w:val="Überschrift 7 Zchn"/>
     <w:basedOn w:val="Absatz-Standardschriftart"/>
     <w:link w:val="berschrift7"/>
@@ -5193,14 +5344,14 @@
     <w:semiHidden/>
     <w:rsid w:val="00CF359A"/>
     <w:rPr>
-      <w:rFonts w:asciiTheme="majorHAnsi" w:eastAsiaTheme="majorEastAsia" w:hAnsiTheme="majorHAnsi" w:cstheme="majorBidi"/>
+      <w:rFonts w:asciiTheme="majorHAnsi" w:hAnsiTheme="majorHAnsi" w:eastAsiaTheme="majorEastAsia" w:cstheme="majorBidi"/>
       <w:b/>
       <w:iCs/>
       <w:sz w:val="18"/>
       <w:szCs w:val="18"/>
     </w:rPr>
   </w:style>
-  <w:style w:type="character" w:customStyle="1" w:styleId="berschrift8Zchn">
+  <w:style w:type="character" w:styleId="berschrift8Zchn" w:customStyle="1">
     <w:name w:val="Überschrift 8 Zchn"/>
     <w:basedOn w:val="Absatz-Standardschriftart"/>
     <w:link w:val="berschrift8"/>
@@ -5208,14 +5359,14 @@
     <w:semiHidden/>
     <w:rsid w:val="00CF359A"/>
     <w:rPr>
-      <w:rFonts w:asciiTheme="majorHAnsi" w:eastAsiaTheme="majorEastAsia" w:hAnsiTheme="majorHAnsi" w:cstheme="majorBidi"/>
+      <w:rFonts w:asciiTheme="majorHAnsi" w:hAnsiTheme="majorHAnsi" w:eastAsiaTheme="majorEastAsia" w:cstheme="majorBidi"/>
       <w:b/>
       <w:color w:val="000000" w:themeColor="text1"/>
       <w:sz w:val="18"/>
       <w:szCs w:val="20"/>
     </w:rPr>
   </w:style>
-  <w:style w:type="character" w:customStyle="1" w:styleId="berschrift9Zchn">
+  <w:style w:type="character" w:styleId="berschrift9Zchn" w:customStyle="1">
     <w:name w:val="Überschrift 9 Zchn"/>
     <w:basedOn w:val="Absatz-Standardschriftart"/>
     <w:link w:val="berschrift9"/>
@@ -5223,7 +5374,7 @@
     <w:semiHidden/>
     <w:rsid w:val="00CF359A"/>
     <w:rPr>
-      <w:rFonts w:asciiTheme="majorHAnsi" w:eastAsiaTheme="majorEastAsia" w:hAnsiTheme="majorHAnsi" w:cstheme="majorBidi"/>
+      <w:rFonts w:asciiTheme="majorHAnsi" w:hAnsiTheme="majorHAnsi" w:eastAsiaTheme="majorEastAsia" w:cstheme="majorBidi"/>
       <w:b/>
       <w:iCs/>
       <w:color w:val="000000" w:themeColor="text1"/>
@@ -5253,7 +5404,7 @@
     <w:semiHidden/>
     <w:rsid w:val="00CF359A"/>
     <w:rPr>
-      <w:rFonts w:asciiTheme="majorHAnsi" w:eastAsiaTheme="majorEastAsia" w:hAnsiTheme="majorHAnsi" w:cstheme="majorBidi"/>
+      <w:rFonts w:asciiTheme="majorHAnsi" w:hAnsiTheme="majorHAnsi" w:eastAsiaTheme="majorEastAsia" w:cstheme="majorBidi"/>
       <w:szCs w:val="24"/>
     </w:rPr>
   </w:style>
@@ -5265,7 +5416,7 @@
     <w:semiHidden/>
     <w:rsid w:val="00CF359A"/>
   </w:style>
-  <w:style w:type="character" w:customStyle="1" w:styleId="UnterschriftZchn">
+  <w:style w:type="character" w:styleId="UnterschriftZchn" w:customStyle="1">
     <w:name w:val="Unterschrift Zchn"/>
     <w:basedOn w:val="Absatz-Standardschriftart"/>
     <w:link w:val="Unterschrift"/>
@@ -5295,21 +5446,21 @@
       <w:contextualSpacing/>
     </w:pPr>
     <w:rPr>
-      <w:rFonts w:asciiTheme="majorHAnsi" w:eastAsiaTheme="majorEastAsia" w:hAnsiTheme="majorHAnsi" w:cstheme="majorBidi"/>
+      <w:rFonts w:asciiTheme="majorHAnsi" w:hAnsiTheme="majorHAnsi" w:eastAsiaTheme="majorEastAsia" w:cstheme="majorBidi"/>
       <w:b/>
       <w:iCs/>
       <w:color w:val="auto"/>
       <w:szCs w:val="24"/>
     </w:rPr>
   </w:style>
-  <w:style w:type="character" w:customStyle="1" w:styleId="UntertitelZchn">
+  <w:style w:type="character" w:styleId="UntertitelZchn" w:customStyle="1">
     <w:name w:val="Untertitel Zchn"/>
     <w:basedOn w:val="Absatz-Standardschriftart"/>
     <w:link w:val="Untertitel"/>
     <w:uiPriority w:val="4"/>
     <w:rsid w:val="00CF359A"/>
     <w:rPr>
-      <w:rFonts w:asciiTheme="majorHAnsi" w:eastAsiaTheme="majorEastAsia" w:hAnsiTheme="majorHAnsi" w:cstheme="majorBidi"/>
+      <w:rFonts w:asciiTheme="majorHAnsi" w:hAnsiTheme="majorHAnsi" w:eastAsiaTheme="majorEastAsia" w:cstheme="majorBidi"/>
       <w:b/>
       <w:iCs/>
       <w:sz w:val="18"/>
@@ -5450,7 +5601,7 @@
       <w:ind w:left="851"/>
     </w:pPr>
   </w:style>
-  <w:style w:type="paragraph" w:customStyle="1" w:styleId="Zentrum">
+  <w:style w:type="paragraph" w:styleId="Zentrum" w:customStyle="1">
     <w:name w:val="Zentrum"/>
     <w:basedOn w:val="Standard"/>
     <w:uiPriority w:val="48"/>
@@ -5458,7 +5609,7 @@
     <w:rsid w:val="00CF359A"/>
     <w:pPr>
       <w:pBdr>
-        <w:bottom w:val="single" w:sz="8" w:space="2" w:color="A1BBDD" w:themeColor="text2"/>
+        <w:bottom w:val="single" w:color="A1BBDD" w:themeColor="text2" w:sz="8" w:space="2"/>
       </w:pBdr>
       <w:spacing w:after="120" w:line="240" w:lineRule="auto"/>
       <w:contextualSpacing/>

</xml_diff>

<commit_message>
Fixing a design issue in the report
</commit_message>
<xml_diff>
--- a/Report.docx
+++ b/Report.docx
@@ -1,8 +1,8 @@
 
 <file path=word/document.xml><?xml version="1.0" encoding="utf-8"?>
-<w:document xmlns:wpc="http://schemas.microsoft.com/office/word/2010/wordprocessingCanvas" xmlns:cx="http://schemas.microsoft.com/office/drawing/2014/chartex" xmlns:cx1="http://schemas.microsoft.com/office/drawing/2015/9/8/chartex" xmlns:cx2="http://schemas.microsoft.com/office/drawing/2015/10/21/chartex" xmlns:cx3="http://schemas.microsoft.com/office/drawing/2016/5/9/chartex" xmlns:cx4="http://schemas.microsoft.com/office/drawing/2016/5/10/chartex" xmlns:cx5="http://schemas.microsoft.com/office/drawing/2016/5/11/chartex" xmlns:cx6="http://schemas.microsoft.com/office/drawing/2016/5/12/chartex" xmlns:cx7="http://schemas.microsoft.com/office/drawing/2016/5/13/chartex" xmlns:cx8="http://schemas.microsoft.com/office/drawing/2016/5/14/chartex" xmlns:mc="http://schemas.openxmlformats.org/markup-compatibility/2006" xmlns:aink="http://schemas.microsoft.com/office/drawing/2016/ink" xmlns:am3d="http://schemas.microsoft.com/office/drawing/2017/model3d" xmlns:o="urn:schemas-microsoft-com:office:office" xmlns:r="http://schemas.openxmlformats.org/officeDocument/2006/relationships" xmlns:m="http://schemas.openxmlformats.org/officeDocument/2006/math" xmlns:v="urn:schemas-microsoft-com:vml" xmlns:wp14="http://schemas.microsoft.com/office/word/2010/wordprocessingDrawing" xmlns:wp="http://schemas.openxmlformats.org/drawingml/2006/wordprocessingDrawing" xmlns:w10="urn:schemas-microsoft-com:office:word" xmlns:w="http://schemas.openxmlformats.org/wordprocessingml/2006/main" xmlns:w14="http://schemas.microsoft.com/office/word/2010/wordml" xmlns:w15="http://schemas.microsoft.com/office/word/2012/wordml" xmlns:w16cid="http://schemas.microsoft.com/office/word/2016/wordml/cid" xmlns:w16se="http://schemas.microsoft.com/office/word/2015/wordml/symex" xmlns:wpg="http://schemas.microsoft.com/office/word/2010/wordprocessingGroup" xmlns:wpi="http://schemas.microsoft.com/office/word/2010/wordprocessingInk" xmlns:wne="http://schemas.microsoft.com/office/word/2006/wordml" xmlns:wps="http://schemas.microsoft.com/office/word/2010/wordprocessingShape" xmlns:a="http://schemas.openxmlformats.org/drawingml/2006/main" xmlns:pic="http://schemas.openxmlformats.org/drawingml/2006/picture" xmlns:a14="http://schemas.microsoft.com/office/drawing/2010/main" mc:Ignorable="w14 w15 w16se w16cid wp14">
+<w:document xmlns:wpc="http://schemas.microsoft.com/office/word/2010/wordprocessingCanvas" xmlns:cx="http://schemas.microsoft.com/office/drawing/2014/chartex" xmlns:cx1="http://schemas.microsoft.com/office/drawing/2015/9/8/chartex" xmlns:cx2="http://schemas.microsoft.com/office/drawing/2015/10/21/chartex" xmlns:cx3="http://schemas.microsoft.com/office/drawing/2016/5/9/chartex" xmlns:cx4="http://schemas.microsoft.com/office/drawing/2016/5/10/chartex" xmlns:cx5="http://schemas.microsoft.com/office/drawing/2016/5/11/chartex" xmlns:cx6="http://schemas.microsoft.com/office/drawing/2016/5/12/chartex" xmlns:cx7="http://schemas.microsoft.com/office/drawing/2016/5/13/chartex" xmlns:cx8="http://schemas.microsoft.com/office/drawing/2016/5/14/chartex" xmlns:mc="http://schemas.openxmlformats.org/markup-compatibility/2006" xmlns:aink="http://schemas.microsoft.com/office/drawing/2016/ink" xmlns:am3d="http://schemas.microsoft.com/office/drawing/2017/model3d" xmlns:o="urn:schemas-microsoft-com:office:office" xmlns:r="http://schemas.openxmlformats.org/officeDocument/2006/relationships" xmlns:m="http://schemas.openxmlformats.org/officeDocument/2006/math" xmlns:v="urn:schemas-microsoft-com:vml" xmlns:wp14="http://schemas.microsoft.com/office/word/2010/wordprocessingDrawing" xmlns:wp="http://schemas.openxmlformats.org/drawingml/2006/wordprocessingDrawing" xmlns:w10="urn:schemas-microsoft-com:office:word" xmlns:w="http://schemas.openxmlformats.org/wordprocessingml/2006/main" xmlns:w14="http://schemas.microsoft.com/office/word/2010/wordml" xmlns:w15="http://schemas.microsoft.com/office/word/2012/wordml" xmlns:w16cid="http://schemas.microsoft.com/office/word/2016/wordml/cid" xmlns:w16se="http://schemas.microsoft.com/office/word/2015/wordml/symex" xmlns:wpg="http://schemas.microsoft.com/office/word/2010/wordprocessingGroup" xmlns:wpi="http://schemas.microsoft.com/office/word/2010/wordprocessingInk" xmlns:wne="http://schemas.microsoft.com/office/word/2006/wordml" xmlns:wps="http://schemas.microsoft.com/office/word/2010/wordprocessingShape" mc:Ignorable="w14 w15 w16se w16cid wp14">
   <w:body>
-    <w:p xmlns:wp14="http://schemas.microsoft.com/office/word/2010/wordml" wp14:textId="77777777">
+    <w:p>
       <w:pPr>
         <w:pStyle w:val="berschrift1"/>
         <w:rPr>
@@ -16,14 +16,14 @@
         <w:t>BCOLN 2019 – Challenge Task Report</w:t>
       </w:r>
     </w:p>
-    <w:p xmlns:wp14="http://schemas.microsoft.com/office/word/2010/wordml" wp14:textId="77777777">
-      <w:pPr>
-        <w:rPr>
-          <w:sz w:val="20"/>
-        </w:rPr>
-      </w:pPr>
-    </w:p>
-    <w:p xmlns:wp14="http://schemas.microsoft.com/office/word/2010/wordml" wp14:textId="77777777">
+    <w:p>
+      <w:pPr>
+        <w:rPr>
+          <w:sz w:val="20"/>
+        </w:rPr>
+      </w:pPr>
+    </w:p>
+    <w:p>
       <w:pPr>
         <w:pStyle w:val="berschrift2"/>
         <w:rPr>
@@ -41,7 +41,7 @@
       </w:r>
       <w:proofErr w:type="spellEnd"/>
     </w:p>
-    <w:p xmlns:wp14="http://schemas.microsoft.com/office/word/2010/wordml" wp14:textId="77777777">
+    <w:p>
       <w:pPr>
         <w:rPr>
           <w:sz w:val="20"/>
@@ -79,32 +79,49 @@
         <w:t>ockchain. The lottery system should determine the random number with the help of an oracle, which like the lottery is also implemented as a Smart Contract.</w:t>
       </w:r>
     </w:p>
-    <w:p xmlns:wp14="http://schemas.microsoft.com/office/word/2010/wordml" wp14:textId="77777777">
-      <w:pPr>
-        <w:rPr>
-          <w:sz w:val="20"/>
-          <w:lang w:val="en-US"/>
-        </w:rPr>
-      </w:pPr>
-      <w:r>
-        <w:rPr>
-          <w:sz w:val="20"/>
-          <w:lang w:val="en-US"/>
-        </w:rPr>
-        <w:t>Lottery systems have been in existence for a very long time and the integrity and correctness of a central authority (lottery organizer) must always be trusted. Since ever larger sums are handled thereby at least the temptation is given to try to take influence on the drawn numbers. Would it not be a good idea at this point to carry out the lottery on the blockchain and thus ensure a decentralized and in the best case fraud-proof system?</w:t>
-      </w:r>
-    </w:p>
-    <w:p xmlns:wp14="http://schemas.microsoft.com/office/word/2010/wordml" wp14:textId="77777777">
-      <w:pPr>
-        <w:rPr>
-          <w:sz w:val="20"/>
-          <w:lang w:val="en-US"/>
-        </w:rPr>
-      </w:pPr>
-    </w:p>
-    <w:p xmlns:wp14="http://schemas.microsoft.com/office/word/2010/wordml" wp14:textId="77777777">
+    <w:p>
+      <w:pPr>
+        <w:rPr>
+          <w:sz w:val="20"/>
+          <w:lang w:val="en-US"/>
+        </w:rPr>
+      </w:pPr>
+      <w:r>
+        <w:rPr>
+          <w:sz w:val="20"/>
+          <w:lang w:val="en-US"/>
+        </w:rPr>
+        <w:t xml:space="preserve">Lottery systems have been in existence for a very long time and the integrity and correctness of a central authority (lottery organizer) must always be trusted. Since ever larger sums are handled thereby at least the temptation is given to try to take influence on the drawn numbers. Would it not be a good idea at this point to carry out the lottery on the blockchain and thus ensure a decentralized and in the </w:t>
+      </w:r>
+      <w:proofErr w:type="gramStart"/>
+      <w:r>
+        <w:rPr>
+          <w:sz w:val="20"/>
+          <w:lang w:val="en-US"/>
+        </w:rPr>
+        <w:t>best case</w:t>
+      </w:r>
+      <w:proofErr w:type="gramEnd"/>
+      <w:r>
+        <w:rPr>
+          <w:sz w:val="20"/>
+          <w:lang w:val="en-US"/>
+        </w:rPr>
+        <w:t xml:space="preserve"> fraud-proof system?</w:t>
+      </w:r>
+    </w:p>
+    <w:p>
+      <w:pPr>
+        <w:rPr>
+          <w:sz w:val="20"/>
+          <w:lang w:val="en-US"/>
+        </w:rPr>
+      </w:pPr>
+    </w:p>
+    <w:p>
       <w:pPr>
         <w:pStyle w:val="berschrift3"/>
+        <w:ind w:left="567"/>
         <w:rPr>
           <w:b/>
           <w:sz w:val="22"/>
@@ -120,7 +137,7 @@
         <w:t>Requirements</w:t>
       </w:r>
     </w:p>
-    <w:p xmlns:wp14="http://schemas.microsoft.com/office/word/2010/wordml" wp14:textId="77777777">
+    <w:p>
       <w:pPr>
         <w:rPr>
           <w:sz w:val="20"/>
@@ -135,15 +152,15 @@
         <w:t>The system requirements essentially comprise the four points listed below:</w:t>
       </w:r>
     </w:p>
-    <w:p xmlns:wp14="http://schemas.microsoft.com/office/word/2010/wordml" wp14:textId="77777777">
-      <w:pPr>
-        <w:rPr>
-          <w:sz w:val="20"/>
-          <w:lang w:val="en-US"/>
-        </w:rPr>
-      </w:pPr>
-    </w:p>
-    <w:p xmlns:wp14="http://schemas.microsoft.com/office/word/2010/wordml" wp14:textId="77777777">
+    <w:p>
+      <w:pPr>
+        <w:rPr>
+          <w:sz w:val="20"/>
+          <w:lang w:val="en-US"/>
+        </w:rPr>
+      </w:pPr>
+    </w:p>
+    <w:p>
       <w:pPr>
         <w:pStyle w:val="Liste"/>
         <w:rPr>
@@ -158,8 +175,10 @@
         </w:rPr>
         <w:t>The lottery must be fully functional, produce the output in graphical or textual form, and be implemented using Smart Contracts only. In addition, the random number must be provided by an Oracle Contract.</w:t>
       </w:r>
-    </w:p>
-    <w:p xmlns:wp14="http://schemas.microsoft.com/office/word/2010/wordml" wp14:textId="77777777">
+      <w:bookmarkStart w:id="0" w:name="_GoBack"/>
+      <w:bookmarkEnd w:id="0"/>
+    </w:p>
+    <w:p>
       <w:pPr>
         <w:pStyle w:val="Liste"/>
         <w:numPr>
@@ -173,7 +192,7 @@
         </w:rPr>
       </w:pPr>
     </w:p>
-    <w:p xmlns:wp14="http://schemas.microsoft.com/office/word/2010/wordml" wp14:textId="77777777">
+    <w:p>
       <w:pPr>
         <w:pStyle w:val="Liste"/>
         <w:rPr>
@@ -189,7 +208,7 @@
         <w:t>The oracle must be implemented as a separate Smart Contract. Thereby it does not matter whether the number is generated on the blockchain or externally.</w:t>
       </w:r>
     </w:p>
-    <w:p xmlns:wp14="http://schemas.microsoft.com/office/word/2010/wordml" wp14:textId="77777777">
+    <w:p>
       <w:pPr>
         <w:pStyle w:val="Liste"/>
         <w:numPr>
@@ -203,7 +222,7 @@
         </w:rPr>
       </w:pPr>
     </w:p>
-    <w:p xmlns:wp14="http://schemas.microsoft.com/office/word/2010/wordml" wp14:textId="77777777">
+    <w:p>
       <w:pPr>
         <w:pStyle w:val="Liste"/>
         <w:rPr>
@@ -219,7 +238,7 @@
         <w:t>The contract must automatically distribute the winnings to the winner, divide the winnings if several players have chosen the right number or cumulate the winnings for the next lottery if no winner is determined.</w:t>
       </w:r>
     </w:p>
-    <w:p xmlns:wp14="http://schemas.microsoft.com/office/word/2010/wordml" wp14:textId="77777777">
+    <w:p>
       <w:pPr>
         <w:pStyle w:val="Liste"/>
         <w:numPr>
@@ -233,7 +252,7 @@
         </w:rPr>
       </w:pPr>
     </w:p>
-    <w:p xmlns:wp14="http://schemas.microsoft.com/office/word/2010/wordml" wp14:textId="77777777">
+    <w:p>
       <w:pPr>
         <w:pStyle w:val="Liste"/>
         <w:rPr>
@@ -249,7 +268,7 @@
         <w:t>The contract and its functionality must be documented in a self-contained report.</w:t>
       </w:r>
     </w:p>
-    <w:p xmlns:wp14="http://schemas.microsoft.com/office/word/2010/wordml" wp14:textId="77777777">
+    <w:p>
       <w:pPr>
         <w:pStyle w:val="Listenabsatz"/>
         <w:rPr>
@@ -258,7 +277,7 @@
         </w:rPr>
       </w:pPr>
     </w:p>
-    <w:p xmlns:wp14="http://schemas.microsoft.com/office/word/2010/wordml" wp14:textId="77777777">
+    <w:p>
       <w:pPr>
         <w:pStyle w:val="Liste"/>
         <w:numPr>
@@ -272,7 +291,7 @@
         </w:rPr>
       </w:pPr>
     </w:p>
-    <w:p xmlns:wp14="http://schemas.microsoft.com/office/word/2010/wordml" wp14:textId="77777777">
+    <w:p>
       <w:pPr>
         <w:pStyle w:val="Liste"/>
         <w:numPr>
@@ -292,7 +311,7 @@
         <w:t>The remainder of this report is structured as follows. In section 1.2 a certain background knowledge about the oracle is given and which possibilities exist to generate a random number.</w:t>
       </w:r>
     </w:p>
-    <w:p xmlns:wp14="http://schemas.microsoft.com/office/word/2010/wordml" wp14:textId="77777777">
+    <w:p>
       <w:pPr>
         <w:pStyle w:val="Liste"/>
         <w:numPr>
@@ -312,23 +331,23 @@
         <w:t>Section 1.3 deals with the design decisions made, which are then explained in more detail in section 1.4, the implementation. Finally, a summary is presented in 1.5 and the conclusions drawn.</w:t>
       </w:r>
     </w:p>
-    <w:p xmlns:wp14="http://schemas.microsoft.com/office/word/2010/wordml" wp14:textId="77777777">
-      <w:pPr>
-        <w:rPr>
-          <w:sz w:val="20"/>
-          <w:lang w:val="en-US"/>
-        </w:rPr>
-      </w:pPr>
-    </w:p>
-    <w:p xmlns:wp14="http://schemas.microsoft.com/office/word/2010/wordml" wp14:textId="77777777">
-      <w:pPr>
-        <w:rPr>
-          <w:sz w:val="20"/>
-          <w:lang w:val="en-US"/>
-        </w:rPr>
-      </w:pPr>
-    </w:p>
-    <w:p xmlns:wp14="http://schemas.microsoft.com/office/word/2010/wordml" wp14:textId="77777777">
+    <w:p>
+      <w:pPr>
+        <w:rPr>
+          <w:sz w:val="20"/>
+          <w:lang w:val="en-US"/>
+        </w:rPr>
+      </w:pPr>
+    </w:p>
+    <w:p>
+      <w:pPr>
+        <w:rPr>
+          <w:sz w:val="20"/>
+          <w:lang w:val="en-US"/>
+        </w:rPr>
+      </w:pPr>
+    </w:p>
+    <w:p>
       <w:pPr>
         <w:pStyle w:val="berschrift2"/>
         <w:rPr>
@@ -344,7 +363,7 @@
         <w:t>Background</w:t>
       </w:r>
     </w:p>
-    <w:p xmlns:wp14="http://schemas.microsoft.com/office/word/2010/wordml" wp14:textId="77777777">
+    <w:p>
       <w:pPr>
         <w:rPr>
           <w:sz w:val="20"/>
@@ -359,15 +378,15 @@
         <w:t>Implementing a lottery system in a "normal" environment may not be considered very demanding. A group of people report their numbers to a central office, the central office determines a random number and the winner receives the money. However, if we operate in the context of blockchains, there are some problems that were not considered important before. Just the basic question of what a random number is and how it is created is of great importance. The following subsections are dedicated to some approaches for generating random numbers, each of which will discuss the advantages and disadvantages.</w:t>
       </w:r>
     </w:p>
-    <w:p xmlns:wp14="http://schemas.microsoft.com/office/word/2010/wordml" wp14:textId="77777777">
-      <w:pPr>
-        <w:rPr>
-          <w:sz w:val="20"/>
-          <w:lang w:val="en-US"/>
-        </w:rPr>
-      </w:pPr>
-    </w:p>
-    <w:p xmlns:wp14="http://schemas.microsoft.com/office/word/2010/wordml" wp14:textId="77777777">
+    <w:p>
+      <w:pPr>
+        <w:rPr>
+          <w:sz w:val="20"/>
+          <w:lang w:val="en-US"/>
+        </w:rPr>
+      </w:pPr>
+    </w:p>
+    <w:p>
       <w:pPr>
         <w:rPr>
           <w:sz w:val="20"/>
@@ -382,7 +401,7 @@
         <w:t>The two main difficulties encountered are the following</w:t>
       </w:r>
     </w:p>
-    <w:p xmlns:wp14="http://schemas.microsoft.com/office/word/2010/wordml" wp14:textId="77777777">
+    <w:p>
       <w:pPr>
         <w:pStyle w:val="Liste"/>
         <w:numPr>
@@ -395,7 +414,7 @@
         </w:rPr>
       </w:pPr>
     </w:p>
-    <w:p xmlns:wp14="http://schemas.microsoft.com/office/word/2010/wordml" wp14:textId="77777777">
+    <w:p>
       <w:pPr>
         <w:pStyle w:val="Liste"/>
         <w:numPr>
@@ -415,7 +434,7 @@
         <w:t>How is a random number generated? The code in Solidity should be deterministic because it runs decentralized. A clock or something similar is not available to determine a random.</w:t>
       </w:r>
     </w:p>
-    <w:p xmlns:wp14="http://schemas.microsoft.com/office/word/2010/wordml" wp14:textId="77777777">
+    <w:p>
       <w:pPr>
         <w:pStyle w:val="Liste"/>
         <w:numPr>
@@ -429,7 +448,7 @@
         </w:rPr>
       </w:pPr>
     </w:p>
-    <w:p xmlns:wp14="http://schemas.microsoft.com/office/word/2010/wordml" wp14:textId="77777777">
+    <w:p>
       <w:pPr>
         <w:pStyle w:val="Liste"/>
         <w:numPr>
@@ -449,7 +468,7 @@
         <w:t>How does a smart contract know when the time has come to draw a winner? Again, there is no reliable time available.</w:t>
       </w:r>
     </w:p>
-    <w:p xmlns:wp14="http://schemas.microsoft.com/office/word/2010/wordml" wp14:textId="77777777">
+    <w:p>
       <w:pPr>
         <w:pStyle w:val="Liste"/>
         <w:numPr>
@@ -462,7 +481,7 @@
         </w:rPr>
       </w:pPr>
     </w:p>
-    <w:p xmlns:wp14="http://schemas.microsoft.com/office/word/2010/wordml" wp14:textId="77777777">
+    <w:p>
       <w:pPr>
         <w:pStyle w:val="Liste"/>
         <w:numPr>
@@ -479,20 +498,37 @@
           <w:sz w:val="20"/>
           <w:lang w:val="en-US"/>
         </w:rPr>
-        <w:t>Since the code should run deterministically, a generator is needed to generate the same number on multiple nodes if the code is called multiple times. This actually completely contradicts the term "random". The solution to this problem is to generate a random number once and use it on different nodes. So the code is run several times on several nodes, but it produces a unique number.</w:t>
-      </w:r>
-    </w:p>
-    <w:p xmlns:wp14="http://schemas.microsoft.com/office/word/2010/wordml" wp14:textId="77777777">
-      <w:pPr>
-        <w:rPr>
-          <w:sz w:val="20"/>
-          <w:lang w:val="en-US"/>
-        </w:rPr>
-      </w:pPr>
-    </w:p>
-    <w:p xmlns:wp14="http://schemas.microsoft.com/office/word/2010/wordml" wp14:textId="77777777">
+        <w:t xml:space="preserve">Since the code should run deterministically, a generator is needed to generate the same number on multiple nodes if the code is called multiple times. This actually completely contradicts the term "random". The solution to this problem is to generate a random number once and use it on different nodes. </w:t>
+      </w:r>
+      <w:proofErr w:type="gramStart"/>
+      <w:r>
+        <w:rPr>
+          <w:sz w:val="20"/>
+          <w:lang w:val="en-US"/>
+        </w:rPr>
+        <w:t>So</w:t>
+      </w:r>
+      <w:proofErr w:type="gramEnd"/>
+      <w:r>
+        <w:rPr>
+          <w:sz w:val="20"/>
+          <w:lang w:val="en-US"/>
+        </w:rPr>
+        <w:t xml:space="preserve"> the code is run several times on several nodes, but it produces a unique number.</w:t>
+      </w:r>
+    </w:p>
+    <w:p>
+      <w:pPr>
+        <w:rPr>
+          <w:sz w:val="20"/>
+          <w:lang w:val="en-US"/>
+        </w:rPr>
+      </w:pPr>
+    </w:p>
+    <w:p>
       <w:pPr>
         <w:pStyle w:val="berschrift3"/>
+        <w:ind w:left="567"/>
         <w:rPr>
           <w:b/>
           <w:sz w:val="22"/>
@@ -526,7 +562,7 @@
         <w:t>) is Not a Good Idea</w:t>
       </w:r>
     </w:p>
-    <w:p xmlns:wp14="http://schemas.microsoft.com/office/word/2010/wordml" wp14:textId="77777777">
+    <w:p>
       <w:pPr>
         <w:rPr>
           <w:sz w:val="20"/>
@@ -557,15 +593,15 @@
         <w:t>) function for a lottery where unconditional independence should be guaranteed is not optimal.</w:t>
       </w:r>
     </w:p>
-    <w:p xmlns:wp14="http://schemas.microsoft.com/office/word/2010/wordml" wp14:textId="77777777">
-      <w:pPr>
-        <w:rPr>
-          <w:sz w:val="20"/>
-          <w:lang w:val="en-US"/>
-        </w:rPr>
-      </w:pPr>
-    </w:p>
-    <w:p xmlns:wp14="http://schemas.microsoft.com/office/word/2010/wordml" wp14:textId="77777777">
+    <w:p>
+      <w:pPr>
+        <w:rPr>
+          <w:sz w:val="20"/>
+          <w:lang w:val="en-US"/>
+        </w:rPr>
+      </w:pPr>
+    </w:p>
+    <w:p>
       <w:pPr>
         <w:rPr>
           <w:sz w:val="20"/>
@@ -626,17 +662,18 @@
         <w:t xml:space="preserve"> (address of the miner of the block), the previously mentioned difficulty and timestamp as well as the block number or the gas limit. This is for the simple reason that they can be influenced by the miner.</w:t>
       </w:r>
     </w:p>
-    <w:p xmlns:wp14="http://schemas.microsoft.com/office/word/2010/wordml" wp14:textId="77777777">
-      <w:pPr>
-        <w:rPr>
-          <w:sz w:val="20"/>
-          <w:lang w:val="en-US"/>
-        </w:rPr>
-      </w:pPr>
-    </w:p>
-    <w:p xmlns:wp14="http://schemas.microsoft.com/office/word/2010/wordml" wp14:textId="77777777">
+    <w:p>
+      <w:pPr>
+        <w:rPr>
+          <w:sz w:val="20"/>
+          <w:lang w:val="en-US"/>
+        </w:rPr>
+      </w:pPr>
+    </w:p>
+    <w:p>
       <w:pPr>
         <w:pStyle w:val="berschrift3"/>
+        <w:ind w:left="567"/>
         <w:rPr>
           <w:b/>
           <w:sz w:val="22"/>
@@ -688,7 +725,7 @@
         <w:t>?</w:t>
       </w:r>
     </w:p>
-    <w:p xmlns:wp14="http://schemas.microsoft.com/office/word/2010/wordml" wp14:textId="77777777">
+    <w:p>
       <w:pPr>
         <w:rPr>
           <w:sz w:val="20"/>
@@ -719,19 +756,35 @@
         <w:t>, to generate a random. This is bad because an attack can create an exploit contract with the same PRNG code and then call the target contract via an internal message. The "random" numbers for the two contracts will be the same.</w:t>
       </w:r>
     </w:p>
-    <w:p xmlns:wp14="http://schemas.microsoft.com/office/word/2010/wordml" wp14:textId="77777777">
-      <w:pPr>
-        <w:rPr>
-          <w:sz w:val="20"/>
-          <w:lang w:val="en-US"/>
-        </w:rPr>
-      </w:pPr>
-      <w:r>
-        <w:rPr>
-          <w:sz w:val="20"/>
-          <w:lang w:val="en-US"/>
-        </w:rPr>
-        <w:t xml:space="preserve">Some contracts suggest to use a future </w:t>
+    <w:p>
+      <w:pPr>
+        <w:rPr>
+          <w:sz w:val="20"/>
+          <w:lang w:val="en-US"/>
+        </w:rPr>
+      </w:pPr>
+      <w:r>
+        <w:rPr>
+          <w:sz w:val="20"/>
+          <w:lang w:val="en-US"/>
+        </w:rPr>
+        <w:t xml:space="preserve">Some contracts suggest </w:t>
+      </w:r>
+      <w:proofErr w:type="gramStart"/>
+      <w:r>
+        <w:rPr>
+          <w:sz w:val="20"/>
+          <w:lang w:val="en-US"/>
+        </w:rPr>
+        <w:t>to use</w:t>
+      </w:r>
+      <w:proofErr w:type="gramEnd"/>
+      <w:r>
+        <w:rPr>
+          <w:sz w:val="20"/>
+          <w:lang w:val="en-US"/>
+        </w:rPr>
+        <w:t xml:space="preserve"> a future </w:t>
       </w:r>
       <w:proofErr w:type="spellStart"/>
       <w:r>
@@ -798,7 +851,7 @@
         <w:t xml:space="preserve"> and random will be zero.</w:t>
       </w:r>
     </w:p>
-    <w:p xmlns:wp14="http://schemas.microsoft.com/office/word/2010/wordml" wp14:textId="77777777">
+    <w:p>
       <w:pPr>
         <w:rPr>
           <w:sz w:val="20"/>
@@ -813,17 +866,18 @@
         <w:t>Another approach is to calculate a private seed with the random. It is true that private variables cannot be called by other contracts, but off-chain the variable can be accessed via web3.eth.getStorageAt() using web3. The blockchain should therefore not be used to store secrets in plaintext.</w:t>
       </w:r>
     </w:p>
-    <w:p xmlns:wp14="http://schemas.microsoft.com/office/word/2010/wordml" wp14:textId="77777777">
-      <w:pPr>
-        <w:rPr>
-          <w:sz w:val="20"/>
-          <w:lang w:val="en-US"/>
-        </w:rPr>
-      </w:pPr>
-    </w:p>
-    <w:p xmlns:wp14="http://schemas.microsoft.com/office/word/2010/wordml" wp14:textId="77777777">
+    <w:p>
+      <w:pPr>
+        <w:rPr>
+          <w:sz w:val="20"/>
+          <w:lang w:val="en-US"/>
+        </w:rPr>
+      </w:pPr>
+    </w:p>
+    <w:p>
       <w:pPr>
         <w:pStyle w:val="berschrift3"/>
+        <w:ind w:left="567"/>
         <w:rPr>
           <w:b/>
           <w:sz w:val="22"/>
@@ -839,7 +893,7 @@
         <w:t>Maybe Using an External Service?</w:t>
       </w:r>
     </w:p>
-    <w:p xmlns:wp14="http://schemas.microsoft.com/office/word/2010/wordml" wp14:textId="77777777">
+    <w:p>
       <w:pPr>
         <w:rPr>
           <w:sz w:val="20"/>
@@ -882,17 +936,18 @@
         <w:t xml:space="preserve"> this risk is considered to be negligible, it is still a good possibility.</w:t>
       </w:r>
     </w:p>
-    <w:p xmlns:wp14="http://schemas.microsoft.com/office/word/2010/wordml" wp14:textId="77777777">
-      <w:pPr>
-        <w:rPr>
-          <w:sz w:val="20"/>
-          <w:lang w:val="en-US"/>
-        </w:rPr>
-      </w:pPr>
-    </w:p>
-    <w:p xmlns:wp14="http://schemas.microsoft.com/office/word/2010/wordml" wp14:textId="77777777">
+    <w:p>
+      <w:pPr>
+        <w:rPr>
+          <w:sz w:val="20"/>
+          <w:lang w:val="en-US"/>
+        </w:rPr>
+      </w:pPr>
+    </w:p>
+    <w:p>
       <w:pPr>
         <w:pStyle w:val="berschrift3"/>
+        <w:ind w:left="567"/>
         <w:rPr>
           <w:b/>
           <w:sz w:val="22"/>
@@ -908,7 +963,7 @@
         <w:t>All good things come in four</w:t>
       </w:r>
     </w:p>
-    <w:p xmlns:wp14="http://schemas.microsoft.com/office/word/2010/wordml" wp14:textId="77777777">
+    <w:p>
       <w:pPr>
         <w:rPr>
           <w:sz w:val="20"/>
@@ -937,7 +992,7 @@
         <w:t xml:space="preserve"> with the other secrets with an XOR operation and then used as a seed for a random value.</w:t>
       </w:r>
     </w:p>
-    <w:p xmlns:wp14="http://schemas.microsoft.com/office/word/2010/wordml" wp14:textId="77777777">
+    <w:p>
       <w:pPr>
         <w:rPr>
           <w:sz w:val="20"/>
@@ -1073,15 +1128,15 @@
         <w:t xml:space="preserve"> </w:t>
       </w:r>
     </w:p>
-    <w:p xmlns:wp14="http://schemas.microsoft.com/office/word/2010/wordml" wp14:textId="77777777">
-      <w:pPr>
-        <w:rPr>
-          <w:sz w:val="20"/>
-          <w:lang w:val="en-US"/>
-        </w:rPr>
-      </w:pPr>
-    </w:p>
-    <w:p xmlns:wp14="http://schemas.microsoft.com/office/word/2010/wordml" wp14:textId="77777777">
+    <w:p>
+      <w:pPr>
+        <w:rPr>
+          <w:sz w:val="20"/>
+          <w:lang w:val="en-US"/>
+        </w:rPr>
+      </w:pPr>
+    </w:p>
+    <w:p>
       <w:pPr>
         <w:pStyle w:val="berschrift2"/>
         <w:rPr>
@@ -1097,7 +1152,7 @@
         <w:t>Design</w:t>
       </w:r>
     </w:p>
-    <w:p xmlns:wp14="http://schemas.microsoft.com/office/word/2010/wordml" wp14:textId="77777777">
+    <w:p>
       <w:pPr>
         <w:rPr>
           <w:sz w:val="20"/>
@@ -1112,7 +1167,7 @@
         <w:t xml:space="preserve">In the course of implementing the Challenge Task, we decided to implement the Commit Reveal approach, as we believe it is the most promising method. </w:t>
       </w:r>
     </w:p>
-    <w:p xmlns:wp14="http://schemas.microsoft.com/office/word/2010/wordml" wp14:textId="77777777">
+    <w:p>
       <w:pPr>
         <w:rPr>
           <w:sz w:val="20"/>
@@ -1165,23 +1220,7 @@
           <w:szCs w:val="20"/>
           <w:lang w:val="en-US"/>
         </w:rPr>
-        <w:t>A</w:t>
-      </w:r>
-      <w:r>
-        <w:rPr>
-          <w:sz w:val="20"/>
-          <w:szCs w:val="20"/>
-          <w:lang w:val="en-US"/>
-        </w:rPr>
-        <w:t>s soon as there are enough player</w:t>
-      </w:r>
-      <w:r>
-        <w:rPr>
-          <w:sz w:val="20"/>
-          <w:szCs w:val="20"/>
-          <w:lang w:val="en-US"/>
-        </w:rPr>
-        <w:t xml:space="preserve">s, </w:t>
+        <w:t xml:space="preserve">As soon as there are enough players, </w:t>
       </w:r>
       <w:r>
         <w:rPr>
@@ -1245,7 +1284,25 @@
           <w:szCs w:val="20"/>
           <w:lang w:val="en-US"/>
         </w:rPr>
-        <w:t xml:space="preserve">. If all players have revealed in a certain time interval, the random number will be calculated and the lottery will be dissolved according to the rules of the game. If more than one person wins, the prize is split. If only one person wins, </w:t>
+        <w:t xml:space="preserve">. If all players have revealed in a certain time interval, the random number will be </w:t>
+      </w:r>
+      <w:proofErr w:type="gramStart"/>
+      <w:r>
+        <w:rPr>
+          <w:sz w:val="20"/>
+          <w:szCs w:val="20"/>
+          <w:lang w:val="en-US"/>
+        </w:rPr>
+        <w:t>calculated</w:t>
+      </w:r>
+      <w:proofErr w:type="gramEnd"/>
+      <w:r>
+        <w:rPr>
+          <w:sz w:val="20"/>
+          <w:szCs w:val="20"/>
+          <w:lang w:val="en-US"/>
+        </w:rPr>
+        <w:t xml:space="preserve"> and the lottery will be dissolved according to the rules of the game. If more than one person wins, the prize is split. If only one person wins, </w:t>
       </w:r>
       <w:r>
         <w:rPr>
@@ -1445,15 +1502,7 @@
           <w:szCs w:val="20"/>
           <w:lang w:val="en-US"/>
         </w:rPr>
-        <w:t xml:space="preserve"> the</w:t>
-      </w:r>
-      <w:r>
-        <w:rPr>
-          <w:sz w:val="20"/>
-          <w:szCs w:val="20"/>
-          <w:lang w:val="en-US"/>
-        </w:rPr>
-        <w:t xml:space="preserve"> oracle. </w:t>
+        <w:t xml:space="preserve"> the oracle. </w:t>
       </w:r>
       <w:r>
         <w:rPr>
@@ -1463,7 +1512,7 @@
         </w:rPr>
         <w:lastRenderedPageBreak/>
         <w:drawing>
-          <wp:inline xmlns:wp14="http://schemas.microsoft.com/office/word/2010/wordprocessingDrawing" distT="0" distB="0" distL="0" distR="0" wp14:anchorId="2C14E626" wp14:editId="38CE13A6">
+          <wp:inline distT="0" distB="0" distL="0" distR="0" wp14:anchorId="2C14E626" wp14:editId="38CE13A6">
             <wp:extent cx="5740400" cy="3165116"/>
             <wp:effectExtent l="0" t="0" r="0" b="0"/>
             <wp:docPr id="3" name="Grafik 3"/>
@@ -1521,7 +1570,7 @@
         <mc:AlternateContent>
           <mc:Choice Requires="wps">
             <w:drawing>
-              <wp:anchor xmlns:wp14="http://schemas.microsoft.com/office/word/2010/wordprocessingDrawing" distT="0" distB="0" distL="114300" distR="114300" simplePos="0" relativeHeight="251661312" behindDoc="1" locked="0" layoutInCell="1" allowOverlap="1" wp14:anchorId="179915C8" wp14:editId="66E558D2">
+              <wp:anchor distT="0" distB="0" distL="114300" distR="114300" simplePos="0" relativeHeight="251661312" behindDoc="1" locked="0" layoutInCell="1" allowOverlap="1" wp14:anchorId="179915C8" wp14:editId="66E558D2">
                 <wp:simplePos x="0" y="0"/>
                 <wp:positionH relativeFrom="column">
                   <wp:posOffset>-29845</wp:posOffset>
@@ -1563,7 +1612,7 @@
                       </wps:spPr>
                       <wps:txbx>
                         <w:txbxContent>
-                          <w:p xmlns:wp14="http://schemas.microsoft.com/office/word/2010/wordml" wp14:textId="77777777">
+                          <w:p>
                             <w:pPr>
                               <w:pStyle w:val="Beschriftung"/>
                               <w:jc w:val="center"/>
@@ -1624,15 +1673,15 @@
             </w:drawing>
           </mc:Choice>
           <mc:Fallback>
-            <w:pict w14:anchorId="6A7D2818">
-              <v:shapetype id="_x0000_t202" coordsize="21600,21600" o:spt="202" path="m,l,21600r21600,l21600,xe" w14:anchorId="179915C8">
+            <w:pict>
+              <v:shapetype w14:anchorId="179915C8" id="_x0000_t202" coordsize="21600,21600" o:spt="202" path="m,l,21600r21600,l21600,xe">
                 <v:stroke joinstyle="miter"/>
                 <v:path gradientshapeok="t" o:connecttype="rect"/>
               </v:shapetype>
-              <v:shape id="Text Box 2" style="position:absolute;margin-left:-2.35pt;margin-top:260.6pt;width:453pt;height:.05pt;z-index:-251655168;visibility:visible;mso-wrap-style:square;mso-wrap-distance-left:9pt;mso-wrap-distance-top:0;mso-wrap-distance-right:9pt;mso-wrap-distance-bottom:0;mso-position-horizontal:absolute;mso-position-horizontal-relative:text;mso-position-vertical:absolute;mso-position-vertical-relative:text;v-text-anchor:top" o:spid="_x0000_s1026" stroked="f" type="#_x0000_t202" o:gfxdata="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">
+              <v:shape id="Text Box 2" o:spid="_x0000_s1026" type="#_x0000_t202" style="position:absolute;margin-left:-2.35pt;margin-top:260.6pt;width:453pt;height:.05pt;z-index:-251655168;visibility:visible;mso-wrap-style:square;mso-wrap-distance-left:9pt;mso-wrap-distance-top:0;mso-wrap-distance-right:9pt;mso-wrap-distance-bottom:0;mso-position-horizontal:absolute;mso-position-horizontal-relative:text;mso-position-vertical:absolute;mso-position-vertical-relative:text;v-text-anchor:top" o:gfxdata="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" stroked="f">
                 <v:textbox style="mso-fit-shape-to-text:t" inset="0,0,0,0">
                   <w:txbxContent>
-                    <w:p wp14:textId="77777777">
+                    <w:p>
                       <w:pPr>
                         <w:pStyle w:val="Beschriftung"/>
                         <w:jc w:val="center"/>
@@ -1803,15 +1852,15 @@
         <w:t xml:space="preserve"> Finally, each user, who revealed his/her secret, will get back the cost for committing a hashed secret.</w:t>
       </w:r>
     </w:p>
-    <w:p xmlns:wp14="http://schemas.microsoft.com/office/word/2010/wordml" wp14:textId="77777777">
-      <w:pPr>
-        <w:rPr>
-          <w:sz w:val="20"/>
-          <w:lang w:val="en-US"/>
-        </w:rPr>
-      </w:pPr>
-    </w:p>
-    <w:p xmlns:wp14="http://schemas.microsoft.com/office/word/2010/wordml" wp14:textId="77777777">
+    <w:p>
+      <w:pPr>
+        <w:rPr>
+          <w:sz w:val="20"/>
+          <w:lang w:val="en-US"/>
+        </w:rPr>
+      </w:pPr>
+    </w:p>
+    <w:p>
       <w:pPr>
         <w:pStyle w:val="berschrift2"/>
         <w:rPr>
@@ -1829,7 +1878,7 @@
         <w:t>Implementation</w:t>
       </w:r>
     </w:p>
-    <w:p xmlns:wp14="http://schemas.microsoft.com/office/word/2010/wordml" wp14:textId="77777777">
+    <w:p>
       <w:pPr>
         <w:rPr>
           <w:sz w:val="20"/>
@@ -1921,15 +1970,15 @@
         <w:t>e Challenge Task in more detail.</w:t>
       </w:r>
     </w:p>
-    <w:p xmlns:wp14="http://schemas.microsoft.com/office/word/2010/wordml" wp14:textId="77777777">
-      <w:pPr>
-        <w:rPr>
-          <w:sz w:val="20"/>
-          <w:lang w:val="en-US"/>
-        </w:rPr>
-      </w:pPr>
-    </w:p>
-    <w:p xmlns:wp14="http://schemas.microsoft.com/office/word/2010/wordml" wp14:textId="77777777">
+    <w:p>
+      <w:pPr>
+        <w:rPr>
+          <w:sz w:val="20"/>
+          <w:lang w:val="en-US"/>
+        </w:rPr>
+      </w:pPr>
+    </w:p>
+    <w:p>
       <w:pPr>
         <w:pStyle w:val="berschrift3"/>
         <w:ind w:left="567"/>
@@ -1948,7 +1997,7 @@
         <w:t>Lottery</w:t>
       </w:r>
     </w:p>
-    <w:p xmlns:wp14="http://schemas.microsoft.com/office/word/2010/wordml" wp14:textId="77777777">
+    <w:p>
       <w:pPr>
         <w:rPr>
           <w:sz w:val="20"/>
@@ -1991,15 +2040,15 @@
         <w:t>On the other hand, the contract controls the determination of the winner based on the number provided by the oracle and the associated payout of the jackpot, as well as auxiliary functions such as the refund of the ticket price if the lottery cannot be carried out.</w:t>
       </w:r>
     </w:p>
-    <w:p xmlns:wp14="http://schemas.microsoft.com/office/word/2010/wordml" wp14:textId="77777777">
-      <w:pPr>
-        <w:rPr>
-          <w:sz w:val="20"/>
-          <w:lang w:val="en-US"/>
-        </w:rPr>
-      </w:pPr>
-    </w:p>
-    <w:p xmlns:wp14="http://schemas.microsoft.com/office/word/2010/wordml" wp14:textId="77777777">
+    <w:p>
+      <w:pPr>
+        <w:rPr>
+          <w:sz w:val="20"/>
+          <w:lang w:val="en-US"/>
+        </w:rPr>
+      </w:pPr>
+    </w:p>
+    <w:p>
       <w:pPr>
         <w:pStyle w:val="berschrift3"/>
         <w:ind w:left="567"/>
@@ -2018,7 +2067,7 @@
         <w:t>Oracle</w:t>
       </w:r>
     </w:p>
-    <w:p xmlns:wp14="http://schemas.microsoft.com/office/word/2010/wordml" wp14:textId="77777777">
+    <w:p>
       <w:pPr>
         <w:rPr>
           <w:sz w:val="20"/>
@@ -2103,7 +2152,7 @@
         <w:t xml:space="preserve"> is to generate a random output. </w:t>
       </w:r>
     </w:p>
-    <w:p xmlns:wp14="http://schemas.microsoft.com/office/word/2010/wordml" wp14:textId="77777777">
+    <w:p>
       <w:pPr>
         <w:rPr>
           <w:sz w:val="20"/>
@@ -2160,38 +2209,37 @@
         <w:t xml:space="preserve"> and all get the money back).</w:t>
       </w:r>
     </w:p>
-    <w:p xmlns:wp14="http://schemas.microsoft.com/office/word/2010/wordml" wp14:textId="77777777">
-      <w:pPr>
-        <w:rPr>
-          <w:sz w:val="20"/>
-          <w:lang w:val="en-US"/>
-        </w:rPr>
-      </w:pPr>
-    </w:p>
-    <w:p xmlns:wp14="http://schemas.microsoft.com/office/word/2010/wordml" wp14:textId="77777777">
-      <w:pPr>
-        <w:rPr>
-          <w:sz w:val="20"/>
-          <w:lang w:val="en-US"/>
-        </w:rPr>
-      </w:pPr>
-    </w:p>
-    <w:p xmlns:wp14="http://schemas.microsoft.com/office/word/2010/wordml" wp14:textId="77777777">
-      <w:pPr>
-        <w:rPr>
-          <w:sz w:val="20"/>
-          <w:lang w:val="en-US"/>
-        </w:rPr>
-      </w:pPr>
-    </w:p>
-    <w:p xmlns:wp14="http://schemas.microsoft.com/office/word/2010/wordml" wp14:textId="77777777">
+    <w:p>
+      <w:pPr>
+        <w:rPr>
+          <w:sz w:val="20"/>
+          <w:lang w:val="en-US"/>
+        </w:rPr>
+      </w:pPr>
+    </w:p>
+    <w:p>
+      <w:pPr>
+        <w:rPr>
+          <w:sz w:val="20"/>
+          <w:lang w:val="en-US"/>
+        </w:rPr>
+      </w:pPr>
+    </w:p>
+    <w:p>
+      <w:pPr>
+        <w:rPr>
+          <w:sz w:val="20"/>
+          <w:lang w:val="en-US"/>
+        </w:rPr>
+      </w:pPr>
+    </w:p>
+    <w:p>
       <w:pPr>
         <w:pStyle w:val="berschrift3"/>
         <w:spacing w:before="240"/>
         <w:ind w:left="567"/>
         <w:rPr>
-          <w:b w:val="1"/>
-          <w:bCs w:val="1"/>
+          <w:b/>
           <w:sz w:val="22"/>
           <w:szCs w:val="22"/>
           <w:lang w:val="en-US"/>
@@ -2205,7 +2253,7 @@
         <mc:AlternateContent>
           <mc:Choice Requires="wps">
             <w:drawing>
-              <wp:anchor xmlns:wp14="http://schemas.microsoft.com/office/word/2010/wordprocessingDrawing" distT="0" distB="0" distL="114300" distR="114300" simplePos="0" relativeHeight="251664384" behindDoc="1" locked="0" layoutInCell="1" allowOverlap="1" wp14:anchorId="5CAAADC5" wp14:editId="1AD94A2B">
+              <wp:anchor distT="0" distB="0" distL="114300" distR="114300" simplePos="0" relativeHeight="251664384" behindDoc="1" locked="0" layoutInCell="1" allowOverlap="1" wp14:anchorId="5CAAADC5" wp14:editId="1AD94A2B">
                 <wp:simplePos x="0" y="0"/>
                 <wp:positionH relativeFrom="column">
                   <wp:posOffset>-33655</wp:posOffset>
@@ -2247,7 +2295,7 @@
                       </wps:spPr>
                       <wps:txbx>
                         <w:txbxContent>
-                          <w:p xmlns:wp14="http://schemas.microsoft.com/office/word/2010/wordml" wp14:textId="77777777">
+                          <w:p>
                             <w:pPr>
                               <w:pStyle w:val="Beschriftung"/>
                               <w:jc w:val="center"/>
@@ -2278,11 +2326,11 @@
             </w:drawing>
           </mc:Choice>
           <mc:Fallback>
-            <w:pict w14:anchorId="624EC607">
-              <v:shape id="Text Box 4" style="position:absolute;left:0;text-align:left;margin-left:-2.65pt;margin-top:273.6pt;width:453pt;height:.05pt;z-index:-251652096;visibility:visible;mso-wrap-style:square;mso-wrap-distance-left:9pt;mso-wrap-distance-top:0;mso-wrap-distance-right:9pt;mso-wrap-distance-bottom:0;mso-position-horizontal:absolute;mso-position-horizontal-relative:text;mso-position-vertical:absolute;mso-position-vertical-relative:text;v-text-anchor:top" o:spid="_x0000_s1027" stroked="f" type="#_x0000_t202" o:gfxdata="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" w14:anchorId="5CAAADC5">
+            <w:pict>
+              <v:shape w14:anchorId="5CAAADC5" id="Text Box 4" o:spid="_x0000_s1027" type="#_x0000_t202" style="position:absolute;left:0;text-align:left;margin-left:-2.65pt;margin-top:273.6pt;width:453pt;height:.05pt;z-index:-251652096;visibility:visible;mso-wrap-style:square;mso-wrap-distance-left:9pt;mso-wrap-distance-top:0;mso-wrap-distance-right:9pt;mso-wrap-distance-bottom:0;mso-position-horizontal:absolute;mso-position-horizontal-relative:text;mso-position-vertical:absolute;mso-position-vertical-relative:text;v-text-anchor:top" o:gfxdata="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" stroked="f">
                 <v:textbox style="mso-fit-shape-to-text:t" inset="0,0,0,0">
                   <w:txbxContent>
-                    <w:p wp14:textId="77777777">
+                    <w:p>
                       <w:pPr>
                         <w:pStyle w:val="Beschriftung"/>
                         <w:jc w:val="center"/>
@@ -2312,7 +2360,7 @@
           <w:lang w:eastAsia="de-CH"/>
         </w:rPr>
         <w:drawing>
-          <wp:anchor xmlns:wp14="http://schemas.microsoft.com/office/word/2010/wordprocessingDrawing" distT="0" distB="0" distL="114300" distR="114300" simplePos="0" relativeHeight="251665408" behindDoc="0" locked="0" layoutInCell="1" allowOverlap="1" wp14:anchorId="149A7D2B" wp14:editId="7777777">
+          <wp:anchor distT="0" distB="0" distL="114300" distR="114300" simplePos="0" relativeHeight="251665408" behindDoc="0" locked="0" layoutInCell="1" allowOverlap="1" wp14:anchorId="149A7D2B" wp14:editId="07777777">
             <wp:simplePos x="0" y="0"/>
             <wp:positionH relativeFrom="column">
               <wp:posOffset>1905</wp:posOffset>
@@ -2369,16 +2417,14 @@
       </w:r>
       <w:r>
         <w:rPr>
-          <w:b w:val="1"/>
-          <w:bCs w:val="1"/>
+          <w:b/>
           <w:lang w:val="en-US"/>
         </w:rPr>
         <w:t>D</w:t>
       </w:r>
       <w:r>
         <w:rPr>
-          <w:b w:val="1"/>
-          <w:bCs w:val="1"/>
+          <w:b/>
           <w:sz w:val="22"/>
           <w:szCs w:val="22"/>
           <w:lang w:val="en-US"/>
@@ -2387,8 +2433,7 @@
       </w:r>
       <w:r>
         <w:rPr>
-          <w:b w:val="1"/>
-          <w:bCs w:val="1"/>
+          <w:b/>
           <w:sz w:val="22"/>
           <w:szCs w:val="22"/>
           <w:lang w:val="en-US"/>
@@ -2397,8 +2442,7 @@
       </w:r>
       <w:r>
         <w:rPr>
-          <w:b w:val="1"/>
-          <w:bCs w:val="1"/>
+          <w:b/>
           <w:sz w:val="22"/>
           <w:szCs w:val="22"/>
           <w:lang w:val="en-US"/>
@@ -2406,7 +2450,7 @@
         <w:t>ontracts</w:t>
       </w:r>
     </w:p>
-    <w:p xmlns:wp14="http://schemas.microsoft.com/office/word/2010/wordml" wp14:textId="77777777">
+    <w:p>
       <w:pPr>
         <w:rPr>
           <w:sz w:val="20"/>
@@ -2435,7 +2479,7 @@
         <w:t>, are defined in the deployment of the contracts.</w:t>
       </w:r>
     </w:p>
-    <w:p xmlns:wp14="http://schemas.microsoft.com/office/word/2010/wordml" wp14:textId="77777777">
+    <w:p>
       <w:pPr>
         <w:rPr>
           <w:sz w:val="20"/>
@@ -2790,24 +2834,17 @@
           <w:sz w:val="20"/>
           <w:lang w:val="en-US"/>
         </w:rPr>
-        <w:t xml:space="preserve">The parameters of the lottery contract can be set </w:t>
-      </w:r>
-      <w:r>
-        <w:rPr>
-          <w:sz w:val="20"/>
-          <w:lang w:val="en-US"/>
-        </w:rPr>
-        <w:t>in a separate deployment file called “2_deploy_contract”.</w:t>
-      </w:r>
-    </w:p>
-    <w:p xmlns:wp14="http://schemas.microsoft.com/office/word/2010/wordml" wp14:textId="77777777">
-      <w:pPr>
-        <w:rPr>
-          <w:lang w:val="en-US"/>
-        </w:rPr>
-      </w:pPr>
-    </w:p>
-    <w:p xmlns:wp14="http://schemas.microsoft.com/office/word/2010/wordml" wp14:textId="77777777">
+        <w:t>The parameters of the lottery contract can be set in a separate deployment file called “2_deploy_contract”.</w:t>
+      </w:r>
+    </w:p>
+    <w:p>
+      <w:pPr>
+        <w:rPr>
+          <w:lang w:val="en-US"/>
+        </w:rPr>
+      </w:pPr>
+    </w:p>
+    <w:p>
       <w:pPr>
         <w:pStyle w:val="berschrift2"/>
         <w:rPr>
@@ -2833,7 +2870,7 @@
         <w:t xml:space="preserve"> &amp; Conclusion</w:t>
       </w:r>
     </w:p>
-    <w:p xmlns:wp14="http://schemas.microsoft.com/office/word/2010/wordml" wp14:textId="77777777">
+    <w:p>
       <w:pPr>
         <w:rPr>
           <w:sz w:val="20"/>
@@ -2848,15 +2885,15 @@
         <w:t>The evaluation was carried out using Web3 tests. The main focus was on the functionality of the contract and the different outputs. The test cases each include the following options:</w:t>
       </w:r>
     </w:p>
-    <w:p xmlns:wp14="http://schemas.microsoft.com/office/word/2010/wordml" wp14:textId="77777777">
-      <w:pPr>
-        <w:rPr>
-          <w:sz w:val="20"/>
-          <w:lang w:val="en-US"/>
-        </w:rPr>
-      </w:pPr>
-    </w:p>
-    <w:p xmlns:wp14="http://schemas.microsoft.com/office/word/2010/wordml" wp14:textId="77777777">
+    <w:p>
+      <w:pPr>
+        <w:rPr>
+          <w:sz w:val="20"/>
+          <w:lang w:val="en-US"/>
+        </w:rPr>
+      </w:pPr>
+    </w:p>
+    <w:p>
       <w:pPr>
         <w:pStyle w:val="Aufzhlungszeichen"/>
         <w:numPr>
@@ -2876,7 +2913,7 @@
         <w:t>No one wins pot in the next round</w:t>
       </w:r>
     </w:p>
-    <w:p xmlns:wp14="http://schemas.microsoft.com/office/word/2010/wordml" wp14:textId="77777777">
+    <w:p>
       <w:pPr>
         <w:pStyle w:val="Aufzhlungszeichen"/>
         <w:numPr>
@@ -2896,7 +2933,7 @@
         <w:t>Several people win, pot is split</w:t>
       </w:r>
     </w:p>
-    <w:p xmlns:wp14="http://schemas.microsoft.com/office/word/2010/wordml" wp14:textId="77777777">
+    <w:p>
       <w:pPr>
         <w:pStyle w:val="Aufzhlungszeichen"/>
         <w:numPr>
@@ -2916,15 +2953,15 @@
         <w:t>One person wins, pot is paid to that person.</w:t>
       </w:r>
     </w:p>
-    <w:p xmlns:wp14="http://schemas.microsoft.com/office/word/2010/wordml" wp14:textId="77777777">
-      <w:pPr>
-        <w:rPr>
-          <w:sz w:val="20"/>
-          <w:lang w:val="en-US"/>
-        </w:rPr>
-      </w:pPr>
-    </w:p>
-    <w:p xmlns:wp14="http://schemas.microsoft.com/office/word/2010/wordml" wp14:textId="77777777">
+    <w:p>
+      <w:pPr>
+        <w:rPr>
+          <w:sz w:val="20"/>
+          <w:lang w:val="en-US"/>
+        </w:rPr>
+      </w:pPr>
+    </w:p>
+    <w:p>
       <w:pPr>
         <w:rPr>
           <w:sz w:val="20"/>
@@ -3031,15 +3068,15 @@
         <w:t>.</w:t>
       </w:r>
     </w:p>
-    <w:p xmlns:wp14="http://schemas.microsoft.com/office/word/2010/wordml" wp14:textId="77777777">
-      <w:pPr>
-        <w:rPr>
-          <w:sz w:val="20"/>
-          <w:lang w:val="en-US"/>
-        </w:rPr>
-      </w:pPr>
-    </w:p>
-    <w:p xmlns:wp14="http://schemas.microsoft.com/office/word/2010/wordml" wp14:textId="77777777">
+    <w:p>
+      <w:pPr>
+        <w:rPr>
+          <w:sz w:val="20"/>
+          <w:lang w:val="en-US"/>
+        </w:rPr>
+      </w:pPr>
+    </w:p>
+    <w:p>
       <w:pPr>
         <w:rPr>
           <w:sz w:val="20"/>
@@ -3065,41 +3102,28 @@
           <w:sz w:val="20"/>
           <w:lang w:val="en-US"/>
         </w:rPr>
-        <w:t>But besides using an external service like random.org (which is perceived as somewhat suboptimal by the w</w:t>
-      </w:r>
-      <w:bookmarkStart w:name="_GoBack" w:id="0"/>
-      <w:bookmarkEnd w:id="0"/>
-      <w:r>
-        <w:rPr>
-          <w:sz w:val="20"/>
-          <w:lang w:val="en-US"/>
-        </w:rPr>
-        <w:t>riter as it is a centralized place) no other method was found that offers similar security as the commit reveal approach. It remains to be seen if there will be a development or if this state of "missing randomness" will remain.</w:t>
-      </w:r>
-    </w:p>
-    <w:p xmlns:wp14="http://schemas.microsoft.com/office/word/2010/wordml" wp14:textId="77777777">
-      <w:pPr>
-        <w:rPr>
-          <w:sz w:val="20"/>
-          <w:lang w:val="en-US"/>
-        </w:rPr>
-      </w:pPr>
-    </w:p>
-    <w:p xmlns:wp14="http://schemas.microsoft.com/office/word/2010/wordml" wp14:textId="0DA6E313">
+        <w:t>But besides using an external service like random.org (which is perceived as somewhat suboptimal by the writer as it is a centralized place) no other method was found that offers similar security as the commit reveal approach. It remains to be seen if there will be a development or if this state of "missing randomness" will remain.</w:t>
+      </w:r>
+    </w:p>
+    <w:p>
+      <w:pPr>
+        <w:rPr>
+          <w:sz w:val="20"/>
+          <w:lang w:val="en-US"/>
+        </w:rPr>
+      </w:pPr>
+    </w:p>
+    <w:p>
       <w:pPr>
         <w:pStyle w:val="berschrift2"/>
         <w:rPr>
-          <w:b w:val="1"/>
-          <w:bCs w:val="1"/>
-          <w:lang w:val="en-US"/>
-        </w:rPr>
-      </w:pPr>
-      <w:r>
-        <w:rPr>
-          <w:rFonts w:ascii="Arial" w:hAnsi="Arial" w:eastAsia="" w:cs="" w:asciiTheme="majorAscii" w:hAnsiTheme="majorAscii" w:eastAsiaTheme="majorEastAsia" w:cstheme="majorBidi"/>
-          <w:b w:val="1"/>
-          <w:bCs w:val="1"/>
-          <w:color w:val="000000" w:themeColor="text1" w:themeTint="FF" w:themeShade="FF"/>
+          <w:b/>
+          <w:lang w:val="en-US"/>
+        </w:rPr>
+      </w:pPr>
+      <w:r>
+        <w:rPr>
+          <w:b/>
           <w:sz w:val="24"/>
           <w:szCs w:val="24"/>
           <w:lang w:val="en-US"/>
@@ -3109,61 +3133,32 @@
     </w:p>
     <w:p>
       <w:pPr>
-        <w:pStyle w:val="Standard"/>
-        <w:rPr>
-          <w:sz w:val="20"/>
-          <w:szCs w:val="20"/>
-          <w:lang w:val="en-US"/>
-        </w:rPr>
-      </w:pPr>
-      <w:r>
-        <w:rPr>
-          <w:rFonts w:ascii="Arial" w:hAnsi="Arial" w:eastAsia="" w:cs="" w:asciiTheme="minorAscii" w:hAnsiTheme="minorAscii" w:eastAsiaTheme="minorEastAsia" w:cstheme="minorBidi"/>
-          <w:color w:val="000000" w:themeColor="text1" w:themeTint="FF" w:themeShade="FF"/>
-          <w:sz w:val="20"/>
-          <w:szCs w:val="20"/>
-          <w:lang w:val="en-US"/>
-        </w:rPr>
-        <w:t>To interact with the contracts on the chain, 3 methods are available. The first one, being the truffle console, where instances of the contracts can be retrieved or deployed manually. By using the contracts’ methods directly, tickets for the lottery can be bought and the secrets can be revealed. The second method makes use of a JavaScript CLI, where the game can be played using a simplified Interface that automatically generates random secrets for the bought tickets. The third method is an NPM and Vue.</w:t>
+        <w:rPr>
+          <w:sz w:val="20"/>
+          <w:szCs w:val="20"/>
+          <w:lang w:val="en-US"/>
+        </w:rPr>
+      </w:pPr>
+      <w:r>
+        <w:rPr>
+          <w:sz w:val="20"/>
+          <w:szCs w:val="20"/>
+          <w:lang w:val="en-US"/>
+        </w:rPr>
+        <w:t xml:space="preserve">To interact with the contracts on the chain, 3 methods are available. The first one, being the truffle console, where instances of the contracts can be retrieved or deployed manually. By using the contracts’ methods directly, tickets for the lottery can be bought and the secrets can be revealed. The second method makes use of a JavaScript CLI, where the game can be played using a simplified Interface that automatically generates random secrets for the bought tickets. The third method is an NPM and Vue.js based </w:t>
       </w:r>
       <w:proofErr w:type="spellStart"/>
       <w:r>
         <w:rPr>
-          <w:rFonts w:ascii="Arial" w:hAnsi="Arial" w:eastAsia="" w:cs="" w:asciiTheme="minorAscii" w:hAnsiTheme="minorAscii" w:eastAsiaTheme="minorEastAsia" w:cstheme="minorBidi"/>
-          <w:color w:val="000000" w:themeColor="text1" w:themeTint="FF" w:themeShade="FF"/>
-          <w:sz w:val="20"/>
-          <w:szCs w:val="20"/>
-          <w:lang w:val="en-US"/>
-        </w:rPr>
-        <w:t>js</w:t>
+          <w:sz w:val="20"/>
+          <w:szCs w:val="20"/>
+          <w:lang w:val="en-US"/>
+        </w:rPr>
+        <w:t>webapp</w:t>
       </w:r>
       <w:proofErr w:type="spellEnd"/>
       <w:r>
         <w:rPr>
-          <w:rFonts w:ascii="Arial" w:hAnsi="Arial" w:eastAsia="" w:cs="" w:asciiTheme="minorAscii" w:hAnsiTheme="minorAscii" w:eastAsiaTheme="minorEastAsia" w:cstheme="minorBidi"/>
-          <w:color w:val="000000" w:themeColor="text1" w:themeTint="FF" w:themeShade="FF"/>
-          <w:sz w:val="20"/>
-          <w:szCs w:val="20"/>
-          <w:lang w:val="en-US"/>
-        </w:rPr>
-        <w:t xml:space="preserve"> based </w:t>
-      </w:r>
-      <w:proofErr w:type="spellStart"/>
-      <w:r>
-        <w:rPr>
-          <w:rFonts w:ascii="Arial" w:hAnsi="Arial" w:eastAsia="" w:cs="" w:asciiTheme="minorAscii" w:hAnsiTheme="minorAscii" w:eastAsiaTheme="minorEastAsia" w:cstheme="minorBidi"/>
-          <w:color w:val="000000" w:themeColor="text1" w:themeTint="FF" w:themeShade="FF"/>
-          <w:sz w:val="20"/>
-          <w:szCs w:val="20"/>
-          <w:lang w:val="en-US"/>
-        </w:rPr>
-        <w:t>webapp</w:t>
-      </w:r>
-      <w:proofErr w:type="spellEnd"/>
-      <w:r>
-        <w:rPr>
-          <w:rFonts w:ascii="Arial" w:hAnsi="Arial" w:eastAsia="" w:cs="" w:asciiTheme="minorAscii" w:hAnsiTheme="minorAscii" w:eastAsiaTheme="minorEastAsia" w:cstheme="minorBidi"/>
-          <w:color w:val="000000" w:themeColor="text1" w:themeTint="FF" w:themeShade="FF"/>
           <w:sz w:val="20"/>
           <w:szCs w:val="20"/>
           <w:lang w:val="en-US"/>
@@ -3173,17 +3168,14 @@
     </w:p>
     <w:p>
       <w:pPr>
-        <w:pStyle w:val="Standard"/>
-        <w:rPr>
-          <w:rFonts w:ascii="Arial" w:hAnsi="Arial" w:eastAsia="" w:cs="" w:asciiTheme="minorAscii" w:hAnsiTheme="minorAscii" w:eastAsiaTheme="minorEastAsia" w:cstheme="minorBidi"/>
-          <w:color w:val="000000" w:themeColor="text1" w:themeTint="FF" w:themeShade="FF"/>
-          <w:sz w:val="20"/>
-          <w:szCs w:val="20"/>
-          <w:lang w:val="en-US"/>
-        </w:rPr>
-      </w:pPr>
-    </w:p>
-    <w:p xmlns:wp14="http://schemas.microsoft.com/office/word/2010/wordml" wp14:textId="77777777">
+        <w:rPr>
+          <w:sz w:val="20"/>
+          <w:szCs w:val="20"/>
+          <w:lang w:val="en-US"/>
+        </w:rPr>
+      </w:pPr>
+    </w:p>
+    <w:p>
       <w:pPr>
         <w:pStyle w:val="berschrift2"/>
         <w:numPr>
@@ -3206,15 +3198,15 @@
         <w:t>References</w:t>
       </w:r>
     </w:p>
-    <w:p xmlns:wp14="http://schemas.microsoft.com/office/word/2010/wordml" wp14:textId="77777777">
-      <w:pPr>
-        <w:rPr>
-          <w:sz w:val="20"/>
-          <w:lang w:val="en-US"/>
-        </w:rPr>
-      </w:pPr>
-    </w:p>
-    <w:p xmlns:wp14="http://schemas.microsoft.com/office/word/2010/wordml" wp14:textId="77777777">
+    <w:p>
+      <w:pPr>
+        <w:rPr>
+          <w:sz w:val="20"/>
+          <w:lang w:val="en-US"/>
+        </w:rPr>
+      </w:pPr>
+    </w:p>
+    <w:p>
       <w:pPr>
         <w:rPr>
           <w:sz w:val="20"/>
@@ -3228,7 +3220,7 @@
         </w:rPr>
         <w:t xml:space="preserve">[1] Predicting Random Numbers in Ethereum Smart Contracts, </w:t>
       </w:r>
-      <w:hyperlink w:history="1" r:id="rId7">
+      <w:hyperlink r:id="rId7" w:history="1">
         <w:r>
           <w:rPr>
             <w:rStyle w:val="Hyperlink"/>
@@ -3247,7 +3239,7 @@
       </w:r>
     </w:p>
     <w:sectPr>
-      <w:pgSz w:w="11906" w:h="16838" w:orient="portrait"/>
+      <w:pgSz w:w="11906" w:h="16838"/>
       <w:pgMar w:top="1417" w:right="1417" w:bottom="1134" w:left="1417" w:header="708" w:footer="708" w:gutter="0"/>
       <w:cols w:space="708"/>
       <w:docGrid w:linePitch="360"/>
@@ -3694,7 +3686,7 @@
         <w:ind w:left="567" w:hanging="567"/>
       </w:pPr>
       <w:rPr>
-        <w:rFonts w:hint="default" w:ascii="Symbol" w:hAnsi="Symbol"/>
+        <w:rFonts w:ascii="Symbol" w:hAnsi="Symbol" w:hint="default"/>
         <w:color w:val="auto"/>
       </w:rPr>
     </w:lvl>
@@ -3707,7 +3699,7 @@
         <w:ind w:left="1134" w:hanging="567"/>
       </w:pPr>
       <w:rPr>
-        <w:rFonts w:hint="default" w:ascii="Arial" w:hAnsi="Arial"/>
+        <w:rFonts w:ascii="Arial" w:hAnsi="Arial" w:hint="default"/>
         <w:color w:val="auto"/>
       </w:rPr>
     </w:lvl>
@@ -3720,7 +3712,7 @@
         <w:ind w:left="1701" w:hanging="567"/>
       </w:pPr>
       <w:rPr>
-        <w:rFonts w:hint="default" w:ascii="Arial" w:hAnsi="Arial"/>
+        <w:rFonts w:ascii="Arial" w:hAnsi="Arial" w:hint="default"/>
         <w:color w:val="auto"/>
       </w:rPr>
     </w:lvl>
@@ -3733,7 +3725,7 @@
         <w:ind w:left="2268" w:hanging="567"/>
       </w:pPr>
       <w:rPr>
-        <w:rFonts w:hint="default" w:ascii="Arial" w:hAnsi="Arial"/>
+        <w:rFonts w:ascii="Arial" w:hAnsi="Arial" w:hint="default"/>
         <w:color w:val="auto"/>
       </w:rPr>
     </w:lvl>
@@ -3746,7 +3738,7 @@
         <w:ind w:left="2835" w:hanging="567"/>
       </w:pPr>
       <w:rPr>
-        <w:rFonts w:hint="default" w:ascii="Arial" w:hAnsi="Arial"/>
+        <w:rFonts w:ascii="Arial" w:hAnsi="Arial" w:hint="default"/>
         <w:color w:val="auto"/>
       </w:rPr>
     </w:lvl>
@@ -3818,7 +3810,7 @@
         <w:ind w:left="567" w:hanging="567"/>
       </w:pPr>
       <w:rPr>
-        <w:rFonts w:hint="default" w:ascii="Calibri" w:hAnsi="Calibri"/>
+        <w:rFonts w:ascii="Calibri" w:hAnsi="Calibri" w:hint="default"/>
         <w:color w:val="auto"/>
       </w:rPr>
     </w:lvl>
@@ -3832,7 +3824,7 @@
         <w:ind w:left="1134" w:hanging="567"/>
       </w:pPr>
       <w:rPr>
-        <w:rFonts w:hint="default" w:ascii="Arial" w:hAnsi="Arial"/>
+        <w:rFonts w:ascii="Arial" w:hAnsi="Arial" w:hint="default"/>
         <w:color w:val="auto"/>
       </w:rPr>
     </w:lvl>
@@ -3846,7 +3838,7 @@
         <w:ind w:left="1701" w:hanging="567"/>
       </w:pPr>
       <w:rPr>
-        <w:rFonts w:hint="default" w:ascii="Arial" w:hAnsi="Arial"/>
+        <w:rFonts w:ascii="Arial" w:hAnsi="Arial" w:hint="default"/>
         <w:color w:val="auto"/>
       </w:rPr>
     </w:lvl>
@@ -3860,7 +3852,7 @@
         <w:ind w:left="2268" w:hanging="567"/>
       </w:pPr>
       <w:rPr>
-        <w:rFonts w:hint="default" w:ascii="Arial" w:hAnsi="Arial"/>
+        <w:rFonts w:ascii="Arial" w:hAnsi="Arial" w:hint="default"/>
         <w:color w:val="auto"/>
       </w:rPr>
     </w:lvl>
@@ -3874,7 +3866,7 @@
         <w:ind w:left="2835" w:hanging="567"/>
       </w:pPr>
       <w:rPr>
-        <w:rFonts w:hint="default" w:ascii="Arial" w:hAnsi="Arial"/>
+        <w:rFonts w:ascii="Arial" w:hAnsi="Arial" w:hint="default"/>
         <w:color w:val="auto"/>
       </w:rPr>
     </w:lvl>
@@ -3986,16 +3978,31 @@
   <w:num w:numId="13">
     <w:abstractNumId w:val="0"/>
   </w:num>
+  <w:num w:numId="14">
+    <w:abstractNumId w:val="0"/>
+  </w:num>
+  <w:num w:numId="15">
+    <w:abstractNumId w:val="0"/>
+  </w:num>
+  <w:num w:numId="16">
+    <w:abstractNumId w:val="0"/>
+  </w:num>
+  <w:num w:numId="17">
+    <w:abstractNumId w:val="0"/>
+  </w:num>
+  <w:num w:numId="18">
+    <w:abstractNumId w:val="0"/>
+  </w:num>
   <w:numIdMacAtCleanup w:val="7"/>
 </w:numbering>
 </file>
 
 <file path=word/styles.xml><?xml version="1.0" encoding="utf-8"?>
-<w:styles xmlns:wp14="http://schemas.microsoft.com/office/word/2010/wordprocessingDrawing" xmlns:mc="http://schemas.openxmlformats.org/markup-compatibility/2006" xmlns:r="http://schemas.openxmlformats.org/officeDocument/2006/relationships" xmlns:w="http://schemas.openxmlformats.org/wordprocessingml/2006/main" xmlns:w14="http://schemas.microsoft.com/office/word/2010/wordml" xmlns:w15="http://schemas.microsoft.com/office/word/2012/wordml" xmlns:w16cid="http://schemas.microsoft.com/office/word/2016/wordml/cid" xmlns:w16se="http://schemas.microsoft.com/office/word/2015/wordml/symex" mc:Ignorable="w14 w15 w16se w16cid wp14">
+<w:styles xmlns:mc="http://schemas.openxmlformats.org/markup-compatibility/2006" xmlns:r="http://schemas.openxmlformats.org/officeDocument/2006/relationships" xmlns:w="http://schemas.openxmlformats.org/wordprocessingml/2006/main" xmlns:w14="http://schemas.microsoft.com/office/word/2010/wordml" xmlns:w15="http://schemas.microsoft.com/office/word/2012/wordml" xmlns:w16cid="http://schemas.microsoft.com/office/word/2016/wordml/cid" xmlns:w16se="http://schemas.microsoft.com/office/word/2015/wordml/symex" mc:Ignorable="w14 w15 w16se w16cid">
   <w:docDefaults>
     <w:rPrDefault>
       <w:rPr>
-        <w:rFonts w:asciiTheme="minorHAnsi" w:hAnsiTheme="minorHAnsi" w:eastAsiaTheme="minorHAnsi" w:cstheme="minorBidi"/>
+        <w:rFonts w:asciiTheme="minorHAnsi" w:eastAsiaTheme="minorHAnsi" w:hAnsiTheme="minorHAnsi" w:cstheme="minorBidi"/>
         <w:sz w:val="22"/>
         <w:szCs w:val="22"/>
         <w:lang w:val="de-CH" w:eastAsia="en-US" w:bidi="ar-SA"/>
@@ -4010,14 +4017,14 @@
   <w:latentStyles w:defLockedState="0" w:defUIPriority="99" w:defSemiHidden="0" w:defUnhideWhenUsed="0" w:defQFormat="0" w:count="376">
     <w:lsdException w:name="Normal" w:uiPriority="0" w:qFormat="1"/>
     <w:lsdException w:name="heading 1" w:uiPriority="6" w:qFormat="1"/>
-    <w:lsdException w:name="heading 2" w:uiPriority="6" w:semiHidden="1" w:unhideWhenUsed="1" w:qFormat="1"/>
-    <w:lsdException w:name="heading 3" w:uiPriority="6" w:semiHidden="1" w:unhideWhenUsed="1" w:qFormat="1"/>
-    <w:lsdException w:name="heading 4" w:uiPriority="6" w:semiHidden="1" w:unhideWhenUsed="1" w:qFormat="1"/>
-    <w:lsdException w:name="heading 5" w:uiPriority="6" w:semiHidden="1" w:unhideWhenUsed="1" w:qFormat="1"/>
-    <w:lsdException w:name="heading 6" w:uiPriority="6" w:semiHidden="1" w:unhideWhenUsed="1" w:qFormat="1"/>
-    <w:lsdException w:name="heading 7" w:uiPriority="6" w:semiHidden="1" w:unhideWhenUsed="1" w:qFormat="1"/>
-    <w:lsdException w:name="heading 8" w:uiPriority="6" w:semiHidden="1" w:unhideWhenUsed="1" w:qFormat="1"/>
-    <w:lsdException w:name="heading 9" w:uiPriority="6" w:semiHidden="1" w:unhideWhenUsed="1" w:qFormat="1"/>
+    <w:lsdException w:name="heading 2" w:semiHidden="1" w:uiPriority="6" w:unhideWhenUsed="1" w:qFormat="1"/>
+    <w:lsdException w:name="heading 3" w:semiHidden="1" w:uiPriority="6" w:unhideWhenUsed="1" w:qFormat="1"/>
+    <w:lsdException w:name="heading 4" w:semiHidden="1" w:uiPriority="6" w:unhideWhenUsed="1" w:qFormat="1"/>
+    <w:lsdException w:name="heading 5" w:semiHidden="1" w:uiPriority="6" w:unhideWhenUsed="1" w:qFormat="1"/>
+    <w:lsdException w:name="heading 6" w:semiHidden="1" w:uiPriority="6" w:unhideWhenUsed="1" w:qFormat="1"/>
+    <w:lsdException w:name="heading 7" w:semiHidden="1" w:uiPriority="6" w:unhideWhenUsed="1" w:qFormat="1"/>
+    <w:lsdException w:name="heading 8" w:semiHidden="1" w:uiPriority="6" w:unhideWhenUsed="1" w:qFormat="1"/>
+    <w:lsdException w:name="heading 9" w:semiHidden="1" w:uiPriority="6" w:unhideWhenUsed="1" w:qFormat="1"/>
     <w:lsdException w:name="index 1" w:semiHidden="1" w:unhideWhenUsed="1"/>
     <w:lsdException w:name="index 2" w:semiHidden="1" w:unhideWhenUsed="1"/>
     <w:lsdException w:name="index 3" w:semiHidden="1" w:unhideWhenUsed="1"/>
@@ -4027,60 +4034,60 @@
     <w:lsdException w:name="index 7" w:semiHidden="1" w:unhideWhenUsed="1"/>
     <w:lsdException w:name="index 8" w:semiHidden="1" w:unhideWhenUsed="1"/>
     <w:lsdException w:name="index 9" w:semiHidden="1" w:unhideWhenUsed="1"/>
-    <w:lsdException w:name="toc 1" w:uiPriority="39" w:semiHidden="1" w:unhideWhenUsed="1"/>
-    <w:lsdException w:name="toc 2" w:uiPriority="39" w:semiHidden="1" w:unhideWhenUsed="1"/>
-    <w:lsdException w:name="toc 3" w:uiPriority="39" w:semiHidden="1" w:unhideWhenUsed="1"/>
-    <w:lsdException w:name="toc 4" w:uiPriority="39" w:semiHidden="1" w:unhideWhenUsed="1"/>
-    <w:lsdException w:name="toc 5" w:uiPriority="39" w:semiHidden="1" w:unhideWhenUsed="1"/>
-    <w:lsdException w:name="toc 6" w:uiPriority="39" w:semiHidden="1" w:unhideWhenUsed="1"/>
-    <w:lsdException w:name="toc 7" w:uiPriority="39" w:semiHidden="1" w:unhideWhenUsed="1"/>
-    <w:lsdException w:name="toc 8" w:uiPriority="39" w:semiHidden="1" w:unhideWhenUsed="1"/>
-    <w:lsdException w:name="toc 9" w:uiPriority="39" w:semiHidden="1" w:unhideWhenUsed="1"/>
+    <w:lsdException w:name="toc 1" w:semiHidden="1" w:uiPriority="39" w:unhideWhenUsed="1"/>
+    <w:lsdException w:name="toc 2" w:semiHidden="1" w:uiPriority="39" w:unhideWhenUsed="1"/>
+    <w:lsdException w:name="toc 3" w:semiHidden="1" w:uiPriority="39" w:unhideWhenUsed="1"/>
+    <w:lsdException w:name="toc 4" w:semiHidden="1" w:uiPriority="39" w:unhideWhenUsed="1"/>
+    <w:lsdException w:name="toc 5" w:semiHidden="1" w:uiPriority="39" w:unhideWhenUsed="1"/>
+    <w:lsdException w:name="toc 6" w:semiHidden="1" w:uiPriority="39" w:unhideWhenUsed="1"/>
+    <w:lsdException w:name="toc 7" w:semiHidden="1" w:uiPriority="39" w:unhideWhenUsed="1"/>
+    <w:lsdException w:name="toc 8" w:semiHidden="1" w:uiPriority="39" w:unhideWhenUsed="1"/>
+    <w:lsdException w:name="toc 9" w:semiHidden="1" w:uiPriority="39" w:unhideWhenUsed="1"/>
     <w:lsdException w:name="Normal Indent" w:semiHidden="1" w:unhideWhenUsed="1"/>
     <w:lsdException w:name="footnote text" w:semiHidden="1" w:unhideWhenUsed="1"/>
     <w:lsdException w:name="annotation text" w:semiHidden="1" w:unhideWhenUsed="1"/>
-    <w:lsdException w:name="header" w:uiPriority="43" w:semiHidden="1" w:unhideWhenUsed="1"/>
-    <w:lsdException w:name="footer" w:uiPriority="43" w:semiHidden="1" w:unhideWhenUsed="1"/>
+    <w:lsdException w:name="header" w:semiHidden="1" w:uiPriority="43" w:unhideWhenUsed="1"/>
+    <w:lsdException w:name="footer" w:semiHidden="1" w:uiPriority="43" w:unhideWhenUsed="1"/>
     <w:lsdException w:name="index heading" w:semiHidden="1" w:unhideWhenUsed="1"/>
-    <w:lsdException w:name="caption" w:uiPriority="38" w:semiHidden="1" w:unhideWhenUsed="1" w:qFormat="1"/>
+    <w:lsdException w:name="caption" w:semiHidden="1" w:uiPriority="38" w:unhideWhenUsed="1" w:qFormat="1"/>
     <w:lsdException w:name="table of figures" w:semiHidden="1" w:unhideWhenUsed="1"/>
     <w:lsdException w:name="envelope address" w:semiHidden="1" w:unhideWhenUsed="1"/>
-    <w:lsdException w:name="envelope return" w:uiPriority="48" w:semiHidden="1" w:unhideWhenUsed="1"/>
+    <w:lsdException w:name="envelope return" w:semiHidden="1" w:uiPriority="48" w:unhideWhenUsed="1"/>
     <w:lsdException w:name="footnote reference" w:semiHidden="1" w:unhideWhenUsed="1"/>
     <w:lsdException w:name="annotation reference" w:semiHidden="1" w:unhideWhenUsed="1"/>
     <w:lsdException w:name="line number" w:semiHidden="1" w:unhideWhenUsed="1"/>
-    <w:lsdException w:name="page number" w:uiPriority="44" w:semiHidden="1" w:unhideWhenUsed="1"/>
+    <w:lsdException w:name="page number" w:semiHidden="1" w:uiPriority="44" w:unhideWhenUsed="1"/>
     <w:lsdException w:name="endnote reference" w:semiHidden="1" w:unhideWhenUsed="1"/>
     <w:lsdException w:name="endnote text" w:semiHidden="1" w:unhideWhenUsed="1"/>
     <w:lsdException w:name="table of authorities" w:semiHidden="1" w:unhideWhenUsed="1"/>
     <w:lsdException w:name="macro" w:semiHidden="1" w:unhideWhenUsed="1"/>
     <w:lsdException w:name="toa heading" w:semiHidden="1" w:unhideWhenUsed="1"/>
-    <w:lsdException w:name="List" w:uiPriority="35" w:semiHidden="1" w:unhideWhenUsed="1" w:qFormat="1"/>
-    <w:lsdException w:name="List Bullet" w:uiPriority="19" w:semiHidden="1" w:unhideWhenUsed="1" w:qFormat="1"/>
+    <w:lsdException w:name="List" w:semiHidden="1" w:uiPriority="35" w:unhideWhenUsed="1" w:qFormat="1"/>
+    <w:lsdException w:name="List Bullet" w:semiHidden="1" w:uiPriority="19" w:unhideWhenUsed="1" w:qFormat="1"/>
     <w:lsdException w:name="List Number" w:semiHidden="1" w:unhideWhenUsed="1"/>
-    <w:lsdException w:name="List 2" w:uiPriority="35" w:semiHidden="1" w:unhideWhenUsed="1" w:qFormat="1"/>
-    <w:lsdException w:name="List 3" w:uiPriority="35" w:semiHidden="1" w:unhideWhenUsed="1" w:qFormat="1"/>
-    <w:lsdException w:name="List 4" w:uiPriority="35" w:semiHidden="1" w:unhideWhenUsed="1"/>
-    <w:lsdException w:name="List 5" w:uiPriority="35" w:semiHidden="1" w:unhideWhenUsed="1"/>
-    <w:lsdException w:name="List Bullet 2" w:uiPriority="22" w:semiHidden="1" w:unhideWhenUsed="1" w:qFormat="1"/>
-    <w:lsdException w:name="List Bullet 3" w:uiPriority="25" w:semiHidden="1" w:unhideWhenUsed="1"/>
-    <w:lsdException w:name="List Bullet 4" w:uiPriority="28" w:semiHidden="1" w:unhideWhenUsed="1"/>
-    <w:lsdException w:name="List Bullet 5" w:uiPriority="31" w:semiHidden="1" w:unhideWhenUsed="1"/>
+    <w:lsdException w:name="List 2" w:semiHidden="1" w:uiPriority="35" w:unhideWhenUsed="1" w:qFormat="1"/>
+    <w:lsdException w:name="List 3" w:semiHidden="1" w:uiPriority="35" w:unhideWhenUsed="1" w:qFormat="1"/>
+    <w:lsdException w:name="List 4" w:semiHidden="1" w:uiPriority="35" w:unhideWhenUsed="1"/>
+    <w:lsdException w:name="List 5" w:semiHidden="1" w:uiPriority="35" w:unhideWhenUsed="1"/>
+    <w:lsdException w:name="List Bullet 2" w:semiHidden="1" w:uiPriority="22" w:unhideWhenUsed="1" w:qFormat="1"/>
+    <w:lsdException w:name="List Bullet 3" w:semiHidden="1" w:uiPriority="25" w:unhideWhenUsed="1"/>
+    <w:lsdException w:name="List Bullet 4" w:semiHidden="1" w:uiPriority="28" w:unhideWhenUsed="1"/>
+    <w:lsdException w:name="List Bullet 5" w:semiHidden="1" w:uiPriority="31" w:unhideWhenUsed="1"/>
     <w:lsdException w:name="List Number 2" w:semiHidden="1" w:unhideWhenUsed="1"/>
     <w:lsdException w:name="List Number 3" w:semiHidden="1" w:unhideWhenUsed="1"/>
     <w:lsdException w:name="List Number 4" w:semiHidden="1" w:unhideWhenUsed="1"/>
     <w:lsdException w:name="List Number 5" w:semiHidden="1" w:unhideWhenUsed="1"/>
     <w:lsdException w:name="Title" w:uiPriority="3" w:qFormat="1"/>
-    <w:lsdException w:name="Closing" w:uiPriority="43" w:semiHidden="1" w:unhideWhenUsed="1"/>
-    <w:lsdException w:name="Signature" w:uiPriority="48" w:semiHidden="1" w:unhideWhenUsed="1"/>
-    <w:lsdException w:name="Default Paragraph Font" w:uiPriority="1" w:semiHidden="1" w:unhideWhenUsed="1"/>
+    <w:lsdException w:name="Closing" w:semiHidden="1" w:uiPriority="43" w:unhideWhenUsed="1"/>
+    <w:lsdException w:name="Signature" w:semiHidden="1" w:uiPriority="48" w:unhideWhenUsed="1"/>
+    <w:lsdException w:name="Default Paragraph Font" w:semiHidden="1" w:uiPriority="1" w:unhideWhenUsed="1"/>
     <w:lsdException w:name="Body Text" w:semiHidden="1" w:unhideWhenUsed="1"/>
     <w:lsdException w:name="Body Text Indent" w:semiHidden="1" w:unhideWhenUsed="1"/>
-    <w:lsdException w:name="List Continue" w:uiPriority="21" w:semiHidden="1" w:unhideWhenUsed="1" w:qFormat="1"/>
-    <w:lsdException w:name="List Continue 2" w:uiPriority="24" w:semiHidden="1" w:unhideWhenUsed="1" w:qFormat="1"/>
-    <w:lsdException w:name="List Continue 3" w:uiPriority="27" w:semiHidden="1" w:unhideWhenUsed="1"/>
-    <w:lsdException w:name="List Continue 4" w:uiPriority="30" w:semiHidden="1" w:unhideWhenUsed="1"/>
-    <w:lsdException w:name="List Continue 5" w:uiPriority="33" w:semiHidden="1" w:unhideWhenUsed="1"/>
+    <w:lsdException w:name="List Continue" w:semiHidden="1" w:uiPriority="21" w:unhideWhenUsed="1" w:qFormat="1"/>
+    <w:lsdException w:name="List Continue 2" w:semiHidden="1" w:uiPriority="24" w:unhideWhenUsed="1" w:qFormat="1"/>
+    <w:lsdException w:name="List Continue 3" w:semiHidden="1" w:uiPriority="27" w:unhideWhenUsed="1"/>
+    <w:lsdException w:name="List Continue 4" w:semiHidden="1" w:uiPriority="30" w:unhideWhenUsed="1"/>
+    <w:lsdException w:name="List Continue 5" w:semiHidden="1" w:uiPriority="33" w:unhideWhenUsed="1"/>
     <w:lsdException w:name="Message Header" w:semiHidden="1" w:unhideWhenUsed="1"/>
     <w:lsdException w:name="Subtitle" w:uiPriority="4" w:qFormat="1"/>
     <w:lsdException w:name="Salutation" w:semiHidden="1" w:unhideWhenUsed="1"/>
@@ -4164,7 +4171,7 @@
     <w:lsdException w:name="Balloon Text" w:semiHidden="1" w:unhideWhenUsed="1"/>
     <w:lsdException w:name="Table Grid" w:uiPriority="59"/>
     <w:lsdException w:name="Table Theme" w:semiHidden="1" w:unhideWhenUsed="1"/>
-    <w:lsdException w:name="Placeholder Text" w:uiPriority="98" w:semiHidden="1"/>
+    <w:lsdException w:name="Placeholder Text" w:semiHidden="1" w:uiPriority="98"/>
     <w:lsdException w:name="No Spacing" w:uiPriority="2" w:qFormat="1"/>
     <w:lsdException w:name="Light Shading" w:uiPriority="60"/>
     <w:lsdException w:name="Light List" w:uiPriority="61"/>
@@ -4273,8 +4280,8 @@
     <w:lsdException w:name="Subtle Reference" w:uiPriority="31" w:qFormat="1"/>
     <w:lsdException w:name="Intense Reference" w:uiPriority="32" w:qFormat="1"/>
     <w:lsdException w:name="Book Title" w:uiPriority="33" w:qFormat="1"/>
-    <w:lsdException w:name="Bibliography" w:uiPriority="37" w:semiHidden="1" w:unhideWhenUsed="1"/>
-    <w:lsdException w:name="TOC Heading" w:uiPriority="38" w:semiHidden="1" w:unhideWhenUsed="1" w:qFormat="1"/>
+    <w:lsdException w:name="Bibliography" w:semiHidden="1" w:uiPriority="37" w:unhideWhenUsed="1"/>
+    <w:lsdException w:name="TOC Heading" w:semiHidden="1" w:uiPriority="38" w:unhideWhenUsed="1" w:qFormat="1"/>
     <w:lsdException w:name="Plain Table 1" w:uiPriority="41"/>
     <w:lsdException w:name="Plain Table 2" w:uiPriority="42"/>
     <w:lsdException w:name="Plain Table 3" w:uiPriority="43"/>
@@ -4385,7 +4392,7 @@
     <w:lsdException w:name="Unresolved Mention" w:semiHidden="1" w:unhideWhenUsed="1"/>
     <w:lsdException w:name="Smart Link" w:semiHidden="1" w:unhideWhenUsed="1"/>
   </w:latentStyles>
-  <w:style w:type="paragraph" w:styleId="Standard" w:default="1">
+  <w:style w:type="paragraph" w:default="1" w:styleId="Standard">
     <w:name w:val="Normal"/>
     <w:qFormat/>
     <w:rsid w:val="00CF359A"/>
@@ -4417,7 +4424,7 @@
       <w:outlineLvl w:val="0"/>
     </w:pPr>
     <w:rPr>
-      <w:rFonts w:asciiTheme="majorHAnsi" w:hAnsiTheme="majorHAnsi" w:eastAsiaTheme="majorEastAsia" w:cstheme="majorBidi"/>
+      <w:rFonts w:asciiTheme="majorHAnsi" w:eastAsiaTheme="majorEastAsia" w:hAnsiTheme="majorHAnsi" w:cstheme="majorBidi"/>
       <w:b/>
       <w:bCs/>
       <w:color w:val="auto"/>
@@ -4444,7 +4451,7 @@
       <w:outlineLvl w:val="1"/>
     </w:pPr>
     <w:rPr>
-      <w:rFonts w:asciiTheme="majorHAnsi" w:hAnsiTheme="majorHAnsi" w:eastAsiaTheme="majorEastAsia" w:cstheme="majorBidi"/>
+      <w:rFonts w:asciiTheme="majorHAnsi" w:eastAsiaTheme="majorEastAsia" w:hAnsiTheme="majorHAnsi" w:cstheme="majorBidi"/>
       <w:bCs/>
       <w:sz w:val="22"/>
       <w:szCs w:val="26"/>
@@ -4469,7 +4476,7 @@
       <w:outlineLvl w:val="2"/>
     </w:pPr>
     <w:rPr>
-      <w:rFonts w:asciiTheme="majorHAnsi" w:hAnsiTheme="majorHAnsi" w:eastAsiaTheme="majorEastAsia" w:cstheme="majorBidi"/>
+      <w:rFonts w:asciiTheme="majorHAnsi" w:eastAsiaTheme="majorEastAsia" w:hAnsiTheme="majorHAnsi" w:cstheme="majorBidi"/>
       <w:bCs/>
       <w:color w:val="auto"/>
       <w:sz w:val="20"/>
@@ -4494,7 +4501,7 @@
       <w:outlineLvl w:val="3"/>
     </w:pPr>
     <w:rPr>
-      <w:rFonts w:asciiTheme="majorHAnsi" w:hAnsiTheme="majorHAnsi" w:eastAsiaTheme="majorEastAsia" w:cstheme="majorBidi"/>
+      <w:rFonts w:asciiTheme="majorHAnsi" w:eastAsiaTheme="majorEastAsia" w:hAnsiTheme="majorHAnsi" w:cstheme="majorBidi"/>
       <w:bCs/>
       <w:iCs/>
     </w:rPr>
@@ -4517,7 +4524,7 @@
       <w:outlineLvl w:val="4"/>
     </w:pPr>
     <w:rPr>
-      <w:rFonts w:asciiTheme="majorHAnsi" w:hAnsiTheme="majorHAnsi" w:eastAsiaTheme="majorEastAsia" w:cstheme="majorBidi"/>
+      <w:rFonts w:asciiTheme="majorHAnsi" w:eastAsiaTheme="majorEastAsia" w:hAnsiTheme="majorHAnsi" w:cstheme="majorBidi"/>
       <w:b/>
       <w:color w:val="auto"/>
     </w:rPr>
@@ -4540,7 +4547,7 @@
       <w:outlineLvl w:val="5"/>
     </w:pPr>
     <w:rPr>
-      <w:rFonts w:asciiTheme="majorHAnsi" w:hAnsiTheme="majorHAnsi" w:eastAsiaTheme="majorEastAsia" w:cstheme="majorBidi"/>
+      <w:rFonts w:asciiTheme="majorHAnsi" w:eastAsiaTheme="majorEastAsia" w:hAnsiTheme="majorHAnsi" w:cstheme="majorBidi"/>
       <w:b/>
       <w:iCs/>
       <w:color w:val="auto"/>
@@ -4564,7 +4571,7 @@
       <w:outlineLvl w:val="6"/>
     </w:pPr>
     <w:rPr>
-      <w:rFonts w:asciiTheme="majorHAnsi" w:hAnsiTheme="majorHAnsi" w:eastAsiaTheme="majorEastAsia" w:cstheme="majorBidi"/>
+      <w:rFonts w:asciiTheme="majorHAnsi" w:eastAsiaTheme="majorEastAsia" w:hAnsiTheme="majorHAnsi" w:cstheme="majorBidi"/>
       <w:b/>
       <w:iCs/>
       <w:color w:val="auto"/>
@@ -4588,7 +4595,7 @@
       <w:outlineLvl w:val="7"/>
     </w:pPr>
     <w:rPr>
-      <w:rFonts w:asciiTheme="majorHAnsi" w:hAnsiTheme="majorHAnsi" w:eastAsiaTheme="majorEastAsia" w:cstheme="majorBidi"/>
+      <w:rFonts w:asciiTheme="majorHAnsi" w:eastAsiaTheme="majorEastAsia" w:hAnsiTheme="majorHAnsi" w:cstheme="majorBidi"/>
       <w:b/>
       <w:szCs w:val="20"/>
     </w:rPr>
@@ -4611,19 +4618,19 @@
       <w:outlineLvl w:val="8"/>
     </w:pPr>
     <w:rPr>
-      <w:rFonts w:asciiTheme="majorHAnsi" w:hAnsiTheme="majorHAnsi" w:eastAsiaTheme="majorEastAsia" w:cstheme="majorBidi"/>
+      <w:rFonts w:asciiTheme="majorHAnsi" w:eastAsiaTheme="majorEastAsia" w:hAnsiTheme="majorHAnsi" w:cstheme="majorBidi"/>
       <w:b/>
       <w:iCs/>
       <w:szCs w:val="20"/>
     </w:rPr>
   </w:style>
-  <w:style w:type="character" w:styleId="Absatz-Standardschriftart" w:default="1">
+  <w:style w:type="character" w:default="1" w:styleId="Absatz-Standardschriftart">
     <w:name w:val="Default Paragraph Font"/>
     <w:uiPriority w:val="1"/>
     <w:semiHidden/>
     <w:unhideWhenUsed/>
   </w:style>
-  <w:style w:type="table" w:styleId="NormaleTabelle" w:default="1">
+  <w:style w:type="table" w:default="1" w:styleId="NormaleTabelle">
     <w:name w:val="Normal Table"/>
     <w:uiPriority w:val="99"/>
     <w:semiHidden/>
@@ -4638,13 +4645,13 @@
       </w:tblCellMar>
     </w:tblPr>
   </w:style>
-  <w:style w:type="numbering" w:styleId="KeineListe" w:default="1">
+  <w:style w:type="numbering" w:default="1" w:styleId="KeineListe">
     <w:name w:val="No List"/>
     <w:uiPriority w:val="99"/>
     <w:semiHidden/>
     <w:unhideWhenUsed/>
   </w:style>
-  <w:style w:type="paragraph" w:styleId="1pt" w:customStyle="1">
+  <w:style w:type="paragraph" w:customStyle="1" w:styleId="1pt">
     <w:name w:val="1pt"/>
     <w:basedOn w:val="Standard"/>
     <w:uiPriority w:val="48"/>
@@ -4657,7 +4664,7 @@
       <w:sz w:val="2"/>
     </w:rPr>
   </w:style>
-  <w:style w:type="paragraph" w:styleId="Abteilung" w:customStyle="1">
+  <w:style w:type="paragraph" w:customStyle="1" w:styleId="Abteilung">
     <w:name w:val="Abteilung"/>
     <w:basedOn w:val="Standard"/>
     <w:uiPriority w:val="48"/>
@@ -4760,7 +4767,7 @@
       <w:spacing w:line="240" w:lineRule="auto"/>
     </w:pPr>
   </w:style>
-  <w:style w:type="character" w:styleId="KopfzeileZchn" w:customStyle="1">
+  <w:style w:type="character" w:customStyle="1" w:styleId="KopfzeileZchn">
     <w:name w:val="Kopfzeile Zchn"/>
     <w:basedOn w:val="Absatz-Standardschriftart"/>
     <w:link w:val="Kopfzeile"/>
@@ -4774,7 +4781,7 @@
       <w:szCs w:val="18"/>
     </w:rPr>
   </w:style>
-  <w:style w:type="paragraph" w:styleId="ccLogo" w:customStyle="1">
+  <w:style w:type="paragraph" w:customStyle="1" w:styleId="ccLogo">
     <w:name w:val="ccLogo"/>
     <w:basedOn w:val="Kopfzeile"/>
     <w:semiHidden/>
@@ -4807,7 +4814,7 @@
       <w:sz w:val="13"/>
     </w:rPr>
   </w:style>
-  <w:style w:type="character" w:styleId="FuzeileZchn" w:customStyle="1">
+  <w:style w:type="character" w:customStyle="1" w:styleId="FuzeileZchn">
     <w:name w:val="Fußzeile Zchn"/>
     <w:basedOn w:val="Absatz-Standardschriftart"/>
     <w:link w:val="Fuzeile"/>
@@ -4827,7 +4834,7 @@
     <w:qFormat/>
     <w:rsid w:val="00CF359A"/>
   </w:style>
-  <w:style w:type="paragraph" w:styleId="FusszeileFett" w:customStyle="1">
+  <w:style w:type="paragraph" w:customStyle="1" w:styleId="FusszeileFett">
     <w:name w:val="Fusszeile Fett"/>
     <w:basedOn w:val="KeinLeerraum"/>
     <w:uiPriority w:val="43"/>
@@ -4853,7 +4860,7 @@
       <w:spacing w:line="240" w:lineRule="auto"/>
     </w:pPr>
   </w:style>
-  <w:style w:type="character" w:styleId="GruformelZchn" w:customStyle="1">
+  <w:style w:type="character" w:customStyle="1" w:styleId="GruformelZchn">
     <w:name w:val="Grußformel Zchn"/>
     <w:basedOn w:val="Absatz-Standardschriftart"/>
     <w:link w:val="Gruformel"/>
@@ -4890,14 +4897,14 @@
       <w:u w:val="single"/>
     </w:rPr>
   </w:style>
-  <w:style w:type="character" w:styleId="berschrift1Zchn" w:customStyle="1">
+  <w:style w:type="character" w:customStyle="1" w:styleId="berschrift1Zchn">
     <w:name w:val="Überschrift 1 Zchn"/>
     <w:basedOn w:val="Absatz-Standardschriftart"/>
     <w:link w:val="berschrift1"/>
     <w:uiPriority w:val="6"/>
     <w:rsid w:val="00CF359A"/>
     <w:rPr>
-      <w:rFonts w:asciiTheme="majorHAnsi" w:hAnsiTheme="majorHAnsi" w:eastAsiaTheme="majorEastAsia" w:cstheme="majorBidi"/>
+      <w:rFonts w:asciiTheme="majorHAnsi" w:eastAsiaTheme="majorEastAsia" w:hAnsiTheme="majorHAnsi" w:cstheme="majorBidi"/>
       <w:b/>
       <w:bCs/>
       <w:szCs w:val="28"/>
@@ -5000,7 +5007,7 @@
       <w:contextualSpacing/>
     </w:pPr>
   </w:style>
-  <w:style w:type="numbering" w:styleId="ListeAufzaehlung" w:customStyle="1">
+  <w:style w:type="numbering" w:customStyle="1" w:styleId="ListeAufzaehlung">
     <w:name w:val="Liste_Aufzaehlung"/>
     <w:basedOn w:val="KeineListe"/>
     <w:uiPriority w:val="99"/>
@@ -5011,7 +5018,7 @@
       </w:numPr>
     </w:pPr>
   </w:style>
-  <w:style w:type="numbering" w:styleId="ListeNummerierung" w:customStyle="1">
+  <w:style w:type="numbering" w:customStyle="1" w:styleId="ListeNummerierung">
     <w:name w:val="Liste_Nummerierung"/>
     <w:basedOn w:val="KeineListe"/>
     <w:uiPriority w:val="99"/>
@@ -5022,7 +5029,7 @@
       </w:numPr>
     </w:pPr>
   </w:style>
-  <w:style w:type="numbering" w:styleId="ListeUeberschriften" w:customStyle="1">
+  <w:style w:type="numbering" w:customStyle="1" w:styleId="ListeUeberschriften">
     <w:name w:val="Liste_Ueberschriften"/>
     <w:basedOn w:val="KeineListe"/>
     <w:uiPriority w:val="99"/>
@@ -5083,7 +5090,7 @@
       <w:ind w:left="709"/>
     </w:pPr>
   </w:style>
-  <w:style w:type="paragraph" w:styleId="Partnerlogo" w:customStyle="1">
+  <w:style w:type="paragraph" w:customStyle="1" w:styleId="Partnerlogo">
     <w:name w:val="Partnerlogo"/>
     <w:basedOn w:val="Standard"/>
     <w:uiPriority w:val="48"/>
@@ -5106,7 +5113,7 @@
     <w:rPr>
       <w:vanish/>
       <w:color w:val="FFFFFF" w:themeColor="background1"/>
-      <w:bdr w:val="none" w:color="auto" w:sz="0" w:space="0"/>
+      <w:bdr w:val="none" w:sz="0" w:space="0" w:color="auto"/>
       <w:shd w:val="clear" w:color="auto" w:fill="BFBFBF" w:themeFill="background1" w:themeFillShade="BF"/>
     </w:rPr>
   </w:style>
@@ -5149,7 +5156,7 @@
       <w:szCs w:val="16"/>
     </w:rPr>
   </w:style>
-  <w:style w:type="character" w:styleId="SprechblasentextZchn" w:customStyle="1">
+  <w:style w:type="character" w:customStyle="1" w:styleId="SprechblasentextZchn">
     <w:name w:val="Sprechblasentext Zchn"/>
     <w:basedOn w:val="Absatz-Standardschriftart"/>
     <w:link w:val="Sprechblasentext"/>
@@ -5157,7 +5164,7 @@
     <w:semiHidden/>
     <w:rsid w:val="00CF359A"/>
     <w:rPr>
-      <w:rFonts w:ascii="Tahoma" w:hAnsi="Tahoma" w:cs="Tahoma" w:eastAsiaTheme="minorEastAsia"/>
+      <w:rFonts w:ascii="Tahoma" w:eastAsiaTheme="minorEastAsia" w:hAnsi="Tahoma" w:cs="Tahoma"/>
       <w:color w:val="000000" w:themeColor="text1"/>
       <w:sz w:val="16"/>
       <w:szCs w:val="16"/>
@@ -5179,16 +5186,16 @@
     </w:rPr>
     <w:tblPr>
       <w:tblBorders>
-        <w:top w:val="single" w:color="auto" w:sz="4" w:space="0"/>
-        <w:left w:val="single" w:color="auto" w:sz="4" w:space="0"/>
-        <w:bottom w:val="single" w:color="auto" w:sz="4" w:space="0"/>
-        <w:right w:val="single" w:color="auto" w:sz="4" w:space="0"/>
-        <w:insideH w:val="single" w:color="auto" w:sz="4" w:space="0"/>
-        <w:insideV w:val="single" w:color="auto" w:sz="4" w:space="0"/>
+        <w:top w:val="single" w:sz="4" w:space="0" w:color="auto"/>
+        <w:left w:val="single" w:sz="4" w:space="0" w:color="auto"/>
+        <w:bottom w:val="single" w:sz="4" w:space="0" w:color="auto"/>
+        <w:right w:val="single" w:sz="4" w:space="0" w:color="auto"/>
+        <w:insideH w:val="single" w:sz="4" w:space="0" w:color="auto"/>
+        <w:insideV w:val="single" w:sz="4" w:space="0" w:color="auto"/>
       </w:tblBorders>
     </w:tblPr>
   </w:style>
-  <w:style w:type="table" w:styleId="TabellenrasterAduno" w:customStyle="1">
+  <w:style w:type="table" w:customStyle="1" w:styleId="TabellenrasterAduno">
     <w:name w:val="Tabellenraster Aduno"/>
     <w:basedOn w:val="NormaleTabelle"/>
     <w:next w:val="Tabellenraster"/>
@@ -5205,12 +5212,12 @@
     </w:rPr>
     <w:tblPr>
       <w:tblBorders>
-        <w:top w:val="single" w:color="auto" w:sz="4" w:space="0"/>
-        <w:left w:val="single" w:color="auto" w:sz="4" w:space="0"/>
-        <w:bottom w:val="single" w:color="auto" w:sz="4" w:space="0"/>
-        <w:right w:val="single" w:color="auto" w:sz="4" w:space="0"/>
-        <w:insideH w:val="single" w:color="auto" w:sz="4" w:space="0"/>
-        <w:insideV w:val="single" w:color="auto" w:sz="4" w:space="0"/>
+        <w:top w:val="single" w:sz="4" w:space="0" w:color="auto"/>
+        <w:left w:val="single" w:sz="4" w:space="0" w:color="auto"/>
+        <w:bottom w:val="single" w:sz="4" w:space="0" w:color="auto"/>
+        <w:right w:val="single" w:sz="4" w:space="0" w:color="auto"/>
+        <w:insideH w:val="single" w:sz="4" w:space="0" w:color="auto"/>
+        <w:insideV w:val="single" w:sz="4" w:space="0" w:color="auto"/>
       </w:tblBorders>
       <w:tblCellMar>
         <w:top w:w="28" w:type="dxa"/>
@@ -5244,21 +5251,21 @@
       <w:spacing w:after="120" w:line="240" w:lineRule="auto"/>
     </w:pPr>
     <w:rPr>
-      <w:rFonts w:asciiTheme="majorHAnsi" w:hAnsiTheme="majorHAnsi" w:eastAsiaTheme="majorEastAsia" w:cstheme="majorBidi"/>
+      <w:rFonts w:asciiTheme="majorHAnsi" w:eastAsiaTheme="majorEastAsia" w:hAnsiTheme="majorHAnsi" w:cstheme="majorBidi"/>
       <w:b/>
       <w:kern w:val="28"/>
       <w:sz w:val="30"/>
       <w:szCs w:val="52"/>
     </w:rPr>
   </w:style>
-  <w:style w:type="character" w:styleId="TitelZchn" w:customStyle="1">
+  <w:style w:type="character" w:customStyle="1" w:styleId="TitelZchn">
     <w:name w:val="Titel Zchn"/>
     <w:basedOn w:val="Absatz-Standardschriftart"/>
     <w:link w:val="Titel"/>
     <w:uiPriority w:val="3"/>
     <w:rsid w:val="00CF359A"/>
     <w:rPr>
-      <w:rFonts w:asciiTheme="majorHAnsi" w:hAnsiTheme="majorHAnsi" w:eastAsiaTheme="majorEastAsia" w:cstheme="majorBidi"/>
+      <w:rFonts w:asciiTheme="majorHAnsi" w:eastAsiaTheme="majorEastAsia" w:hAnsiTheme="majorHAnsi" w:cstheme="majorBidi"/>
       <w:b/>
       <w:color w:val="000000" w:themeColor="text1"/>
       <w:kern w:val="28"/>
@@ -5266,40 +5273,40 @@
       <w:szCs w:val="52"/>
     </w:rPr>
   </w:style>
-  <w:style w:type="character" w:styleId="berschrift2Zchn" w:customStyle="1">
+  <w:style w:type="character" w:customStyle="1" w:styleId="berschrift2Zchn">
     <w:name w:val="Überschrift 2 Zchn"/>
     <w:basedOn w:val="Absatz-Standardschriftart"/>
     <w:link w:val="berschrift2"/>
     <w:uiPriority w:val="6"/>
     <w:rsid w:val="00CF359A"/>
     <w:rPr>
-      <w:rFonts w:asciiTheme="majorHAnsi" w:hAnsiTheme="majorHAnsi" w:eastAsiaTheme="majorEastAsia" w:cstheme="majorBidi"/>
+      <w:rFonts w:asciiTheme="majorHAnsi" w:eastAsiaTheme="majorEastAsia" w:hAnsiTheme="majorHAnsi" w:cstheme="majorBidi"/>
       <w:bCs/>
       <w:color w:val="000000" w:themeColor="text1"/>
       <w:szCs w:val="26"/>
     </w:rPr>
   </w:style>
-  <w:style w:type="character" w:styleId="berschrift3Zchn" w:customStyle="1">
+  <w:style w:type="character" w:customStyle="1" w:styleId="berschrift3Zchn">
     <w:name w:val="Überschrift 3 Zchn"/>
     <w:basedOn w:val="Absatz-Standardschriftart"/>
     <w:link w:val="berschrift3"/>
     <w:uiPriority w:val="6"/>
     <w:rsid w:val="00CF359A"/>
     <w:rPr>
-      <w:rFonts w:asciiTheme="majorHAnsi" w:hAnsiTheme="majorHAnsi" w:eastAsiaTheme="majorEastAsia" w:cstheme="majorBidi"/>
+      <w:rFonts w:asciiTheme="majorHAnsi" w:eastAsiaTheme="majorEastAsia" w:hAnsiTheme="majorHAnsi" w:cstheme="majorBidi"/>
       <w:bCs/>
       <w:sz w:val="20"/>
       <w:szCs w:val="18"/>
     </w:rPr>
   </w:style>
-  <w:style w:type="character" w:styleId="berschrift4Zchn" w:customStyle="1">
+  <w:style w:type="character" w:customStyle="1" w:styleId="berschrift4Zchn">
     <w:name w:val="Überschrift 4 Zchn"/>
     <w:basedOn w:val="Absatz-Standardschriftart"/>
     <w:link w:val="berschrift4"/>
     <w:uiPriority w:val="6"/>
     <w:rsid w:val="00CF359A"/>
     <w:rPr>
-      <w:rFonts w:asciiTheme="majorHAnsi" w:hAnsiTheme="majorHAnsi" w:eastAsiaTheme="majorEastAsia" w:cstheme="majorBidi"/>
+      <w:rFonts w:asciiTheme="majorHAnsi" w:eastAsiaTheme="majorEastAsia" w:hAnsiTheme="majorHAnsi" w:cstheme="majorBidi"/>
       <w:bCs/>
       <w:iCs/>
       <w:color w:val="000000" w:themeColor="text1"/>
@@ -5307,7 +5314,7 @@
       <w:szCs w:val="18"/>
     </w:rPr>
   </w:style>
-  <w:style w:type="character" w:styleId="berschrift5Zchn" w:customStyle="1">
+  <w:style w:type="character" w:customStyle="1" w:styleId="berschrift5Zchn">
     <w:name w:val="Überschrift 5 Zchn"/>
     <w:basedOn w:val="Absatz-Standardschriftart"/>
     <w:link w:val="berschrift5"/>
@@ -5315,13 +5322,13 @@
     <w:semiHidden/>
     <w:rsid w:val="00CF359A"/>
     <w:rPr>
-      <w:rFonts w:asciiTheme="majorHAnsi" w:hAnsiTheme="majorHAnsi" w:eastAsiaTheme="majorEastAsia" w:cstheme="majorBidi"/>
+      <w:rFonts w:asciiTheme="majorHAnsi" w:eastAsiaTheme="majorEastAsia" w:hAnsiTheme="majorHAnsi" w:cstheme="majorBidi"/>
       <w:b/>
       <w:sz w:val="18"/>
       <w:szCs w:val="18"/>
     </w:rPr>
   </w:style>
-  <w:style w:type="character" w:styleId="berschrift6Zchn" w:customStyle="1">
+  <w:style w:type="character" w:customStyle="1" w:styleId="berschrift6Zchn">
     <w:name w:val="Überschrift 6 Zchn"/>
     <w:basedOn w:val="Absatz-Standardschriftart"/>
     <w:link w:val="berschrift6"/>
@@ -5329,14 +5336,14 @@
     <w:semiHidden/>
     <w:rsid w:val="00CF359A"/>
     <w:rPr>
-      <w:rFonts w:asciiTheme="majorHAnsi" w:hAnsiTheme="majorHAnsi" w:eastAsiaTheme="majorEastAsia" w:cstheme="majorBidi"/>
+      <w:rFonts w:asciiTheme="majorHAnsi" w:eastAsiaTheme="majorEastAsia" w:hAnsiTheme="majorHAnsi" w:cstheme="majorBidi"/>
       <w:b/>
       <w:iCs/>
       <w:sz w:val="18"/>
       <w:szCs w:val="18"/>
     </w:rPr>
   </w:style>
-  <w:style w:type="character" w:styleId="berschrift7Zchn" w:customStyle="1">
+  <w:style w:type="character" w:customStyle="1" w:styleId="berschrift7Zchn">
     <w:name w:val="Überschrift 7 Zchn"/>
     <w:basedOn w:val="Absatz-Standardschriftart"/>
     <w:link w:val="berschrift7"/>
@@ -5344,14 +5351,14 @@
     <w:semiHidden/>
     <w:rsid w:val="00CF359A"/>
     <w:rPr>
-      <w:rFonts w:asciiTheme="majorHAnsi" w:hAnsiTheme="majorHAnsi" w:eastAsiaTheme="majorEastAsia" w:cstheme="majorBidi"/>
+      <w:rFonts w:asciiTheme="majorHAnsi" w:eastAsiaTheme="majorEastAsia" w:hAnsiTheme="majorHAnsi" w:cstheme="majorBidi"/>
       <w:b/>
       <w:iCs/>
       <w:sz w:val="18"/>
       <w:szCs w:val="18"/>
     </w:rPr>
   </w:style>
-  <w:style w:type="character" w:styleId="berschrift8Zchn" w:customStyle="1">
+  <w:style w:type="character" w:customStyle="1" w:styleId="berschrift8Zchn">
     <w:name w:val="Überschrift 8 Zchn"/>
     <w:basedOn w:val="Absatz-Standardschriftart"/>
     <w:link w:val="berschrift8"/>
@@ -5359,14 +5366,14 @@
     <w:semiHidden/>
     <w:rsid w:val="00CF359A"/>
     <w:rPr>
-      <w:rFonts w:asciiTheme="majorHAnsi" w:hAnsiTheme="majorHAnsi" w:eastAsiaTheme="majorEastAsia" w:cstheme="majorBidi"/>
+      <w:rFonts w:asciiTheme="majorHAnsi" w:eastAsiaTheme="majorEastAsia" w:hAnsiTheme="majorHAnsi" w:cstheme="majorBidi"/>
       <w:b/>
       <w:color w:val="000000" w:themeColor="text1"/>
       <w:sz w:val="18"/>
       <w:szCs w:val="20"/>
     </w:rPr>
   </w:style>
-  <w:style w:type="character" w:styleId="berschrift9Zchn" w:customStyle="1">
+  <w:style w:type="character" w:customStyle="1" w:styleId="berschrift9Zchn">
     <w:name w:val="Überschrift 9 Zchn"/>
     <w:basedOn w:val="Absatz-Standardschriftart"/>
     <w:link w:val="berschrift9"/>
@@ -5374,7 +5381,7 @@
     <w:semiHidden/>
     <w:rsid w:val="00CF359A"/>
     <w:rPr>
-      <w:rFonts w:asciiTheme="majorHAnsi" w:hAnsiTheme="majorHAnsi" w:eastAsiaTheme="majorEastAsia" w:cstheme="majorBidi"/>
+      <w:rFonts w:asciiTheme="majorHAnsi" w:eastAsiaTheme="majorEastAsia" w:hAnsiTheme="majorHAnsi" w:cstheme="majorBidi"/>
       <w:b/>
       <w:iCs/>
       <w:color w:val="000000" w:themeColor="text1"/>
@@ -5404,7 +5411,7 @@
     <w:semiHidden/>
     <w:rsid w:val="00CF359A"/>
     <w:rPr>
-      <w:rFonts w:asciiTheme="majorHAnsi" w:hAnsiTheme="majorHAnsi" w:eastAsiaTheme="majorEastAsia" w:cstheme="majorBidi"/>
+      <w:rFonts w:asciiTheme="majorHAnsi" w:eastAsiaTheme="majorEastAsia" w:hAnsiTheme="majorHAnsi" w:cstheme="majorBidi"/>
       <w:szCs w:val="24"/>
     </w:rPr>
   </w:style>
@@ -5416,7 +5423,7 @@
     <w:semiHidden/>
     <w:rsid w:val="00CF359A"/>
   </w:style>
-  <w:style w:type="character" w:styleId="UnterschriftZchn" w:customStyle="1">
+  <w:style w:type="character" w:customStyle="1" w:styleId="UnterschriftZchn">
     <w:name w:val="Unterschrift Zchn"/>
     <w:basedOn w:val="Absatz-Standardschriftart"/>
     <w:link w:val="Unterschrift"/>
@@ -5446,21 +5453,21 @@
       <w:contextualSpacing/>
     </w:pPr>
     <w:rPr>
-      <w:rFonts w:asciiTheme="majorHAnsi" w:hAnsiTheme="majorHAnsi" w:eastAsiaTheme="majorEastAsia" w:cstheme="majorBidi"/>
+      <w:rFonts w:asciiTheme="majorHAnsi" w:eastAsiaTheme="majorEastAsia" w:hAnsiTheme="majorHAnsi" w:cstheme="majorBidi"/>
       <w:b/>
       <w:iCs/>
       <w:color w:val="auto"/>
       <w:szCs w:val="24"/>
     </w:rPr>
   </w:style>
-  <w:style w:type="character" w:styleId="UntertitelZchn" w:customStyle="1">
+  <w:style w:type="character" w:customStyle="1" w:styleId="UntertitelZchn">
     <w:name w:val="Untertitel Zchn"/>
     <w:basedOn w:val="Absatz-Standardschriftart"/>
     <w:link w:val="Untertitel"/>
     <w:uiPriority w:val="4"/>
     <w:rsid w:val="00CF359A"/>
     <w:rPr>
-      <w:rFonts w:asciiTheme="majorHAnsi" w:hAnsiTheme="majorHAnsi" w:eastAsiaTheme="majorEastAsia" w:cstheme="majorBidi"/>
+      <w:rFonts w:asciiTheme="majorHAnsi" w:eastAsiaTheme="majorEastAsia" w:hAnsiTheme="majorHAnsi" w:cstheme="majorBidi"/>
       <w:b/>
       <w:iCs/>
       <w:sz w:val="18"/>
@@ -5601,7 +5608,7 @@
       <w:ind w:left="851"/>
     </w:pPr>
   </w:style>
-  <w:style w:type="paragraph" w:styleId="Zentrum" w:customStyle="1">
+  <w:style w:type="paragraph" w:customStyle="1" w:styleId="Zentrum">
     <w:name w:val="Zentrum"/>
     <w:basedOn w:val="Standard"/>
     <w:uiPriority w:val="48"/>
@@ -5609,7 +5616,7 @@
     <w:rsid w:val="00CF359A"/>
     <w:pPr>
       <w:pBdr>
-        <w:bottom w:val="single" w:color="A1BBDD" w:themeColor="text2" w:sz="8" w:space="2"/>
+        <w:bottom w:val="single" w:sz="8" w:space="2" w:color="A1BBDD" w:themeColor="text2"/>
       </w:pBdr>
       <w:spacing w:after="120" w:line="240" w:lineRule="auto"/>
       <w:contextualSpacing/>

</xml_diff>